<commit_message>
#22 utworzenie klas i serwisu
</commit_message>
<xml_diff>
--- a/Other/Endpointy.docx
+++ b/Other/Endpointy.docx
@@ -4,21 +4,22 @@
   <w:body>
     <w:sdt>
       <w:sdtPr>
+        <w:rPr>
+          <w:rFonts w:asciiTheme="minorHAnsi" w:eastAsiaTheme="minorHAnsi" w:hAnsiTheme="minorHAnsi" w:cstheme="minorBidi"/>
+          <w:b w:val="0"/>
+          <w:bCs w:val="0"/>
+          <w:color w:val="auto"/>
+          <w:sz w:val="22"/>
+          <w:szCs w:val="22"/>
+          <w:lang w:eastAsia="en-US"/>
+        </w:rPr>
         <w:id w:val="-435291948"/>
         <w:docPartObj>
           <w:docPartGallery w:val="Table of Contents"/>
           <w:docPartUnique/>
         </w:docPartObj>
       </w:sdtPr>
-      <w:sdtEndPr>
-        <w:rPr>
-          <w:rFonts w:asciiTheme="minorHAnsi" w:eastAsiaTheme="minorHAnsi" w:hAnsiTheme="minorHAnsi" w:cstheme="minorBidi"/>
-          <w:color w:val="auto"/>
-          <w:sz w:val="22"/>
-          <w:szCs w:val="22"/>
-          <w:lang w:eastAsia="en-US"/>
-        </w:rPr>
-      </w:sdtEndPr>
+      <w:sdtEndPr/>
       <w:sdtContent>
         <w:p>
           <w:pPr>
@@ -454,10 +455,16 @@
           </w:tcPr>
           <w:p>
             <w:r>
+              <w:rPr>
+                <w:highlight w:val="yellow"/>
+              </w:rPr>
               <w:t xml:space="preserve">GET </w:t>
             </w:r>
             <w:proofErr w:type="spellStart"/>
             <w:r>
+              <w:rPr>
+                <w:highlight w:val="yellow"/>
+              </w:rPr>
               <w:t>places</w:t>
             </w:r>
             <w:proofErr w:type="spellEnd"/>
@@ -492,22 +499,37 @@
           </w:tcPr>
           <w:p>
             <w:r>
+              <w:rPr>
+                <w:highlight w:val="yellow"/>
+              </w:rPr>
               <w:t xml:space="preserve">GET </w:t>
             </w:r>
             <w:proofErr w:type="spellStart"/>
             <w:r>
+              <w:rPr>
+                <w:highlight w:val="yellow"/>
+              </w:rPr>
               <w:t>trips</w:t>
             </w:r>
             <w:proofErr w:type="spellEnd"/>
             <w:r>
+              <w:rPr>
+                <w:highlight w:val="yellow"/>
+              </w:rPr>
               <w:t xml:space="preserve"> (most popular/</w:t>
             </w:r>
             <w:proofErr w:type="spellStart"/>
             <w:r>
+              <w:rPr>
+                <w:highlight w:val="yellow"/>
+              </w:rPr>
               <w:t>random</w:t>
             </w:r>
             <w:proofErr w:type="spellEnd"/>
             <w:r>
+              <w:rPr>
+                <w:highlight w:val="yellow"/>
+              </w:rPr>
               <w:t>)</w:t>
             </w:r>
           </w:p>
@@ -571,14 +593,23 @@
           </w:tcPr>
           <w:p>
             <w:r>
+              <w:rPr>
+                <w:highlight w:val="green"/>
+              </w:rPr>
               <w:t xml:space="preserve">GET </w:t>
             </w:r>
             <w:proofErr w:type="spellStart"/>
             <w:r>
+              <w:rPr>
+                <w:highlight w:val="green"/>
+              </w:rPr>
               <w:t>places</w:t>
             </w:r>
             <w:proofErr w:type="spellEnd"/>
             <w:r>
+              <w:rPr>
+                <w:highlight w:val="green"/>
+              </w:rPr>
               <w:t>/id</w:t>
             </w:r>
           </w:p>
@@ -601,30 +632,117 @@
           </w:tcPr>
           <w:p>
             <w:r>
+              <w:rPr>
+                <w:highlight w:val="green"/>
+              </w:rPr>
               <w:t xml:space="preserve">GET </w:t>
             </w:r>
             <w:proofErr w:type="spellStart"/>
             <w:r>
+              <w:rPr>
+                <w:highlight w:val="green"/>
+              </w:rPr>
               <w:t>places</w:t>
             </w:r>
             <w:proofErr w:type="spellEnd"/>
             <w:r>
+              <w:rPr>
+                <w:highlight w:val="green"/>
+              </w:rPr>
               <w:t>/</w:t>
             </w:r>
             <w:proofErr w:type="spellStart"/>
             <w:r>
+              <w:rPr>
+                <w:highlight w:val="green"/>
+              </w:rPr>
               <w:t>name</w:t>
             </w:r>
             <w:proofErr w:type="spellEnd"/>
             <w:r>
+              <w:rPr>
+                <w:highlight w:val="green"/>
+              </w:rPr>
               <w:t xml:space="preserve"> (</w:t>
             </w:r>
             <w:proofErr w:type="spellStart"/>
             <w:r>
+              <w:rPr>
+                <w:highlight w:val="green"/>
+              </w:rPr>
               <w:t>filter</w:t>
             </w:r>
             <w:proofErr w:type="spellEnd"/>
             <w:r>
+              <w:rPr>
+                <w:highlight w:val="green"/>
+              </w:rPr>
+              <w:t>)</w:t>
+            </w:r>
+          </w:p>
+        </w:tc>
+      </w:tr>
+      <w:tr>
+        <w:tc>
+          <w:tcPr>
+            <w:tcW w:w="4606" w:type="dxa"/>
+          </w:tcPr>
+          <w:p/>
+        </w:tc>
+        <w:tc>
+          <w:tcPr>
+            <w:tcW w:w="4606" w:type="dxa"/>
+          </w:tcPr>
+          <w:p>
+            <w:pPr>
+              <w:rPr>
+                <w:highlight w:val="lightGray"/>
+              </w:rPr>
+            </w:pPr>
+          </w:p>
+        </w:tc>
+      </w:tr>
+      <w:tr>
+        <w:tc>
+          <w:tcPr>
+            <w:tcW w:w="4606" w:type="dxa"/>
+          </w:tcPr>
+          <w:p/>
+        </w:tc>
+        <w:tc>
+          <w:tcPr>
+            <w:tcW w:w="4606" w:type="dxa"/>
+          </w:tcPr>
+          <w:p>
+            <w:pPr>
+              <w:rPr>
+                <w:highlight w:val="lightGray"/>
+              </w:rPr>
+            </w:pPr>
+            <w:r>
+              <w:rPr>
+                <w:highlight w:val="green"/>
+              </w:rPr>
+              <w:t>GET  regions</w:t>
+            </w:r>
+            <w:r>
+              <w:rPr>
+                <w:highlight w:val="green"/>
+              </w:rPr>
+              <w:t>(</w:t>
+            </w:r>
+            <w:proofErr w:type="spellStart"/>
+            <w:r>
+              <w:rPr>
+                <w:highlight w:val="green"/>
+              </w:rPr>
+              <w:t>filter</w:t>
+            </w:r>
+            <w:proofErr w:type="spellEnd"/>
+            <w:r>
+              <w:rPr>
+                <w:highlight w:val="green"/>
+              </w:rPr>
               <w:t>)</w:t>
             </w:r>
           </w:p>
@@ -715,14 +833,23 @@
           </w:tcPr>
           <w:p>
             <w:r>
+              <w:rPr>
+                <w:highlight w:val="green"/>
+              </w:rPr>
               <w:t xml:space="preserve">GET </w:t>
             </w:r>
             <w:proofErr w:type="spellStart"/>
             <w:r>
+              <w:rPr>
+                <w:highlight w:val="green"/>
+              </w:rPr>
               <w:t>trips</w:t>
             </w:r>
             <w:proofErr w:type="spellEnd"/>
             <w:r>
+              <w:rPr>
+                <w:highlight w:val="green"/>
+              </w:rPr>
               <w:t>/id</w:t>
             </w:r>
           </w:p>
@@ -745,18 +872,30 @@
           </w:tcPr>
           <w:p>
             <w:r>
+              <w:rPr>
+                <w:highlight w:val="lightGray"/>
+              </w:rPr>
               <w:t xml:space="preserve">GET </w:t>
             </w:r>
             <w:proofErr w:type="spellStart"/>
             <w:r>
+              <w:rPr>
+                <w:highlight w:val="lightGray"/>
+              </w:rPr>
               <w:t>trips</w:t>
             </w:r>
             <w:proofErr w:type="spellEnd"/>
             <w:r>
+              <w:rPr>
+                <w:highlight w:val="lightGray"/>
+              </w:rPr>
               <w:t>/</w:t>
             </w:r>
             <w:proofErr w:type="spellStart"/>
             <w:r>
+              <w:rPr>
+                <w:highlight w:val="lightGray"/>
+              </w:rPr>
               <w:t>name</w:t>
             </w:r>
             <w:proofErr w:type="spellEnd"/>
@@ -780,14 +919,23 @@
           </w:tcPr>
           <w:p>
             <w:r>
+              <w:rPr>
+                <w:highlight w:val="lightGray"/>
+              </w:rPr>
               <w:t xml:space="preserve">GET </w:t>
             </w:r>
             <w:proofErr w:type="spellStart"/>
             <w:r>
+              <w:rPr>
+                <w:highlight w:val="lightGray"/>
+              </w:rPr>
               <w:t>trips</w:t>
             </w:r>
             <w:proofErr w:type="spellEnd"/>
             <w:r>
+              <w:rPr>
+                <w:highlight w:val="lightGray"/>
+              </w:rPr>
               <w:t>/region</w:t>
             </w:r>
           </w:p>
@@ -810,14 +958,23 @@
           </w:tcPr>
           <w:p>
             <w:r>
+              <w:rPr>
+                <w:highlight w:val="lightGray"/>
+              </w:rPr>
               <w:t xml:space="preserve">GET </w:t>
             </w:r>
             <w:proofErr w:type="spellStart"/>
             <w:r>
+              <w:rPr>
+                <w:highlight w:val="lightGray"/>
+              </w:rPr>
               <w:t>trips</w:t>
             </w:r>
             <w:proofErr w:type="spellEnd"/>
             <w:r>
+              <w:rPr>
+                <w:highlight w:val="lightGray"/>
+              </w:rPr>
               <w:t>/place</w:t>
             </w:r>
           </w:p>
@@ -840,32 +997,118 @@
           </w:tcPr>
           <w:p>
             <w:r>
+              <w:rPr>
+                <w:highlight w:val="cyan"/>
+              </w:rPr>
               <w:t xml:space="preserve">GET </w:t>
             </w:r>
             <w:proofErr w:type="spellStart"/>
             <w:r>
+              <w:rPr>
+                <w:highlight w:val="cyan"/>
+              </w:rPr>
               <w:t>places</w:t>
             </w:r>
             <w:proofErr w:type="spellEnd"/>
             <w:r>
+              <w:rPr>
+                <w:highlight w:val="cyan"/>
+              </w:rPr>
               <w:t>/</w:t>
             </w:r>
             <w:proofErr w:type="spellStart"/>
             <w:r>
+              <w:rPr>
+                <w:highlight w:val="cyan"/>
+              </w:rPr>
+              <w:t>category</w:t>
+            </w:r>
+            <w:proofErr w:type="spellEnd"/>
+            <w:r>
+              <w:rPr>
+                <w:highlight w:val="cyan"/>
+              </w:rPr>
+              <w:t>/</w:t>
+            </w:r>
+            <w:proofErr w:type="spellStart"/>
+            <w:r>
+              <w:rPr>
+                <w:highlight w:val="cyan"/>
+              </w:rPr>
               <w:t>name</w:t>
             </w:r>
             <w:proofErr w:type="spellEnd"/>
             <w:r>
+              <w:rPr>
+                <w:highlight w:val="cyan"/>
+              </w:rPr>
+              <w:t>(</w:t>
+            </w:r>
+            <w:proofErr w:type="spellStart"/>
+            <w:r>
+              <w:rPr>
+                <w:highlight w:val="cyan"/>
+              </w:rPr>
+              <w:t>filter</w:t>
+            </w:r>
+            <w:proofErr w:type="spellEnd"/>
+            <w:r>
+              <w:rPr>
+                <w:highlight w:val="cyan"/>
+              </w:rPr>
+              <w:t>)</w:t>
+            </w:r>
+            <w:r>
+              <w:t xml:space="preserve"> </w:t>
+            </w:r>
+          </w:p>
+        </w:tc>
+      </w:tr>
+      <w:tr>
+        <w:tc>
+          <w:tcPr>
+            <w:tcW w:w="4606" w:type="dxa"/>
+          </w:tcPr>
+          <w:p/>
+        </w:tc>
+        <w:tc>
+          <w:tcPr>
+            <w:tcW w:w="4606" w:type="dxa"/>
+          </w:tcPr>
+          <w:p>
+            <w:pPr>
+              <w:rPr>
+                <w:highlight w:val="lightGray"/>
+              </w:rPr>
+            </w:pPr>
+            <w:r>
+              <w:rPr>
+                <w:highlight w:val="green"/>
+              </w:rPr>
+              <w:t xml:space="preserve">GET </w:t>
+            </w:r>
+            <w:proofErr w:type="spellStart"/>
+            <w:r>
+              <w:rPr>
+                <w:highlight w:val="green"/>
+              </w:rPr>
+              <w:t>places</w:t>
+            </w:r>
+            <w:proofErr w:type="spellEnd"/>
+            <w:r>
+              <w:rPr>
+                <w:highlight w:val="green"/>
+              </w:rPr>
               <w:t>/</w:t>
             </w:r>
             <w:proofErr w:type="spellStart"/>
             <w:r>
+              <w:rPr>
+                <w:highlight w:val="green"/>
+              </w:rPr>
               <w:t>category</w:t>
             </w:r>
             <w:proofErr w:type="spellEnd"/>
-            <w:r>
-              <w:t xml:space="preserve"> </w:t>
-            </w:r>
           </w:p>
         </w:tc>
       </w:tr>
@@ -886,26 +1129,44 @@
           </w:tcPr>
           <w:p>
             <w:r>
+              <w:rPr>
+                <w:highlight w:val="lightGray"/>
+              </w:rPr>
               <w:t xml:space="preserve">GET </w:t>
             </w:r>
             <w:proofErr w:type="spellStart"/>
             <w:r>
+              <w:rPr>
+                <w:highlight w:val="lightGray"/>
+              </w:rPr>
               <w:t>trips</w:t>
             </w:r>
             <w:proofErr w:type="spellEnd"/>
             <w:r>
+              <w:rPr>
+                <w:highlight w:val="lightGray"/>
+              </w:rPr>
               <w:t>/</w:t>
             </w:r>
             <w:proofErr w:type="spellStart"/>
             <w:r>
+              <w:rPr>
+                <w:highlight w:val="lightGray"/>
+              </w:rPr>
               <w:t>name</w:t>
             </w:r>
             <w:proofErr w:type="spellEnd"/>
             <w:r>
+              <w:rPr>
+                <w:highlight w:val="lightGray"/>
+              </w:rPr>
               <w:t>/</w:t>
             </w:r>
             <w:proofErr w:type="spellStart"/>
             <w:r>
+              <w:rPr>
+                <w:highlight w:val="lightGray"/>
+              </w:rPr>
               <w:t>duration</w:t>
             </w:r>
             <w:proofErr w:type="spellEnd"/>
@@ -929,10 +1190,16 @@
           </w:tcPr>
           <w:p>
             <w:r>
+              <w:rPr>
+                <w:highlight w:val="green"/>
+              </w:rPr>
               <w:t xml:space="preserve">POST </w:t>
             </w:r>
             <w:proofErr w:type="spellStart"/>
             <w:r>
+              <w:rPr>
+                <w:highlight w:val="green"/>
+              </w:rPr>
               <w:t>trip</w:t>
             </w:r>
             <w:proofErr w:type="spellEnd"/>
@@ -956,17 +1223,29 @@
           </w:tcPr>
           <w:p>
             <w:r>
+              <w:rPr>
+                <w:highlight w:val="green"/>
+              </w:rPr>
               <w:t xml:space="preserve">GET </w:t>
             </w:r>
             <w:proofErr w:type="spellStart"/>
             <w:r>
+              <w:rPr>
+                <w:highlight w:val="green"/>
+              </w:rPr>
               <w:t>places</w:t>
             </w:r>
             <w:proofErr w:type="spellEnd"/>
             <w:r>
+              <w:rPr>
+                <w:highlight w:val="green"/>
+              </w:rPr>
               <w:t>/</w:t>
             </w:r>
             <w:r>
+              <w:rPr>
+                <w:highlight w:val="green"/>
+              </w:rPr>
               <w:t>region</w:t>
             </w:r>
           </w:p>
@@ -1019,26 +1298,44 @@
           </w:tcPr>
           <w:p>
             <w:r>
+              <w:rPr>
+                <w:highlight w:val="green"/>
+              </w:rPr>
               <w:t xml:space="preserve">POST </w:t>
             </w:r>
             <w:proofErr w:type="spellStart"/>
             <w:r>
+              <w:rPr>
+                <w:highlight w:val="green"/>
+              </w:rPr>
               <w:t>places</w:t>
             </w:r>
             <w:proofErr w:type="spellEnd"/>
             <w:r>
+              <w:rPr>
+                <w:highlight w:val="green"/>
+              </w:rPr>
               <w:t>/</w:t>
             </w:r>
             <w:proofErr w:type="spellStart"/>
             <w:r>
+              <w:rPr>
+                <w:highlight w:val="green"/>
+              </w:rPr>
               <w:t>idPlace</w:t>
             </w:r>
             <w:proofErr w:type="spellEnd"/>
             <w:r>
+              <w:rPr>
+                <w:highlight w:val="green"/>
+              </w:rPr>
               <w:t>/</w:t>
             </w:r>
             <w:proofErr w:type="spellStart"/>
             <w:r>
+              <w:rPr>
+                <w:highlight w:val="green"/>
+              </w:rPr>
               <w:t>idTrip</w:t>
             </w:r>
             <w:proofErr w:type="spellEnd"/>
@@ -1105,10 +1402,16 @@
           </w:tcPr>
           <w:p>
             <w:r>
+              <w:rPr>
+                <w:highlight w:val="green"/>
+              </w:rPr>
               <w:t xml:space="preserve">POST </w:t>
             </w:r>
             <w:proofErr w:type="spellStart"/>
             <w:r>
+              <w:rPr>
+                <w:highlight w:val="green"/>
+              </w:rPr>
               <w:t>places</w:t>
             </w:r>
             <w:proofErr w:type="spellEnd"/>
@@ -1158,11 +1461,22 @@
             <w:tcW w:w="4606" w:type="dxa"/>
           </w:tcPr>
           <w:p>
+            <w:pPr>
+              <w:rPr>
+                <w:highlight w:val="green"/>
+              </w:rPr>
+            </w:pPr>
             <w:r>
+              <w:rPr>
+                <w:highlight w:val="green"/>
+              </w:rPr>
               <w:t xml:space="preserve">POST </w:t>
             </w:r>
             <w:proofErr w:type="spellStart"/>
             <w:r>
+              <w:rPr>
+                <w:highlight w:val="green"/>
+              </w:rPr>
               <w:t>schedule</w:t>
             </w:r>
             <w:proofErr w:type="spellEnd"/>
@@ -1185,27 +1499,50 @@
             <w:tcW w:w="4606" w:type="dxa"/>
           </w:tcPr>
           <w:p>
+            <w:pPr>
+              <w:rPr>
+                <w:highlight w:val="darkGray"/>
+              </w:rPr>
+            </w:pPr>
             <w:r>
+              <w:rPr>
+                <w:highlight w:val="green"/>
+              </w:rPr>
               <w:t xml:space="preserve">POST </w:t>
             </w:r>
             <w:proofErr w:type="spellStart"/>
             <w:r>
+              <w:rPr>
+                <w:highlight w:val="green"/>
+              </w:rPr>
               <w:t>schedule</w:t>
             </w:r>
             <w:proofErr w:type="spellEnd"/>
             <w:r>
+              <w:rPr>
+                <w:highlight w:val="green"/>
+              </w:rPr>
               <w:t>/</w:t>
             </w:r>
             <w:proofErr w:type="spellStart"/>
             <w:r>
+              <w:rPr>
+                <w:highlight w:val="green"/>
+              </w:rPr>
               <w:t>idTrip</w:t>
             </w:r>
             <w:proofErr w:type="spellEnd"/>
             <w:r>
+              <w:rPr>
+                <w:highlight w:val="green"/>
+              </w:rPr>
               <w:t>/</w:t>
             </w:r>
             <w:proofErr w:type="spellStart"/>
             <w:r>
+              <w:rPr>
+                <w:highlight w:val="green"/>
+              </w:rPr>
               <w:t>idSchedule</w:t>
             </w:r>
             <w:proofErr w:type="spellEnd"/>
@@ -1221,6 +1558,9 @@
             <w:r>
               <w:t>23</w:t>
             </w:r>
+            <w:r>
+              <w:t xml:space="preserve"> </w:t>
+            </w:r>
           </w:p>
         </w:tc>
         <w:tc>
@@ -1228,11 +1568,22 @@
             <w:tcW w:w="4606" w:type="dxa"/>
           </w:tcPr>
           <w:p>
+            <w:pPr>
+              <w:rPr>
+                <w:highlight w:val="darkGray"/>
+              </w:rPr>
+            </w:pPr>
             <w:r>
+              <w:rPr>
+                <w:highlight w:val="darkGray"/>
+              </w:rPr>
               <w:t xml:space="preserve">PUT </w:t>
             </w:r>
             <w:proofErr w:type="spellStart"/>
             <w:r>
+              <w:rPr>
+                <w:highlight w:val="darkGray"/>
+              </w:rPr>
               <w:t>positionInSchedule</w:t>
             </w:r>
             <w:proofErr w:type="spellEnd"/>
@@ -1256,18 +1607,30 @@
           </w:tcPr>
           <w:p>
             <w:r>
+              <w:rPr>
+                <w:highlight w:val="green"/>
+              </w:rPr>
               <w:t xml:space="preserve">GET </w:t>
             </w:r>
             <w:proofErr w:type="spellStart"/>
             <w:r>
+              <w:rPr>
+                <w:highlight w:val="green"/>
+              </w:rPr>
               <w:t>trips</w:t>
             </w:r>
             <w:proofErr w:type="spellEnd"/>
             <w:r>
+              <w:rPr>
+                <w:highlight w:val="green"/>
+              </w:rPr>
               <w:t>/</w:t>
             </w:r>
             <w:proofErr w:type="spellStart"/>
             <w:r>
+              <w:rPr>
+                <w:highlight w:val="green"/>
+              </w:rPr>
               <w:t>idUser</w:t>
             </w:r>
             <w:proofErr w:type="spellEnd"/>
@@ -1287,10 +1650,16 @@
           </w:tcPr>
           <w:p>
             <w:r>
+              <w:rPr>
+                <w:highlight w:val="green"/>
+              </w:rPr>
               <w:t xml:space="preserve">PUT </w:t>
             </w:r>
             <w:proofErr w:type="spellStart"/>
             <w:r>
+              <w:rPr>
+                <w:highlight w:val="green"/>
+              </w:rPr>
               <w:t>user</w:t>
             </w:r>
             <w:proofErr w:type="spellEnd"/>
@@ -1310,14 +1679,18 @@
           </w:tcPr>
           <w:p>
             <w:r>
+              <w:rPr>
+                <w:highlight w:val="green"/>
+              </w:rPr>
               <w:t xml:space="preserve">GET </w:t>
             </w:r>
             <w:proofErr w:type="spellStart"/>
             <w:r>
+              <w:rPr>
+                <w:highlight w:val="green"/>
+              </w:rPr>
               <w:t>user</w:t>
             </w:r>
-            <w:bookmarkStart w:id="2" w:name="_GoBack"/>
-            <w:bookmarkEnd w:id="2"/>
             <w:proofErr w:type="spellEnd"/>
           </w:p>
         </w:tc>
@@ -1333,7 +1706,27 @@
           <w:tcPr>
             <w:tcW w:w="4606" w:type="dxa"/>
           </w:tcPr>
-          <w:p/>
+          <w:p>
+            <w:pPr>
+              <w:rPr>
+                <w:highlight w:val="darkGray"/>
+              </w:rPr>
+            </w:pPr>
+            <w:r>
+              <w:rPr>
+                <w:highlight w:val="darkGray"/>
+              </w:rPr>
+              <w:t xml:space="preserve">PUT </w:t>
+            </w:r>
+            <w:proofErr w:type="spellStart"/>
+            <w:r>
+              <w:rPr>
+                <w:highlight w:val="darkGray"/>
+              </w:rPr>
+              <w:t>schedule</w:t>
+            </w:r>
+            <w:proofErr w:type="spellEnd"/>
+          </w:p>
         </w:tc>
       </w:tr>
       <w:tr>
@@ -1430,11 +1823,11 @@
           <w:numId w:val="9"/>
         </w:numPr>
       </w:pPr>
-      <w:bookmarkStart w:id="3" w:name="_Toc17542747"/>
+      <w:bookmarkStart w:id="2" w:name="_Toc17542747"/>
       <w:r>
         <w:t>Funkcjonalności</w:t>
       </w:r>
-      <w:bookmarkEnd w:id="3"/>
+      <w:bookmarkEnd w:id="2"/>
     </w:p>
     <w:p/>
     <w:p>
@@ -1462,6 +1855,7 @@
     </w:p>
     <w:p>
       <w:r>
+        <w:lastRenderedPageBreak/>
         <w:t>Wyszukiwanie miejsc po nazwie i kategorii</w:t>
       </w:r>
     </w:p>
@@ -1472,7 +1866,6 @@
     </w:p>
     <w:p>
       <w:r>
-        <w:lastRenderedPageBreak/>
         <w:t xml:space="preserve">Wyszukiwanie wycieczek wg miejsca w nich zawartego </w:t>
       </w:r>
     </w:p>
@@ -1520,12 +1913,12 @@
           <w:numId w:val="9"/>
         </w:numPr>
       </w:pPr>
-      <w:bookmarkStart w:id="4" w:name="_Toc17542748"/>
+      <w:bookmarkStart w:id="3" w:name="_Toc17542748"/>
       <w:proofErr w:type="spellStart"/>
       <w:r>
         <w:t>Flow</w:t>
       </w:r>
-      <w:bookmarkEnd w:id="4"/>
+      <w:bookmarkEnd w:id="3"/>
       <w:proofErr w:type="spellEnd"/>
     </w:p>
     <w:p/>
@@ -1554,6 +1947,8 @@
           </wp:inline>
         </w:drawing>
       </w:r>
+      <w:bookmarkStart w:id="4" w:name="_GoBack"/>
+      <w:bookmarkEnd w:id="4"/>
     </w:p>
     <w:p/>
     <w:p>
@@ -1583,8 +1978,13 @@
       </w:r>
     </w:p>
     <w:p/>
+    <w:p/>
+    <w:p/>
+    <w:p/>
+    <w:p/>
     <w:p>
       <w:r>
+        <w:lastRenderedPageBreak/>
         <w:t>3</w:t>
       </w:r>
     </w:p>
@@ -1595,10 +1995,10 @@
           <w:lang w:eastAsia="pl-PL"/>
         </w:rPr>
         <w:drawing>
-          <wp:inline distT="0" distB="0" distL="0" distR="0" wp14:anchorId="441985F6" wp14:editId="223503B6">
+          <wp:inline distT="0" distB="0" distL="0" distR="0" wp14:anchorId="04CCBEB9" wp14:editId="3DBD7DFF">
             <wp:extent cx="5486400" cy="1054100"/>
-            <wp:effectExtent l="0" t="0" r="19050" b="0"/>
-            <wp:docPr id="3" name="Diagram 3"/>
+            <wp:effectExtent l="38100" t="0" r="19050" b="0"/>
+            <wp:docPr id="4" name="Diagram 4"/>
             <wp:cNvGraphicFramePr/>
             <a:graphic xmlns:a="http://schemas.openxmlformats.org/drawingml/2006/main">
               <a:graphicData uri="http://schemas.openxmlformats.org/drawingml/2006/diagram">
@@ -1623,10 +2023,10 @@
           <w:lang w:eastAsia="pl-PL"/>
         </w:rPr>
         <w:drawing>
-          <wp:inline distT="0" distB="0" distL="0" distR="0" wp14:anchorId="441985F6" wp14:editId="223503B6">
+          <wp:inline distT="0" distB="0" distL="0" distR="0" wp14:anchorId="3BB5EF95" wp14:editId="4DB4F701">
             <wp:extent cx="5486400" cy="1054100"/>
-            <wp:effectExtent l="38100" t="0" r="19050" b="0"/>
-            <wp:docPr id="4" name="Diagram 4"/>
+            <wp:effectExtent l="0" t="0" r="19050" b="0"/>
+            <wp:docPr id="3" name="Diagram 3"/>
             <wp:cNvGraphicFramePr/>
             <a:graphic xmlns:a="http://schemas.openxmlformats.org/drawingml/2006/main">
               <a:graphicData uri="http://schemas.openxmlformats.org/drawingml/2006/diagram">
@@ -1703,6 +2103,7 @@
           <w:noProof/>
           <w:lang w:eastAsia="pl-PL"/>
         </w:rPr>
+        <w:lastRenderedPageBreak/>
         <w:drawing>
           <wp:inline distT="0" distB="0" distL="0" distR="0" wp14:anchorId="2808582C" wp14:editId="632B5032">
             <wp:extent cx="5486400" cy="1054100"/>
@@ -1730,7 +2131,6 @@
           <w:noProof/>
           <w:lang w:eastAsia="pl-PL"/>
         </w:rPr>
-        <w:lastRenderedPageBreak/>
         <w:drawing>
           <wp:inline distT="0" distB="0" distL="0" distR="0" wp14:anchorId="1B64C8EC" wp14:editId="047CBEE9">
             <wp:extent cx="5486400" cy="1054100"/>
@@ -11030,7 +11430,11 @@
     </dgm:pt>
     <dgm:pt modelId="{B1B1019C-AF08-44BE-B9E1-ED21383847AE}">
       <dgm:prSet phldrT="[Tekst]"/>
-      <dgm:spPr/>
+      <dgm:spPr>
+        <a:solidFill>
+          <a:srgbClr val="92D050"/>
+        </a:solidFill>
+      </dgm:spPr>
       <dgm:t>
         <a:bodyPr/>
         <a:lstStyle/>
@@ -11066,7 +11470,11 @@
     </dgm:pt>
     <dgm:pt modelId="{572B047B-E5B8-4622-8423-B353D5227557}">
       <dgm:prSet phldrT="[Tekst]"/>
-      <dgm:spPr/>
+      <dgm:spPr>
+        <a:solidFill>
+          <a:srgbClr val="92D050"/>
+        </a:solidFill>
+      </dgm:spPr>
       <dgm:t>
         <a:bodyPr/>
         <a:lstStyle/>
@@ -11102,7 +11510,11 @@
     </dgm:pt>
     <dgm:pt modelId="{525B8DCD-C879-4A12-B842-E224817ED92D}">
       <dgm:prSet phldrT="[Tekst]"/>
-      <dgm:spPr/>
+      <dgm:spPr>
+        <a:solidFill>
+          <a:srgbClr val="92D050"/>
+        </a:solidFill>
+      </dgm:spPr>
       <dgm:t>
         <a:bodyPr/>
         <a:lstStyle/>
@@ -11138,7 +11550,11 @@
     </dgm:pt>
     <dgm:pt modelId="{2D5997B9-EFDE-4899-A8B0-C83303D47DDC}">
       <dgm:prSet phldrT="[Tekst]"/>
-      <dgm:spPr/>
+      <dgm:spPr>
+        <a:solidFill>
+          <a:srgbClr val="92D050"/>
+        </a:solidFill>
+      </dgm:spPr>
       <dgm:t>
         <a:bodyPr/>
         <a:lstStyle/>
@@ -11199,10 +11615,24 @@
     <dgm:pt modelId="{E070BCFF-2A74-4EE4-B01C-ACE8BF1F19A8}" type="pres">
       <dgm:prSet presAssocID="{28E39066-94FA-4224-BBC9-29D710EC97F6}" presName="sibTrans" presStyleLbl="sibTrans2D1" presStyleIdx="0" presStyleCnt="3"/>
       <dgm:spPr/>
+      <dgm:t>
+        <a:bodyPr/>
+        <a:lstStyle/>
+        <a:p>
+          <a:endParaRPr lang="pl-PL"/>
+        </a:p>
+      </dgm:t>
     </dgm:pt>
     <dgm:pt modelId="{8682400F-C592-4135-9ACD-D6A187F9A985}" type="pres">
       <dgm:prSet presAssocID="{28E39066-94FA-4224-BBC9-29D710EC97F6}" presName="connectorText" presStyleLbl="sibTrans2D1" presStyleIdx="0" presStyleCnt="3"/>
       <dgm:spPr/>
+      <dgm:t>
+        <a:bodyPr/>
+        <a:lstStyle/>
+        <a:p>
+          <a:endParaRPr lang="pl-PL"/>
+        </a:p>
+      </dgm:t>
     </dgm:pt>
     <dgm:pt modelId="{FB8FFEA1-12DF-41E1-8ADE-259A4D28E4FA}" type="pres">
       <dgm:prSet presAssocID="{572B047B-E5B8-4622-8423-B353D5227557}" presName="node" presStyleLbl="node1" presStyleIdx="1" presStyleCnt="4">
@@ -11211,14 +11641,35 @@
         </dgm:presLayoutVars>
       </dgm:prSet>
       <dgm:spPr/>
+      <dgm:t>
+        <a:bodyPr/>
+        <a:lstStyle/>
+        <a:p>
+          <a:endParaRPr lang="pl-PL"/>
+        </a:p>
+      </dgm:t>
     </dgm:pt>
     <dgm:pt modelId="{67A39BEA-CDD9-4997-8C3F-7C6D3FA4D845}" type="pres">
       <dgm:prSet presAssocID="{83D15ED2-DDC1-4D17-9735-F436BB9DE6E6}" presName="sibTrans" presStyleLbl="sibTrans2D1" presStyleIdx="1" presStyleCnt="3"/>
       <dgm:spPr/>
+      <dgm:t>
+        <a:bodyPr/>
+        <a:lstStyle/>
+        <a:p>
+          <a:endParaRPr lang="pl-PL"/>
+        </a:p>
+      </dgm:t>
     </dgm:pt>
     <dgm:pt modelId="{197CE994-DF84-49C5-A40F-53D352D6543F}" type="pres">
       <dgm:prSet presAssocID="{83D15ED2-DDC1-4D17-9735-F436BB9DE6E6}" presName="connectorText" presStyleLbl="sibTrans2D1" presStyleIdx="1" presStyleCnt="3"/>
       <dgm:spPr/>
+      <dgm:t>
+        <a:bodyPr/>
+        <a:lstStyle/>
+        <a:p>
+          <a:endParaRPr lang="pl-PL"/>
+        </a:p>
+      </dgm:t>
     </dgm:pt>
     <dgm:pt modelId="{E3C4C799-8C41-4A78-8033-DB56C2ADE703}" type="pres">
       <dgm:prSet presAssocID="{525B8DCD-C879-4A12-B842-E224817ED92D}" presName="node" presStyleLbl="node1" presStyleIdx="2" presStyleCnt="4">
@@ -11227,14 +11678,35 @@
         </dgm:presLayoutVars>
       </dgm:prSet>
       <dgm:spPr/>
+      <dgm:t>
+        <a:bodyPr/>
+        <a:lstStyle/>
+        <a:p>
+          <a:endParaRPr lang="pl-PL"/>
+        </a:p>
+      </dgm:t>
     </dgm:pt>
     <dgm:pt modelId="{6B739AD3-7783-4341-A167-681031A3395D}" type="pres">
       <dgm:prSet presAssocID="{D64AAC8B-3F54-4067-A839-B778371D05BA}" presName="sibTrans" presStyleLbl="sibTrans2D1" presStyleIdx="2" presStyleCnt="3"/>
       <dgm:spPr/>
+      <dgm:t>
+        <a:bodyPr/>
+        <a:lstStyle/>
+        <a:p>
+          <a:endParaRPr lang="pl-PL"/>
+        </a:p>
+      </dgm:t>
     </dgm:pt>
     <dgm:pt modelId="{4AFC2D97-BED2-4BAE-B67C-C75850926D60}" type="pres">
       <dgm:prSet presAssocID="{D64AAC8B-3F54-4067-A839-B778371D05BA}" presName="connectorText" presStyleLbl="sibTrans2D1" presStyleIdx="2" presStyleCnt="3"/>
       <dgm:spPr/>
+      <dgm:t>
+        <a:bodyPr/>
+        <a:lstStyle/>
+        <a:p>
+          <a:endParaRPr lang="pl-PL"/>
+        </a:p>
+      </dgm:t>
     </dgm:pt>
     <dgm:pt modelId="{F78CADC9-228F-458F-8AB6-9E06101BB956}" type="pres">
       <dgm:prSet presAssocID="{2D5997B9-EFDE-4899-A8B0-C83303D47DDC}" presName="node" presStyleLbl="node1" presStyleIdx="3" presStyleCnt="4">
@@ -11253,31 +11725,31 @@
     </dgm:pt>
   </dgm:ptLst>
   <dgm:cxnLst>
-    <dgm:cxn modelId="{8A66E365-C689-4919-89EE-6F839F45F239}" type="presOf" srcId="{3BE9E339-4EAE-443A-8148-9869122DCC63}" destId="{9C48957A-E047-42C4-963B-C2CCE796B749}" srcOrd="0" destOrd="0" presId="urn:microsoft.com/office/officeart/2005/8/layout/process1"/>
-    <dgm:cxn modelId="{6BEE0924-0044-4444-8B8A-26BF0CB5B2FC}" type="presOf" srcId="{28E39066-94FA-4224-BBC9-29D710EC97F6}" destId="{8682400F-C592-4135-9ACD-D6A187F9A985}" srcOrd="1" destOrd="0" presId="urn:microsoft.com/office/officeart/2005/8/layout/process1"/>
+    <dgm:cxn modelId="{A4A647DF-B509-4352-8C8B-D32936903216}" type="presOf" srcId="{2D5997B9-EFDE-4899-A8B0-C83303D47DDC}" destId="{F78CADC9-228F-458F-8AB6-9E06101BB956}" srcOrd="0" destOrd="0" presId="urn:microsoft.com/office/officeart/2005/8/layout/process1"/>
     <dgm:cxn modelId="{25765258-F4CD-45DA-A1A0-495DBC152816}" srcId="{3BE9E339-4EAE-443A-8148-9869122DCC63}" destId="{2D5997B9-EFDE-4899-A8B0-C83303D47DDC}" srcOrd="3" destOrd="0" parTransId="{B65CD89C-3C4E-4693-8D06-3EB93A56E42F}" sibTransId="{42509CA0-DBD5-4A7C-81F6-E5E62D4FA4F1}"/>
+    <dgm:cxn modelId="{6D48EDF7-DF94-4F45-831C-E74723D7F7F1}" type="presOf" srcId="{83D15ED2-DDC1-4D17-9735-F436BB9DE6E6}" destId="{67A39BEA-CDD9-4997-8C3F-7C6D3FA4D845}" srcOrd="0" destOrd="0" presId="urn:microsoft.com/office/officeart/2005/8/layout/process1"/>
+    <dgm:cxn modelId="{21975844-45A0-4204-8265-DF29A8D5612D}" type="presOf" srcId="{D64AAC8B-3F54-4067-A839-B778371D05BA}" destId="{4AFC2D97-BED2-4BAE-B67C-C75850926D60}" srcOrd="1" destOrd="0" presId="urn:microsoft.com/office/officeart/2005/8/layout/process1"/>
+    <dgm:cxn modelId="{8254C51A-4D84-4ACC-BF90-949CABA65994}" type="presOf" srcId="{28E39066-94FA-4224-BBC9-29D710EC97F6}" destId="{8682400F-C592-4135-9ACD-D6A187F9A985}" srcOrd="1" destOrd="0" presId="urn:microsoft.com/office/officeart/2005/8/layout/process1"/>
     <dgm:cxn modelId="{626040EC-0BBE-4C45-BAE1-6AB58C561B27}" srcId="{3BE9E339-4EAE-443A-8148-9869122DCC63}" destId="{525B8DCD-C879-4A12-B842-E224817ED92D}" srcOrd="2" destOrd="0" parTransId="{5481A338-5DE2-49FA-BCEA-2E6D4D612791}" sibTransId="{D64AAC8B-3F54-4067-A839-B778371D05BA}"/>
-    <dgm:cxn modelId="{71208901-EB22-40F4-A4A1-7B35EB5C2E69}" type="presOf" srcId="{83D15ED2-DDC1-4D17-9735-F436BB9DE6E6}" destId="{197CE994-DF84-49C5-A40F-53D352D6543F}" srcOrd="1" destOrd="0" presId="urn:microsoft.com/office/officeart/2005/8/layout/process1"/>
-    <dgm:cxn modelId="{7AEFD445-67C3-4631-B5A3-29CE18D0B8AA}" type="presOf" srcId="{572B047B-E5B8-4622-8423-B353D5227557}" destId="{FB8FFEA1-12DF-41E1-8ADE-259A4D28E4FA}" srcOrd="0" destOrd="0" presId="urn:microsoft.com/office/officeart/2005/8/layout/process1"/>
-    <dgm:cxn modelId="{A925BE93-C562-4962-8321-221E5E76C087}" type="presOf" srcId="{D64AAC8B-3F54-4067-A839-B778371D05BA}" destId="{6B739AD3-7783-4341-A167-681031A3395D}" srcOrd="0" destOrd="0" presId="urn:microsoft.com/office/officeart/2005/8/layout/process1"/>
-    <dgm:cxn modelId="{58B90D81-C46D-4032-8933-6E8643FCB450}" type="presOf" srcId="{D64AAC8B-3F54-4067-A839-B778371D05BA}" destId="{4AFC2D97-BED2-4BAE-B67C-C75850926D60}" srcOrd="1" destOrd="0" presId="urn:microsoft.com/office/officeart/2005/8/layout/process1"/>
-    <dgm:cxn modelId="{41E627C6-C1F6-4541-BD16-4B56DE89D902}" type="presOf" srcId="{83D15ED2-DDC1-4D17-9735-F436BB9DE6E6}" destId="{67A39BEA-CDD9-4997-8C3F-7C6D3FA4D845}" srcOrd="0" destOrd="0" presId="urn:microsoft.com/office/officeart/2005/8/layout/process1"/>
-    <dgm:cxn modelId="{AC033983-E7EA-4A68-B048-58EA9BCFA0B4}" type="presOf" srcId="{2D5997B9-EFDE-4899-A8B0-C83303D47DDC}" destId="{F78CADC9-228F-458F-8AB6-9E06101BB956}" srcOrd="0" destOrd="0" presId="urn:microsoft.com/office/officeart/2005/8/layout/process1"/>
-    <dgm:cxn modelId="{B1BF8AFA-E6A1-4779-A34C-B91A782A8D35}" type="presOf" srcId="{525B8DCD-C879-4A12-B842-E224817ED92D}" destId="{E3C4C799-8C41-4A78-8033-DB56C2ADE703}" srcOrd="0" destOrd="0" presId="urn:microsoft.com/office/officeart/2005/8/layout/process1"/>
-    <dgm:cxn modelId="{41B5DADD-3E70-4532-AE6E-21F52E79F8A3}" type="presOf" srcId="{28E39066-94FA-4224-BBC9-29D710EC97F6}" destId="{E070BCFF-2A74-4EE4-B01C-ACE8BF1F19A8}" srcOrd="0" destOrd="0" presId="urn:microsoft.com/office/officeart/2005/8/layout/process1"/>
+    <dgm:cxn modelId="{B880238C-3CEF-4D73-B29E-79D9CF4BFC5F}" type="presOf" srcId="{525B8DCD-C879-4A12-B842-E224817ED92D}" destId="{E3C4C799-8C41-4A78-8033-DB56C2ADE703}" srcOrd="0" destOrd="0" presId="urn:microsoft.com/office/officeart/2005/8/layout/process1"/>
+    <dgm:cxn modelId="{96126307-3036-42D2-8CEE-131C0F9099C0}" type="presOf" srcId="{83D15ED2-DDC1-4D17-9735-F436BB9DE6E6}" destId="{197CE994-DF84-49C5-A40F-53D352D6543F}" srcOrd="1" destOrd="0" presId="urn:microsoft.com/office/officeart/2005/8/layout/process1"/>
+    <dgm:cxn modelId="{B5C59AB2-7BEE-48CD-97CF-3AFF4B3E6E63}" type="presOf" srcId="{B1B1019C-AF08-44BE-B9E1-ED21383847AE}" destId="{35B3CA7D-F884-4327-867C-37154868F97A}" srcOrd="0" destOrd="0" presId="urn:microsoft.com/office/officeart/2005/8/layout/process1"/>
+    <dgm:cxn modelId="{A503C28A-92C5-4E03-9068-0E88C39BC7F3}" type="presOf" srcId="{572B047B-E5B8-4622-8423-B353D5227557}" destId="{FB8FFEA1-12DF-41E1-8ADE-259A4D28E4FA}" srcOrd="0" destOrd="0" presId="urn:microsoft.com/office/officeart/2005/8/layout/process1"/>
     <dgm:cxn modelId="{15581911-3BF4-4DB5-9790-10754B0FCC59}" srcId="{3BE9E339-4EAE-443A-8148-9869122DCC63}" destId="{B1B1019C-AF08-44BE-B9E1-ED21383847AE}" srcOrd="0" destOrd="0" parTransId="{E5FA18AC-195B-46E4-B8B2-21FEDB626AE6}" sibTransId="{28E39066-94FA-4224-BBC9-29D710EC97F6}"/>
     <dgm:cxn modelId="{77625B79-32F5-4426-ACB1-2F2D0484EA53}" srcId="{3BE9E339-4EAE-443A-8148-9869122DCC63}" destId="{572B047B-E5B8-4622-8423-B353D5227557}" srcOrd="1" destOrd="0" parTransId="{E9CFF78D-A625-4175-843F-F0016D6AB41F}" sibTransId="{83D15ED2-DDC1-4D17-9735-F436BB9DE6E6}"/>
-    <dgm:cxn modelId="{47C3D05E-4416-4622-BBFB-9B3EC4062CAA}" type="presOf" srcId="{B1B1019C-AF08-44BE-B9E1-ED21383847AE}" destId="{35B3CA7D-F884-4327-867C-37154868F97A}" srcOrd="0" destOrd="0" presId="urn:microsoft.com/office/officeart/2005/8/layout/process1"/>
-    <dgm:cxn modelId="{20E6632E-2BEA-47F7-BED7-25EC97B9E665}" type="presParOf" srcId="{9C48957A-E047-42C4-963B-C2CCE796B749}" destId="{35B3CA7D-F884-4327-867C-37154868F97A}" srcOrd="0" destOrd="0" presId="urn:microsoft.com/office/officeart/2005/8/layout/process1"/>
-    <dgm:cxn modelId="{DD7626D5-3E6F-42A5-A3F9-4BF86AC12C5E}" type="presParOf" srcId="{9C48957A-E047-42C4-963B-C2CCE796B749}" destId="{E070BCFF-2A74-4EE4-B01C-ACE8BF1F19A8}" srcOrd="1" destOrd="0" presId="urn:microsoft.com/office/officeart/2005/8/layout/process1"/>
-    <dgm:cxn modelId="{89A55437-A6C2-4B13-9DC1-CCC1E1133F3D}" type="presParOf" srcId="{E070BCFF-2A74-4EE4-B01C-ACE8BF1F19A8}" destId="{8682400F-C592-4135-9ACD-D6A187F9A985}" srcOrd="0" destOrd="0" presId="urn:microsoft.com/office/officeart/2005/8/layout/process1"/>
-    <dgm:cxn modelId="{3242871E-C731-4E5C-888D-62D6A02F8C3C}" type="presParOf" srcId="{9C48957A-E047-42C4-963B-C2CCE796B749}" destId="{FB8FFEA1-12DF-41E1-8ADE-259A4D28E4FA}" srcOrd="2" destOrd="0" presId="urn:microsoft.com/office/officeart/2005/8/layout/process1"/>
-    <dgm:cxn modelId="{15A3B58D-4757-44B8-A151-ECC27E2FAF08}" type="presParOf" srcId="{9C48957A-E047-42C4-963B-C2CCE796B749}" destId="{67A39BEA-CDD9-4997-8C3F-7C6D3FA4D845}" srcOrd="3" destOrd="0" presId="urn:microsoft.com/office/officeart/2005/8/layout/process1"/>
-    <dgm:cxn modelId="{BBC5D7B4-A8F4-461F-BD21-81B39567C248}" type="presParOf" srcId="{67A39BEA-CDD9-4997-8C3F-7C6D3FA4D845}" destId="{197CE994-DF84-49C5-A40F-53D352D6543F}" srcOrd="0" destOrd="0" presId="urn:microsoft.com/office/officeart/2005/8/layout/process1"/>
-    <dgm:cxn modelId="{1C369B57-3E7A-40B2-A24D-02E70D8DE393}" type="presParOf" srcId="{9C48957A-E047-42C4-963B-C2CCE796B749}" destId="{E3C4C799-8C41-4A78-8033-DB56C2ADE703}" srcOrd="4" destOrd="0" presId="urn:microsoft.com/office/officeart/2005/8/layout/process1"/>
-    <dgm:cxn modelId="{E59CF779-28E5-4494-A4BD-7D67740869E0}" type="presParOf" srcId="{9C48957A-E047-42C4-963B-C2CCE796B749}" destId="{6B739AD3-7783-4341-A167-681031A3395D}" srcOrd="5" destOrd="0" presId="urn:microsoft.com/office/officeart/2005/8/layout/process1"/>
-    <dgm:cxn modelId="{A31EDD69-ADDB-42F7-9E65-C856C8ED3BB7}" type="presParOf" srcId="{6B739AD3-7783-4341-A167-681031A3395D}" destId="{4AFC2D97-BED2-4BAE-B67C-C75850926D60}" srcOrd="0" destOrd="0" presId="urn:microsoft.com/office/officeart/2005/8/layout/process1"/>
-    <dgm:cxn modelId="{4B747B51-F1D6-477F-ACB6-67CBD2EC1CBC}" type="presParOf" srcId="{9C48957A-E047-42C4-963B-C2CCE796B749}" destId="{F78CADC9-228F-458F-8AB6-9E06101BB956}" srcOrd="6" destOrd="0" presId="urn:microsoft.com/office/officeart/2005/8/layout/process1"/>
+    <dgm:cxn modelId="{EE1C924C-A170-4CB2-99A0-F561E042BF36}" type="presOf" srcId="{D64AAC8B-3F54-4067-A839-B778371D05BA}" destId="{6B739AD3-7783-4341-A167-681031A3395D}" srcOrd="0" destOrd="0" presId="urn:microsoft.com/office/officeart/2005/8/layout/process1"/>
+    <dgm:cxn modelId="{E2E6356A-771D-4398-9144-F7FDE666F5A4}" type="presOf" srcId="{3BE9E339-4EAE-443A-8148-9869122DCC63}" destId="{9C48957A-E047-42C4-963B-C2CCE796B749}" srcOrd="0" destOrd="0" presId="urn:microsoft.com/office/officeart/2005/8/layout/process1"/>
+    <dgm:cxn modelId="{D0051D42-1DF2-40A7-A37F-7196C77F8575}" type="presOf" srcId="{28E39066-94FA-4224-BBC9-29D710EC97F6}" destId="{E070BCFF-2A74-4EE4-B01C-ACE8BF1F19A8}" srcOrd="0" destOrd="0" presId="urn:microsoft.com/office/officeart/2005/8/layout/process1"/>
+    <dgm:cxn modelId="{42819C35-4638-418A-A16B-6E884D90151C}" type="presParOf" srcId="{9C48957A-E047-42C4-963B-C2CCE796B749}" destId="{35B3CA7D-F884-4327-867C-37154868F97A}" srcOrd="0" destOrd="0" presId="urn:microsoft.com/office/officeart/2005/8/layout/process1"/>
+    <dgm:cxn modelId="{A8AF3FA4-D593-46D1-BBFD-833A0706C089}" type="presParOf" srcId="{9C48957A-E047-42C4-963B-C2CCE796B749}" destId="{E070BCFF-2A74-4EE4-B01C-ACE8BF1F19A8}" srcOrd="1" destOrd="0" presId="urn:microsoft.com/office/officeart/2005/8/layout/process1"/>
+    <dgm:cxn modelId="{15B1F0E1-B835-48E4-9AF6-830F92C98D1D}" type="presParOf" srcId="{E070BCFF-2A74-4EE4-B01C-ACE8BF1F19A8}" destId="{8682400F-C592-4135-9ACD-D6A187F9A985}" srcOrd="0" destOrd="0" presId="urn:microsoft.com/office/officeart/2005/8/layout/process1"/>
+    <dgm:cxn modelId="{FB632171-804A-4A3B-B9EF-791C7CB28532}" type="presParOf" srcId="{9C48957A-E047-42C4-963B-C2CCE796B749}" destId="{FB8FFEA1-12DF-41E1-8ADE-259A4D28E4FA}" srcOrd="2" destOrd="0" presId="urn:microsoft.com/office/officeart/2005/8/layout/process1"/>
+    <dgm:cxn modelId="{E97A92D9-6ED9-48E0-A9AE-108562436FE6}" type="presParOf" srcId="{9C48957A-E047-42C4-963B-C2CCE796B749}" destId="{67A39BEA-CDD9-4997-8C3F-7C6D3FA4D845}" srcOrd="3" destOrd="0" presId="urn:microsoft.com/office/officeart/2005/8/layout/process1"/>
+    <dgm:cxn modelId="{C41D5F7A-214D-4F1F-A2C7-D4A8490E41C0}" type="presParOf" srcId="{67A39BEA-CDD9-4997-8C3F-7C6D3FA4D845}" destId="{197CE994-DF84-49C5-A40F-53D352D6543F}" srcOrd="0" destOrd="0" presId="urn:microsoft.com/office/officeart/2005/8/layout/process1"/>
+    <dgm:cxn modelId="{73CF5849-754C-47E0-9BEA-ABE85932F1C8}" type="presParOf" srcId="{9C48957A-E047-42C4-963B-C2CCE796B749}" destId="{E3C4C799-8C41-4A78-8033-DB56C2ADE703}" srcOrd="4" destOrd="0" presId="urn:microsoft.com/office/officeart/2005/8/layout/process1"/>
+    <dgm:cxn modelId="{92FA283F-70F6-4734-99D3-0D2A3513E891}" type="presParOf" srcId="{9C48957A-E047-42C4-963B-C2CCE796B749}" destId="{6B739AD3-7783-4341-A167-681031A3395D}" srcOrd="5" destOrd="0" presId="urn:microsoft.com/office/officeart/2005/8/layout/process1"/>
+    <dgm:cxn modelId="{E532756A-352E-42D1-B43D-C19B667A69D5}" type="presParOf" srcId="{6B739AD3-7783-4341-A167-681031A3395D}" destId="{4AFC2D97-BED2-4BAE-B67C-C75850926D60}" srcOrd="0" destOrd="0" presId="urn:microsoft.com/office/officeart/2005/8/layout/process1"/>
+    <dgm:cxn modelId="{3EA9B1F1-5839-4E87-BD1E-0673D22DCC75}" type="presParOf" srcId="{9C48957A-E047-42C4-963B-C2CCE796B749}" destId="{F78CADC9-228F-458F-8AB6-9E06101BB956}" srcOrd="6" destOrd="0" presId="urn:microsoft.com/office/officeart/2005/8/layout/process1"/>
   </dgm:cxnLst>
   <dgm:bg/>
   <dgm:whole/>
@@ -11472,10 +11944,24 @@
     <dgm:pt modelId="{3B435AAB-233D-429D-842E-FFE0A76B453D}" type="pres">
       <dgm:prSet presAssocID="{3BEB6FA2-D5C8-4421-84BF-4CFC95CD5BE1}" presName="sibTrans" presStyleLbl="sibTrans2D1" presStyleIdx="0" presStyleCnt="3"/>
       <dgm:spPr/>
+      <dgm:t>
+        <a:bodyPr/>
+        <a:lstStyle/>
+        <a:p>
+          <a:endParaRPr lang="pl-PL"/>
+        </a:p>
+      </dgm:t>
     </dgm:pt>
     <dgm:pt modelId="{36D9EDEF-905A-467A-AF05-27B10136D9F2}" type="pres">
       <dgm:prSet presAssocID="{3BEB6FA2-D5C8-4421-84BF-4CFC95CD5BE1}" presName="connectorText" presStyleLbl="sibTrans2D1" presStyleIdx="0" presStyleCnt="3"/>
       <dgm:spPr/>
+      <dgm:t>
+        <a:bodyPr/>
+        <a:lstStyle/>
+        <a:p>
+          <a:endParaRPr lang="pl-PL"/>
+        </a:p>
+      </dgm:t>
     </dgm:pt>
     <dgm:pt modelId="{9153A767-4B26-41E3-8E2B-A903DD83C581}" type="pres">
       <dgm:prSet presAssocID="{068E59F6-C02D-4E37-B59C-08252E96C030}" presName="node" presStyleLbl="node1" presStyleIdx="1" presStyleCnt="4">
@@ -11495,10 +11981,24 @@
     <dgm:pt modelId="{8C2918B8-92DD-4994-BB41-1C8A658CCB0D}" type="pres">
       <dgm:prSet presAssocID="{1F5AC68B-0049-4A6C-8578-F48386E4306F}" presName="sibTrans" presStyleLbl="sibTrans2D1" presStyleIdx="1" presStyleCnt="3"/>
       <dgm:spPr/>
+      <dgm:t>
+        <a:bodyPr/>
+        <a:lstStyle/>
+        <a:p>
+          <a:endParaRPr lang="pl-PL"/>
+        </a:p>
+      </dgm:t>
     </dgm:pt>
     <dgm:pt modelId="{664F6DD4-37BD-4685-AA67-4754C37F01AB}" type="pres">
       <dgm:prSet presAssocID="{1F5AC68B-0049-4A6C-8578-F48386E4306F}" presName="connectorText" presStyleLbl="sibTrans2D1" presStyleIdx="1" presStyleCnt="3"/>
       <dgm:spPr/>
+      <dgm:t>
+        <a:bodyPr/>
+        <a:lstStyle/>
+        <a:p>
+          <a:endParaRPr lang="pl-PL"/>
+        </a:p>
+      </dgm:t>
     </dgm:pt>
     <dgm:pt modelId="{99937908-5849-4632-BC88-77609B5E89BF}" type="pres">
       <dgm:prSet presAssocID="{0E1D8237-7AB4-4ECD-9210-D0CBA7DA58DD}" presName="node" presStyleLbl="node1" presStyleIdx="2" presStyleCnt="4">
@@ -11507,14 +12007,35 @@
         </dgm:presLayoutVars>
       </dgm:prSet>
       <dgm:spPr/>
+      <dgm:t>
+        <a:bodyPr/>
+        <a:lstStyle/>
+        <a:p>
+          <a:endParaRPr lang="pl-PL"/>
+        </a:p>
+      </dgm:t>
     </dgm:pt>
     <dgm:pt modelId="{8DA2F138-AD73-476B-A67C-023559A13086}" type="pres">
       <dgm:prSet presAssocID="{FA4069F5-2490-4B5D-AE70-AF1EBEED7D08}" presName="sibTrans" presStyleLbl="sibTrans2D1" presStyleIdx="2" presStyleCnt="3"/>
       <dgm:spPr/>
+      <dgm:t>
+        <a:bodyPr/>
+        <a:lstStyle/>
+        <a:p>
+          <a:endParaRPr lang="pl-PL"/>
+        </a:p>
+      </dgm:t>
     </dgm:pt>
     <dgm:pt modelId="{0C880ED8-3C34-4B34-A1D9-B3CC07827C02}" type="pres">
       <dgm:prSet presAssocID="{FA4069F5-2490-4B5D-AE70-AF1EBEED7D08}" presName="connectorText" presStyleLbl="sibTrans2D1" presStyleIdx="2" presStyleCnt="3"/>
       <dgm:spPr/>
+      <dgm:t>
+        <a:bodyPr/>
+        <a:lstStyle/>
+        <a:p>
+          <a:endParaRPr lang="pl-PL"/>
+        </a:p>
+      </dgm:t>
     </dgm:pt>
     <dgm:pt modelId="{8CD3E0AC-0B9C-4E44-B242-573BB6BB0EC5}" type="pres">
       <dgm:prSet presAssocID="{8EBB70D4-0647-4CA6-AE54-4D08255C4C1F}" presName="node" presStyleLbl="node1" presStyleIdx="3" presStyleCnt="4">
@@ -11533,31 +12054,31 @@
     </dgm:pt>
   </dgm:ptLst>
   <dgm:cxnLst>
-    <dgm:cxn modelId="{CB4BBAE3-C8D6-4D8D-94E0-B4B1672610E7}" type="presOf" srcId="{0E1D8237-7AB4-4ECD-9210-D0CBA7DA58DD}" destId="{99937908-5849-4632-BC88-77609B5E89BF}" srcOrd="0" destOrd="0" presId="urn:microsoft.com/office/officeart/2005/8/layout/process1"/>
-    <dgm:cxn modelId="{CDAA43C1-D0E2-4886-AEBC-68A2DA0CABC6}" type="presOf" srcId="{068E59F6-C02D-4E37-B59C-08252E96C030}" destId="{9153A767-4B26-41E3-8E2B-A903DD83C581}" srcOrd="0" destOrd="0" presId="urn:microsoft.com/office/officeart/2005/8/layout/process1"/>
-    <dgm:cxn modelId="{806ABB27-88BB-4E8A-9B55-6D22245A9195}" type="presOf" srcId="{FA4069F5-2490-4B5D-AE70-AF1EBEED7D08}" destId="{0C880ED8-3C34-4B34-A1D9-B3CC07827C02}" srcOrd="1" destOrd="0" presId="urn:microsoft.com/office/officeart/2005/8/layout/process1"/>
-    <dgm:cxn modelId="{81733C3F-F35F-4331-934B-76238C0A9775}" type="presOf" srcId="{3BEB6FA2-D5C8-4421-84BF-4CFC95CD5BE1}" destId="{36D9EDEF-905A-467A-AF05-27B10136D9F2}" srcOrd="1" destOrd="0" presId="urn:microsoft.com/office/officeart/2005/8/layout/process1"/>
+    <dgm:cxn modelId="{55E4230B-82F2-4930-8FFB-8BA92D59095C}" type="presOf" srcId="{068E59F6-C02D-4E37-B59C-08252E96C030}" destId="{9153A767-4B26-41E3-8E2B-A903DD83C581}" srcOrd="0" destOrd="0" presId="urn:microsoft.com/office/officeart/2005/8/layout/process1"/>
+    <dgm:cxn modelId="{1CC4B33C-955D-49C9-B5E0-B8FE5D043B38}" type="presOf" srcId="{8EBB70D4-0647-4CA6-AE54-4D08255C4C1F}" destId="{8CD3E0AC-0B9C-4E44-B242-573BB6BB0EC5}" srcOrd="0" destOrd="0" presId="urn:microsoft.com/office/officeart/2005/8/layout/process1"/>
+    <dgm:cxn modelId="{14E4F4D6-F110-48C6-8261-EC4434350DCE}" type="presOf" srcId="{1F5AC68B-0049-4A6C-8578-F48386E4306F}" destId="{8C2918B8-92DD-4994-BB41-1C8A658CCB0D}" srcOrd="0" destOrd="0" presId="urn:microsoft.com/office/officeart/2005/8/layout/process1"/>
+    <dgm:cxn modelId="{3E4CCB32-81BE-46A1-9771-29B3C546C7ED}" srcId="{39969409-FED6-4E35-910E-FE2EB1C07FB9}" destId="{0E1D8237-7AB4-4ECD-9210-D0CBA7DA58DD}" srcOrd="2" destOrd="0" parTransId="{70A60683-AA00-47D5-84FE-C1E1EEDF2EB0}" sibTransId="{FA4069F5-2490-4B5D-AE70-AF1EBEED7D08}"/>
+    <dgm:cxn modelId="{E02D1854-BED9-46D7-808E-F44A37A9B5FB}" type="presOf" srcId="{0E1D8237-7AB4-4ECD-9210-D0CBA7DA58DD}" destId="{99937908-5849-4632-BC88-77609B5E89BF}" srcOrd="0" destOrd="0" presId="urn:microsoft.com/office/officeart/2005/8/layout/process1"/>
+    <dgm:cxn modelId="{702D38F2-44EC-4506-AA5B-59C9124738A2}" type="presOf" srcId="{39969409-FED6-4E35-910E-FE2EB1C07FB9}" destId="{2863BA03-5D04-43A7-B0DB-02DA9D047288}" srcOrd="0" destOrd="0" presId="urn:microsoft.com/office/officeart/2005/8/layout/process1"/>
     <dgm:cxn modelId="{6881281D-6752-4F77-B753-70CC1732F45B}" srcId="{39969409-FED6-4E35-910E-FE2EB1C07FB9}" destId="{8EBB70D4-0647-4CA6-AE54-4D08255C4C1F}" srcOrd="3" destOrd="0" parTransId="{13A4BC38-5223-48F1-B6B8-43F39E2E6DFA}" sibTransId="{3A232EBD-AC43-4184-824C-6BF837CADA6B}"/>
-    <dgm:cxn modelId="{9B1EA62D-331D-4118-AE75-58169BBF1C2C}" type="presOf" srcId="{1F5AC68B-0049-4A6C-8578-F48386E4306F}" destId="{8C2918B8-92DD-4994-BB41-1C8A658CCB0D}" srcOrd="0" destOrd="0" presId="urn:microsoft.com/office/officeart/2005/8/layout/process1"/>
+    <dgm:cxn modelId="{2779A7B6-5D3D-4477-8F1D-9062C7BD1591}" type="presOf" srcId="{FA4069F5-2490-4B5D-AE70-AF1EBEED7D08}" destId="{0C880ED8-3C34-4B34-A1D9-B3CC07827C02}" srcOrd="1" destOrd="0" presId="urn:microsoft.com/office/officeart/2005/8/layout/process1"/>
+    <dgm:cxn modelId="{BDD9D942-EC62-413B-8B7A-148AA25B9020}" type="presOf" srcId="{8CC5E17B-36C2-40ED-9E75-6912324B2C47}" destId="{A819CF15-55E9-4187-9088-7C7C05ABBDD1}" srcOrd="0" destOrd="0" presId="urn:microsoft.com/office/officeart/2005/8/layout/process1"/>
+    <dgm:cxn modelId="{A9061008-4F7A-41A5-9D87-1AD013B5447E}" type="presOf" srcId="{3BEB6FA2-D5C8-4421-84BF-4CFC95CD5BE1}" destId="{3B435AAB-233D-429D-842E-FFE0A76B453D}" srcOrd="0" destOrd="0" presId="urn:microsoft.com/office/officeart/2005/8/layout/process1"/>
+    <dgm:cxn modelId="{6FF22569-B54C-4075-9641-3C08D5B34344}" type="presOf" srcId="{FA4069F5-2490-4B5D-AE70-AF1EBEED7D08}" destId="{8DA2F138-AD73-476B-A67C-023559A13086}" srcOrd="0" destOrd="0" presId="urn:microsoft.com/office/officeart/2005/8/layout/process1"/>
+    <dgm:cxn modelId="{86E0C5D7-6467-450B-A473-E58BE8C25A21}" type="presOf" srcId="{1F5AC68B-0049-4A6C-8578-F48386E4306F}" destId="{664F6DD4-37BD-4685-AA67-4754C37F01AB}" srcOrd="1" destOrd="0" presId="urn:microsoft.com/office/officeart/2005/8/layout/process1"/>
+    <dgm:cxn modelId="{639D602F-0CD5-4C23-A67D-D663D7C5837E}" srcId="{39969409-FED6-4E35-910E-FE2EB1C07FB9}" destId="{068E59F6-C02D-4E37-B59C-08252E96C030}" srcOrd="1" destOrd="0" parTransId="{4F51CE73-2F15-4D2B-8853-A1C99026EA1A}" sibTransId="{1F5AC68B-0049-4A6C-8578-F48386E4306F}"/>
+    <dgm:cxn modelId="{A20CAC7B-01D9-467D-9133-BC48D4E9D046}" type="presOf" srcId="{3BEB6FA2-D5C8-4421-84BF-4CFC95CD5BE1}" destId="{36D9EDEF-905A-467A-AF05-27B10136D9F2}" srcOrd="1" destOrd="0" presId="urn:microsoft.com/office/officeart/2005/8/layout/process1"/>
     <dgm:cxn modelId="{0B41114B-3230-4EBC-A06E-628AD36F07F9}" srcId="{39969409-FED6-4E35-910E-FE2EB1C07FB9}" destId="{8CC5E17B-36C2-40ED-9E75-6912324B2C47}" srcOrd="0" destOrd="0" parTransId="{F47AD828-E1DF-4F1E-ACFA-33530F6E9DC9}" sibTransId="{3BEB6FA2-D5C8-4421-84BF-4CFC95CD5BE1}"/>
-    <dgm:cxn modelId="{5254162E-32B6-4AA0-B04B-90FBC18C3685}" type="presOf" srcId="{39969409-FED6-4E35-910E-FE2EB1C07FB9}" destId="{2863BA03-5D04-43A7-B0DB-02DA9D047288}" srcOrd="0" destOrd="0" presId="urn:microsoft.com/office/officeart/2005/8/layout/process1"/>
-    <dgm:cxn modelId="{4E046E3E-D2E7-4419-97BF-193533EDD5F7}" type="presOf" srcId="{8CC5E17B-36C2-40ED-9E75-6912324B2C47}" destId="{A819CF15-55E9-4187-9088-7C7C05ABBDD1}" srcOrd="0" destOrd="0" presId="urn:microsoft.com/office/officeart/2005/8/layout/process1"/>
-    <dgm:cxn modelId="{D61C45DF-8A38-4D19-A991-52F1C9F55539}" type="presOf" srcId="{FA4069F5-2490-4B5D-AE70-AF1EBEED7D08}" destId="{8DA2F138-AD73-476B-A67C-023559A13086}" srcOrd="0" destOrd="0" presId="urn:microsoft.com/office/officeart/2005/8/layout/process1"/>
-    <dgm:cxn modelId="{639D602F-0CD5-4C23-A67D-D663D7C5837E}" srcId="{39969409-FED6-4E35-910E-FE2EB1C07FB9}" destId="{068E59F6-C02D-4E37-B59C-08252E96C030}" srcOrd="1" destOrd="0" parTransId="{4F51CE73-2F15-4D2B-8853-A1C99026EA1A}" sibTransId="{1F5AC68B-0049-4A6C-8578-F48386E4306F}"/>
-    <dgm:cxn modelId="{A46BB73C-DFD4-4334-9049-303DB8CEAC19}" type="presOf" srcId="{1F5AC68B-0049-4A6C-8578-F48386E4306F}" destId="{664F6DD4-37BD-4685-AA67-4754C37F01AB}" srcOrd="1" destOrd="0" presId="urn:microsoft.com/office/officeart/2005/8/layout/process1"/>
-    <dgm:cxn modelId="{3E4CCB32-81BE-46A1-9771-29B3C546C7ED}" srcId="{39969409-FED6-4E35-910E-FE2EB1C07FB9}" destId="{0E1D8237-7AB4-4ECD-9210-D0CBA7DA58DD}" srcOrd="2" destOrd="0" parTransId="{70A60683-AA00-47D5-84FE-C1E1EEDF2EB0}" sibTransId="{FA4069F5-2490-4B5D-AE70-AF1EBEED7D08}"/>
-    <dgm:cxn modelId="{DA02B498-8D55-41EC-919E-24F074AD447B}" type="presOf" srcId="{8EBB70D4-0647-4CA6-AE54-4D08255C4C1F}" destId="{8CD3E0AC-0B9C-4E44-B242-573BB6BB0EC5}" srcOrd="0" destOrd="0" presId="urn:microsoft.com/office/officeart/2005/8/layout/process1"/>
-    <dgm:cxn modelId="{EFD0B7B7-E10B-4C05-B951-026AAFE65BFC}" type="presOf" srcId="{3BEB6FA2-D5C8-4421-84BF-4CFC95CD5BE1}" destId="{3B435AAB-233D-429D-842E-FFE0A76B453D}" srcOrd="0" destOrd="0" presId="urn:microsoft.com/office/officeart/2005/8/layout/process1"/>
-    <dgm:cxn modelId="{108AC384-D808-4B6A-B6F2-A0076E8D9889}" type="presParOf" srcId="{2863BA03-5D04-43A7-B0DB-02DA9D047288}" destId="{A819CF15-55E9-4187-9088-7C7C05ABBDD1}" srcOrd="0" destOrd="0" presId="urn:microsoft.com/office/officeart/2005/8/layout/process1"/>
-    <dgm:cxn modelId="{CC3573B3-BD3A-423F-A667-8384F0E66B8D}" type="presParOf" srcId="{2863BA03-5D04-43A7-B0DB-02DA9D047288}" destId="{3B435AAB-233D-429D-842E-FFE0A76B453D}" srcOrd="1" destOrd="0" presId="urn:microsoft.com/office/officeart/2005/8/layout/process1"/>
-    <dgm:cxn modelId="{3BB3483D-CFF6-47B6-A4E5-2635D2DFA2EE}" type="presParOf" srcId="{3B435AAB-233D-429D-842E-FFE0A76B453D}" destId="{36D9EDEF-905A-467A-AF05-27B10136D9F2}" srcOrd="0" destOrd="0" presId="urn:microsoft.com/office/officeart/2005/8/layout/process1"/>
-    <dgm:cxn modelId="{5629CEFF-9CD8-4FDA-984A-A8B1E5A30268}" type="presParOf" srcId="{2863BA03-5D04-43A7-B0DB-02DA9D047288}" destId="{9153A767-4B26-41E3-8E2B-A903DD83C581}" srcOrd="2" destOrd="0" presId="urn:microsoft.com/office/officeart/2005/8/layout/process1"/>
-    <dgm:cxn modelId="{C854408B-4B0D-484B-8991-6D2E88F5ACB4}" type="presParOf" srcId="{2863BA03-5D04-43A7-B0DB-02DA9D047288}" destId="{8C2918B8-92DD-4994-BB41-1C8A658CCB0D}" srcOrd="3" destOrd="0" presId="urn:microsoft.com/office/officeart/2005/8/layout/process1"/>
-    <dgm:cxn modelId="{A3DCC9A6-5B02-47F6-9198-4CE67A6177A5}" type="presParOf" srcId="{8C2918B8-92DD-4994-BB41-1C8A658CCB0D}" destId="{664F6DD4-37BD-4685-AA67-4754C37F01AB}" srcOrd="0" destOrd="0" presId="urn:microsoft.com/office/officeart/2005/8/layout/process1"/>
-    <dgm:cxn modelId="{2B3A73D3-B883-4280-B759-1B69124DFAB4}" type="presParOf" srcId="{2863BA03-5D04-43A7-B0DB-02DA9D047288}" destId="{99937908-5849-4632-BC88-77609B5E89BF}" srcOrd="4" destOrd="0" presId="urn:microsoft.com/office/officeart/2005/8/layout/process1"/>
-    <dgm:cxn modelId="{81305E0F-776A-4BC4-9BE8-4FA7AC752312}" type="presParOf" srcId="{2863BA03-5D04-43A7-B0DB-02DA9D047288}" destId="{8DA2F138-AD73-476B-A67C-023559A13086}" srcOrd="5" destOrd="0" presId="urn:microsoft.com/office/officeart/2005/8/layout/process1"/>
-    <dgm:cxn modelId="{8C5AD957-6EA1-4B45-8552-EAED5DA2174C}" type="presParOf" srcId="{8DA2F138-AD73-476B-A67C-023559A13086}" destId="{0C880ED8-3C34-4B34-A1D9-B3CC07827C02}" srcOrd="0" destOrd="0" presId="urn:microsoft.com/office/officeart/2005/8/layout/process1"/>
-    <dgm:cxn modelId="{4C8E6FCC-5F0C-4BF3-AA21-EDBB106796F5}" type="presParOf" srcId="{2863BA03-5D04-43A7-B0DB-02DA9D047288}" destId="{8CD3E0AC-0B9C-4E44-B242-573BB6BB0EC5}" srcOrd="6" destOrd="0" presId="urn:microsoft.com/office/officeart/2005/8/layout/process1"/>
+    <dgm:cxn modelId="{485BFA3B-03E9-4BFA-B08D-A421504EE78C}" type="presParOf" srcId="{2863BA03-5D04-43A7-B0DB-02DA9D047288}" destId="{A819CF15-55E9-4187-9088-7C7C05ABBDD1}" srcOrd="0" destOrd="0" presId="urn:microsoft.com/office/officeart/2005/8/layout/process1"/>
+    <dgm:cxn modelId="{E0113BF5-E031-408F-BACA-D60EFDDBFB1B}" type="presParOf" srcId="{2863BA03-5D04-43A7-B0DB-02DA9D047288}" destId="{3B435AAB-233D-429D-842E-FFE0A76B453D}" srcOrd="1" destOrd="0" presId="urn:microsoft.com/office/officeart/2005/8/layout/process1"/>
+    <dgm:cxn modelId="{36C80D61-25D9-4727-AB47-B2493BDBCCD4}" type="presParOf" srcId="{3B435AAB-233D-429D-842E-FFE0A76B453D}" destId="{36D9EDEF-905A-467A-AF05-27B10136D9F2}" srcOrd="0" destOrd="0" presId="urn:microsoft.com/office/officeart/2005/8/layout/process1"/>
+    <dgm:cxn modelId="{52E8F7C6-4E13-4019-B90B-7FD18B6FD7E3}" type="presParOf" srcId="{2863BA03-5D04-43A7-B0DB-02DA9D047288}" destId="{9153A767-4B26-41E3-8E2B-A903DD83C581}" srcOrd="2" destOrd="0" presId="urn:microsoft.com/office/officeart/2005/8/layout/process1"/>
+    <dgm:cxn modelId="{DB8FEDAC-EB9B-422A-9F66-FB7207B750A0}" type="presParOf" srcId="{2863BA03-5D04-43A7-B0DB-02DA9D047288}" destId="{8C2918B8-92DD-4994-BB41-1C8A658CCB0D}" srcOrd="3" destOrd="0" presId="urn:microsoft.com/office/officeart/2005/8/layout/process1"/>
+    <dgm:cxn modelId="{036BE3FF-3F0B-4E9E-AD2D-D6229EBA4E44}" type="presParOf" srcId="{8C2918B8-92DD-4994-BB41-1C8A658CCB0D}" destId="{664F6DD4-37BD-4685-AA67-4754C37F01AB}" srcOrd="0" destOrd="0" presId="urn:microsoft.com/office/officeart/2005/8/layout/process1"/>
+    <dgm:cxn modelId="{22E8372D-3C6D-4CD9-90B2-46465D509D17}" type="presParOf" srcId="{2863BA03-5D04-43A7-B0DB-02DA9D047288}" destId="{99937908-5849-4632-BC88-77609B5E89BF}" srcOrd="4" destOrd="0" presId="urn:microsoft.com/office/officeart/2005/8/layout/process1"/>
+    <dgm:cxn modelId="{C67ABD0D-4130-47A4-874F-2589DB018D39}" type="presParOf" srcId="{2863BA03-5D04-43A7-B0DB-02DA9D047288}" destId="{8DA2F138-AD73-476B-A67C-023559A13086}" srcOrd="5" destOrd="0" presId="urn:microsoft.com/office/officeart/2005/8/layout/process1"/>
+    <dgm:cxn modelId="{3AF79DE9-E3B9-4001-90C6-68E233EBA41B}" type="presParOf" srcId="{8DA2F138-AD73-476B-A67C-023559A13086}" destId="{0C880ED8-3C34-4B34-A1D9-B3CC07827C02}" srcOrd="0" destOrd="0" presId="urn:microsoft.com/office/officeart/2005/8/layout/process1"/>
+    <dgm:cxn modelId="{4D074899-09B2-4AC8-8236-F8FECAF86EE2}" type="presParOf" srcId="{2863BA03-5D04-43A7-B0DB-02DA9D047288}" destId="{8CD3E0AC-0B9C-4E44-B242-573BB6BB0EC5}" srcOrd="6" destOrd="0" presId="urn:microsoft.com/office/officeart/2005/8/layout/process1"/>
   </dgm:cxnLst>
   <dgm:bg/>
   <dgm:whole/>
@@ -11736,14 +12257,35 @@
         </dgm:presLayoutVars>
       </dgm:prSet>
       <dgm:spPr/>
+      <dgm:t>
+        <a:bodyPr/>
+        <a:lstStyle/>
+        <a:p>
+          <a:endParaRPr lang="pl-PL"/>
+        </a:p>
+      </dgm:t>
     </dgm:pt>
     <dgm:pt modelId="{3B435AAB-233D-429D-842E-FFE0A76B453D}" type="pres">
       <dgm:prSet presAssocID="{3BEB6FA2-D5C8-4421-84BF-4CFC95CD5BE1}" presName="sibTrans" presStyleLbl="sibTrans2D1" presStyleIdx="0" presStyleCnt="3"/>
       <dgm:spPr/>
+      <dgm:t>
+        <a:bodyPr/>
+        <a:lstStyle/>
+        <a:p>
+          <a:endParaRPr lang="pl-PL"/>
+        </a:p>
+      </dgm:t>
     </dgm:pt>
     <dgm:pt modelId="{36D9EDEF-905A-467A-AF05-27B10136D9F2}" type="pres">
       <dgm:prSet presAssocID="{3BEB6FA2-D5C8-4421-84BF-4CFC95CD5BE1}" presName="connectorText" presStyleLbl="sibTrans2D1" presStyleIdx="0" presStyleCnt="3"/>
       <dgm:spPr/>
+      <dgm:t>
+        <a:bodyPr/>
+        <a:lstStyle/>
+        <a:p>
+          <a:endParaRPr lang="pl-PL"/>
+        </a:p>
+      </dgm:t>
     </dgm:pt>
     <dgm:pt modelId="{7ACD68F0-C545-4524-A8B0-50275AFA15F3}" type="pres">
       <dgm:prSet presAssocID="{8A7447BF-43D8-4A74-8601-2F377BD858BE}" presName="node" presStyleLbl="node1" presStyleIdx="1" presStyleCnt="4">
@@ -11752,14 +12294,35 @@
         </dgm:presLayoutVars>
       </dgm:prSet>
       <dgm:spPr/>
+      <dgm:t>
+        <a:bodyPr/>
+        <a:lstStyle/>
+        <a:p>
+          <a:endParaRPr lang="pl-PL"/>
+        </a:p>
+      </dgm:t>
     </dgm:pt>
     <dgm:pt modelId="{EAFD1B19-E1B4-4093-AEC1-D64C46249061}" type="pres">
       <dgm:prSet presAssocID="{452C223A-10F4-4D6E-A19E-C64417E2B1CD}" presName="sibTrans" presStyleLbl="sibTrans2D1" presStyleIdx="1" presStyleCnt="3"/>
       <dgm:spPr/>
+      <dgm:t>
+        <a:bodyPr/>
+        <a:lstStyle/>
+        <a:p>
+          <a:endParaRPr lang="pl-PL"/>
+        </a:p>
+      </dgm:t>
     </dgm:pt>
     <dgm:pt modelId="{FC4249D5-4D7E-4059-AC90-8BB05F1D798D}" type="pres">
       <dgm:prSet presAssocID="{452C223A-10F4-4D6E-A19E-C64417E2B1CD}" presName="connectorText" presStyleLbl="sibTrans2D1" presStyleIdx="1" presStyleCnt="3"/>
       <dgm:spPr/>
+      <dgm:t>
+        <a:bodyPr/>
+        <a:lstStyle/>
+        <a:p>
+          <a:endParaRPr lang="pl-PL"/>
+        </a:p>
+      </dgm:t>
     </dgm:pt>
     <dgm:pt modelId="{9153A767-4B26-41E3-8E2B-A903DD83C581}" type="pres">
       <dgm:prSet presAssocID="{068E59F6-C02D-4E37-B59C-08252E96C030}" presName="node" presStyleLbl="node1" presStyleIdx="2" presStyleCnt="4">
@@ -11779,10 +12342,24 @@
     <dgm:pt modelId="{8C2918B8-92DD-4994-BB41-1C8A658CCB0D}" type="pres">
       <dgm:prSet presAssocID="{1F5AC68B-0049-4A6C-8578-F48386E4306F}" presName="sibTrans" presStyleLbl="sibTrans2D1" presStyleIdx="2" presStyleCnt="3"/>
       <dgm:spPr/>
+      <dgm:t>
+        <a:bodyPr/>
+        <a:lstStyle/>
+        <a:p>
+          <a:endParaRPr lang="pl-PL"/>
+        </a:p>
+      </dgm:t>
     </dgm:pt>
     <dgm:pt modelId="{664F6DD4-37BD-4685-AA67-4754C37F01AB}" type="pres">
       <dgm:prSet presAssocID="{1F5AC68B-0049-4A6C-8578-F48386E4306F}" presName="connectorText" presStyleLbl="sibTrans2D1" presStyleIdx="2" presStyleCnt="3"/>
       <dgm:spPr/>
+      <dgm:t>
+        <a:bodyPr/>
+        <a:lstStyle/>
+        <a:p>
+          <a:endParaRPr lang="pl-PL"/>
+        </a:p>
+      </dgm:t>
     </dgm:pt>
     <dgm:pt modelId="{99937908-5849-4632-BC88-77609B5E89BF}" type="pres">
       <dgm:prSet presAssocID="{0E1D8237-7AB4-4ECD-9210-D0CBA7DA58DD}" presName="node" presStyleLbl="node1" presStyleIdx="3" presStyleCnt="4">
@@ -11791,34 +12368,41 @@
         </dgm:presLayoutVars>
       </dgm:prSet>
       <dgm:spPr/>
+      <dgm:t>
+        <a:bodyPr/>
+        <a:lstStyle/>
+        <a:p>
+          <a:endParaRPr lang="pl-PL"/>
+        </a:p>
+      </dgm:t>
     </dgm:pt>
   </dgm:ptLst>
   <dgm:cxnLst>
-    <dgm:cxn modelId="{C78E1C9C-2358-45A6-8249-6D0B97DD44E6}" type="presOf" srcId="{452C223A-10F4-4D6E-A19E-C64417E2B1CD}" destId="{EAFD1B19-E1B4-4093-AEC1-D64C46249061}" srcOrd="0" destOrd="0" presId="urn:microsoft.com/office/officeart/2005/8/layout/process1"/>
-    <dgm:cxn modelId="{2CED37EB-67A1-4BA8-96E0-9559221D7763}" type="presOf" srcId="{068E59F6-C02D-4E37-B59C-08252E96C030}" destId="{9153A767-4B26-41E3-8E2B-A903DD83C581}" srcOrd="0" destOrd="0" presId="urn:microsoft.com/office/officeart/2005/8/layout/process1"/>
-    <dgm:cxn modelId="{2DDF1DE0-EE1D-499B-8055-673C168A76C0}" type="presOf" srcId="{8CC5E17B-36C2-40ED-9E75-6912324B2C47}" destId="{A819CF15-55E9-4187-9088-7C7C05ABBDD1}" srcOrd="0" destOrd="0" presId="urn:microsoft.com/office/officeart/2005/8/layout/process1"/>
-    <dgm:cxn modelId="{51B912C7-CA62-49ED-8D39-5635506BAB18}" type="presOf" srcId="{8A7447BF-43D8-4A74-8601-2F377BD858BE}" destId="{7ACD68F0-C545-4524-A8B0-50275AFA15F3}" srcOrd="0" destOrd="0" presId="urn:microsoft.com/office/officeart/2005/8/layout/process1"/>
-    <dgm:cxn modelId="{0E0D416C-04BC-4100-9272-82703357ED02}" type="presOf" srcId="{1F5AC68B-0049-4A6C-8578-F48386E4306F}" destId="{8C2918B8-92DD-4994-BB41-1C8A658CCB0D}" srcOrd="0" destOrd="0" presId="urn:microsoft.com/office/officeart/2005/8/layout/process1"/>
-    <dgm:cxn modelId="{71041BA5-6BB0-419A-AB56-9E33D9ABE741}" type="presOf" srcId="{3BEB6FA2-D5C8-4421-84BF-4CFC95CD5BE1}" destId="{3B435AAB-233D-429D-842E-FFE0A76B453D}" srcOrd="0" destOrd="0" presId="urn:microsoft.com/office/officeart/2005/8/layout/process1"/>
+    <dgm:cxn modelId="{F0CD28C4-9C41-4D1B-B74F-7843E064FABF}" type="presOf" srcId="{3BEB6FA2-D5C8-4421-84BF-4CFC95CD5BE1}" destId="{36D9EDEF-905A-467A-AF05-27B10136D9F2}" srcOrd="1" destOrd="0" presId="urn:microsoft.com/office/officeart/2005/8/layout/process1"/>
+    <dgm:cxn modelId="{9E61FF65-7560-4049-8B6F-A0F4EE1F5293}" type="presOf" srcId="{39969409-FED6-4E35-910E-FE2EB1C07FB9}" destId="{2863BA03-5D04-43A7-B0DB-02DA9D047288}" srcOrd="0" destOrd="0" presId="urn:microsoft.com/office/officeart/2005/8/layout/process1"/>
+    <dgm:cxn modelId="{49F8D46F-652C-43FA-80AF-43F1FDD82782}" type="presOf" srcId="{3BEB6FA2-D5C8-4421-84BF-4CFC95CD5BE1}" destId="{3B435AAB-233D-429D-842E-FFE0A76B453D}" srcOrd="0" destOrd="0" presId="urn:microsoft.com/office/officeart/2005/8/layout/process1"/>
+    <dgm:cxn modelId="{3E4CCB32-81BE-46A1-9771-29B3C546C7ED}" srcId="{39969409-FED6-4E35-910E-FE2EB1C07FB9}" destId="{0E1D8237-7AB4-4ECD-9210-D0CBA7DA58DD}" srcOrd="3" destOrd="0" parTransId="{70A60683-AA00-47D5-84FE-C1E1EEDF2EB0}" sibTransId="{FA4069F5-2490-4B5D-AE70-AF1EBEED7D08}"/>
+    <dgm:cxn modelId="{FB84AFFB-5879-49C7-8579-49F776A27606}" type="presOf" srcId="{1F5AC68B-0049-4A6C-8578-F48386E4306F}" destId="{664F6DD4-37BD-4685-AA67-4754C37F01AB}" srcOrd="1" destOrd="0" presId="urn:microsoft.com/office/officeart/2005/8/layout/process1"/>
+    <dgm:cxn modelId="{F7BC8A8D-8488-440A-BB3E-F14F6939EBB5}" type="presOf" srcId="{1F5AC68B-0049-4A6C-8578-F48386E4306F}" destId="{8C2918B8-92DD-4994-BB41-1C8A658CCB0D}" srcOrd="0" destOrd="0" presId="urn:microsoft.com/office/officeart/2005/8/layout/process1"/>
+    <dgm:cxn modelId="{1D070B9E-BEDA-4F81-A190-4A9AA4C3E7A0}" type="presOf" srcId="{8A7447BF-43D8-4A74-8601-2F377BD858BE}" destId="{7ACD68F0-C545-4524-A8B0-50275AFA15F3}" srcOrd="0" destOrd="0" presId="urn:microsoft.com/office/officeart/2005/8/layout/process1"/>
+    <dgm:cxn modelId="{2E35494A-75D5-45BF-BCD2-0828B7281FE5}" type="presOf" srcId="{068E59F6-C02D-4E37-B59C-08252E96C030}" destId="{9153A767-4B26-41E3-8E2B-A903DD83C581}" srcOrd="0" destOrd="0" presId="urn:microsoft.com/office/officeart/2005/8/layout/process1"/>
+    <dgm:cxn modelId="{58590229-73CD-474C-A7E3-318C6D00C2AB}" type="presOf" srcId="{452C223A-10F4-4D6E-A19E-C64417E2B1CD}" destId="{FC4249D5-4D7E-4059-AC90-8BB05F1D798D}" srcOrd="1" destOrd="0" presId="urn:microsoft.com/office/officeart/2005/8/layout/process1"/>
     <dgm:cxn modelId="{0003BE39-49F3-4DFC-A188-F08FB9ED84E0}" srcId="{39969409-FED6-4E35-910E-FE2EB1C07FB9}" destId="{8A7447BF-43D8-4A74-8601-2F377BD858BE}" srcOrd="1" destOrd="0" parTransId="{208FFDBE-909B-46A8-AF58-B5D43FFC328B}" sibTransId="{452C223A-10F4-4D6E-A19E-C64417E2B1CD}"/>
+    <dgm:cxn modelId="{639D602F-0CD5-4C23-A67D-D663D7C5837E}" srcId="{39969409-FED6-4E35-910E-FE2EB1C07FB9}" destId="{068E59F6-C02D-4E37-B59C-08252E96C030}" srcOrd="2" destOrd="0" parTransId="{4F51CE73-2F15-4D2B-8853-A1C99026EA1A}" sibTransId="{1F5AC68B-0049-4A6C-8578-F48386E4306F}"/>
+    <dgm:cxn modelId="{4E932464-958D-4B12-9F14-129BF42E4A29}" type="presOf" srcId="{0E1D8237-7AB4-4ECD-9210-D0CBA7DA58DD}" destId="{99937908-5849-4632-BC88-77609B5E89BF}" srcOrd="0" destOrd="0" presId="urn:microsoft.com/office/officeart/2005/8/layout/process1"/>
+    <dgm:cxn modelId="{7DBAB534-9D4C-4C58-B651-919A6A81B78C}" type="presOf" srcId="{8CC5E17B-36C2-40ED-9E75-6912324B2C47}" destId="{A819CF15-55E9-4187-9088-7C7C05ABBDD1}" srcOrd="0" destOrd="0" presId="urn:microsoft.com/office/officeart/2005/8/layout/process1"/>
+    <dgm:cxn modelId="{407FC7B6-988A-46CB-9D2B-4068AFEBD027}" type="presOf" srcId="{452C223A-10F4-4D6E-A19E-C64417E2B1CD}" destId="{EAFD1B19-E1B4-4093-AEC1-D64C46249061}" srcOrd="0" destOrd="0" presId="urn:microsoft.com/office/officeart/2005/8/layout/process1"/>
     <dgm:cxn modelId="{0B41114B-3230-4EBC-A06E-628AD36F07F9}" srcId="{39969409-FED6-4E35-910E-FE2EB1C07FB9}" destId="{8CC5E17B-36C2-40ED-9E75-6912324B2C47}" srcOrd="0" destOrd="0" parTransId="{F47AD828-E1DF-4F1E-ACFA-33530F6E9DC9}" sibTransId="{3BEB6FA2-D5C8-4421-84BF-4CFC95CD5BE1}"/>
-    <dgm:cxn modelId="{B83F6C84-15A6-4BDE-A6EA-13289E399721}" type="presOf" srcId="{39969409-FED6-4E35-910E-FE2EB1C07FB9}" destId="{2863BA03-5D04-43A7-B0DB-02DA9D047288}" srcOrd="0" destOrd="0" presId="urn:microsoft.com/office/officeart/2005/8/layout/process1"/>
-    <dgm:cxn modelId="{10E2E577-3E75-44D5-B179-D419F2D87EFF}" type="presOf" srcId="{3BEB6FA2-D5C8-4421-84BF-4CFC95CD5BE1}" destId="{36D9EDEF-905A-467A-AF05-27B10136D9F2}" srcOrd="1" destOrd="0" presId="urn:microsoft.com/office/officeart/2005/8/layout/process1"/>
-    <dgm:cxn modelId="{EFA0EFA6-7338-4341-9950-EBE665118D63}" type="presOf" srcId="{1F5AC68B-0049-4A6C-8578-F48386E4306F}" destId="{664F6DD4-37BD-4685-AA67-4754C37F01AB}" srcOrd="1" destOrd="0" presId="urn:microsoft.com/office/officeart/2005/8/layout/process1"/>
-    <dgm:cxn modelId="{5D4005D1-4908-41F8-9F63-085CEA3D1AB6}" type="presOf" srcId="{0E1D8237-7AB4-4ECD-9210-D0CBA7DA58DD}" destId="{99937908-5849-4632-BC88-77609B5E89BF}" srcOrd="0" destOrd="0" presId="urn:microsoft.com/office/officeart/2005/8/layout/process1"/>
-    <dgm:cxn modelId="{4E6C6877-9DDB-4B92-85C4-3DDB7CEAAE5F}" type="presOf" srcId="{452C223A-10F4-4D6E-A19E-C64417E2B1CD}" destId="{FC4249D5-4D7E-4059-AC90-8BB05F1D798D}" srcOrd="1" destOrd="0" presId="urn:microsoft.com/office/officeart/2005/8/layout/process1"/>
-    <dgm:cxn modelId="{639D602F-0CD5-4C23-A67D-D663D7C5837E}" srcId="{39969409-FED6-4E35-910E-FE2EB1C07FB9}" destId="{068E59F6-C02D-4E37-B59C-08252E96C030}" srcOrd="2" destOrd="0" parTransId="{4F51CE73-2F15-4D2B-8853-A1C99026EA1A}" sibTransId="{1F5AC68B-0049-4A6C-8578-F48386E4306F}"/>
-    <dgm:cxn modelId="{3E4CCB32-81BE-46A1-9771-29B3C546C7ED}" srcId="{39969409-FED6-4E35-910E-FE2EB1C07FB9}" destId="{0E1D8237-7AB4-4ECD-9210-D0CBA7DA58DD}" srcOrd="3" destOrd="0" parTransId="{70A60683-AA00-47D5-84FE-C1E1EEDF2EB0}" sibTransId="{FA4069F5-2490-4B5D-AE70-AF1EBEED7D08}"/>
-    <dgm:cxn modelId="{2FA4CC51-C086-45AF-BAAA-F0E1BF6F32D9}" type="presParOf" srcId="{2863BA03-5D04-43A7-B0DB-02DA9D047288}" destId="{A819CF15-55E9-4187-9088-7C7C05ABBDD1}" srcOrd="0" destOrd="0" presId="urn:microsoft.com/office/officeart/2005/8/layout/process1"/>
-    <dgm:cxn modelId="{CFF7410B-BDC5-480F-B076-CE2E3E9BC705}" type="presParOf" srcId="{2863BA03-5D04-43A7-B0DB-02DA9D047288}" destId="{3B435AAB-233D-429D-842E-FFE0A76B453D}" srcOrd="1" destOrd="0" presId="urn:microsoft.com/office/officeart/2005/8/layout/process1"/>
-    <dgm:cxn modelId="{ECFAAF9A-6342-41C6-8189-F47C3619A679}" type="presParOf" srcId="{3B435AAB-233D-429D-842E-FFE0A76B453D}" destId="{36D9EDEF-905A-467A-AF05-27B10136D9F2}" srcOrd="0" destOrd="0" presId="urn:microsoft.com/office/officeart/2005/8/layout/process1"/>
-    <dgm:cxn modelId="{7D854743-4D92-4660-8DB7-6E17F0051BD7}" type="presParOf" srcId="{2863BA03-5D04-43A7-B0DB-02DA9D047288}" destId="{7ACD68F0-C545-4524-A8B0-50275AFA15F3}" srcOrd="2" destOrd="0" presId="urn:microsoft.com/office/officeart/2005/8/layout/process1"/>
-    <dgm:cxn modelId="{50E03B49-9319-420E-AFAF-5B550319421C}" type="presParOf" srcId="{2863BA03-5D04-43A7-B0DB-02DA9D047288}" destId="{EAFD1B19-E1B4-4093-AEC1-D64C46249061}" srcOrd="3" destOrd="0" presId="urn:microsoft.com/office/officeart/2005/8/layout/process1"/>
-    <dgm:cxn modelId="{B5B8C35C-D524-48AF-A3AD-670447718795}" type="presParOf" srcId="{EAFD1B19-E1B4-4093-AEC1-D64C46249061}" destId="{FC4249D5-4D7E-4059-AC90-8BB05F1D798D}" srcOrd="0" destOrd="0" presId="urn:microsoft.com/office/officeart/2005/8/layout/process1"/>
-    <dgm:cxn modelId="{1BE9482B-84DB-4146-BD93-1D39FCA176C8}" type="presParOf" srcId="{2863BA03-5D04-43A7-B0DB-02DA9D047288}" destId="{9153A767-4B26-41E3-8E2B-A903DD83C581}" srcOrd="4" destOrd="0" presId="urn:microsoft.com/office/officeart/2005/8/layout/process1"/>
-    <dgm:cxn modelId="{711F0DE1-F202-48DE-8BC7-51D6A9429EB2}" type="presParOf" srcId="{2863BA03-5D04-43A7-B0DB-02DA9D047288}" destId="{8C2918B8-92DD-4994-BB41-1C8A658CCB0D}" srcOrd="5" destOrd="0" presId="urn:microsoft.com/office/officeart/2005/8/layout/process1"/>
-    <dgm:cxn modelId="{B89006B1-0E09-4021-8C3A-5BC849351FB9}" type="presParOf" srcId="{8C2918B8-92DD-4994-BB41-1C8A658CCB0D}" destId="{664F6DD4-37BD-4685-AA67-4754C37F01AB}" srcOrd="0" destOrd="0" presId="urn:microsoft.com/office/officeart/2005/8/layout/process1"/>
-    <dgm:cxn modelId="{726BA41E-BF90-4609-AE7E-B6ABA08E0DFE}" type="presParOf" srcId="{2863BA03-5D04-43A7-B0DB-02DA9D047288}" destId="{99937908-5849-4632-BC88-77609B5E89BF}" srcOrd="6" destOrd="0" presId="urn:microsoft.com/office/officeart/2005/8/layout/process1"/>
+    <dgm:cxn modelId="{50EEE8FE-3AFA-4007-86D6-B834DF73EB8C}" type="presParOf" srcId="{2863BA03-5D04-43A7-B0DB-02DA9D047288}" destId="{A819CF15-55E9-4187-9088-7C7C05ABBDD1}" srcOrd="0" destOrd="0" presId="urn:microsoft.com/office/officeart/2005/8/layout/process1"/>
+    <dgm:cxn modelId="{95203FE2-AF44-40A6-8DA0-17E3BAFB28E7}" type="presParOf" srcId="{2863BA03-5D04-43A7-B0DB-02DA9D047288}" destId="{3B435AAB-233D-429D-842E-FFE0A76B453D}" srcOrd="1" destOrd="0" presId="urn:microsoft.com/office/officeart/2005/8/layout/process1"/>
+    <dgm:cxn modelId="{31677054-243B-4463-834C-6960B801C11B}" type="presParOf" srcId="{3B435AAB-233D-429D-842E-FFE0A76B453D}" destId="{36D9EDEF-905A-467A-AF05-27B10136D9F2}" srcOrd="0" destOrd="0" presId="urn:microsoft.com/office/officeart/2005/8/layout/process1"/>
+    <dgm:cxn modelId="{B756FE45-49DC-4582-9A51-3120243964FE}" type="presParOf" srcId="{2863BA03-5D04-43A7-B0DB-02DA9D047288}" destId="{7ACD68F0-C545-4524-A8B0-50275AFA15F3}" srcOrd="2" destOrd="0" presId="urn:microsoft.com/office/officeart/2005/8/layout/process1"/>
+    <dgm:cxn modelId="{5C731496-DB3B-4196-AD32-3D2B6B5AD55E}" type="presParOf" srcId="{2863BA03-5D04-43A7-B0DB-02DA9D047288}" destId="{EAFD1B19-E1B4-4093-AEC1-D64C46249061}" srcOrd="3" destOrd="0" presId="urn:microsoft.com/office/officeart/2005/8/layout/process1"/>
+    <dgm:cxn modelId="{38497D84-DE4B-423F-922F-997CF598451C}" type="presParOf" srcId="{EAFD1B19-E1B4-4093-AEC1-D64C46249061}" destId="{FC4249D5-4D7E-4059-AC90-8BB05F1D798D}" srcOrd="0" destOrd="0" presId="urn:microsoft.com/office/officeart/2005/8/layout/process1"/>
+    <dgm:cxn modelId="{E34FE7A9-AEE7-486F-A6D0-7F9DFB706B73}" type="presParOf" srcId="{2863BA03-5D04-43A7-B0DB-02DA9D047288}" destId="{9153A767-4B26-41E3-8E2B-A903DD83C581}" srcOrd="4" destOrd="0" presId="urn:microsoft.com/office/officeart/2005/8/layout/process1"/>
+    <dgm:cxn modelId="{9F8B6E1D-3078-45E2-B1D9-B3BF2A7DD63F}" type="presParOf" srcId="{2863BA03-5D04-43A7-B0DB-02DA9D047288}" destId="{8C2918B8-92DD-4994-BB41-1C8A658CCB0D}" srcOrd="5" destOrd="0" presId="urn:microsoft.com/office/officeart/2005/8/layout/process1"/>
+    <dgm:cxn modelId="{AE3B4024-8C13-43BE-8A5B-AB5C55A075D3}" type="presParOf" srcId="{8C2918B8-92DD-4994-BB41-1C8A658CCB0D}" destId="{664F6DD4-37BD-4685-AA67-4754C37F01AB}" srcOrd="0" destOrd="0" presId="urn:microsoft.com/office/officeart/2005/8/layout/process1"/>
+    <dgm:cxn modelId="{4C42F3E9-5731-4378-8993-389D60909439}" type="presParOf" srcId="{2863BA03-5D04-43A7-B0DB-02DA9D047288}" destId="{99937908-5849-4632-BC88-77609B5E89BF}" srcOrd="6" destOrd="0" presId="urn:microsoft.com/office/officeart/2005/8/layout/process1"/>
   </dgm:cxnLst>
   <dgm:bg/>
   <dgm:whole/>
@@ -11831,6 +12415,250 @@
 </file>
 
 <file path=word/diagrams/data3.xml><?xml version="1.0" encoding="utf-8"?>
+<dgm:dataModel xmlns:dgm="http://schemas.openxmlformats.org/drawingml/2006/diagram" xmlns:a="http://schemas.openxmlformats.org/drawingml/2006/main">
+  <dgm:ptLst>
+    <dgm:pt modelId="{39969409-FED6-4E35-910E-FE2EB1C07FB9}" type="doc">
+      <dgm:prSet loTypeId="urn:microsoft.com/office/officeart/2005/8/layout/process1" loCatId="process" qsTypeId="urn:microsoft.com/office/officeart/2005/8/quickstyle/simple1" qsCatId="simple" csTypeId="urn:microsoft.com/office/officeart/2005/8/colors/accent1_2" csCatId="accent1" phldr="1"/>
+      <dgm:spPr/>
+    </dgm:pt>
+    <dgm:pt modelId="{8CC5E17B-36C2-40ED-9E75-6912324B2C47}">
+      <dgm:prSet phldrT="[Tekst]"/>
+      <dgm:spPr/>
+      <dgm:t>
+        <a:bodyPr/>
+        <a:lstStyle/>
+        <a:p>
+          <a:r>
+            <a:rPr lang="pl-PL"/>
+            <a:t>wyświetla więcej miejsc</a:t>
+          </a:r>
+        </a:p>
+      </dgm:t>
+    </dgm:pt>
+    <dgm:pt modelId="{F47AD828-E1DF-4F1E-ACFA-33530F6E9DC9}" type="parTrans" cxnId="{0B41114B-3230-4EBC-A06E-628AD36F07F9}">
+      <dgm:prSet/>
+      <dgm:spPr/>
+      <dgm:t>
+        <a:bodyPr/>
+        <a:lstStyle/>
+        <a:p>
+          <a:endParaRPr lang="pl-PL"/>
+        </a:p>
+      </dgm:t>
+    </dgm:pt>
+    <dgm:pt modelId="{3BEB6FA2-D5C8-4421-84BF-4CFC95CD5BE1}" type="sibTrans" cxnId="{0B41114B-3230-4EBC-A06E-628AD36F07F9}">
+      <dgm:prSet/>
+      <dgm:spPr/>
+      <dgm:t>
+        <a:bodyPr/>
+        <a:lstStyle/>
+        <a:p>
+          <a:endParaRPr lang="pl-PL"/>
+        </a:p>
+      </dgm:t>
+    </dgm:pt>
+    <dgm:pt modelId="{068E59F6-C02D-4E37-B59C-08252E96C030}">
+      <dgm:prSet phldrT="[Tekst]"/>
+      <dgm:spPr/>
+      <dgm:t>
+        <a:bodyPr/>
+        <a:lstStyle/>
+        <a:p>
+          <a:r>
+            <a:rPr lang="pl-PL"/>
+            <a:t>filtruje po nazwie, kategorii</a:t>
+          </a:r>
+        </a:p>
+      </dgm:t>
+    </dgm:pt>
+    <dgm:pt modelId="{4F51CE73-2F15-4D2B-8853-A1C99026EA1A}" type="parTrans" cxnId="{639D602F-0CD5-4C23-A67D-D663D7C5837E}">
+      <dgm:prSet/>
+      <dgm:spPr/>
+      <dgm:t>
+        <a:bodyPr/>
+        <a:lstStyle/>
+        <a:p>
+          <a:endParaRPr lang="pl-PL"/>
+        </a:p>
+      </dgm:t>
+    </dgm:pt>
+    <dgm:pt modelId="{1F5AC68B-0049-4A6C-8578-F48386E4306F}" type="sibTrans" cxnId="{639D602F-0CD5-4C23-A67D-D663D7C5837E}">
+      <dgm:prSet/>
+      <dgm:spPr/>
+      <dgm:t>
+        <a:bodyPr/>
+        <a:lstStyle/>
+        <a:p>
+          <a:endParaRPr lang="pl-PL"/>
+        </a:p>
+      </dgm:t>
+    </dgm:pt>
+    <dgm:pt modelId="{0E1D8237-7AB4-4ECD-9210-D0CBA7DA58DD}">
+      <dgm:prSet phldrT="[Tekst]"/>
+      <dgm:spPr/>
+      <dgm:t>
+        <a:bodyPr/>
+        <a:lstStyle/>
+        <a:p>
+          <a:r>
+            <a:rPr lang="pl-PL"/>
+            <a:t>wchodzi w szczegóły</a:t>
+          </a:r>
+        </a:p>
+      </dgm:t>
+    </dgm:pt>
+    <dgm:pt modelId="{70A60683-AA00-47D5-84FE-C1E1EEDF2EB0}" type="parTrans" cxnId="{3E4CCB32-81BE-46A1-9771-29B3C546C7ED}">
+      <dgm:prSet/>
+      <dgm:spPr/>
+      <dgm:t>
+        <a:bodyPr/>
+        <a:lstStyle/>
+        <a:p>
+          <a:endParaRPr lang="pl-PL"/>
+        </a:p>
+      </dgm:t>
+    </dgm:pt>
+    <dgm:pt modelId="{FA4069F5-2490-4B5D-AE70-AF1EBEED7D08}" type="sibTrans" cxnId="{3E4CCB32-81BE-46A1-9771-29B3C546C7ED}">
+      <dgm:prSet/>
+      <dgm:spPr/>
+      <dgm:t>
+        <a:bodyPr/>
+        <a:lstStyle/>
+        <a:p>
+          <a:endParaRPr lang="pl-PL"/>
+        </a:p>
+      </dgm:t>
+    </dgm:pt>
+    <dgm:pt modelId="{2863BA03-5D04-43A7-B0DB-02DA9D047288}" type="pres">
+      <dgm:prSet presAssocID="{39969409-FED6-4E35-910E-FE2EB1C07FB9}" presName="Name0" presStyleCnt="0">
+        <dgm:presLayoutVars>
+          <dgm:dir/>
+          <dgm:resizeHandles val="exact"/>
+        </dgm:presLayoutVars>
+      </dgm:prSet>
+      <dgm:spPr/>
+    </dgm:pt>
+    <dgm:pt modelId="{A819CF15-55E9-4187-9088-7C7C05ABBDD1}" type="pres">
+      <dgm:prSet presAssocID="{8CC5E17B-36C2-40ED-9E75-6912324B2C47}" presName="node" presStyleLbl="node1" presStyleIdx="0" presStyleCnt="3">
+        <dgm:presLayoutVars>
+          <dgm:bulletEnabled val="1"/>
+        </dgm:presLayoutVars>
+      </dgm:prSet>
+      <dgm:spPr/>
+      <dgm:t>
+        <a:bodyPr/>
+        <a:lstStyle/>
+        <a:p>
+          <a:endParaRPr lang="pl-PL"/>
+        </a:p>
+      </dgm:t>
+    </dgm:pt>
+    <dgm:pt modelId="{3B435AAB-233D-429D-842E-FFE0A76B453D}" type="pres">
+      <dgm:prSet presAssocID="{3BEB6FA2-D5C8-4421-84BF-4CFC95CD5BE1}" presName="sibTrans" presStyleLbl="sibTrans2D1" presStyleIdx="0" presStyleCnt="2"/>
+      <dgm:spPr/>
+      <dgm:t>
+        <a:bodyPr/>
+        <a:lstStyle/>
+        <a:p>
+          <a:endParaRPr lang="pl-PL"/>
+        </a:p>
+      </dgm:t>
+    </dgm:pt>
+    <dgm:pt modelId="{36D9EDEF-905A-467A-AF05-27B10136D9F2}" type="pres">
+      <dgm:prSet presAssocID="{3BEB6FA2-D5C8-4421-84BF-4CFC95CD5BE1}" presName="connectorText" presStyleLbl="sibTrans2D1" presStyleIdx="0" presStyleCnt="2"/>
+      <dgm:spPr/>
+      <dgm:t>
+        <a:bodyPr/>
+        <a:lstStyle/>
+        <a:p>
+          <a:endParaRPr lang="pl-PL"/>
+        </a:p>
+      </dgm:t>
+    </dgm:pt>
+    <dgm:pt modelId="{9153A767-4B26-41E3-8E2B-A903DD83C581}" type="pres">
+      <dgm:prSet presAssocID="{068E59F6-C02D-4E37-B59C-08252E96C030}" presName="node" presStyleLbl="node1" presStyleIdx="1" presStyleCnt="3">
+        <dgm:presLayoutVars>
+          <dgm:bulletEnabled val="1"/>
+        </dgm:presLayoutVars>
+      </dgm:prSet>
+      <dgm:spPr/>
+      <dgm:t>
+        <a:bodyPr/>
+        <a:lstStyle/>
+        <a:p>
+          <a:endParaRPr lang="pl-PL"/>
+        </a:p>
+      </dgm:t>
+    </dgm:pt>
+    <dgm:pt modelId="{8C2918B8-92DD-4994-BB41-1C8A658CCB0D}" type="pres">
+      <dgm:prSet presAssocID="{1F5AC68B-0049-4A6C-8578-F48386E4306F}" presName="sibTrans" presStyleLbl="sibTrans2D1" presStyleIdx="1" presStyleCnt="2"/>
+      <dgm:spPr/>
+      <dgm:t>
+        <a:bodyPr/>
+        <a:lstStyle/>
+        <a:p>
+          <a:endParaRPr lang="pl-PL"/>
+        </a:p>
+      </dgm:t>
+    </dgm:pt>
+    <dgm:pt modelId="{664F6DD4-37BD-4685-AA67-4754C37F01AB}" type="pres">
+      <dgm:prSet presAssocID="{1F5AC68B-0049-4A6C-8578-F48386E4306F}" presName="connectorText" presStyleLbl="sibTrans2D1" presStyleIdx="1" presStyleCnt="2"/>
+      <dgm:spPr/>
+      <dgm:t>
+        <a:bodyPr/>
+        <a:lstStyle/>
+        <a:p>
+          <a:endParaRPr lang="pl-PL"/>
+        </a:p>
+      </dgm:t>
+    </dgm:pt>
+    <dgm:pt modelId="{99937908-5849-4632-BC88-77609B5E89BF}" type="pres">
+      <dgm:prSet presAssocID="{0E1D8237-7AB4-4ECD-9210-D0CBA7DA58DD}" presName="node" presStyleLbl="node1" presStyleIdx="2" presStyleCnt="3">
+        <dgm:presLayoutVars>
+          <dgm:bulletEnabled val="1"/>
+        </dgm:presLayoutVars>
+      </dgm:prSet>
+      <dgm:spPr/>
+      <dgm:t>
+        <a:bodyPr/>
+        <a:lstStyle/>
+        <a:p>
+          <a:endParaRPr lang="pl-PL"/>
+        </a:p>
+      </dgm:t>
+    </dgm:pt>
+  </dgm:ptLst>
+  <dgm:cxnLst>
+    <dgm:cxn modelId="{1F9BC214-60D9-4C11-83D7-9AA4121A3F79}" type="presOf" srcId="{1F5AC68B-0049-4A6C-8578-F48386E4306F}" destId="{664F6DD4-37BD-4685-AA67-4754C37F01AB}" srcOrd="1" destOrd="0" presId="urn:microsoft.com/office/officeart/2005/8/layout/process1"/>
+    <dgm:cxn modelId="{3E4CCB32-81BE-46A1-9771-29B3C546C7ED}" srcId="{39969409-FED6-4E35-910E-FE2EB1C07FB9}" destId="{0E1D8237-7AB4-4ECD-9210-D0CBA7DA58DD}" srcOrd="2" destOrd="0" parTransId="{70A60683-AA00-47D5-84FE-C1E1EEDF2EB0}" sibTransId="{FA4069F5-2490-4B5D-AE70-AF1EBEED7D08}"/>
+    <dgm:cxn modelId="{BE77DDD1-94CC-423C-8A06-1040BA1CC2C9}" type="presOf" srcId="{39969409-FED6-4E35-910E-FE2EB1C07FB9}" destId="{2863BA03-5D04-43A7-B0DB-02DA9D047288}" srcOrd="0" destOrd="0" presId="urn:microsoft.com/office/officeart/2005/8/layout/process1"/>
+    <dgm:cxn modelId="{1AE68990-E633-4A1B-A058-F4D883071AC7}" type="presOf" srcId="{3BEB6FA2-D5C8-4421-84BF-4CFC95CD5BE1}" destId="{3B435AAB-233D-429D-842E-FFE0A76B453D}" srcOrd="0" destOrd="0" presId="urn:microsoft.com/office/officeart/2005/8/layout/process1"/>
+    <dgm:cxn modelId="{FC1E3101-616B-4373-B000-C8727EEB6BAA}" type="presOf" srcId="{3BEB6FA2-D5C8-4421-84BF-4CFC95CD5BE1}" destId="{36D9EDEF-905A-467A-AF05-27B10136D9F2}" srcOrd="1" destOrd="0" presId="urn:microsoft.com/office/officeart/2005/8/layout/process1"/>
+    <dgm:cxn modelId="{22E0CE4C-E0E3-446B-9D6A-87894C6BD459}" type="presOf" srcId="{0E1D8237-7AB4-4ECD-9210-D0CBA7DA58DD}" destId="{99937908-5849-4632-BC88-77609B5E89BF}" srcOrd="0" destOrd="0" presId="urn:microsoft.com/office/officeart/2005/8/layout/process1"/>
+    <dgm:cxn modelId="{7D854C89-0484-4A97-A861-8B655DBE596D}" type="presOf" srcId="{068E59F6-C02D-4E37-B59C-08252E96C030}" destId="{9153A767-4B26-41E3-8E2B-A903DD83C581}" srcOrd="0" destOrd="0" presId="urn:microsoft.com/office/officeart/2005/8/layout/process1"/>
+    <dgm:cxn modelId="{AB8AF100-0ED5-4F08-ABFB-3867278948B4}" type="presOf" srcId="{1F5AC68B-0049-4A6C-8578-F48386E4306F}" destId="{8C2918B8-92DD-4994-BB41-1C8A658CCB0D}" srcOrd="0" destOrd="0" presId="urn:microsoft.com/office/officeart/2005/8/layout/process1"/>
+    <dgm:cxn modelId="{639D602F-0CD5-4C23-A67D-D663D7C5837E}" srcId="{39969409-FED6-4E35-910E-FE2EB1C07FB9}" destId="{068E59F6-C02D-4E37-B59C-08252E96C030}" srcOrd="1" destOrd="0" parTransId="{4F51CE73-2F15-4D2B-8853-A1C99026EA1A}" sibTransId="{1F5AC68B-0049-4A6C-8578-F48386E4306F}"/>
+    <dgm:cxn modelId="{0B41114B-3230-4EBC-A06E-628AD36F07F9}" srcId="{39969409-FED6-4E35-910E-FE2EB1C07FB9}" destId="{8CC5E17B-36C2-40ED-9E75-6912324B2C47}" srcOrd="0" destOrd="0" parTransId="{F47AD828-E1DF-4F1E-ACFA-33530F6E9DC9}" sibTransId="{3BEB6FA2-D5C8-4421-84BF-4CFC95CD5BE1}"/>
+    <dgm:cxn modelId="{77DF62D3-655A-4B2C-B9AA-6DA5CCA5C999}" type="presOf" srcId="{8CC5E17B-36C2-40ED-9E75-6912324B2C47}" destId="{A819CF15-55E9-4187-9088-7C7C05ABBDD1}" srcOrd="0" destOrd="0" presId="urn:microsoft.com/office/officeart/2005/8/layout/process1"/>
+    <dgm:cxn modelId="{CACBEF3F-E143-4198-8D7B-4880BFBF0886}" type="presParOf" srcId="{2863BA03-5D04-43A7-B0DB-02DA9D047288}" destId="{A819CF15-55E9-4187-9088-7C7C05ABBDD1}" srcOrd="0" destOrd="0" presId="urn:microsoft.com/office/officeart/2005/8/layout/process1"/>
+    <dgm:cxn modelId="{A6A18CC1-36B9-4E49-A009-60566A8F161F}" type="presParOf" srcId="{2863BA03-5D04-43A7-B0DB-02DA9D047288}" destId="{3B435AAB-233D-429D-842E-FFE0A76B453D}" srcOrd="1" destOrd="0" presId="urn:microsoft.com/office/officeart/2005/8/layout/process1"/>
+    <dgm:cxn modelId="{F7C02B7D-9702-4C84-87E1-A0D11DD87F47}" type="presParOf" srcId="{3B435AAB-233D-429D-842E-FFE0A76B453D}" destId="{36D9EDEF-905A-467A-AF05-27B10136D9F2}" srcOrd="0" destOrd="0" presId="urn:microsoft.com/office/officeart/2005/8/layout/process1"/>
+    <dgm:cxn modelId="{058B45C1-CE81-4D3D-9C30-A0AAA1ABE062}" type="presParOf" srcId="{2863BA03-5D04-43A7-B0DB-02DA9D047288}" destId="{9153A767-4B26-41E3-8E2B-A903DD83C581}" srcOrd="2" destOrd="0" presId="urn:microsoft.com/office/officeart/2005/8/layout/process1"/>
+    <dgm:cxn modelId="{03451893-8037-4E00-B668-14B23EA0286E}" type="presParOf" srcId="{2863BA03-5D04-43A7-B0DB-02DA9D047288}" destId="{8C2918B8-92DD-4994-BB41-1C8A658CCB0D}" srcOrd="3" destOrd="0" presId="urn:microsoft.com/office/officeart/2005/8/layout/process1"/>
+    <dgm:cxn modelId="{4A51F97A-6EB3-4D52-B0A2-9A9513B0770E}" type="presParOf" srcId="{8C2918B8-92DD-4994-BB41-1C8A658CCB0D}" destId="{664F6DD4-37BD-4685-AA67-4754C37F01AB}" srcOrd="0" destOrd="0" presId="urn:microsoft.com/office/officeart/2005/8/layout/process1"/>
+    <dgm:cxn modelId="{A388D2B1-5506-47A2-9644-63395298F5A6}" type="presParOf" srcId="{2863BA03-5D04-43A7-B0DB-02DA9D047288}" destId="{99937908-5849-4632-BC88-77609B5E89BF}" srcOrd="4" destOrd="0" presId="urn:microsoft.com/office/officeart/2005/8/layout/process1"/>
+  </dgm:cxnLst>
+  <dgm:bg/>
+  <dgm:whole/>
+  <dgm:extLst>
+    <a:ext uri="http://schemas.microsoft.com/office/drawing/2008/diagram">
+      <dsp:dataModelExt xmlns:dsp="http://schemas.microsoft.com/office/drawing/2008/diagram" relId="rId23" minVer="http://schemas.openxmlformats.org/drawingml/2006/diagram"/>
+    </a:ext>
+  </dgm:extLst>
+</dgm:dataModel>
+</file>
+
+<file path=word/diagrams/data4.xml><?xml version="1.0" encoding="utf-8"?>
 <dgm:dataModel xmlns:dgm="http://schemas.openxmlformats.org/drawingml/2006/diagram" xmlns:a="http://schemas.openxmlformats.org/drawingml/2006/main">
   <dgm:ptLst>
     <dgm:pt modelId="{39969409-FED6-4E35-910E-FE2EB1C07FB9}" type="doc">
@@ -11972,10 +12800,24 @@
     <dgm:pt modelId="{3B435AAB-233D-429D-842E-FFE0A76B453D}" type="pres">
       <dgm:prSet presAssocID="{3BEB6FA2-D5C8-4421-84BF-4CFC95CD5BE1}" presName="sibTrans" presStyleLbl="sibTrans2D1" presStyleIdx="0" presStyleCnt="2"/>
       <dgm:spPr/>
+      <dgm:t>
+        <a:bodyPr/>
+        <a:lstStyle/>
+        <a:p>
+          <a:endParaRPr lang="pl-PL"/>
+        </a:p>
+      </dgm:t>
     </dgm:pt>
     <dgm:pt modelId="{36D9EDEF-905A-467A-AF05-27B10136D9F2}" type="pres">
       <dgm:prSet presAssocID="{3BEB6FA2-D5C8-4421-84BF-4CFC95CD5BE1}" presName="connectorText" presStyleLbl="sibTrans2D1" presStyleIdx="0" presStyleCnt="2"/>
       <dgm:spPr/>
+      <dgm:t>
+        <a:bodyPr/>
+        <a:lstStyle/>
+        <a:p>
+          <a:endParaRPr lang="pl-PL"/>
+        </a:p>
+      </dgm:t>
     </dgm:pt>
     <dgm:pt modelId="{9153A767-4B26-41E3-8E2B-A903DD83C581}" type="pres">
       <dgm:prSet presAssocID="{068E59F6-C02D-4E37-B59C-08252E96C030}" presName="node" presStyleLbl="node1" presStyleIdx="1" presStyleCnt="3">
@@ -11995,73 +12837,16 @@
     <dgm:pt modelId="{8C2918B8-92DD-4994-BB41-1C8A658CCB0D}" type="pres">
       <dgm:prSet presAssocID="{1F5AC68B-0049-4A6C-8578-F48386E4306F}" presName="sibTrans" presStyleLbl="sibTrans2D1" presStyleIdx="1" presStyleCnt="2"/>
       <dgm:spPr/>
-    </dgm:pt>
-    <dgm:pt modelId="{664F6DD4-37BD-4685-AA67-4754C37F01AB}" type="pres">
-      <dgm:prSet presAssocID="{1F5AC68B-0049-4A6C-8578-F48386E4306F}" presName="connectorText" presStyleLbl="sibTrans2D1" presStyleIdx="1" presStyleCnt="2"/>
-      <dgm:spPr/>
-    </dgm:pt>
-    <dgm:pt modelId="{99937908-5849-4632-BC88-77609B5E89BF}" type="pres">
-      <dgm:prSet presAssocID="{0E1D8237-7AB4-4ECD-9210-D0CBA7DA58DD}" presName="node" presStyleLbl="node1" presStyleIdx="2" presStyleCnt="3">
-        <dgm:presLayoutVars>
-          <dgm:bulletEnabled val="1"/>
-        </dgm:presLayoutVars>
-      </dgm:prSet>
-      <dgm:spPr/>
-    </dgm:pt>
-  </dgm:ptLst>
-  <dgm:cxnLst>
-    <dgm:cxn modelId="{3E4CCB32-81BE-46A1-9771-29B3C546C7ED}" srcId="{39969409-FED6-4E35-910E-FE2EB1C07FB9}" destId="{0E1D8237-7AB4-4ECD-9210-D0CBA7DA58DD}" srcOrd="2" destOrd="0" parTransId="{70A60683-AA00-47D5-84FE-C1E1EEDF2EB0}" sibTransId="{FA4069F5-2490-4B5D-AE70-AF1EBEED7D08}"/>
-    <dgm:cxn modelId="{443065ED-1407-47CA-9668-0A0260BE0616}" type="presOf" srcId="{1F5AC68B-0049-4A6C-8578-F48386E4306F}" destId="{8C2918B8-92DD-4994-BB41-1C8A658CCB0D}" srcOrd="0" destOrd="0" presId="urn:microsoft.com/office/officeart/2005/8/layout/process1"/>
-    <dgm:cxn modelId="{338C76C3-767F-47C9-887D-B837A14C5DAD}" type="presOf" srcId="{0E1D8237-7AB4-4ECD-9210-D0CBA7DA58DD}" destId="{99937908-5849-4632-BC88-77609B5E89BF}" srcOrd="0" destOrd="0" presId="urn:microsoft.com/office/officeart/2005/8/layout/process1"/>
-    <dgm:cxn modelId="{0B41114B-3230-4EBC-A06E-628AD36F07F9}" srcId="{39969409-FED6-4E35-910E-FE2EB1C07FB9}" destId="{8CC5E17B-36C2-40ED-9E75-6912324B2C47}" srcOrd="0" destOrd="0" parTransId="{F47AD828-E1DF-4F1E-ACFA-33530F6E9DC9}" sibTransId="{3BEB6FA2-D5C8-4421-84BF-4CFC95CD5BE1}"/>
-    <dgm:cxn modelId="{1BB39B3F-6C88-463A-A633-3E8BEC3EE87C}" type="presOf" srcId="{3BEB6FA2-D5C8-4421-84BF-4CFC95CD5BE1}" destId="{36D9EDEF-905A-467A-AF05-27B10136D9F2}" srcOrd="1" destOrd="0" presId="urn:microsoft.com/office/officeart/2005/8/layout/process1"/>
-    <dgm:cxn modelId="{6A18CED2-D4B9-4688-8DDB-8D7F76F77004}" type="presOf" srcId="{068E59F6-C02D-4E37-B59C-08252E96C030}" destId="{9153A767-4B26-41E3-8E2B-A903DD83C581}" srcOrd="0" destOrd="0" presId="urn:microsoft.com/office/officeart/2005/8/layout/process1"/>
-    <dgm:cxn modelId="{C4DC9118-1E49-4999-A9EF-21C2E1F1623F}" type="presOf" srcId="{39969409-FED6-4E35-910E-FE2EB1C07FB9}" destId="{2863BA03-5D04-43A7-B0DB-02DA9D047288}" srcOrd="0" destOrd="0" presId="urn:microsoft.com/office/officeart/2005/8/layout/process1"/>
-    <dgm:cxn modelId="{639D602F-0CD5-4C23-A67D-D663D7C5837E}" srcId="{39969409-FED6-4E35-910E-FE2EB1C07FB9}" destId="{068E59F6-C02D-4E37-B59C-08252E96C030}" srcOrd="1" destOrd="0" parTransId="{4F51CE73-2F15-4D2B-8853-A1C99026EA1A}" sibTransId="{1F5AC68B-0049-4A6C-8578-F48386E4306F}"/>
-    <dgm:cxn modelId="{4C40DE9F-702D-4104-98CB-4E3433065416}" type="presOf" srcId="{3BEB6FA2-D5C8-4421-84BF-4CFC95CD5BE1}" destId="{3B435AAB-233D-429D-842E-FFE0A76B453D}" srcOrd="0" destOrd="0" presId="urn:microsoft.com/office/officeart/2005/8/layout/process1"/>
-    <dgm:cxn modelId="{E2C9CAC0-5EF8-41BF-96B8-0A47F20316F8}" type="presOf" srcId="{8CC5E17B-36C2-40ED-9E75-6912324B2C47}" destId="{A819CF15-55E9-4187-9088-7C7C05ABBDD1}" srcOrd="0" destOrd="0" presId="urn:microsoft.com/office/officeart/2005/8/layout/process1"/>
-    <dgm:cxn modelId="{C7253386-0068-423B-B287-1CC5C1E6DCCE}" type="presOf" srcId="{1F5AC68B-0049-4A6C-8578-F48386E4306F}" destId="{664F6DD4-37BD-4685-AA67-4754C37F01AB}" srcOrd="1" destOrd="0" presId="urn:microsoft.com/office/officeart/2005/8/layout/process1"/>
-    <dgm:cxn modelId="{04C90760-7122-4BD1-A0C8-8EC2660E1246}" type="presParOf" srcId="{2863BA03-5D04-43A7-B0DB-02DA9D047288}" destId="{A819CF15-55E9-4187-9088-7C7C05ABBDD1}" srcOrd="0" destOrd="0" presId="urn:microsoft.com/office/officeart/2005/8/layout/process1"/>
-    <dgm:cxn modelId="{422F3123-B3CA-4025-BDBE-45F4BB3BAF72}" type="presParOf" srcId="{2863BA03-5D04-43A7-B0DB-02DA9D047288}" destId="{3B435AAB-233D-429D-842E-FFE0A76B453D}" srcOrd="1" destOrd="0" presId="urn:microsoft.com/office/officeart/2005/8/layout/process1"/>
-    <dgm:cxn modelId="{6116BAA3-6DDB-4B38-ACA2-5C10C968D02A}" type="presParOf" srcId="{3B435AAB-233D-429D-842E-FFE0A76B453D}" destId="{36D9EDEF-905A-467A-AF05-27B10136D9F2}" srcOrd="0" destOrd="0" presId="urn:microsoft.com/office/officeart/2005/8/layout/process1"/>
-    <dgm:cxn modelId="{B53CD18E-97EC-44E9-8BA5-3BD115E70B5D}" type="presParOf" srcId="{2863BA03-5D04-43A7-B0DB-02DA9D047288}" destId="{9153A767-4B26-41E3-8E2B-A903DD83C581}" srcOrd="2" destOrd="0" presId="urn:microsoft.com/office/officeart/2005/8/layout/process1"/>
-    <dgm:cxn modelId="{71BA1DF6-D78E-4E6B-B693-0115DC704B3A}" type="presParOf" srcId="{2863BA03-5D04-43A7-B0DB-02DA9D047288}" destId="{8C2918B8-92DD-4994-BB41-1C8A658CCB0D}" srcOrd="3" destOrd="0" presId="urn:microsoft.com/office/officeart/2005/8/layout/process1"/>
-    <dgm:cxn modelId="{00CF42C9-41F6-4AD0-A12B-A689F5C5F6D4}" type="presParOf" srcId="{8C2918B8-92DD-4994-BB41-1C8A658CCB0D}" destId="{664F6DD4-37BD-4685-AA67-4754C37F01AB}" srcOrd="0" destOrd="0" presId="urn:microsoft.com/office/officeart/2005/8/layout/process1"/>
-    <dgm:cxn modelId="{6CA5E149-3856-4935-8E94-6865F31370E8}" type="presParOf" srcId="{2863BA03-5D04-43A7-B0DB-02DA9D047288}" destId="{99937908-5849-4632-BC88-77609B5E89BF}" srcOrd="4" destOrd="0" presId="urn:microsoft.com/office/officeart/2005/8/layout/process1"/>
-  </dgm:cxnLst>
-  <dgm:bg/>
-  <dgm:whole/>
-  <dgm:extLst>
-    <a:ext uri="http://schemas.microsoft.com/office/drawing/2008/diagram">
-      <dsp:dataModelExt xmlns:dsp="http://schemas.microsoft.com/office/drawing/2008/diagram" relId="rId23" minVer="http://schemas.openxmlformats.org/drawingml/2006/diagram"/>
-    </a:ext>
-  </dgm:extLst>
-</dgm:dataModel>
-</file>
-
-<file path=word/diagrams/data4.xml><?xml version="1.0" encoding="utf-8"?>
-<dgm:dataModel xmlns:dgm="http://schemas.openxmlformats.org/drawingml/2006/diagram" xmlns:a="http://schemas.openxmlformats.org/drawingml/2006/main">
-  <dgm:ptLst>
-    <dgm:pt modelId="{39969409-FED6-4E35-910E-FE2EB1C07FB9}" type="doc">
-      <dgm:prSet loTypeId="urn:microsoft.com/office/officeart/2005/8/layout/process1" loCatId="process" qsTypeId="urn:microsoft.com/office/officeart/2005/8/quickstyle/simple1" qsCatId="simple" csTypeId="urn:microsoft.com/office/officeart/2005/8/colors/accent1_2" csCatId="accent1" phldr="1"/>
-      <dgm:spPr/>
-    </dgm:pt>
-    <dgm:pt modelId="{8CC5E17B-36C2-40ED-9E75-6912324B2C47}">
-      <dgm:prSet phldrT="[Tekst]"/>
-      <dgm:spPr/>
       <dgm:t>
         <a:bodyPr/>
         <a:lstStyle/>
         <a:p>
-          <a:r>
-            <a:rPr lang="pl-PL"/>
-            <a:t>wyświetla więcej miejsc</a:t>
-          </a:r>
+          <a:endParaRPr lang="pl-PL"/>
         </a:p>
       </dgm:t>
     </dgm:pt>
-    <dgm:pt modelId="{F47AD828-E1DF-4F1E-ACFA-33530F6E9DC9}" type="parTrans" cxnId="{0B41114B-3230-4EBC-A06E-628AD36F07F9}">
-      <dgm:prSet/>
+    <dgm:pt modelId="{664F6DD4-37BD-4685-AA67-4754C37F01AB}" type="pres">
+      <dgm:prSet presAssocID="{1F5AC68B-0049-4A6C-8578-F48386E4306F}" presName="connectorText" presStyleLbl="sibTrans2D1" presStyleIdx="1" presStyleCnt="2"/>
       <dgm:spPr/>
       <dgm:t>
         <a:bodyPr/>
@@ -12071,8 +12856,12 @@
         </a:p>
       </dgm:t>
     </dgm:pt>
-    <dgm:pt modelId="{3BEB6FA2-D5C8-4421-84BF-4CFC95CD5BE1}" type="sibTrans" cxnId="{0B41114B-3230-4EBC-A06E-628AD36F07F9}">
-      <dgm:prSet/>
+    <dgm:pt modelId="{99937908-5849-4632-BC88-77609B5E89BF}" type="pres">
+      <dgm:prSet presAssocID="{0E1D8237-7AB4-4ECD-9210-D0CBA7DA58DD}" presName="node" presStyleLbl="node1" presStyleIdx="2" presStyleCnt="3">
+        <dgm:presLayoutVars>
+          <dgm:bulletEnabled val="1"/>
+        </dgm:presLayoutVars>
+      </dgm:prSet>
       <dgm:spPr/>
       <dgm:t>
         <a:bodyPr/>
@@ -12082,147 +12871,26 @@
         </a:p>
       </dgm:t>
     </dgm:pt>
-    <dgm:pt modelId="{068E59F6-C02D-4E37-B59C-08252E96C030}">
-      <dgm:prSet phldrT="[Tekst]"/>
-      <dgm:spPr/>
-      <dgm:t>
-        <a:bodyPr/>
-        <a:lstStyle/>
-        <a:p>
-          <a:r>
-            <a:rPr lang="pl-PL"/>
-            <a:t>filtruje po nazwie, kategorii</a:t>
-          </a:r>
-        </a:p>
-      </dgm:t>
-    </dgm:pt>
-    <dgm:pt modelId="{4F51CE73-2F15-4D2B-8853-A1C99026EA1A}" type="parTrans" cxnId="{639D602F-0CD5-4C23-A67D-D663D7C5837E}">
-      <dgm:prSet/>
-      <dgm:spPr/>
-      <dgm:t>
-        <a:bodyPr/>
-        <a:lstStyle/>
-        <a:p>
-          <a:endParaRPr lang="pl-PL"/>
-        </a:p>
-      </dgm:t>
-    </dgm:pt>
-    <dgm:pt modelId="{1F5AC68B-0049-4A6C-8578-F48386E4306F}" type="sibTrans" cxnId="{639D602F-0CD5-4C23-A67D-D663D7C5837E}">
-      <dgm:prSet/>
-      <dgm:spPr/>
-      <dgm:t>
-        <a:bodyPr/>
-        <a:lstStyle/>
-        <a:p>
-          <a:endParaRPr lang="pl-PL"/>
-        </a:p>
-      </dgm:t>
-    </dgm:pt>
-    <dgm:pt modelId="{0E1D8237-7AB4-4ECD-9210-D0CBA7DA58DD}">
-      <dgm:prSet phldrT="[Tekst]"/>
-      <dgm:spPr/>
-      <dgm:t>
-        <a:bodyPr/>
-        <a:lstStyle/>
-        <a:p>
-          <a:r>
-            <a:rPr lang="pl-PL"/>
-            <a:t>wchodzi w szczegóły</a:t>
-          </a:r>
-        </a:p>
-      </dgm:t>
-    </dgm:pt>
-    <dgm:pt modelId="{70A60683-AA00-47D5-84FE-C1E1EEDF2EB0}" type="parTrans" cxnId="{3E4CCB32-81BE-46A1-9771-29B3C546C7ED}">
-      <dgm:prSet/>
-      <dgm:spPr/>
-      <dgm:t>
-        <a:bodyPr/>
-        <a:lstStyle/>
-        <a:p>
-          <a:endParaRPr lang="pl-PL"/>
-        </a:p>
-      </dgm:t>
-    </dgm:pt>
-    <dgm:pt modelId="{FA4069F5-2490-4B5D-AE70-AF1EBEED7D08}" type="sibTrans" cxnId="{3E4CCB32-81BE-46A1-9771-29B3C546C7ED}">
-      <dgm:prSet/>
-      <dgm:spPr/>
-      <dgm:t>
-        <a:bodyPr/>
-        <a:lstStyle/>
-        <a:p>
-          <a:endParaRPr lang="pl-PL"/>
-        </a:p>
-      </dgm:t>
-    </dgm:pt>
-    <dgm:pt modelId="{2863BA03-5D04-43A7-B0DB-02DA9D047288}" type="pres">
-      <dgm:prSet presAssocID="{39969409-FED6-4E35-910E-FE2EB1C07FB9}" presName="Name0" presStyleCnt="0">
-        <dgm:presLayoutVars>
-          <dgm:dir/>
-          <dgm:resizeHandles val="exact"/>
-        </dgm:presLayoutVars>
-      </dgm:prSet>
-      <dgm:spPr/>
-    </dgm:pt>
-    <dgm:pt modelId="{A819CF15-55E9-4187-9088-7C7C05ABBDD1}" type="pres">
-      <dgm:prSet presAssocID="{8CC5E17B-36C2-40ED-9E75-6912324B2C47}" presName="node" presStyleLbl="node1" presStyleIdx="0" presStyleCnt="3">
-        <dgm:presLayoutVars>
-          <dgm:bulletEnabled val="1"/>
-        </dgm:presLayoutVars>
-      </dgm:prSet>
-      <dgm:spPr/>
-    </dgm:pt>
-    <dgm:pt modelId="{3B435AAB-233D-429D-842E-FFE0A76B453D}" type="pres">
-      <dgm:prSet presAssocID="{3BEB6FA2-D5C8-4421-84BF-4CFC95CD5BE1}" presName="sibTrans" presStyleLbl="sibTrans2D1" presStyleIdx="0" presStyleCnt="2"/>
-      <dgm:spPr/>
-    </dgm:pt>
-    <dgm:pt modelId="{36D9EDEF-905A-467A-AF05-27B10136D9F2}" type="pres">
-      <dgm:prSet presAssocID="{3BEB6FA2-D5C8-4421-84BF-4CFC95CD5BE1}" presName="connectorText" presStyleLbl="sibTrans2D1" presStyleIdx="0" presStyleCnt="2"/>
-      <dgm:spPr/>
-    </dgm:pt>
-    <dgm:pt modelId="{9153A767-4B26-41E3-8E2B-A903DD83C581}" type="pres">
-      <dgm:prSet presAssocID="{068E59F6-C02D-4E37-B59C-08252E96C030}" presName="node" presStyleLbl="node1" presStyleIdx="1" presStyleCnt="3">
-        <dgm:presLayoutVars>
-          <dgm:bulletEnabled val="1"/>
-        </dgm:presLayoutVars>
-      </dgm:prSet>
-      <dgm:spPr/>
-    </dgm:pt>
-    <dgm:pt modelId="{8C2918B8-92DD-4994-BB41-1C8A658CCB0D}" type="pres">
-      <dgm:prSet presAssocID="{1F5AC68B-0049-4A6C-8578-F48386E4306F}" presName="sibTrans" presStyleLbl="sibTrans2D1" presStyleIdx="1" presStyleCnt="2"/>
-      <dgm:spPr/>
-    </dgm:pt>
-    <dgm:pt modelId="{664F6DD4-37BD-4685-AA67-4754C37F01AB}" type="pres">
-      <dgm:prSet presAssocID="{1F5AC68B-0049-4A6C-8578-F48386E4306F}" presName="connectorText" presStyleLbl="sibTrans2D1" presStyleIdx="1" presStyleCnt="2"/>
-      <dgm:spPr/>
-    </dgm:pt>
-    <dgm:pt modelId="{99937908-5849-4632-BC88-77609B5E89BF}" type="pres">
-      <dgm:prSet presAssocID="{0E1D8237-7AB4-4ECD-9210-D0CBA7DA58DD}" presName="node" presStyleLbl="node1" presStyleIdx="2" presStyleCnt="3">
-        <dgm:presLayoutVars>
-          <dgm:bulletEnabled val="1"/>
-        </dgm:presLayoutVars>
-      </dgm:prSet>
-      <dgm:spPr/>
-    </dgm:pt>
   </dgm:ptLst>
   <dgm:cxnLst>
-    <dgm:cxn modelId="{D7145F45-26DE-404E-B409-614F6955C374}" type="presOf" srcId="{3BEB6FA2-D5C8-4421-84BF-4CFC95CD5BE1}" destId="{3B435AAB-233D-429D-842E-FFE0A76B453D}" srcOrd="0" destOrd="0" presId="urn:microsoft.com/office/officeart/2005/8/layout/process1"/>
-    <dgm:cxn modelId="{DB0EA38A-5361-469D-8630-12E7F45DF1B9}" type="presOf" srcId="{0E1D8237-7AB4-4ECD-9210-D0CBA7DA58DD}" destId="{99937908-5849-4632-BC88-77609B5E89BF}" srcOrd="0" destOrd="0" presId="urn:microsoft.com/office/officeart/2005/8/layout/process1"/>
     <dgm:cxn modelId="{3E4CCB32-81BE-46A1-9771-29B3C546C7ED}" srcId="{39969409-FED6-4E35-910E-FE2EB1C07FB9}" destId="{0E1D8237-7AB4-4ECD-9210-D0CBA7DA58DD}" srcOrd="2" destOrd="0" parTransId="{70A60683-AA00-47D5-84FE-C1E1EEDF2EB0}" sibTransId="{FA4069F5-2490-4B5D-AE70-AF1EBEED7D08}"/>
-    <dgm:cxn modelId="{FC6A071B-E78A-4DFA-BCC1-0AE9CD15701C}" type="presOf" srcId="{068E59F6-C02D-4E37-B59C-08252E96C030}" destId="{9153A767-4B26-41E3-8E2B-A903DD83C581}" srcOrd="0" destOrd="0" presId="urn:microsoft.com/office/officeart/2005/8/layout/process1"/>
-    <dgm:cxn modelId="{47AFC363-40A9-43F8-AA63-EAEB6A113785}" type="presOf" srcId="{1F5AC68B-0049-4A6C-8578-F48386E4306F}" destId="{8C2918B8-92DD-4994-BB41-1C8A658CCB0D}" srcOrd="0" destOrd="0" presId="urn:microsoft.com/office/officeart/2005/8/layout/process1"/>
-    <dgm:cxn modelId="{B6ACC1B7-4D46-4EFE-8B1D-D949FC36DEDB}" type="presOf" srcId="{1F5AC68B-0049-4A6C-8578-F48386E4306F}" destId="{664F6DD4-37BD-4685-AA67-4754C37F01AB}" srcOrd="1" destOrd="0" presId="urn:microsoft.com/office/officeart/2005/8/layout/process1"/>
-    <dgm:cxn modelId="{2E104016-9271-4896-BF30-30B6397BDFA4}" type="presOf" srcId="{8CC5E17B-36C2-40ED-9E75-6912324B2C47}" destId="{A819CF15-55E9-4187-9088-7C7C05ABBDD1}" srcOrd="0" destOrd="0" presId="urn:microsoft.com/office/officeart/2005/8/layout/process1"/>
+    <dgm:cxn modelId="{7F9C8F69-33D9-4B43-9E91-12CC3B1ECB99}" type="presOf" srcId="{1F5AC68B-0049-4A6C-8578-F48386E4306F}" destId="{664F6DD4-37BD-4685-AA67-4754C37F01AB}" srcOrd="1" destOrd="0" presId="urn:microsoft.com/office/officeart/2005/8/layout/process1"/>
+    <dgm:cxn modelId="{1BA25377-E3DD-4222-8393-1DCC8106B999}" type="presOf" srcId="{0E1D8237-7AB4-4ECD-9210-D0CBA7DA58DD}" destId="{99937908-5849-4632-BC88-77609B5E89BF}" srcOrd="0" destOrd="0" presId="urn:microsoft.com/office/officeart/2005/8/layout/process1"/>
+    <dgm:cxn modelId="{20316045-BC68-4706-9DF2-46F2B20D24A7}" type="presOf" srcId="{1F5AC68B-0049-4A6C-8578-F48386E4306F}" destId="{8C2918B8-92DD-4994-BB41-1C8A658CCB0D}" srcOrd="0" destOrd="0" presId="urn:microsoft.com/office/officeart/2005/8/layout/process1"/>
+    <dgm:cxn modelId="{09857BA2-0C2F-46E8-AE62-5CB47747909B}" type="presOf" srcId="{3BEB6FA2-D5C8-4421-84BF-4CFC95CD5BE1}" destId="{3B435AAB-233D-429D-842E-FFE0A76B453D}" srcOrd="0" destOrd="0" presId="urn:microsoft.com/office/officeart/2005/8/layout/process1"/>
+    <dgm:cxn modelId="{0B41114B-3230-4EBC-A06E-628AD36F07F9}" srcId="{39969409-FED6-4E35-910E-FE2EB1C07FB9}" destId="{8CC5E17B-36C2-40ED-9E75-6912324B2C47}" srcOrd="0" destOrd="0" parTransId="{F47AD828-E1DF-4F1E-ACFA-33530F6E9DC9}" sibTransId="{3BEB6FA2-D5C8-4421-84BF-4CFC95CD5BE1}"/>
+    <dgm:cxn modelId="{82D3BB91-DD71-4B9D-B529-29709DA1A5E9}" type="presOf" srcId="{068E59F6-C02D-4E37-B59C-08252E96C030}" destId="{9153A767-4B26-41E3-8E2B-A903DD83C581}" srcOrd="0" destOrd="0" presId="urn:microsoft.com/office/officeart/2005/8/layout/process1"/>
+    <dgm:cxn modelId="{1144D7B4-7A81-46DE-9FE8-D4844F55E9BB}" type="presOf" srcId="{8CC5E17B-36C2-40ED-9E75-6912324B2C47}" destId="{A819CF15-55E9-4187-9088-7C7C05ABBDD1}" srcOrd="0" destOrd="0" presId="urn:microsoft.com/office/officeart/2005/8/layout/process1"/>
+    <dgm:cxn modelId="{78D7C200-D19E-417A-AEEB-0EE89BBB60CA}" type="presOf" srcId="{3BEB6FA2-D5C8-4421-84BF-4CFC95CD5BE1}" destId="{36D9EDEF-905A-467A-AF05-27B10136D9F2}" srcOrd="1" destOrd="0" presId="urn:microsoft.com/office/officeart/2005/8/layout/process1"/>
     <dgm:cxn modelId="{639D602F-0CD5-4C23-A67D-D663D7C5837E}" srcId="{39969409-FED6-4E35-910E-FE2EB1C07FB9}" destId="{068E59F6-C02D-4E37-B59C-08252E96C030}" srcOrd="1" destOrd="0" parTransId="{4F51CE73-2F15-4D2B-8853-A1C99026EA1A}" sibTransId="{1F5AC68B-0049-4A6C-8578-F48386E4306F}"/>
-    <dgm:cxn modelId="{1FAEBA2E-8878-4375-BB06-4FEF9D1900C5}" type="presOf" srcId="{3BEB6FA2-D5C8-4421-84BF-4CFC95CD5BE1}" destId="{36D9EDEF-905A-467A-AF05-27B10136D9F2}" srcOrd="1" destOrd="0" presId="urn:microsoft.com/office/officeart/2005/8/layout/process1"/>
-    <dgm:cxn modelId="{C77E4F50-F417-4CC7-BA5C-0E36C184931A}" type="presOf" srcId="{39969409-FED6-4E35-910E-FE2EB1C07FB9}" destId="{2863BA03-5D04-43A7-B0DB-02DA9D047288}" srcOrd="0" destOrd="0" presId="urn:microsoft.com/office/officeart/2005/8/layout/process1"/>
-    <dgm:cxn modelId="{0B41114B-3230-4EBC-A06E-628AD36F07F9}" srcId="{39969409-FED6-4E35-910E-FE2EB1C07FB9}" destId="{8CC5E17B-36C2-40ED-9E75-6912324B2C47}" srcOrd="0" destOrd="0" parTransId="{F47AD828-E1DF-4F1E-ACFA-33530F6E9DC9}" sibTransId="{3BEB6FA2-D5C8-4421-84BF-4CFC95CD5BE1}"/>
-    <dgm:cxn modelId="{C2FAC754-485A-4215-BD2C-42A5ECB469B2}" type="presParOf" srcId="{2863BA03-5D04-43A7-B0DB-02DA9D047288}" destId="{A819CF15-55E9-4187-9088-7C7C05ABBDD1}" srcOrd="0" destOrd="0" presId="urn:microsoft.com/office/officeart/2005/8/layout/process1"/>
-    <dgm:cxn modelId="{A9289ED4-007B-409B-979F-74EF808B61E5}" type="presParOf" srcId="{2863BA03-5D04-43A7-B0DB-02DA9D047288}" destId="{3B435AAB-233D-429D-842E-FFE0A76B453D}" srcOrd="1" destOrd="0" presId="urn:microsoft.com/office/officeart/2005/8/layout/process1"/>
-    <dgm:cxn modelId="{E201C0A5-CB59-4636-8313-B912F16115CD}" type="presParOf" srcId="{3B435AAB-233D-429D-842E-FFE0A76B453D}" destId="{36D9EDEF-905A-467A-AF05-27B10136D9F2}" srcOrd="0" destOrd="0" presId="urn:microsoft.com/office/officeart/2005/8/layout/process1"/>
-    <dgm:cxn modelId="{297B80E2-2737-4175-9923-5648560C12F5}" type="presParOf" srcId="{2863BA03-5D04-43A7-B0DB-02DA9D047288}" destId="{9153A767-4B26-41E3-8E2B-A903DD83C581}" srcOrd="2" destOrd="0" presId="urn:microsoft.com/office/officeart/2005/8/layout/process1"/>
-    <dgm:cxn modelId="{29B312D4-9AAA-45CD-8931-EA06751FBCAC}" type="presParOf" srcId="{2863BA03-5D04-43A7-B0DB-02DA9D047288}" destId="{8C2918B8-92DD-4994-BB41-1C8A658CCB0D}" srcOrd="3" destOrd="0" presId="urn:microsoft.com/office/officeart/2005/8/layout/process1"/>
-    <dgm:cxn modelId="{6B078FC2-774F-4113-A8B0-78ABDA15C9F6}" type="presParOf" srcId="{8C2918B8-92DD-4994-BB41-1C8A658CCB0D}" destId="{664F6DD4-37BD-4685-AA67-4754C37F01AB}" srcOrd="0" destOrd="0" presId="urn:microsoft.com/office/officeart/2005/8/layout/process1"/>
-    <dgm:cxn modelId="{12F0457A-D797-4954-BD8E-5473DA31A223}" type="presParOf" srcId="{2863BA03-5D04-43A7-B0DB-02DA9D047288}" destId="{99937908-5849-4632-BC88-77609B5E89BF}" srcOrd="4" destOrd="0" presId="urn:microsoft.com/office/officeart/2005/8/layout/process1"/>
+    <dgm:cxn modelId="{FCA3F0AF-69ED-43DD-86D1-DFDAB990A9C7}" type="presOf" srcId="{39969409-FED6-4E35-910E-FE2EB1C07FB9}" destId="{2863BA03-5D04-43A7-B0DB-02DA9D047288}" srcOrd="0" destOrd="0" presId="urn:microsoft.com/office/officeart/2005/8/layout/process1"/>
+    <dgm:cxn modelId="{0DD948E6-7D9C-4C32-8C5C-CE4F19C46B43}" type="presParOf" srcId="{2863BA03-5D04-43A7-B0DB-02DA9D047288}" destId="{A819CF15-55E9-4187-9088-7C7C05ABBDD1}" srcOrd="0" destOrd="0" presId="urn:microsoft.com/office/officeart/2005/8/layout/process1"/>
+    <dgm:cxn modelId="{565A1F77-D756-4CCC-8172-437685930B92}" type="presParOf" srcId="{2863BA03-5D04-43A7-B0DB-02DA9D047288}" destId="{3B435AAB-233D-429D-842E-FFE0A76B453D}" srcOrd="1" destOrd="0" presId="urn:microsoft.com/office/officeart/2005/8/layout/process1"/>
+    <dgm:cxn modelId="{9570CCAE-47FC-46C7-A468-A4537CC5DBAC}" type="presParOf" srcId="{3B435AAB-233D-429D-842E-FFE0A76B453D}" destId="{36D9EDEF-905A-467A-AF05-27B10136D9F2}" srcOrd="0" destOrd="0" presId="urn:microsoft.com/office/officeart/2005/8/layout/process1"/>
+    <dgm:cxn modelId="{677B09B8-17B2-40E2-BD5E-619C98DFBDBB}" type="presParOf" srcId="{2863BA03-5D04-43A7-B0DB-02DA9D047288}" destId="{9153A767-4B26-41E3-8E2B-A903DD83C581}" srcOrd="2" destOrd="0" presId="urn:microsoft.com/office/officeart/2005/8/layout/process1"/>
+    <dgm:cxn modelId="{17C88811-8E99-4E41-9FF2-EA824C3926B7}" type="presParOf" srcId="{2863BA03-5D04-43A7-B0DB-02DA9D047288}" destId="{8C2918B8-92DD-4994-BB41-1C8A658CCB0D}" srcOrd="3" destOrd="0" presId="urn:microsoft.com/office/officeart/2005/8/layout/process1"/>
+    <dgm:cxn modelId="{B82D4D20-1FDF-4B54-994F-7862559E5BD0}" type="presParOf" srcId="{8C2918B8-92DD-4994-BB41-1C8A658CCB0D}" destId="{664F6DD4-37BD-4685-AA67-4754C37F01AB}" srcOrd="0" destOrd="0" presId="urn:microsoft.com/office/officeart/2005/8/layout/process1"/>
+    <dgm:cxn modelId="{2B851A5D-4EFA-4253-92F1-AB2BCA6DE4A4}" type="presParOf" srcId="{2863BA03-5D04-43A7-B0DB-02DA9D047288}" destId="{99937908-5849-4632-BC88-77609B5E89BF}" srcOrd="4" destOrd="0" presId="urn:microsoft.com/office/officeart/2005/8/layout/process1"/>
   </dgm:cxnLst>
   <dgm:bg/>
   <dgm:whole/>
@@ -12401,14 +13069,35 @@
         </dgm:presLayoutVars>
       </dgm:prSet>
       <dgm:spPr/>
+      <dgm:t>
+        <a:bodyPr/>
+        <a:lstStyle/>
+        <a:p>
+          <a:endParaRPr lang="pl-PL"/>
+        </a:p>
+      </dgm:t>
     </dgm:pt>
     <dgm:pt modelId="{3B435AAB-233D-429D-842E-FFE0A76B453D}" type="pres">
       <dgm:prSet presAssocID="{3BEB6FA2-D5C8-4421-84BF-4CFC95CD5BE1}" presName="sibTrans" presStyleLbl="sibTrans2D1" presStyleIdx="0" presStyleCnt="3"/>
       <dgm:spPr/>
+      <dgm:t>
+        <a:bodyPr/>
+        <a:lstStyle/>
+        <a:p>
+          <a:endParaRPr lang="pl-PL"/>
+        </a:p>
+      </dgm:t>
     </dgm:pt>
     <dgm:pt modelId="{36D9EDEF-905A-467A-AF05-27B10136D9F2}" type="pres">
       <dgm:prSet presAssocID="{3BEB6FA2-D5C8-4421-84BF-4CFC95CD5BE1}" presName="connectorText" presStyleLbl="sibTrans2D1" presStyleIdx="0" presStyleCnt="3"/>
       <dgm:spPr/>
+      <dgm:t>
+        <a:bodyPr/>
+        <a:lstStyle/>
+        <a:p>
+          <a:endParaRPr lang="pl-PL"/>
+        </a:p>
+      </dgm:t>
     </dgm:pt>
     <dgm:pt modelId="{A3171EA2-BF05-424F-98A3-534290E45BBD}" type="pres">
       <dgm:prSet presAssocID="{D0722D54-5A25-45D7-A946-DDC5E294FC08}" presName="node" presStyleLbl="node1" presStyleIdx="1" presStyleCnt="4">
@@ -12428,10 +13117,24 @@
     <dgm:pt modelId="{490AE549-CC5B-42B9-AE5F-1A2FBFE33052}" type="pres">
       <dgm:prSet presAssocID="{BAE29F95-0A8E-42EE-98E3-F3E0AA3AB63F}" presName="sibTrans" presStyleLbl="sibTrans2D1" presStyleIdx="1" presStyleCnt="3"/>
       <dgm:spPr/>
+      <dgm:t>
+        <a:bodyPr/>
+        <a:lstStyle/>
+        <a:p>
+          <a:endParaRPr lang="pl-PL"/>
+        </a:p>
+      </dgm:t>
     </dgm:pt>
     <dgm:pt modelId="{A1C0FD59-5A25-4BF0-AB48-2A904066D345}" type="pres">
       <dgm:prSet presAssocID="{BAE29F95-0A8E-42EE-98E3-F3E0AA3AB63F}" presName="connectorText" presStyleLbl="sibTrans2D1" presStyleIdx="1" presStyleCnt="3"/>
       <dgm:spPr/>
+      <dgm:t>
+        <a:bodyPr/>
+        <a:lstStyle/>
+        <a:p>
+          <a:endParaRPr lang="pl-PL"/>
+        </a:p>
+      </dgm:t>
     </dgm:pt>
     <dgm:pt modelId="{9153A767-4B26-41E3-8E2B-A903DD83C581}" type="pres">
       <dgm:prSet presAssocID="{068E59F6-C02D-4E37-B59C-08252E96C030}" presName="node" presStyleLbl="node1" presStyleIdx="2" presStyleCnt="4">
@@ -12451,10 +13154,24 @@
     <dgm:pt modelId="{8C2918B8-92DD-4994-BB41-1C8A658CCB0D}" type="pres">
       <dgm:prSet presAssocID="{1F5AC68B-0049-4A6C-8578-F48386E4306F}" presName="sibTrans" presStyleLbl="sibTrans2D1" presStyleIdx="2" presStyleCnt="3"/>
       <dgm:spPr/>
+      <dgm:t>
+        <a:bodyPr/>
+        <a:lstStyle/>
+        <a:p>
+          <a:endParaRPr lang="pl-PL"/>
+        </a:p>
+      </dgm:t>
     </dgm:pt>
     <dgm:pt modelId="{664F6DD4-37BD-4685-AA67-4754C37F01AB}" type="pres">
       <dgm:prSet presAssocID="{1F5AC68B-0049-4A6C-8578-F48386E4306F}" presName="connectorText" presStyleLbl="sibTrans2D1" presStyleIdx="2" presStyleCnt="3"/>
       <dgm:spPr/>
+      <dgm:t>
+        <a:bodyPr/>
+        <a:lstStyle/>
+        <a:p>
+          <a:endParaRPr lang="pl-PL"/>
+        </a:p>
+      </dgm:t>
     </dgm:pt>
     <dgm:pt modelId="{99937908-5849-4632-BC88-77609B5E89BF}" type="pres">
       <dgm:prSet presAssocID="{0E1D8237-7AB4-4ECD-9210-D0CBA7DA58DD}" presName="node" presStyleLbl="node1" presStyleIdx="3" presStyleCnt="4">
@@ -12473,31 +13190,31 @@
     </dgm:pt>
   </dgm:ptLst>
   <dgm:cxnLst>
+    <dgm:cxn modelId="{DCA15A87-8C54-4B20-9FCC-0005D554BDB4}" type="presOf" srcId="{BAE29F95-0A8E-42EE-98E3-F3E0AA3AB63F}" destId="{A1C0FD59-5A25-4BF0-AB48-2A904066D345}" srcOrd="1" destOrd="0" presId="urn:microsoft.com/office/officeart/2005/8/layout/process1"/>
     <dgm:cxn modelId="{6D702F59-9FAA-48B6-8A15-28F9DCDB4346}" srcId="{39969409-FED6-4E35-910E-FE2EB1C07FB9}" destId="{D0722D54-5A25-45D7-A946-DDC5E294FC08}" srcOrd="1" destOrd="0" parTransId="{7929156C-9B0E-4842-BC65-A5D8A61CA3A8}" sibTransId="{BAE29F95-0A8E-42EE-98E3-F3E0AA3AB63F}"/>
-    <dgm:cxn modelId="{648B0D0D-B0D4-43F5-AE74-1FC3690364DC}" type="presOf" srcId="{1F5AC68B-0049-4A6C-8578-F48386E4306F}" destId="{8C2918B8-92DD-4994-BB41-1C8A658CCB0D}" srcOrd="0" destOrd="0" presId="urn:microsoft.com/office/officeart/2005/8/layout/process1"/>
-    <dgm:cxn modelId="{41CDFBF7-49F9-4408-AB77-E2F8A916B24C}" type="presOf" srcId="{0E1D8237-7AB4-4ECD-9210-D0CBA7DA58DD}" destId="{99937908-5849-4632-BC88-77609B5E89BF}" srcOrd="0" destOrd="0" presId="urn:microsoft.com/office/officeart/2005/8/layout/process1"/>
-    <dgm:cxn modelId="{33B989F9-FAC3-4CE4-ABF0-4AAFA90F2387}" type="presOf" srcId="{3BEB6FA2-D5C8-4421-84BF-4CFC95CD5BE1}" destId="{36D9EDEF-905A-467A-AF05-27B10136D9F2}" srcOrd="1" destOrd="0" presId="urn:microsoft.com/office/officeart/2005/8/layout/process1"/>
-    <dgm:cxn modelId="{A9F4422D-58B1-41B1-B721-A12E31FD7BEE}" type="presOf" srcId="{BAE29F95-0A8E-42EE-98E3-F3E0AA3AB63F}" destId="{A1C0FD59-5A25-4BF0-AB48-2A904066D345}" srcOrd="1" destOrd="0" presId="urn:microsoft.com/office/officeart/2005/8/layout/process1"/>
     <dgm:cxn modelId="{3E4CCB32-81BE-46A1-9771-29B3C546C7ED}" srcId="{39969409-FED6-4E35-910E-FE2EB1C07FB9}" destId="{0E1D8237-7AB4-4ECD-9210-D0CBA7DA58DD}" srcOrd="3" destOrd="0" parTransId="{70A60683-AA00-47D5-84FE-C1E1EEDF2EB0}" sibTransId="{FA4069F5-2490-4B5D-AE70-AF1EBEED7D08}"/>
-    <dgm:cxn modelId="{A146941A-8FAA-4285-9E9F-5263A1C325ED}" type="presOf" srcId="{3BEB6FA2-D5C8-4421-84BF-4CFC95CD5BE1}" destId="{3B435AAB-233D-429D-842E-FFE0A76B453D}" srcOrd="0" destOrd="0" presId="urn:microsoft.com/office/officeart/2005/8/layout/process1"/>
-    <dgm:cxn modelId="{C38C67BC-A8C2-434E-9D80-0B8667B7EC28}" type="presOf" srcId="{39969409-FED6-4E35-910E-FE2EB1C07FB9}" destId="{2863BA03-5D04-43A7-B0DB-02DA9D047288}" srcOrd="0" destOrd="0" presId="urn:microsoft.com/office/officeart/2005/8/layout/process1"/>
-    <dgm:cxn modelId="{D2CBAA6C-A572-4C59-9067-41BD238FD005}" type="presOf" srcId="{068E59F6-C02D-4E37-B59C-08252E96C030}" destId="{9153A767-4B26-41E3-8E2B-A903DD83C581}" srcOrd="0" destOrd="0" presId="urn:microsoft.com/office/officeart/2005/8/layout/process1"/>
-    <dgm:cxn modelId="{CA9E3EB6-072C-43A4-9916-DCD1A1A8AA8C}" type="presOf" srcId="{BAE29F95-0A8E-42EE-98E3-F3E0AA3AB63F}" destId="{490AE549-CC5B-42B9-AE5F-1A2FBFE33052}" srcOrd="0" destOrd="0" presId="urn:microsoft.com/office/officeart/2005/8/layout/process1"/>
-    <dgm:cxn modelId="{AA7058CD-FFA0-465B-AABC-54BB14F02807}" type="presOf" srcId="{1F5AC68B-0049-4A6C-8578-F48386E4306F}" destId="{664F6DD4-37BD-4685-AA67-4754C37F01AB}" srcOrd="1" destOrd="0" presId="urn:microsoft.com/office/officeart/2005/8/layout/process1"/>
-    <dgm:cxn modelId="{1DB0EA19-C089-4696-B6B1-0D013AC8C5B2}" type="presOf" srcId="{D0722D54-5A25-45D7-A946-DDC5E294FC08}" destId="{A3171EA2-BF05-424F-98A3-534290E45BBD}" srcOrd="0" destOrd="0" presId="urn:microsoft.com/office/officeart/2005/8/layout/process1"/>
+    <dgm:cxn modelId="{771446FA-CAFA-412E-B6CF-FBF10466FFF7}" type="presOf" srcId="{068E59F6-C02D-4E37-B59C-08252E96C030}" destId="{9153A767-4B26-41E3-8E2B-A903DD83C581}" srcOrd="0" destOrd="0" presId="urn:microsoft.com/office/officeart/2005/8/layout/process1"/>
+    <dgm:cxn modelId="{A1505953-DA3F-4BF0-A441-AA0D699A60AA}" type="presOf" srcId="{1F5AC68B-0049-4A6C-8578-F48386E4306F}" destId="{8C2918B8-92DD-4994-BB41-1C8A658CCB0D}" srcOrd="0" destOrd="0" presId="urn:microsoft.com/office/officeart/2005/8/layout/process1"/>
+    <dgm:cxn modelId="{41A216BD-0120-4B8A-9716-E4DDFB4DD294}" type="presOf" srcId="{D0722D54-5A25-45D7-A946-DDC5E294FC08}" destId="{A3171EA2-BF05-424F-98A3-534290E45BBD}" srcOrd="0" destOrd="0" presId="urn:microsoft.com/office/officeart/2005/8/layout/process1"/>
+    <dgm:cxn modelId="{C296BC35-AE2D-44D4-ABF3-A763CCA578F1}" type="presOf" srcId="{8CC5E17B-36C2-40ED-9E75-6912324B2C47}" destId="{A819CF15-55E9-4187-9088-7C7C05ABBDD1}" srcOrd="0" destOrd="0" presId="urn:microsoft.com/office/officeart/2005/8/layout/process1"/>
+    <dgm:cxn modelId="{BC1D4AB6-8D0E-4F11-BEBB-AF0956696AAE}" type="presOf" srcId="{BAE29F95-0A8E-42EE-98E3-F3E0AA3AB63F}" destId="{490AE549-CC5B-42B9-AE5F-1A2FBFE33052}" srcOrd="0" destOrd="0" presId="urn:microsoft.com/office/officeart/2005/8/layout/process1"/>
+    <dgm:cxn modelId="{7F10503D-278B-42C3-86C7-6FEE0A603EF8}" type="presOf" srcId="{3BEB6FA2-D5C8-4421-84BF-4CFC95CD5BE1}" destId="{36D9EDEF-905A-467A-AF05-27B10136D9F2}" srcOrd="1" destOrd="0" presId="urn:microsoft.com/office/officeart/2005/8/layout/process1"/>
+    <dgm:cxn modelId="{88DE7B54-1270-4ABF-8DBC-865B245976CF}" type="presOf" srcId="{3BEB6FA2-D5C8-4421-84BF-4CFC95CD5BE1}" destId="{3B435AAB-233D-429D-842E-FFE0A76B453D}" srcOrd="0" destOrd="0" presId="urn:microsoft.com/office/officeart/2005/8/layout/process1"/>
+    <dgm:cxn modelId="{ADD6E066-2F7C-4017-AB35-55D59A11711E}" type="presOf" srcId="{1F5AC68B-0049-4A6C-8578-F48386E4306F}" destId="{664F6DD4-37BD-4685-AA67-4754C37F01AB}" srcOrd="1" destOrd="0" presId="urn:microsoft.com/office/officeart/2005/8/layout/process1"/>
+    <dgm:cxn modelId="{D7F24410-2E9A-44E7-8B9D-5E1A1BA6D2E9}" type="presOf" srcId="{39969409-FED6-4E35-910E-FE2EB1C07FB9}" destId="{2863BA03-5D04-43A7-B0DB-02DA9D047288}" srcOrd="0" destOrd="0" presId="urn:microsoft.com/office/officeart/2005/8/layout/process1"/>
     <dgm:cxn modelId="{639D602F-0CD5-4C23-A67D-D663D7C5837E}" srcId="{39969409-FED6-4E35-910E-FE2EB1C07FB9}" destId="{068E59F6-C02D-4E37-B59C-08252E96C030}" srcOrd="2" destOrd="0" parTransId="{4F51CE73-2F15-4D2B-8853-A1C99026EA1A}" sibTransId="{1F5AC68B-0049-4A6C-8578-F48386E4306F}"/>
-    <dgm:cxn modelId="{9E55744B-793C-4449-9682-A44D6E394FA3}" type="presOf" srcId="{8CC5E17B-36C2-40ED-9E75-6912324B2C47}" destId="{A819CF15-55E9-4187-9088-7C7C05ABBDD1}" srcOrd="0" destOrd="0" presId="urn:microsoft.com/office/officeart/2005/8/layout/process1"/>
+    <dgm:cxn modelId="{3A2F0BCC-5E14-4BDE-908C-619DD92BD1CA}" type="presOf" srcId="{0E1D8237-7AB4-4ECD-9210-D0CBA7DA58DD}" destId="{99937908-5849-4632-BC88-77609B5E89BF}" srcOrd="0" destOrd="0" presId="urn:microsoft.com/office/officeart/2005/8/layout/process1"/>
     <dgm:cxn modelId="{0B41114B-3230-4EBC-A06E-628AD36F07F9}" srcId="{39969409-FED6-4E35-910E-FE2EB1C07FB9}" destId="{8CC5E17B-36C2-40ED-9E75-6912324B2C47}" srcOrd="0" destOrd="0" parTransId="{F47AD828-E1DF-4F1E-ACFA-33530F6E9DC9}" sibTransId="{3BEB6FA2-D5C8-4421-84BF-4CFC95CD5BE1}"/>
-    <dgm:cxn modelId="{DB719AC0-254F-448C-A401-26EE5A9F1363}" type="presParOf" srcId="{2863BA03-5D04-43A7-B0DB-02DA9D047288}" destId="{A819CF15-55E9-4187-9088-7C7C05ABBDD1}" srcOrd="0" destOrd="0" presId="urn:microsoft.com/office/officeart/2005/8/layout/process1"/>
-    <dgm:cxn modelId="{270B640E-78F3-4A75-8826-3DC619453E92}" type="presParOf" srcId="{2863BA03-5D04-43A7-B0DB-02DA9D047288}" destId="{3B435AAB-233D-429D-842E-FFE0A76B453D}" srcOrd="1" destOrd="0" presId="urn:microsoft.com/office/officeart/2005/8/layout/process1"/>
-    <dgm:cxn modelId="{C7B94D33-0A9D-4700-9472-1DA063D19080}" type="presParOf" srcId="{3B435AAB-233D-429D-842E-FFE0A76B453D}" destId="{36D9EDEF-905A-467A-AF05-27B10136D9F2}" srcOrd="0" destOrd="0" presId="urn:microsoft.com/office/officeart/2005/8/layout/process1"/>
-    <dgm:cxn modelId="{5F8F1A96-59C3-4C3E-8A08-08687BE50D7A}" type="presParOf" srcId="{2863BA03-5D04-43A7-B0DB-02DA9D047288}" destId="{A3171EA2-BF05-424F-98A3-534290E45BBD}" srcOrd="2" destOrd="0" presId="urn:microsoft.com/office/officeart/2005/8/layout/process1"/>
-    <dgm:cxn modelId="{FF6A597F-12A8-4348-920F-68A2153FA5E8}" type="presParOf" srcId="{2863BA03-5D04-43A7-B0DB-02DA9D047288}" destId="{490AE549-CC5B-42B9-AE5F-1A2FBFE33052}" srcOrd="3" destOrd="0" presId="urn:microsoft.com/office/officeart/2005/8/layout/process1"/>
-    <dgm:cxn modelId="{C6C3D40C-BEBE-428D-8A92-1E7575F17891}" type="presParOf" srcId="{490AE549-CC5B-42B9-AE5F-1A2FBFE33052}" destId="{A1C0FD59-5A25-4BF0-AB48-2A904066D345}" srcOrd="0" destOrd="0" presId="urn:microsoft.com/office/officeart/2005/8/layout/process1"/>
-    <dgm:cxn modelId="{D3D83FE9-A87F-4539-BE21-B0FCAF265BE8}" type="presParOf" srcId="{2863BA03-5D04-43A7-B0DB-02DA9D047288}" destId="{9153A767-4B26-41E3-8E2B-A903DD83C581}" srcOrd="4" destOrd="0" presId="urn:microsoft.com/office/officeart/2005/8/layout/process1"/>
-    <dgm:cxn modelId="{C1F1357B-A373-4141-8F5C-A2E1E4E9C119}" type="presParOf" srcId="{2863BA03-5D04-43A7-B0DB-02DA9D047288}" destId="{8C2918B8-92DD-4994-BB41-1C8A658CCB0D}" srcOrd="5" destOrd="0" presId="urn:microsoft.com/office/officeart/2005/8/layout/process1"/>
-    <dgm:cxn modelId="{8BAA30E7-A26E-4E22-90BD-76305482C311}" type="presParOf" srcId="{8C2918B8-92DD-4994-BB41-1C8A658CCB0D}" destId="{664F6DD4-37BD-4685-AA67-4754C37F01AB}" srcOrd="0" destOrd="0" presId="urn:microsoft.com/office/officeart/2005/8/layout/process1"/>
-    <dgm:cxn modelId="{9C1DE14F-A659-4D36-A12F-58FBAB6157EF}" type="presParOf" srcId="{2863BA03-5D04-43A7-B0DB-02DA9D047288}" destId="{99937908-5849-4632-BC88-77609B5E89BF}" srcOrd="6" destOrd="0" presId="urn:microsoft.com/office/officeart/2005/8/layout/process1"/>
+    <dgm:cxn modelId="{C8908AD4-14CF-4501-8DD1-A13D84AAA5CB}" type="presParOf" srcId="{2863BA03-5D04-43A7-B0DB-02DA9D047288}" destId="{A819CF15-55E9-4187-9088-7C7C05ABBDD1}" srcOrd="0" destOrd="0" presId="urn:microsoft.com/office/officeart/2005/8/layout/process1"/>
+    <dgm:cxn modelId="{3745F909-419A-4AA3-A195-44F35616B1B1}" type="presParOf" srcId="{2863BA03-5D04-43A7-B0DB-02DA9D047288}" destId="{3B435AAB-233D-429D-842E-FFE0A76B453D}" srcOrd="1" destOrd="0" presId="urn:microsoft.com/office/officeart/2005/8/layout/process1"/>
+    <dgm:cxn modelId="{6433EA5D-2075-4982-9D76-585ADF4DD93D}" type="presParOf" srcId="{3B435AAB-233D-429D-842E-FFE0A76B453D}" destId="{36D9EDEF-905A-467A-AF05-27B10136D9F2}" srcOrd="0" destOrd="0" presId="urn:microsoft.com/office/officeart/2005/8/layout/process1"/>
+    <dgm:cxn modelId="{9E7A3E4C-E180-4119-AC3C-AD58BA8CF655}" type="presParOf" srcId="{2863BA03-5D04-43A7-B0DB-02DA9D047288}" destId="{A3171EA2-BF05-424F-98A3-534290E45BBD}" srcOrd="2" destOrd="0" presId="urn:microsoft.com/office/officeart/2005/8/layout/process1"/>
+    <dgm:cxn modelId="{FC58F57F-35FB-406E-8B71-9CC1E61F60ED}" type="presParOf" srcId="{2863BA03-5D04-43A7-B0DB-02DA9D047288}" destId="{490AE549-CC5B-42B9-AE5F-1A2FBFE33052}" srcOrd="3" destOrd="0" presId="urn:microsoft.com/office/officeart/2005/8/layout/process1"/>
+    <dgm:cxn modelId="{7F31B4EE-E37F-491A-9326-29C6DDB90FBC}" type="presParOf" srcId="{490AE549-CC5B-42B9-AE5F-1A2FBFE33052}" destId="{A1C0FD59-5A25-4BF0-AB48-2A904066D345}" srcOrd="0" destOrd="0" presId="urn:microsoft.com/office/officeart/2005/8/layout/process1"/>
+    <dgm:cxn modelId="{C7E85C82-3059-46AE-A343-60A61C357ACE}" type="presParOf" srcId="{2863BA03-5D04-43A7-B0DB-02DA9D047288}" destId="{9153A767-4B26-41E3-8E2B-A903DD83C581}" srcOrd="4" destOrd="0" presId="urn:microsoft.com/office/officeart/2005/8/layout/process1"/>
+    <dgm:cxn modelId="{CCA76CD6-C821-4AF2-9BF1-16E7C6E9EEFC}" type="presParOf" srcId="{2863BA03-5D04-43A7-B0DB-02DA9D047288}" destId="{8C2918B8-92DD-4994-BB41-1C8A658CCB0D}" srcOrd="5" destOrd="0" presId="urn:microsoft.com/office/officeart/2005/8/layout/process1"/>
+    <dgm:cxn modelId="{88AE8B25-F94D-4B7F-818B-037736F1AFD4}" type="presParOf" srcId="{8C2918B8-92DD-4994-BB41-1C8A658CCB0D}" destId="{664F6DD4-37BD-4685-AA67-4754C37F01AB}" srcOrd="0" destOrd="0" presId="urn:microsoft.com/office/officeart/2005/8/layout/process1"/>
+    <dgm:cxn modelId="{470F06FD-FC8F-4421-9FC0-184B4534F0E8}" type="presParOf" srcId="{2863BA03-5D04-43A7-B0DB-02DA9D047288}" destId="{99937908-5849-4632-BC88-77609B5E89BF}" srcOrd="6" destOrd="0" presId="urn:microsoft.com/office/officeart/2005/8/layout/process1"/>
   </dgm:cxnLst>
   <dgm:bg/>
   <dgm:whole/>
@@ -12676,14 +13393,35 @@
         </dgm:presLayoutVars>
       </dgm:prSet>
       <dgm:spPr/>
+      <dgm:t>
+        <a:bodyPr/>
+        <a:lstStyle/>
+        <a:p>
+          <a:endParaRPr lang="pl-PL"/>
+        </a:p>
+      </dgm:t>
     </dgm:pt>
     <dgm:pt modelId="{3B435AAB-233D-429D-842E-FFE0A76B453D}" type="pres">
       <dgm:prSet presAssocID="{3BEB6FA2-D5C8-4421-84BF-4CFC95CD5BE1}" presName="sibTrans" presStyleLbl="sibTrans2D1" presStyleIdx="0" presStyleCnt="3"/>
       <dgm:spPr/>
+      <dgm:t>
+        <a:bodyPr/>
+        <a:lstStyle/>
+        <a:p>
+          <a:endParaRPr lang="pl-PL"/>
+        </a:p>
+      </dgm:t>
     </dgm:pt>
     <dgm:pt modelId="{36D9EDEF-905A-467A-AF05-27B10136D9F2}" type="pres">
       <dgm:prSet presAssocID="{3BEB6FA2-D5C8-4421-84BF-4CFC95CD5BE1}" presName="connectorText" presStyleLbl="sibTrans2D1" presStyleIdx="0" presStyleCnt="3"/>
       <dgm:spPr/>
+      <dgm:t>
+        <a:bodyPr/>
+        <a:lstStyle/>
+        <a:p>
+          <a:endParaRPr lang="pl-PL"/>
+        </a:p>
+      </dgm:t>
     </dgm:pt>
     <dgm:pt modelId="{A3171EA2-BF05-424F-98A3-534290E45BBD}" type="pres">
       <dgm:prSet presAssocID="{D0722D54-5A25-45D7-A946-DDC5E294FC08}" presName="node" presStyleLbl="node1" presStyleIdx="1" presStyleCnt="4">
@@ -12703,10 +13441,24 @@
     <dgm:pt modelId="{490AE549-CC5B-42B9-AE5F-1A2FBFE33052}" type="pres">
       <dgm:prSet presAssocID="{BAE29F95-0A8E-42EE-98E3-F3E0AA3AB63F}" presName="sibTrans" presStyleLbl="sibTrans2D1" presStyleIdx="1" presStyleCnt="3"/>
       <dgm:spPr/>
+      <dgm:t>
+        <a:bodyPr/>
+        <a:lstStyle/>
+        <a:p>
+          <a:endParaRPr lang="pl-PL"/>
+        </a:p>
+      </dgm:t>
     </dgm:pt>
     <dgm:pt modelId="{A1C0FD59-5A25-4BF0-AB48-2A904066D345}" type="pres">
       <dgm:prSet presAssocID="{BAE29F95-0A8E-42EE-98E3-F3E0AA3AB63F}" presName="connectorText" presStyleLbl="sibTrans2D1" presStyleIdx="1" presStyleCnt="3"/>
       <dgm:spPr/>
+      <dgm:t>
+        <a:bodyPr/>
+        <a:lstStyle/>
+        <a:p>
+          <a:endParaRPr lang="pl-PL"/>
+        </a:p>
+      </dgm:t>
     </dgm:pt>
     <dgm:pt modelId="{9153A767-4B26-41E3-8E2B-A903DD83C581}" type="pres">
       <dgm:prSet presAssocID="{068E59F6-C02D-4E37-B59C-08252E96C030}" presName="node" presStyleLbl="node1" presStyleIdx="2" presStyleCnt="4">
@@ -12726,10 +13478,24 @@
     <dgm:pt modelId="{8C2918B8-92DD-4994-BB41-1C8A658CCB0D}" type="pres">
       <dgm:prSet presAssocID="{1F5AC68B-0049-4A6C-8578-F48386E4306F}" presName="sibTrans" presStyleLbl="sibTrans2D1" presStyleIdx="2" presStyleCnt="3"/>
       <dgm:spPr/>
+      <dgm:t>
+        <a:bodyPr/>
+        <a:lstStyle/>
+        <a:p>
+          <a:endParaRPr lang="pl-PL"/>
+        </a:p>
+      </dgm:t>
     </dgm:pt>
     <dgm:pt modelId="{664F6DD4-37BD-4685-AA67-4754C37F01AB}" type="pres">
       <dgm:prSet presAssocID="{1F5AC68B-0049-4A6C-8578-F48386E4306F}" presName="connectorText" presStyleLbl="sibTrans2D1" presStyleIdx="2" presStyleCnt="3"/>
       <dgm:spPr/>
+      <dgm:t>
+        <a:bodyPr/>
+        <a:lstStyle/>
+        <a:p>
+          <a:endParaRPr lang="pl-PL"/>
+        </a:p>
+      </dgm:t>
     </dgm:pt>
     <dgm:pt modelId="{99937908-5849-4632-BC88-77609B5E89BF}" type="pres">
       <dgm:prSet presAssocID="{0E1D8237-7AB4-4ECD-9210-D0CBA7DA58DD}" presName="node" presStyleLbl="node1" presStyleIdx="3" presStyleCnt="4">
@@ -12748,31 +13514,31 @@
     </dgm:pt>
   </dgm:ptLst>
   <dgm:cxnLst>
-    <dgm:cxn modelId="{26D485B2-9383-464D-9C6C-347E467AF1CF}" type="presOf" srcId="{3BEB6FA2-D5C8-4421-84BF-4CFC95CD5BE1}" destId="{36D9EDEF-905A-467A-AF05-27B10136D9F2}" srcOrd="1" destOrd="0" presId="urn:microsoft.com/office/officeart/2005/8/layout/process1"/>
-    <dgm:cxn modelId="{1B88B266-95DC-46BB-8CAF-73E34894ED09}" type="presOf" srcId="{1F5AC68B-0049-4A6C-8578-F48386E4306F}" destId="{664F6DD4-37BD-4685-AA67-4754C37F01AB}" srcOrd="1" destOrd="0" presId="urn:microsoft.com/office/officeart/2005/8/layout/process1"/>
-    <dgm:cxn modelId="{3CDC4710-5059-4065-8031-7C2C1A73F25A}" type="presOf" srcId="{068E59F6-C02D-4E37-B59C-08252E96C030}" destId="{9153A767-4B26-41E3-8E2B-A903DD83C581}" srcOrd="0" destOrd="0" presId="urn:microsoft.com/office/officeart/2005/8/layout/process1"/>
-    <dgm:cxn modelId="{ECEE2EC0-DA56-4C09-8C9D-493A7EDE084C}" type="presOf" srcId="{BAE29F95-0A8E-42EE-98E3-F3E0AA3AB63F}" destId="{A1C0FD59-5A25-4BF0-AB48-2A904066D345}" srcOrd="1" destOrd="0" presId="urn:microsoft.com/office/officeart/2005/8/layout/process1"/>
+    <dgm:cxn modelId="{3E4CCB32-81BE-46A1-9771-29B3C546C7ED}" srcId="{39969409-FED6-4E35-910E-FE2EB1C07FB9}" destId="{0E1D8237-7AB4-4ECD-9210-D0CBA7DA58DD}" srcOrd="3" destOrd="0" parTransId="{70A60683-AA00-47D5-84FE-C1E1EEDF2EB0}" sibTransId="{FA4069F5-2490-4B5D-AE70-AF1EBEED7D08}"/>
+    <dgm:cxn modelId="{737F9B73-5C4A-4A6F-8305-F22F53BCE205}" type="presOf" srcId="{39969409-FED6-4E35-910E-FE2EB1C07FB9}" destId="{2863BA03-5D04-43A7-B0DB-02DA9D047288}" srcOrd="0" destOrd="0" presId="urn:microsoft.com/office/officeart/2005/8/layout/process1"/>
+    <dgm:cxn modelId="{E904C7D2-BAA4-47C4-A675-D32EA337510C}" type="presOf" srcId="{D0722D54-5A25-45D7-A946-DDC5E294FC08}" destId="{A3171EA2-BF05-424F-98A3-534290E45BBD}" srcOrd="0" destOrd="0" presId="urn:microsoft.com/office/officeart/2005/8/layout/process1"/>
+    <dgm:cxn modelId="{3BAEC976-2733-4DFE-A3CF-D2474D9C3D21}" type="presOf" srcId="{BAE29F95-0A8E-42EE-98E3-F3E0AA3AB63F}" destId="{490AE549-CC5B-42B9-AE5F-1A2FBFE33052}" srcOrd="0" destOrd="0" presId="urn:microsoft.com/office/officeart/2005/8/layout/process1"/>
+    <dgm:cxn modelId="{A6A0E214-7E15-42AB-B55E-9B9E954ECCA8}" type="presOf" srcId="{3BEB6FA2-D5C8-4421-84BF-4CFC95CD5BE1}" destId="{3B435AAB-233D-429D-842E-FFE0A76B453D}" srcOrd="0" destOrd="0" presId="urn:microsoft.com/office/officeart/2005/8/layout/process1"/>
+    <dgm:cxn modelId="{79EDAE0D-BDB2-48E6-8DF5-E5EDAF203B63}" type="presOf" srcId="{3BEB6FA2-D5C8-4421-84BF-4CFC95CD5BE1}" destId="{36D9EDEF-905A-467A-AF05-27B10136D9F2}" srcOrd="1" destOrd="0" presId="urn:microsoft.com/office/officeart/2005/8/layout/process1"/>
     <dgm:cxn modelId="{0B41114B-3230-4EBC-A06E-628AD36F07F9}" srcId="{39969409-FED6-4E35-910E-FE2EB1C07FB9}" destId="{8CC5E17B-36C2-40ED-9E75-6912324B2C47}" srcOrd="0" destOrd="0" parTransId="{F47AD828-E1DF-4F1E-ACFA-33530F6E9DC9}" sibTransId="{3BEB6FA2-D5C8-4421-84BF-4CFC95CD5BE1}"/>
-    <dgm:cxn modelId="{C32B540F-F773-4FDA-A0E3-766161222784}" type="presOf" srcId="{D0722D54-5A25-45D7-A946-DDC5E294FC08}" destId="{A3171EA2-BF05-424F-98A3-534290E45BBD}" srcOrd="0" destOrd="0" presId="urn:microsoft.com/office/officeart/2005/8/layout/process1"/>
-    <dgm:cxn modelId="{8807DD6D-C3FB-4735-BE08-D19FD0AA3593}" type="presOf" srcId="{BAE29F95-0A8E-42EE-98E3-F3E0AA3AB63F}" destId="{490AE549-CC5B-42B9-AE5F-1A2FBFE33052}" srcOrd="0" destOrd="0" presId="urn:microsoft.com/office/officeart/2005/8/layout/process1"/>
+    <dgm:cxn modelId="{BBE0702D-CA0E-4926-BF1A-8AD03368EF8D}" type="presOf" srcId="{0E1D8237-7AB4-4ECD-9210-D0CBA7DA58DD}" destId="{99937908-5849-4632-BC88-77609B5E89BF}" srcOrd="0" destOrd="0" presId="urn:microsoft.com/office/officeart/2005/8/layout/process1"/>
+    <dgm:cxn modelId="{DC77C9E0-D81D-46EC-B589-DE81F28856F4}" type="presOf" srcId="{1F5AC68B-0049-4A6C-8578-F48386E4306F}" destId="{8C2918B8-92DD-4994-BB41-1C8A658CCB0D}" srcOrd="0" destOrd="0" presId="urn:microsoft.com/office/officeart/2005/8/layout/process1"/>
+    <dgm:cxn modelId="{0E331304-AF7E-42B6-8CF6-5CE93CE3BEA8}" type="presOf" srcId="{BAE29F95-0A8E-42EE-98E3-F3E0AA3AB63F}" destId="{A1C0FD59-5A25-4BF0-AB48-2A904066D345}" srcOrd="1" destOrd="0" presId="urn:microsoft.com/office/officeart/2005/8/layout/process1"/>
+    <dgm:cxn modelId="{76603DC8-F066-4145-8216-5EBEB24A0D17}" type="presOf" srcId="{1F5AC68B-0049-4A6C-8578-F48386E4306F}" destId="{664F6DD4-37BD-4685-AA67-4754C37F01AB}" srcOrd="1" destOrd="0" presId="urn:microsoft.com/office/officeart/2005/8/layout/process1"/>
+    <dgm:cxn modelId="{D429583F-7F9E-499D-9A59-4FE7B66157EF}" type="presOf" srcId="{8CC5E17B-36C2-40ED-9E75-6912324B2C47}" destId="{A819CF15-55E9-4187-9088-7C7C05ABBDD1}" srcOrd="0" destOrd="0" presId="urn:microsoft.com/office/officeart/2005/8/layout/process1"/>
+    <dgm:cxn modelId="{11390A2A-FCBB-4868-BE50-9B3A8A1B172D}" type="presOf" srcId="{068E59F6-C02D-4E37-B59C-08252E96C030}" destId="{9153A767-4B26-41E3-8E2B-A903DD83C581}" srcOrd="0" destOrd="0" presId="urn:microsoft.com/office/officeart/2005/8/layout/process1"/>
     <dgm:cxn modelId="{6D702F59-9FAA-48B6-8A15-28F9DCDB4346}" srcId="{39969409-FED6-4E35-910E-FE2EB1C07FB9}" destId="{D0722D54-5A25-45D7-A946-DDC5E294FC08}" srcOrd="1" destOrd="0" parTransId="{7929156C-9B0E-4842-BC65-A5D8A61CA3A8}" sibTransId="{BAE29F95-0A8E-42EE-98E3-F3E0AA3AB63F}"/>
-    <dgm:cxn modelId="{3F724BC8-BE83-47F6-A4CB-7E23F56DFA19}" type="presOf" srcId="{8CC5E17B-36C2-40ED-9E75-6912324B2C47}" destId="{A819CF15-55E9-4187-9088-7C7C05ABBDD1}" srcOrd="0" destOrd="0" presId="urn:microsoft.com/office/officeart/2005/8/layout/process1"/>
-    <dgm:cxn modelId="{7AF9F45B-9AD1-41A1-A762-8B73A4872C58}" type="presOf" srcId="{3BEB6FA2-D5C8-4421-84BF-4CFC95CD5BE1}" destId="{3B435AAB-233D-429D-842E-FFE0A76B453D}" srcOrd="0" destOrd="0" presId="urn:microsoft.com/office/officeart/2005/8/layout/process1"/>
-    <dgm:cxn modelId="{D458A64F-AFF6-4130-82BE-AEA05ABF3D2E}" type="presOf" srcId="{1F5AC68B-0049-4A6C-8578-F48386E4306F}" destId="{8C2918B8-92DD-4994-BB41-1C8A658CCB0D}" srcOrd="0" destOrd="0" presId="urn:microsoft.com/office/officeart/2005/8/layout/process1"/>
     <dgm:cxn modelId="{639D602F-0CD5-4C23-A67D-D663D7C5837E}" srcId="{39969409-FED6-4E35-910E-FE2EB1C07FB9}" destId="{068E59F6-C02D-4E37-B59C-08252E96C030}" srcOrd="2" destOrd="0" parTransId="{4F51CE73-2F15-4D2B-8853-A1C99026EA1A}" sibTransId="{1F5AC68B-0049-4A6C-8578-F48386E4306F}"/>
-    <dgm:cxn modelId="{3E4CCB32-81BE-46A1-9771-29B3C546C7ED}" srcId="{39969409-FED6-4E35-910E-FE2EB1C07FB9}" destId="{0E1D8237-7AB4-4ECD-9210-D0CBA7DA58DD}" srcOrd="3" destOrd="0" parTransId="{70A60683-AA00-47D5-84FE-C1E1EEDF2EB0}" sibTransId="{FA4069F5-2490-4B5D-AE70-AF1EBEED7D08}"/>
-    <dgm:cxn modelId="{59898C51-F7A2-4895-9A78-0C4D62366E00}" type="presOf" srcId="{0E1D8237-7AB4-4ECD-9210-D0CBA7DA58DD}" destId="{99937908-5849-4632-BC88-77609B5E89BF}" srcOrd="0" destOrd="0" presId="urn:microsoft.com/office/officeart/2005/8/layout/process1"/>
-    <dgm:cxn modelId="{27357017-C988-49C8-843D-AD8F92589B3B}" type="presOf" srcId="{39969409-FED6-4E35-910E-FE2EB1C07FB9}" destId="{2863BA03-5D04-43A7-B0DB-02DA9D047288}" srcOrd="0" destOrd="0" presId="urn:microsoft.com/office/officeart/2005/8/layout/process1"/>
-    <dgm:cxn modelId="{47AA96E8-EC74-4D16-939A-D768EFD74232}" type="presParOf" srcId="{2863BA03-5D04-43A7-B0DB-02DA9D047288}" destId="{A819CF15-55E9-4187-9088-7C7C05ABBDD1}" srcOrd="0" destOrd="0" presId="urn:microsoft.com/office/officeart/2005/8/layout/process1"/>
-    <dgm:cxn modelId="{54D46954-58F2-4658-8B71-A3370BC988EC}" type="presParOf" srcId="{2863BA03-5D04-43A7-B0DB-02DA9D047288}" destId="{3B435AAB-233D-429D-842E-FFE0A76B453D}" srcOrd="1" destOrd="0" presId="urn:microsoft.com/office/officeart/2005/8/layout/process1"/>
-    <dgm:cxn modelId="{4091553A-F135-4BA6-992C-7256A946A237}" type="presParOf" srcId="{3B435AAB-233D-429D-842E-FFE0A76B453D}" destId="{36D9EDEF-905A-467A-AF05-27B10136D9F2}" srcOrd="0" destOrd="0" presId="urn:microsoft.com/office/officeart/2005/8/layout/process1"/>
-    <dgm:cxn modelId="{EEE493E6-CFCD-47E7-B282-F6F26C835D79}" type="presParOf" srcId="{2863BA03-5D04-43A7-B0DB-02DA9D047288}" destId="{A3171EA2-BF05-424F-98A3-534290E45BBD}" srcOrd="2" destOrd="0" presId="urn:microsoft.com/office/officeart/2005/8/layout/process1"/>
-    <dgm:cxn modelId="{94F7CBE7-0F88-4FA9-BBA0-ED65CAD21AF6}" type="presParOf" srcId="{2863BA03-5D04-43A7-B0DB-02DA9D047288}" destId="{490AE549-CC5B-42B9-AE5F-1A2FBFE33052}" srcOrd="3" destOrd="0" presId="urn:microsoft.com/office/officeart/2005/8/layout/process1"/>
-    <dgm:cxn modelId="{4A237319-3D0D-47E1-8D75-70FE8A751AAD}" type="presParOf" srcId="{490AE549-CC5B-42B9-AE5F-1A2FBFE33052}" destId="{A1C0FD59-5A25-4BF0-AB48-2A904066D345}" srcOrd="0" destOrd="0" presId="urn:microsoft.com/office/officeart/2005/8/layout/process1"/>
-    <dgm:cxn modelId="{FFE497A8-B2A2-4035-92C1-666C48402914}" type="presParOf" srcId="{2863BA03-5D04-43A7-B0DB-02DA9D047288}" destId="{9153A767-4B26-41E3-8E2B-A903DD83C581}" srcOrd="4" destOrd="0" presId="urn:microsoft.com/office/officeart/2005/8/layout/process1"/>
-    <dgm:cxn modelId="{63BDF021-988F-44C1-81DF-8E69ABE342A7}" type="presParOf" srcId="{2863BA03-5D04-43A7-B0DB-02DA9D047288}" destId="{8C2918B8-92DD-4994-BB41-1C8A658CCB0D}" srcOrd="5" destOrd="0" presId="urn:microsoft.com/office/officeart/2005/8/layout/process1"/>
-    <dgm:cxn modelId="{784D6903-8F48-4F53-A5A3-0CE7AE8C94C1}" type="presParOf" srcId="{8C2918B8-92DD-4994-BB41-1C8A658CCB0D}" destId="{664F6DD4-37BD-4685-AA67-4754C37F01AB}" srcOrd="0" destOrd="0" presId="urn:microsoft.com/office/officeart/2005/8/layout/process1"/>
-    <dgm:cxn modelId="{690A1ADD-CB42-4487-82E5-184E4BE839E6}" type="presParOf" srcId="{2863BA03-5D04-43A7-B0DB-02DA9D047288}" destId="{99937908-5849-4632-BC88-77609B5E89BF}" srcOrd="6" destOrd="0" presId="urn:microsoft.com/office/officeart/2005/8/layout/process1"/>
+    <dgm:cxn modelId="{77939C94-71CE-4CEF-B301-65159E7405E8}" type="presParOf" srcId="{2863BA03-5D04-43A7-B0DB-02DA9D047288}" destId="{A819CF15-55E9-4187-9088-7C7C05ABBDD1}" srcOrd="0" destOrd="0" presId="urn:microsoft.com/office/officeart/2005/8/layout/process1"/>
+    <dgm:cxn modelId="{3E2784D1-7F73-41C8-8A2C-A29FCC00B477}" type="presParOf" srcId="{2863BA03-5D04-43A7-B0DB-02DA9D047288}" destId="{3B435AAB-233D-429D-842E-FFE0A76B453D}" srcOrd="1" destOrd="0" presId="urn:microsoft.com/office/officeart/2005/8/layout/process1"/>
+    <dgm:cxn modelId="{C0EEF347-7736-433D-9FCF-6E8EBF9D8FE2}" type="presParOf" srcId="{3B435AAB-233D-429D-842E-FFE0A76B453D}" destId="{36D9EDEF-905A-467A-AF05-27B10136D9F2}" srcOrd="0" destOrd="0" presId="urn:microsoft.com/office/officeart/2005/8/layout/process1"/>
+    <dgm:cxn modelId="{4FAB71CB-5E4D-4034-B483-A42FDED3B478}" type="presParOf" srcId="{2863BA03-5D04-43A7-B0DB-02DA9D047288}" destId="{A3171EA2-BF05-424F-98A3-534290E45BBD}" srcOrd="2" destOrd="0" presId="urn:microsoft.com/office/officeart/2005/8/layout/process1"/>
+    <dgm:cxn modelId="{F41895D7-9E35-41A4-9B3F-702EC565DF4F}" type="presParOf" srcId="{2863BA03-5D04-43A7-B0DB-02DA9D047288}" destId="{490AE549-CC5B-42B9-AE5F-1A2FBFE33052}" srcOrd="3" destOrd="0" presId="urn:microsoft.com/office/officeart/2005/8/layout/process1"/>
+    <dgm:cxn modelId="{991BB080-3072-48BC-B3E6-DA9AB5F13562}" type="presParOf" srcId="{490AE549-CC5B-42B9-AE5F-1A2FBFE33052}" destId="{A1C0FD59-5A25-4BF0-AB48-2A904066D345}" srcOrd="0" destOrd="0" presId="urn:microsoft.com/office/officeart/2005/8/layout/process1"/>
+    <dgm:cxn modelId="{54AA4F63-7F66-4638-B0C6-CF1261FF37A6}" type="presParOf" srcId="{2863BA03-5D04-43A7-B0DB-02DA9D047288}" destId="{9153A767-4B26-41E3-8E2B-A903DD83C581}" srcOrd="4" destOrd="0" presId="urn:microsoft.com/office/officeart/2005/8/layout/process1"/>
+    <dgm:cxn modelId="{585FC11C-8B92-4708-98E5-E7E9D79252DA}" type="presParOf" srcId="{2863BA03-5D04-43A7-B0DB-02DA9D047288}" destId="{8C2918B8-92DD-4994-BB41-1C8A658CCB0D}" srcOrd="5" destOrd="0" presId="urn:microsoft.com/office/officeart/2005/8/layout/process1"/>
+    <dgm:cxn modelId="{4EA77952-0CC5-4BA0-A6F1-8E39AABF4BE3}" type="presParOf" srcId="{8C2918B8-92DD-4994-BB41-1C8A658CCB0D}" destId="{664F6DD4-37BD-4685-AA67-4754C37F01AB}" srcOrd="0" destOrd="0" presId="urn:microsoft.com/office/officeart/2005/8/layout/process1"/>
+    <dgm:cxn modelId="{16754C47-9B2F-4B32-BE38-3C8E647A4B94}" type="presParOf" srcId="{2863BA03-5D04-43A7-B0DB-02DA9D047288}" destId="{99937908-5849-4632-BC88-77609B5E89BF}" srcOrd="6" destOrd="0" presId="urn:microsoft.com/office/officeart/2005/8/layout/process1"/>
   </dgm:cxnLst>
   <dgm:bg/>
   <dgm:whole/>
@@ -12998,10 +13764,24 @@
     <dgm:pt modelId="{3B435AAB-233D-429D-842E-FFE0A76B453D}" type="pres">
       <dgm:prSet presAssocID="{3BEB6FA2-D5C8-4421-84BF-4CFC95CD5BE1}" presName="sibTrans" presStyleLbl="sibTrans2D1" presStyleIdx="0" presStyleCnt="4"/>
       <dgm:spPr/>
+      <dgm:t>
+        <a:bodyPr/>
+        <a:lstStyle/>
+        <a:p>
+          <a:endParaRPr lang="pl-PL"/>
+        </a:p>
+      </dgm:t>
     </dgm:pt>
     <dgm:pt modelId="{36D9EDEF-905A-467A-AF05-27B10136D9F2}" type="pres">
       <dgm:prSet presAssocID="{3BEB6FA2-D5C8-4421-84BF-4CFC95CD5BE1}" presName="connectorText" presStyleLbl="sibTrans2D1" presStyleIdx="0" presStyleCnt="4"/>
       <dgm:spPr/>
+      <dgm:t>
+        <a:bodyPr/>
+        <a:lstStyle/>
+        <a:p>
+          <a:endParaRPr lang="pl-PL"/>
+        </a:p>
+      </dgm:t>
     </dgm:pt>
     <dgm:pt modelId="{9153A767-4B26-41E3-8E2B-A903DD83C581}" type="pres">
       <dgm:prSet presAssocID="{068E59F6-C02D-4E37-B59C-08252E96C030}" presName="node" presStyleLbl="node1" presStyleIdx="1" presStyleCnt="5">
@@ -13010,14 +13790,35 @@
         </dgm:presLayoutVars>
       </dgm:prSet>
       <dgm:spPr/>
+      <dgm:t>
+        <a:bodyPr/>
+        <a:lstStyle/>
+        <a:p>
+          <a:endParaRPr lang="pl-PL"/>
+        </a:p>
+      </dgm:t>
     </dgm:pt>
     <dgm:pt modelId="{8C2918B8-92DD-4994-BB41-1C8A658CCB0D}" type="pres">
       <dgm:prSet presAssocID="{1F5AC68B-0049-4A6C-8578-F48386E4306F}" presName="sibTrans" presStyleLbl="sibTrans2D1" presStyleIdx="1" presStyleCnt="4"/>
       <dgm:spPr/>
+      <dgm:t>
+        <a:bodyPr/>
+        <a:lstStyle/>
+        <a:p>
+          <a:endParaRPr lang="pl-PL"/>
+        </a:p>
+      </dgm:t>
     </dgm:pt>
     <dgm:pt modelId="{664F6DD4-37BD-4685-AA67-4754C37F01AB}" type="pres">
       <dgm:prSet presAssocID="{1F5AC68B-0049-4A6C-8578-F48386E4306F}" presName="connectorText" presStyleLbl="sibTrans2D1" presStyleIdx="1" presStyleCnt="4"/>
       <dgm:spPr/>
+      <dgm:t>
+        <a:bodyPr/>
+        <a:lstStyle/>
+        <a:p>
+          <a:endParaRPr lang="pl-PL"/>
+        </a:p>
+      </dgm:t>
     </dgm:pt>
     <dgm:pt modelId="{99937908-5849-4632-BC88-77609B5E89BF}" type="pres">
       <dgm:prSet presAssocID="{0E1D8237-7AB4-4ECD-9210-D0CBA7DA58DD}" presName="node" presStyleLbl="node1" presStyleIdx="2" presStyleCnt="5">
@@ -13026,14 +13827,35 @@
         </dgm:presLayoutVars>
       </dgm:prSet>
       <dgm:spPr/>
+      <dgm:t>
+        <a:bodyPr/>
+        <a:lstStyle/>
+        <a:p>
+          <a:endParaRPr lang="pl-PL"/>
+        </a:p>
+      </dgm:t>
     </dgm:pt>
     <dgm:pt modelId="{8DA2F138-AD73-476B-A67C-023559A13086}" type="pres">
       <dgm:prSet presAssocID="{FA4069F5-2490-4B5D-AE70-AF1EBEED7D08}" presName="sibTrans" presStyleLbl="sibTrans2D1" presStyleIdx="2" presStyleCnt="4"/>
       <dgm:spPr/>
+      <dgm:t>
+        <a:bodyPr/>
+        <a:lstStyle/>
+        <a:p>
+          <a:endParaRPr lang="pl-PL"/>
+        </a:p>
+      </dgm:t>
     </dgm:pt>
     <dgm:pt modelId="{0C880ED8-3C34-4B34-A1D9-B3CC07827C02}" type="pres">
       <dgm:prSet presAssocID="{FA4069F5-2490-4B5D-AE70-AF1EBEED7D08}" presName="connectorText" presStyleLbl="sibTrans2D1" presStyleIdx="2" presStyleCnt="4"/>
       <dgm:spPr/>
+      <dgm:t>
+        <a:bodyPr/>
+        <a:lstStyle/>
+        <a:p>
+          <a:endParaRPr lang="pl-PL"/>
+        </a:p>
+      </dgm:t>
     </dgm:pt>
     <dgm:pt modelId="{8CD3E0AC-0B9C-4E44-B242-573BB6BB0EC5}" type="pres">
       <dgm:prSet presAssocID="{8EBB70D4-0647-4CA6-AE54-4D08255C4C1F}" presName="node" presStyleLbl="node1" presStyleIdx="3" presStyleCnt="5">
@@ -13053,10 +13875,24 @@
     <dgm:pt modelId="{C841E088-0A60-4103-BF01-8855AE382EED}" type="pres">
       <dgm:prSet presAssocID="{3A232EBD-AC43-4184-824C-6BF837CADA6B}" presName="sibTrans" presStyleLbl="sibTrans2D1" presStyleIdx="3" presStyleCnt="4"/>
       <dgm:spPr/>
+      <dgm:t>
+        <a:bodyPr/>
+        <a:lstStyle/>
+        <a:p>
+          <a:endParaRPr lang="pl-PL"/>
+        </a:p>
+      </dgm:t>
     </dgm:pt>
     <dgm:pt modelId="{D3A15167-179C-4D08-83CC-909EC9FA552A}" type="pres">
       <dgm:prSet presAssocID="{3A232EBD-AC43-4184-824C-6BF837CADA6B}" presName="connectorText" presStyleLbl="sibTrans2D1" presStyleIdx="3" presStyleCnt="4"/>
       <dgm:spPr/>
+      <dgm:t>
+        <a:bodyPr/>
+        <a:lstStyle/>
+        <a:p>
+          <a:endParaRPr lang="pl-PL"/>
+        </a:p>
+      </dgm:t>
     </dgm:pt>
     <dgm:pt modelId="{D08F89E1-ADB2-4C26-82BA-E85771615988}" type="pres">
       <dgm:prSet presAssocID="{4C5A0D25-1E0A-4ACE-AD79-74C70EA9ACBE}" presName="node" presStyleLbl="node1" presStyleIdx="4" presStyleCnt="5">
@@ -13065,41 +13901,48 @@
         </dgm:presLayoutVars>
       </dgm:prSet>
       <dgm:spPr/>
+      <dgm:t>
+        <a:bodyPr/>
+        <a:lstStyle/>
+        <a:p>
+          <a:endParaRPr lang="pl-PL"/>
+        </a:p>
+      </dgm:t>
     </dgm:pt>
   </dgm:ptLst>
   <dgm:cxnLst>
-    <dgm:cxn modelId="{025D4DBB-222F-4419-8ACE-DD4AC5010D22}" type="presOf" srcId="{0E1D8237-7AB4-4ECD-9210-D0CBA7DA58DD}" destId="{99937908-5849-4632-BC88-77609B5E89BF}" srcOrd="0" destOrd="0" presId="urn:microsoft.com/office/officeart/2005/8/layout/process1"/>
-    <dgm:cxn modelId="{28482771-E4AE-44E8-B00A-6A4B728556D1}" type="presOf" srcId="{1F5AC68B-0049-4A6C-8578-F48386E4306F}" destId="{664F6DD4-37BD-4685-AA67-4754C37F01AB}" srcOrd="1" destOrd="0" presId="urn:microsoft.com/office/officeart/2005/8/layout/process1"/>
-    <dgm:cxn modelId="{42D6FA59-6512-48EF-B0A9-C8C2982478E6}" type="presOf" srcId="{8CC5E17B-36C2-40ED-9E75-6912324B2C47}" destId="{A819CF15-55E9-4187-9088-7C7C05ABBDD1}" srcOrd="0" destOrd="0" presId="urn:microsoft.com/office/officeart/2005/8/layout/process1"/>
-    <dgm:cxn modelId="{46E5750D-6A59-4F12-8258-13CA4B8C138D}" type="presOf" srcId="{FA4069F5-2490-4B5D-AE70-AF1EBEED7D08}" destId="{8DA2F138-AD73-476B-A67C-023559A13086}" srcOrd="0" destOrd="0" presId="urn:microsoft.com/office/officeart/2005/8/layout/process1"/>
-    <dgm:cxn modelId="{1A01F460-17F5-4773-8E5D-E4F25E7C12F4}" type="presOf" srcId="{3A232EBD-AC43-4184-824C-6BF837CADA6B}" destId="{D3A15167-179C-4D08-83CC-909EC9FA552A}" srcOrd="1" destOrd="0" presId="urn:microsoft.com/office/officeart/2005/8/layout/process1"/>
-    <dgm:cxn modelId="{41D9E951-1257-4DCB-8F5F-FA9D8C84DFE3}" type="presOf" srcId="{8EBB70D4-0647-4CA6-AE54-4D08255C4C1F}" destId="{8CD3E0AC-0B9C-4E44-B242-573BB6BB0EC5}" srcOrd="0" destOrd="0" presId="urn:microsoft.com/office/officeart/2005/8/layout/process1"/>
-    <dgm:cxn modelId="{543EBD79-334E-4D83-84D2-C56A67B93FA6}" type="presOf" srcId="{4C5A0D25-1E0A-4ACE-AD79-74C70EA9ACBE}" destId="{D08F89E1-ADB2-4C26-82BA-E85771615988}" srcOrd="0" destOrd="0" presId="urn:microsoft.com/office/officeart/2005/8/layout/process1"/>
-    <dgm:cxn modelId="{AC6657F7-9D2B-4CA0-94B8-D30768269180}" type="presOf" srcId="{3A232EBD-AC43-4184-824C-6BF837CADA6B}" destId="{C841E088-0A60-4103-BF01-8855AE382EED}" srcOrd="0" destOrd="0" presId="urn:microsoft.com/office/officeart/2005/8/layout/process1"/>
+    <dgm:cxn modelId="{7FBDCD6F-630B-4924-9FCF-3A0B3ED0DF04}" type="presOf" srcId="{3BEB6FA2-D5C8-4421-84BF-4CFC95CD5BE1}" destId="{36D9EDEF-905A-467A-AF05-27B10136D9F2}" srcOrd="1" destOrd="0" presId="urn:microsoft.com/office/officeart/2005/8/layout/process1"/>
+    <dgm:cxn modelId="{127EBC92-A1D4-4828-B941-B4E9498A561D}" type="presOf" srcId="{3A232EBD-AC43-4184-824C-6BF837CADA6B}" destId="{D3A15167-179C-4D08-83CC-909EC9FA552A}" srcOrd="1" destOrd="0" presId="urn:microsoft.com/office/officeart/2005/8/layout/process1"/>
+    <dgm:cxn modelId="{F054F1B1-14A4-4464-A926-E7C35121B2CC}" type="presOf" srcId="{4C5A0D25-1E0A-4ACE-AD79-74C70EA9ACBE}" destId="{D08F89E1-ADB2-4C26-82BA-E85771615988}" srcOrd="0" destOrd="0" presId="urn:microsoft.com/office/officeart/2005/8/layout/process1"/>
+    <dgm:cxn modelId="{F7A3E192-7B83-4420-8A67-106ABCDE7730}" type="presOf" srcId="{8CC5E17B-36C2-40ED-9E75-6912324B2C47}" destId="{A819CF15-55E9-4187-9088-7C7C05ABBDD1}" srcOrd="0" destOrd="0" presId="urn:microsoft.com/office/officeart/2005/8/layout/process1"/>
+    <dgm:cxn modelId="{4EDB94E0-6B61-4DC1-A0AD-D4A40BF2CA44}" type="presOf" srcId="{FA4069F5-2490-4B5D-AE70-AF1EBEED7D08}" destId="{0C880ED8-3C34-4B34-A1D9-B3CC07827C02}" srcOrd="1" destOrd="0" presId="urn:microsoft.com/office/officeart/2005/8/layout/process1"/>
+    <dgm:cxn modelId="{ECC580CD-F2B1-40E2-A26B-B3BB86C085C3}" type="presOf" srcId="{1F5AC68B-0049-4A6C-8578-F48386E4306F}" destId="{664F6DD4-37BD-4685-AA67-4754C37F01AB}" srcOrd="1" destOrd="0" presId="urn:microsoft.com/office/officeart/2005/8/layout/process1"/>
     <dgm:cxn modelId="{3E4CCB32-81BE-46A1-9771-29B3C546C7ED}" srcId="{39969409-FED6-4E35-910E-FE2EB1C07FB9}" destId="{0E1D8237-7AB4-4ECD-9210-D0CBA7DA58DD}" srcOrd="2" destOrd="0" parTransId="{70A60683-AA00-47D5-84FE-C1E1EEDF2EB0}" sibTransId="{FA4069F5-2490-4B5D-AE70-AF1EBEED7D08}"/>
-    <dgm:cxn modelId="{D2FC5FEA-3F56-407D-B3E4-7E678C30A685}" type="presOf" srcId="{1F5AC68B-0049-4A6C-8578-F48386E4306F}" destId="{8C2918B8-92DD-4994-BB41-1C8A658CCB0D}" srcOrd="0" destOrd="0" presId="urn:microsoft.com/office/officeart/2005/8/layout/process1"/>
-    <dgm:cxn modelId="{27618956-4E97-4657-B0DB-A1600CF6A263}" type="presOf" srcId="{39969409-FED6-4E35-910E-FE2EB1C07FB9}" destId="{2863BA03-5D04-43A7-B0DB-02DA9D047288}" srcOrd="0" destOrd="0" presId="urn:microsoft.com/office/officeart/2005/8/layout/process1"/>
+    <dgm:cxn modelId="{A3CED871-0638-45F1-8613-972235690761}" type="presOf" srcId="{3BEB6FA2-D5C8-4421-84BF-4CFC95CD5BE1}" destId="{3B435AAB-233D-429D-842E-FFE0A76B453D}" srcOrd="0" destOrd="0" presId="urn:microsoft.com/office/officeart/2005/8/layout/process1"/>
     <dgm:cxn modelId="{6881281D-6752-4F77-B753-70CC1732F45B}" srcId="{39969409-FED6-4E35-910E-FE2EB1C07FB9}" destId="{8EBB70D4-0647-4CA6-AE54-4D08255C4C1F}" srcOrd="3" destOrd="0" parTransId="{13A4BC38-5223-48F1-B6B8-43F39E2E6DFA}" sibTransId="{3A232EBD-AC43-4184-824C-6BF837CADA6B}"/>
-    <dgm:cxn modelId="{9BB8AC42-E3F9-4D77-8F51-E605CD23D709}" type="presOf" srcId="{068E59F6-C02D-4E37-B59C-08252E96C030}" destId="{9153A767-4B26-41E3-8E2B-A903DD83C581}" srcOrd="0" destOrd="0" presId="urn:microsoft.com/office/officeart/2005/8/layout/process1"/>
+    <dgm:cxn modelId="{F543BF76-8351-4D7E-973B-3882C864BCF8}" type="presOf" srcId="{3A232EBD-AC43-4184-824C-6BF837CADA6B}" destId="{C841E088-0A60-4103-BF01-8855AE382EED}" srcOrd="0" destOrd="0" presId="urn:microsoft.com/office/officeart/2005/8/layout/process1"/>
+    <dgm:cxn modelId="{CCE81551-4A34-4A3B-9541-E029C10C9D62}" type="presOf" srcId="{FA4069F5-2490-4B5D-AE70-AF1EBEED7D08}" destId="{8DA2F138-AD73-476B-A67C-023559A13086}" srcOrd="0" destOrd="0" presId="urn:microsoft.com/office/officeart/2005/8/layout/process1"/>
+    <dgm:cxn modelId="{ECC63820-7F3A-46E3-9353-2FA7921EAE29}" type="presOf" srcId="{068E59F6-C02D-4E37-B59C-08252E96C030}" destId="{9153A767-4B26-41E3-8E2B-A903DD83C581}" srcOrd="0" destOrd="0" presId="urn:microsoft.com/office/officeart/2005/8/layout/process1"/>
+    <dgm:cxn modelId="{8ECC5502-DE47-4C9D-88B8-4A1A9C21B110}" type="presOf" srcId="{39969409-FED6-4E35-910E-FE2EB1C07FB9}" destId="{2863BA03-5D04-43A7-B0DB-02DA9D047288}" srcOrd="0" destOrd="0" presId="urn:microsoft.com/office/officeart/2005/8/layout/process1"/>
+    <dgm:cxn modelId="{954A57C9-CD51-4E2A-801E-0444085A7845}" type="presOf" srcId="{0E1D8237-7AB4-4ECD-9210-D0CBA7DA58DD}" destId="{99937908-5849-4632-BC88-77609B5E89BF}" srcOrd="0" destOrd="0" presId="urn:microsoft.com/office/officeart/2005/8/layout/process1"/>
+    <dgm:cxn modelId="{07D595B6-8DFC-47B9-AF75-88F17F7CF50F}" type="presOf" srcId="{1F5AC68B-0049-4A6C-8578-F48386E4306F}" destId="{8C2918B8-92DD-4994-BB41-1C8A658CCB0D}" srcOrd="0" destOrd="0" presId="urn:microsoft.com/office/officeart/2005/8/layout/process1"/>
     <dgm:cxn modelId="{639D602F-0CD5-4C23-A67D-D663D7C5837E}" srcId="{39969409-FED6-4E35-910E-FE2EB1C07FB9}" destId="{068E59F6-C02D-4E37-B59C-08252E96C030}" srcOrd="1" destOrd="0" parTransId="{4F51CE73-2F15-4D2B-8853-A1C99026EA1A}" sibTransId="{1F5AC68B-0049-4A6C-8578-F48386E4306F}"/>
-    <dgm:cxn modelId="{1BBD5B18-ED6C-4A7F-9C3C-8957B9FB50F9}" type="presOf" srcId="{FA4069F5-2490-4B5D-AE70-AF1EBEED7D08}" destId="{0C880ED8-3C34-4B34-A1D9-B3CC07827C02}" srcOrd="1" destOrd="0" presId="urn:microsoft.com/office/officeart/2005/8/layout/process1"/>
+    <dgm:cxn modelId="{E70D1091-10C1-4875-9816-8FB27EE5D3BD}" type="presOf" srcId="{8EBB70D4-0647-4CA6-AE54-4D08255C4C1F}" destId="{8CD3E0AC-0B9C-4E44-B242-573BB6BB0EC5}" srcOrd="0" destOrd="0" presId="urn:microsoft.com/office/officeart/2005/8/layout/process1"/>
     <dgm:cxn modelId="{ADE6526B-960A-45C1-A1DE-CD87E93D0D82}" srcId="{39969409-FED6-4E35-910E-FE2EB1C07FB9}" destId="{4C5A0D25-1E0A-4ACE-AD79-74C70EA9ACBE}" srcOrd="4" destOrd="0" parTransId="{2EF200CB-78B9-4FF1-A489-33C1CAAB9FE5}" sibTransId="{D753FD95-1301-4EE1-BD25-7324F695E98C}"/>
-    <dgm:cxn modelId="{F54E4A9E-0DCD-443E-AB66-DE984FADBBA3}" type="presOf" srcId="{3BEB6FA2-D5C8-4421-84BF-4CFC95CD5BE1}" destId="{3B435AAB-233D-429D-842E-FFE0A76B453D}" srcOrd="0" destOrd="0" presId="urn:microsoft.com/office/officeart/2005/8/layout/process1"/>
-    <dgm:cxn modelId="{41A15D11-C63C-4217-8871-0D7678A5190C}" type="presOf" srcId="{3BEB6FA2-D5C8-4421-84BF-4CFC95CD5BE1}" destId="{36D9EDEF-905A-467A-AF05-27B10136D9F2}" srcOrd="1" destOrd="0" presId="urn:microsoft.com/office/officeart/2005/8/layout/process1"/>
     <dgm:cxn modelId="{0B41114B-3230-4EBC-A06E-628AD36F07F9}" srcId="{39969409-FED6-4E35-910E-FE2EB1C07FB9}" destId="{8CC5E17B-36C2-40ED-9E75-6912324B2C47}" srcOrd="0" destOrd="0" parTransId="{F47AD828-E1DF-4F1E-ACFA-33530F6E9DC9}" sibTransId="{3BEB6FA2-D5C8-4421-84BF-4CFC95CD5BE1}"/>
-    <dgm:cxn modelId="{84AE5D48-FF06-4C67-980E-258E9AA65FF2}" type="presParOf" srcId="{2863BA03-5D04-43A7-B0DB-02DA9D047288}" destId="{A819CF15-55E9-4187-9088-7C7C05ABBDD1}" srcOrd="0" destOrd="0" presId="urn:microsoft.com/office/officeart/2005/8/layout/process1"/>
-    <dgm:cxn modelId="{9678ADC9-D5AA-446C-B618-9B769A81B663}" type="presParOf" srcId="{2863BA03-5D04-43A7-B0DB-02DA9D047288}" destId="{3B435AAB-233D-429D-842E-FFE0A76B453D}" srcOrd="1" destOrd="0" presId="urn:microsoft.com/office/officeart/2005/8/layout/process1"/>
-    <dgm:cxn modelId="{85060F97-0F2F-4690-B621-BCD9121917C3}" type="presParOf" srcId="{3B435AAB-233D-429D-842E-FFE0A76B453D}" destId="{36D9EDEF-905A-467A-AF05-27B10136D9F2}" srcOrd="0" destOrd="0" presId="urn:microsoft.com/office/officeart/2005/8/layout/process1"/>
-    <dgm:cxn modelId="{AF3C84AD-4FF3-42D8-BA65-701E8DBE9F17}" type="presParOf" srcId="{2863BA03-5D04-43A7-B0DB-02DA9D047288}" destId="{9153A767-4B26-41E3-8E2B-A903DD83C581}" srcOrd="2" destOrd="0" presId="urn:microsoft.com/office/officeart/2005/8/layout/process1"/>
-    <dgm:cxn modelId="{EFEE929D-9035-4346-8610-4354B2A5044D}" type="presParOf" srcId="{2863BA03-5D04-43A7-B0DB-02DA9D047288}" destId="{8C2918B8-92DD-4994-BB41-1C8A658CCB0D}" srcOrd="3" destOrd="0" presId="urn:microsoft.com/office/officeart/2005/8/layout/process1"/>
-    <dgm:cxn modelId="{C03EECB7-ECEE-47B9-999F-9F7FA6BCB6C8}" type="presParOf" srcId="{8C2918B8-92DD-4994-BB41-1C8A658CCB0D}" destId="{664F6DD4-37BD-4685-AA67-4754C37F01AB}" srcOrd="0" destOrd="0" presId="urn:microsoft.com/office/officeart/2005/8/layout/process1"/>
-    <dgm:cxn modelId="{79D37A93-F617-4ABC-A174-F798E716AD7F}" type="presParOf" srcId="{2863BA03-5D04-43A7-B0DB-02DA9D047288}" destId="{99937908-5849-4632-BC88-77609B5E89BF}" srcOrd="4" destOrd="0" presId="urn:microsoft.com/office/officeart/2005/8/layout/process1"/>
-    <dgm:cxn modelId="{7EB6573F-DFCE-4F13-BCAA-7C665CD4AB74}" type="presParOf" srcId="{2863BA03-5D04-43A7-B0DB-02DA9D047288}" destId="{8DA2F138-AD73-476B-A67C-023559A13086}" srcOrd="5" destOrd="0" presId="urn:microsoft.com/office/officeart/2005/8/layout/process1"/>
-    <dgm:cxn modelId="{9BC7C89E-D332-4A9C-9A05-BA6D8B29A8BC}" type="presParOf" srcId="{8DA2F138-AD73-476B-A67C-023559A13086}" destId="{0C880ED8-3C34-4B34-A1D9-B3CC07827C02}" srcOrd="0" destOrd="0" presId="urn:microsoft.com/office/officeart/2005/8/layout/process1"/>
-    <dgm:cxn modelId="{C18C00DF-F4FF-4D54-ACB0-0FD772C87D90}" type="presParOf" srcId="{2863BA03-5D04-43A7-B0DB-02DA9D047288}" destId="{8CD3E0AC-0B9C-4E44-B242-573BB6BB0EC5}" srcOrd="6" destOrd="0" presId="urn:microsoft.com/office/officeart/2005/8/layout/process1"/>
-    <dgm:cxn modelId="{3555926C-3C9C-47BE-823F-6A4C39C8AD0B}" type="presParOf" srcId="{2863BA03-5D04-43A7-B0DB-02DA9D047288}" destId="{C841E088-0A60-4103-BF01-8855AE382EED}" srcOrd="7" destOrd="0" presId="urn:microsoft.com/office/officeart/2005/8/layout/process1"/>
-    <dgm:cxn modelId="{FF3752F2-DF9A-4AD0-97FB-114CC5837856}" type="presParOf" srcId="{C841E088-0A60-4103-BF01-8855AE382EED}" destId="{D3A15167-179C-4D08-83CC-909EC9FA552A}" srcOrd="0" destOrd="0" presId="urn:microsoft.com/office/officeart/2005/8/layout/process1"/>
-    <dgm:cxn modelId="{AC5100C4-4F71-465F-A728-2142CAFC5BD6}" type="presParOf" srcId="{2863BA03-5D04-43A7-B0DB-02DA9D047288}" destId="{D08F89E1-ADB2-4C26-82BA-E85771615988}" srcOrd="8" destOrd="0" presId="urn:microsoft.com/office/officeart/2005/8/layout/process1"/>
+    <dgm:cxn modelId="{F89C8772-F53E-48F7-A606-DC0CB56F576A}" type="presParOf" srcId="{2863BA03-5D04-43A7-B0DB-02DA9D047288}" destId="{A819CF15-55E9-4187-9088-7C7C05ABBDD1}" srcOrd="0" destOrd="0" presId="urn:microsoft.com/office/officeart/2005/8/layout/process1"/>
+    <dgm:cxn modelId="{2D707C4F-254D-419E-B3B8-9ED122C906AF}" type="presParOf" srcId="{2863BA03-5D04-43A7-B0DB-02DA9D047288}" destId="{3B435AAB-233D-429D-842E-FFE0A76B453D}" srcOrd="1" destOrd="0" presId="urn:microsoft.com/office/officeart/2005/8/layout/process1"/>
+    <dgm:cxn modelId="{EFAA7F81-B0D9-40A5-B234-D2C9471EB62E}" type="presParOf" srcId="{3B435AAB-233D-429D-842E-FFE0A76B453D}" destId="{36D9EDEF-905A-467A-AF05-27B10136D9F2}" srcOrd="0" destOrd="0" presId="urn:microsoft.com/office/officeart/2005/8/layout/process1"/>
+    <dgm:cxn modelId="{B7C9E42E-A95D-4379-9D80-136112A59F5F}" type="presParOf" srcId="{2863BA03-5D04-43A7-B0DB-02DA9D047288}" destId="{9153A767-4B26-41E3-8E2B-A903DD83C581}" srcOrd="2" destOrd="0" presId="urn:microsoft.com/office/officeart/2005/8/layout/process1"/>
+    <dgm:cxn modelId="{05FFBE4F-96F1-4AFC-B04C-C17CB0D1604A}" type="presParOf" srcId="{2863BA03-5D04-43A7-B0DB-02DA9D047288}" destId="{8C2918B8-92DD-4994-BB41-1C8A658CCB0D}" srcOrd="3" destOrd="0" presId="urn:microsoft.com/office/officeart/2005/8/layout/process1"/>
+    <dgm:cxn modelId="{F43CCE41-38F5-49BD-AFA1-5BE95F85FBD0}" type="presParOf" srcId="{8C2918B8-92DD-4994-BB41-1C8A658CCB0D}" destId="{664F6DD4-37BD-4685-AA67-4754C37F01AB}" srcOrd="0" destOrd="0" presId="urn:microsoft.com/office/officeart/2005/8/layout/process1"/>
+    <dgm:cxn modelId="{C4B72F58-C0B0-4D0C-9FE5-8AFB332A9FFB}" type="presParOf" srcId="{2863BA03-5D04-43A7-B0DB-02DA9D047288}" destId="{99937908-5849-4632-BC88-77609B5E89BF}" srcOrd="4" destOrd="0" presId="urn:microsoft.com/office/officeart/2005/8/layout/process1"/>
+    <dgm:cxn modelId="{2DDDFD06-C786-4EAB-A18C-3BFE7DA514DF}" type="presParOf" srcId="{2863BA03-5D04-43A7-B0DB-02DA9D047288}" destId="{8DA2F138-AD73-476B-A67C-023559A13086}" srcOrd="5" destOrd="0" presId="urn:microsoft.com/office/officeart/2005/8/layout/process1"/>
+    <dgm:cxn modelId="{0D4C27A7-B4A4-4229-BE74-793CDF1648D3}" type="presParOf" srcId="{8DA2F138-AD73-476B-A67C-023559A13086}" destId="{0C880ED8-3C34-4B34-A1D9-B3CC07827C02}" srcOrd="0" destOrd="0" presId="urn:microsoft.com/office/officeart/2005/8/layout/process1"/>
+    <dgm:cxn modelId="{1FEA9219-D342-4C9B-BF21-8142A9D032D2}" type="presParOf" srcId="{2863BA03-5D04-43A7-B0DB-02DA9D047288}" destId="{8CD3E0AC-0B9C-4E44-B242-573BB6BB0EC5}" srcOrd="6" destOrd="0" presId="urn:microsoft.com/office/officeart/2005/8/layout/process1"/>
+    <dgm:cxn modelId="{7D5AFADD-6882-47B1-9A9E-7AC3513F97CE}" type="presParOf" srcId="{2863BA03-5D04-43A7-B0DB-02DA9D047288}" destId="{C841E088-0A60-4103-BF01-8855AE382EED}" srcOrd="7" destOrd="0" presId="urn:microsoft.com/office/officeart/2005/8/layout/process1"/>
+    <dgm:cxn modelId="{29311D09-38E0-491A-9DA0-40540EAEBC2A}" type="presParOf" srcId="{C841E088-0A60-4103-BF01-8855AE382EED}" destId="{D3A15167-179C-4D08-83CC-909EC9FA552A}" srcOrd="0" destOrd="0" presId="urn:microsoft.com/office/officeart/2005/8/layout/process1"/>
+    <dgm:cxn modelId="{6990C0BE-E0D9-4F16-9042-B8812BDA9493}" type="presParOf" srcId="{2863BA03-5D04-43A7-B0DB-02DA9D047288}" destId="{D08F89E1-ADB2-4C26-82BA-E85771615988}" srcOrd="8" destOrd="0" presId="urn:microsoft.com/office/officeart/2005/8/layout/process1"/>
   </dgm:cxnLst>
   <dgm:bg/>
   <dgm:whole/>
@@ -13325,10 +14168,24 @@
     <dgm:pt modelId="{3B435AAB-233D-429D-842E-FFE0A76B453D}" type="pres">
       <dgm:prSet presAssocID="{3BEB6FA2-D5C8-4421-84BF-4CFC95CD5BE1}" presName="sibTrans" presStyleLbl="sibTrans2D1" presStyleIdx="0" presStyleCnt="4"/>
       <dgm:spPr/>
+      <dgm:t>
+        <a:bodyPr/>
+        <a:lstStyle/>
+        <a:p>
+          <a:endParaRPr lang="pl-PL"/>
+        </a:p>
+      </dgm:t>
     </dgm:pt>
     <dgm:pt modelId="{36D9EDEF-905A-467A-AF05-27B10136D9F2}" type="pres">
       <dgm:prSet presAssocID="{3BEB6FA2-D5C8-4421-84BF-4CFC95CD5BE1}" presName="connectorText" presStyleLbl="sibTrans2D1" presStyleIdx="0" presStyleCnt="4"/>
       <dgm:spPr/>
+      <dgm:t>
+        <a:bodyPr/>
+        <a:lstStyle/>
+        <a:p>
+          <a:endParaRPr lang="pl-PL"/>
+        </a:p>
+      </dgm:t>
     </dgm:pt>
     <dgm:pt modelId="{9153A767-4B26-41E3-8E2B-A903DD83C581}" type="pres">
       <dgm:prSet presAssocID="{068E59F6-C02D-4E37-B59C-08252E96C030}" presName="node" presStyleLbl="node1" presStyleIdx="1" presStyleCnt="5">
@@ -13348,10 +14205,24 @@
     <dgm:pt modelId="{8C2918B8-92DD-4994-BB41-1C8A658CCB0D}" type="pres">
       <dgm:prSet presAssocID="{1F5AC68B-0049-4A6C-8578-F48386E4306F}" presName="sibTrans" presStyleLbl="sibTrans2D1" presStyleIdx="1" presStyleCnt="4"/>
       <dgm:spPr/>
+      <dgm:t>
+        <a:bodyPr/>
+        <a:lstStyle/>
+        <a:p>
+          <a:endParaRPr lang="pl-PL"/>
+        </a:p>
+      </dgm:t>
     </dgm:pt>
     <dgm:pt modelId="{664F6DD4-37BD-4685-AA67-4754C37F01AB}" type="pres">
       <dgm:prSet presAssocID="{1F5AC68B-0049-4A6C-8578-F48386E4306F}" presName="connectorText" presStyleLbl="sibTrans2D1" presStyleIdx="1" presStyleCnt="4"/>
       <dgm:spPr/>
+      <dgm:t>
+        <a:bodyPr/>
+        <a:lstStyle/>
+        <a:p>
+          <a:endParaRPr lang="pl-PL"/>
+        </a:p>
+      </dgm:t>
     </dgm:pt>
     <dgm:pt modelId="{99937908-5849-4632-BC88-77609B5E89BF}" type="pres">
       <dgm:prSet presAssocID="{0E1D8237-7AB4-4ECD-9210-D0CBA7DA58DD}" presName="node" presStyleLbl="node1" presStyleIdx="2" presStyleCnt="5">
@@ -13360,14 +14231,35 @@
         </dgm:presLayoutVars>
       </dgm:prSet>
       <dgm:spPr/>
+      <dgm:t>
+        <a:bodyPr/>
+        <a:lstStyle/>
+        <a:p>
+          <a:endParaRPr lang="pl-PL"/>
+        </a:p>
+      </dgm:t>
     </dgm:pt>
     <dgm:pt modelId="{8DA2F138-AD73-476B-A67C-023559A13086}" type="pres">
       <dgm:prSet presAssocID="{FA4069F5-2490-4B5D-AE70-AF1EBEED7D08}" presName="sibTrans" presStyleLbl="sibTrans2D1" presStyleIdx="2" presStyleCnt="4"/>
       <dgm:spPr/>
+      <dgm:t>
+        <a:bodyPr/>
+        <a:lstStyle/>
+        <a:p>
+          <a:endParaRPr lang="pl-PL"/>
+        </a:p>
+      </dgm:t>
     </dgm:pt>
     <dgm:pt modelId="{0C880ED8-3C34-4B34-A1D9-B3CC07827C02}" type="pres">
       <dgm:prSet presAssocID="{FA4069F5-2490-4B5D-AE70-AF1EBEED7D08}" presName="connectorText" presStyleLbl="sibTrans2D1" presStyleIdx="2" presStyleCnt="4"/>
       <dgm:spPr/>
+      <dgm:t>
+        <a:bodyPr/>
+        <a:lstStyle/>
+        <a:p>
+          <a:endParaRPr lang="pl-PL"/>
+        </a:p>
+      </dgm:t>
     </dgm:pt>
     <dgm:pt modelId="{0745FE4C-E45D-433D-B6A4-4D1EE1B281BE}" type="pres">
       <dgm:prSet presAssocID="{0CB019EB-8A2F-496C-B4A4-15E9206D260E}" presName="node" presStyleLbl="node1" presStyleIdx="3" presStyleCnt="5">
@@ -13376,14 +14268,35 @@
         </dgm:presLayoutVars>
       </dgm:prSet>
       <dgm:spPr/>
+      <dgm:t>
+        <a:bodyPr/>
+        <a:lstStyle/>
+        <a:p>
+          <a:endParaRPr lang="pl-PL"/>
+        </a:p>
+      </dgm:t>
     </dgm:pt>
     <dgm:pt modelId="{2F418591-09AD-463E-9FB6-D152B858E078}" type="pres">
       <dgm:prSet presAssocID="{1FD0B847-CD51-4DDF-80A3-13B9DE6E4520}" presName="sibTrans" presStyleLbl="sibTrans2D1" presStyleIdx="3" presStyleCnt="4"/>
       <dgm:spPr/>
+      <dgm:t>
+        <a:bodyPr/>
+        <a:lstStyle/>
+        <a:p>
+          <a:endParaRPr lang="pl-PL"/>
+        </a:p>
+      </dgm:t>
     </dgm:pt>
     <dgm:pt modelId="{4AE7474C-C91C-4485-8579-89AC2569D4D8}" type="pres">
       <dgm:prSet presAssocID="{1FD0B847-CD51-4DDF-80A3-13B9DE6E4520}" presName="connectorText" presStyleLbl="sibTrans2D1" presStyleIdx="3" presStyleCnt="4"/>
       <dgm:spPr/>
+      <dgm:t>
+        <a:bodyPr/>
+        <a:lstStyle/>
+        <a:p>
+          <a:endParaRPr lang="pl-PL"/>
+        </a:p>
+      </dgm:t>
     </dgm:pt>
     <dgm:pt modelId="{D08F89E1-ADB2-4C26-82BA-E85771615988}" type="pres">
       <dgm:prSet presAssocID="{4C5A0D25-1E0A-4ACE-AD79-74C70EA9ACBE}" presName="node" presStyleLbl="node1" presStyleIdx="4" presStyleCnt="5">
@@ -13402,38 +14315,38 @@
     </dgm:pt>
   </dgm:ptLst>
   <dgm:cxnLst>
-    <dgm:cxn modelId="{A3EE5609-2B9E-47A8-B3F9-5B4A66AE4501}" type="presOf" srcId="{8CC5E17B-36C2-40ED-9E75-6912324B2C47}" destId="{A819CF15-55E9-4187-9088-7C7C05ABBDD1}" srcOrd="0" destOrd="0" presId="urn:microsoft.com/office/officeart/2005/8/layout/process1"/>
-    <dgm:cxn modelId="{8042CF3B-91EB-4C6F-8CCA-8C98BD44B5F3}" type="presOf" srcId="{FA4069F5-2490-4B5D-AE70-AF1EBEED7D08}" destId="{0C880ED8-3C34-4B34-A1D9-B3CC07827C02}" srcOrd="1" destOrd="0" presId="urn:microsoft.com/office/officeart/2005/8/layout/process1"/>
-    <dgm:cxn modelId="{BFA09D83-7220-4BBF-9CE8-A30AA91AF287}" type="presOf" srcId="{3BEB6FA2-D5C8-4421-84BF-4CFC95CD5BE1}" destId="{36D9EDEF-905A-467A-AF05-27B10136D9F2}" srcOrd="1" destOrd="0" presId="urn:microsoft.com/office/officeart/2005/8/layout/process1"/>
-    <dgm:cxn modelId="{55E4689B-C1B9-4795-9FC2-0A9D5CFAA298}" type="presOf" srcId="{1F5AC68B-0049-4A6C-8578-F48386E4306F}" destId="{664F6DD4-37BD-4685-AA67-4754C37F01AB}" srcOrd="1" destOrd="0" presId="urn:microsoft.com/office/officeart/2005/8/layout/process1"/>
-    <dgm:cxn modelId="{9D130651-259A-479C-98FD-2CEF4730BA55}" type="presOf" srcId="{1FD0B847-CD51-4DDF-80A3-13B9DE6E4520}" destId="{4AE7474C-C91C-4485-8579-89AC2569D4D8}" srcOrd="1" destOrd="0" presId="urn:microsoft.com/office/officeart/2005/8/layout/process1"/>
+    <dgm:cxn modelId="{FF7D0583-E8B6-4DE1-BBF7-C9A12ABF13C6}" type="presOf" srcId="{39969409-FED6-4E35-910E-FE2EB1C07FB9}" destId="{2863BA03-5D04-43A7-B0DB-02DA9D047288}" srcOrd="0" destOrd="0" presId="urn:microsoft.com/office/officeart/2005/8/layout/process1"/>
+    <dgm:cxn modelId="{B3FA8993-12CA-415F-9D2C-D410F85962A2}" type="presOf" srcId="{1FD0B847-CD51-4DDF-80A3-13B9DE6E4520}" destId="{2F418591-09AD-463E-9FB6-D152B858E078}" srcOrd="0" destOrd="0" presId="urn:microsoft.com/office/officeart/2005/8/layout/process1"/>
+    <dgm:cxn modelId="{FBF12E3F-418F-4E9B-9F84-10AACB71F9CA}" type="presOf" srcId="{3BEB6FA2-D5C8-4421-84BF-4CFC95CD5BE1}" destId="{36D9EDEF-905A-467A-AF05-27B10136D9F2}" srcOrd="1" destOrd="0" presId="urn:microsoft.com/office/officeart/2005/8/layout/process1"/>
+    <dgm:cxn modelId="{3995CEE8-296E-42DF-A3BE-8BEF7E9F1816}" type="presOf" srcId="{068E59F6-C02D-4E37-B59C-08252E96C030}" destId="{9153A767-4B26-41E3-8E2B-A903DD83C581}" srcOrd="0" destOrd="0" presId="urn:microsoft.com/office/officeart/2005/8/layout/process1"/>
+    <dgm:cxn modelId="{43DF3FA7-509A-4196-985B-CF6140283743}" type="presOf" srcId="{3BEB6FA2-D5C8-4421-84BF-4CFC95CD5BE1}" destId="{3B435AAB-233D-429D-842E-FFE0A76B453D}" srcOrd="0" destOrd="0" presId="urn:microsoft.com/office/officeart/2005/8/layout/process1"/>
+    <dgm:cxn modelId="{863414B7-6021-4050-AE5A-CAAC064C24BB}" type="presOf" srcId="{FA4069F5-2490-4B5D-AE70-AF1EBEED7D08}" destId="{8DA2F138-AD73-476B-A67C-023559A13086}" srcOrd="0" destOrd="0" presId="urn:microsoft.com/office/officeart/2005/8/layout/process1"/>
     <dgm:cxn modelId="{3E4CCB32-81BE-46A1-9771-29B3C546C7ED}" srcId="{39969409-FED6-4E35-910E-FE2EB1C07FB9}" destId="{0E1D8237-7AB4-4ECD-9210-D0CBA7DA58DD}" srcOrd="2" destOrd="0" parTransId="{70A60683-AA00-47D5-84FE-C1E1EEDF2EB0}" sibTransId="{FA4069F5-2490-4B5D-AE70-AF1EBEED7D08}"/>
     <dgm:cxn modelId="{F4DA8821-7426-4F81-B5C0-634AAB966476}" srcId="{39969409-FED6-4E35-910E-FE2EB1C07FB9}" destId="{0CB019EB-8A2F-496C-B4A4-15E9206D260E}" srcOrd="3" destOrd="0" parTransId="{66F43294-5999-4BE0-8749-A8E74900092C}" sibTransId="{1FD0B847-CD51-4DDF-80A3-13B9DE6E4520}"/>
-    <dgm:cxn modelId="{596325EA-465D-4F84-BCCF-4B84F79FF665}" type="presOf" srcId="{1FD0B847-CD51-4DDF-80A3-13B9DE6E4520}" destId="{2F418591-09AD-463E-9FB6-D152B858E078}" srcOrd="0" destOrd="0" presId="urn:microsoft.com/office/officeart/2005/8/layout/process1"/>
-    <dgm:cxn modelId="{555925F3-F662-4513-B239-E730FBA92AA5}" type="presOf" srcId="{39969409-FED6-4E35-910E-FE2EB1C07FB9}" destId="{2863BA03-5D04-43A7-B0DB-02DA9D047288}" srcOrd="0" destOrd="0" presId="urn:microsoft.com/office/officeart/2005/8/layout/process1"/>
-    <dgm:cxn modelId="{633847FF-A199-4A0B-A35A-C98EAAE5956E}" type="presOf" srcId="{4C5A0D25-1E0A-4ACE-AD79-74C70EA9ACBE}" destId="{D08F89E1-ADB2-4C26-82BA-E85771615988}" srcOrd="0" destOrd="0" presId="urn:microsoft.com/office/officeart/2005/8/layout/process1"/>
-    <dgm:cxn modelId="{E58669C3-9096-4DD6-A78C-63707F91B8B9}" type="presOf" srcId="{0E1D8237-7AB4-4ECD-9210-D0CBA7DA58DD}" destId="{99937908-5849-4632-BC88-77609B5E89BF}" srcOrd="0" destOrd="0" presId="urn:microsoft.com/office/officeart/2005/8/layout/process1"/>
-    <dgm:cxn modelId="{2A669D07-5A19-493F-B32A-C660446410BC}" type="presOf" srcId="{0CB019EB-8A2F-496C-B4A4-15E9206D260E}" destId="{0745FE4C-E45D-433D-B6A4-4D1EE1B281BE}" srcOrd="0" destOrd="0" presId="urn:microsoft.com/office/officeart/2005/8/layout/process1"/>
-    <dgm:cxn modelId="{01FF0BF2-6CC3-44B3-B001-7B8BB249FFA7}" type="presOf" srcId="{1F5AC68B-0049-4A6C-8578-F48386E4306F}" destId="{8C2918B8-92DD-4994-BB41-1C8A658CCB0D}" srcOrd="0" destOrd="0" presId="urn:microsoft.com/office/officeart/2005/8/layout/process1"/>
-    <dgm:cxn modelId="{254B375D-BD11-405A-8268-3BF22D6C132A}" type="presOf" srcId="{3BEB6FA2-D5C8-4421-84BF-4CFC95CD5BE1}" destId="{3B435AAB-233D-429D-842E-FFE0A76B453D}" srcOrd="0" destOrd="0" presId="urn:microsoft.com/office/officeart/2005/8/layout/process1"/>
+    <dgm:cxn modelId="{45FE09AC-3E6B-4EBD-937D-CE8EDEE9955A}" type="presOf" srcId="{FA4069F5-2490-4B5D-AE70-AF1EBEED7D08}" destId="{0C880ED8-3C34-4B34-A1D9-B3CC07827C02}" srcOrd="1" destOrd="0" presId="urn:microsoft.com/office/officeart/2005/8/layout/process1"/>
+    <dgm:cxn modelId="{A0CD3F84-53AD-4BAA-A016-87515DC93BFC}" type="presOf" srcId="{4C5A0D25-1E0A-4ACE-AD79-74C70EA9ACBE}" destId="{D08F89E1-ADB2-4C26-82BA-E85771615988}" srcOrd="0" destOrd="0" presId="urn:microsoft.com/office/officeart/2005/8/layout/process1"/>
+    <dgm:cxn modelId="{ABFDD7A3-D0CC-42B7-A807-6DAC1A4EFD02}" type="presOf" srcId="{1F5AC68B-0049-4A6C-8578-F48386E4306F}" destId="{664F6DD4-37BD-4685-AA67-4754C37F01AB}" srcOrd="1" destOrd="0" presId="urn:microsoft.com/office/officeart/2005/8/layout/process1"/>
+    <dgm:cxn modelId="{05862F34-0CBD-46D2-BA94-626D7394E75D}" type="presOf" srcId="{0E1D8237-7AB4-4ECD-9210-D0CBA7DA58DD}" destId="{99937908-5849-4632-BC88-77609B5E89BF}" srcOrd="0" destOrd="0" presId="urn:microsoft.com/office/officeart/2005/8/layout/process1"/>
+    <dgm:cxn modelId="{0CE71F51-F86E-4939-807C-C20302E7DFBB}" type="presOf" srcId="{1FD0B847-CD51-4DDF-80A3-13B9DE6E4520}" destId="{4AE7474C-C91C-4485-8579-89AC2569D4D8}" srcOrd="1" destOrd="0" presId="urn:microsoft.com/office/officeart/2005/8/layout/process1"/>
+    <dgm:cxn modelId="{7BF396AE-0A69-4D75-8354-1CA2A2A07E4C}" type="presOf" srcId="{8CC5E17B-36C2-40ED-9E75-6912324B2C47}" destId="{A819CF15-55E9-4187-9088-7C7C05ABBDD1}" srcOrd="0" destOrd="0" presId="urn:microsoft.com/office/officeart/2005/8/layout/process1"/>
     <dgm:cxn modelId="{639D602F-0CD5-4C23-A67D-D663D7C5837E}" srcId="{39969409-FED6-4E35-910E-FE2EB1C07FB9}" destId="{068E59F6-C02D-4E37-B59C-08252E96C030}" srcOrd="1" destOrd="0" parTransId="{4F51CE73-2F15-4D2B-8853-A1C99026EA1A}" sibTransId="{1F5AC68B-0049-4A6C-8578-F48386E4306F}"/>
+    <dgm:cxn modelId="{82FCD239-1E2C-42D5-AF4F-0C9C40089C96}" type="presOf" srcId="{0CB019EB-8A2F-496C-B4A4-15E9206D260E}" destId="{0745FE4C-E45D-433D-B6A4-4D1EE1B281BE}" srcOrd="0" destOrd="0" presId="urn:microsoft.com/office/officeart/2005/8/layout/process1"/>
+    <dgm:cxn modelId="{B0C5CA9E-4AF7-43C0-A8FF-FAD2AE6D8E9F}" type="presOf" srcId="{1F5AC68B-0049-4A6C-8578-F48386E4306F}" destId="{8C2918B8-92DD-4994-BB41-1C8A658CCB0D}" srcOrd="0" destOrd="0" presId="urn:microsoft.com/office/officeart/2005/8/layout/process1"/>
     <dgm:cxn modelId="{ADE6526B-960A-45C1-A1DE-CD87E93D0D82}" srcId="{39969409-FED6-4E35-910E-FE2EB1C07FB9}" destId="{4C5A0D25-1E0A-4ACE-AD79-74C70EA9ACBE}" srcOrd="4" destOrd="0" parTransId="{2EF200CB-78B9-4FF1-A489-33C1CAAB9FE5}" sibTransId="{D753FD95-1301-4EE1-BD25-7324F695E98C}"/>
-    <dgm:cxn modelId="{6BCB422A-09EB-4CBC-8921-C0CC1A12EDCB}" type="presOf" srcId="{FA4069F5-2490-4B5D-AE70-AF1EBEED7D08}" destId="{8DA2F138-AD73-476B-A67C-023559A13086}" srcOrd="0" destOrd="0" presId="urn:microsoft.com/office/officeart/2005/8/layout/process1"/>
-    <dgm:cxn modelId="{012EDA53-8BC6-4909-9A37-4CE71481ADFD}" type="presOf" srcId="{068E59F6-C02D-4E37-B59C-08252E96C030}" destId="{9153A767-4B26-41E3-8E2B-A903DD83C581}" srcOrd="0" destOrd="0" presId="urn:microsoft.com/office/officeart/2005/8/layout/process1"/>
     <dgm:cxn modelId="{0B41114B-3230-4EBC-A06E-628AD36F07F9}" srcId="{39969409-FED6-4E35-910E-FE2EB1C07FB9}" destId="{8CC5E17B-36C2-40ED-9E75-6912324B2C47}" srcOrd="0" destOrd="0" parTransId="{F47AD828-E1DF-4F1E-ACFA-33530F6E9DC9}" sibTransId="{3BEB6FA2-D5C8-4421-84BF-4CFC95CD5BE1}"/>
-    <dgm:cxn modelId="{22F30B0C-C0BF-4F1C-A36F-997753F52C07}" type="presParOf" srcId="{2863BA03-5D04-43A7-B0DB-02DA9D047288}" destId="{A819CF15-55E9-4187-9088-7C7C05ABBDD1}" srcOrd="0" destOrd="0" presId="urn:microsoft.com/office/officeart/2005/8/layout/process1"/>
-    <dgm:cxn modelId="{542D3EF0-DB14-478D-AF6E-0BA798C50E66}" type="presParOf" srcId="{2863BA03-5D04-43A7-B0DB-02DA9D047288}" destId="{3B435AAB-233D-429D-842E-FFE0A76B453D}" srcOrd="1" destOrd="0" presId="urn:microsoft.com/office/officeart/2005/8/layout/process1"/>
-    <dgm:cxn modelId="{C3CB0D81-9983-463B-BBCC-5EF11CB2F27C}" type="presParOf" srcId="{3B435AAB-233D-429D-842E-FFE0A76B453D}" destId="{36D9EDEF-905A-467A-AF05-27B10136D9F2}" srcOrd="0" destOrd="0" presId="urn:microsoft.com/office/officeart/2005/8/layout/process1"/>
-    <dgm:cxn modelId="{7DB1FEF7-0834-4618-B238-300056E1C4E9}" type="presParOf" srcId="{2863BA03-5D04-43A7-B0DB-02DA9D047288}" destId="{9153A767-4B26-41E3-8E2B-A903DD83C581}" srcOrd="2" destOrd="0" presId="urn:microsoft.com/office/officeart/2005/8/layout/process1"/>
-    <dgm:cxn modelId="{14DDDB4D-D44E-4D7E-AAE6-62B6EB9C3E5A}" type="presParOf" srcId="{2863BA03-5D04-43A7-B0DB-02DA9D047288}" destId="{8C2918B8-92DD-4994-BB41-1C8A658CCB0D}" srcOrd="3" destOrd="0" presId="urn:microsoft.com/office/officeart/2005/8/layout/process1"/>
-    <dgm:cxn modelId="{A3277F39-B131-4C82-ABEB-C947C18F1000}" type="presParOf" srcId="{8C2918B8-92DD-4994-BB41-1C8A658CCB0D}" destId="{664F6DD4-37BD-4685-AA67-4754C37F01AB}" srcOrd="0" destOrd="0" presId="urn:microsoft.com/office/officeart/2005/8/layout/process1"/>
-    <dgm:cxn modelId="{63E4A9B8-8DA0-45D2-B75C-A2C6EAEC5824}" type="presParOf" srcId="{2863BA03-5D04-43A7-B0DB-02DA9D047288}" destId="{99937908-5849-4632-BC88-77609B5E89BF}" srcOrd="4" destOrd="0" presId="urn:microsoft.com/office/officeart/2005/8/layout/process1"/>
-    <dgm:cxn modelId="{6D7A3805-44E5-4A4C-B353-D5B88A77FB5F}" type="presParOf" srcId="{2863BA03-5D04-43A7-B0DB-02DA9D047288}" destId="{8DA2F138-AD73-476B-A67C-023559A13086}" srcOrd="5" destOrd="0" presId="urn:microsoft.com/office/officeart/2005/8/layout/process1"/>
-    <dgm:cxn modelId="{45F75C7A-F63B-4A32-A19A-3122A4DE570B}" type="presParOf" srcId="{8DA2F138-AD73-476B-A67C-023559A13086}" destId="{0C880ED8-3C34-4B34-A1D9-B3CC07827C02}" srcOrd="0" destOrd="0" presId="urn:microsoft.com/office/officeart/2005/8/layout/process1"/>
-    <dgm:cxn modelId="{1BB4E017-2A26-45B2-9969-533D09D837F9}" type="presParOf" srcId="{2863BA03-5D04-43A7-B0DB-02DA9D047288}" destId="{0745FE4C-E45D-433D-B6A4-4D1EE1B281BE}" srcOrd="6" destOrd="0" presId="urn:microsoft.com/office/officeart/2005/8/layout/process1"/>
-    <dgm:cxn modelId="{A9E0969E-82B8-482D-8DD1-DE3876AF28B9}" type="presParOf" srcId="{2863BA03-5D04-43A7-B0DB-02DA9D047288}" destId="{2F418591-09AD-463E-9FB6-D152B858E078}" srcOrd="7" destOrd="0" presId="urn:microsoft.com/office/officeart/2005/8/layout/process1"/>
-    <dgm:cxn modelId="{340DD5B3-E49E-424B-8633-D040C356778D}" type="presParOf" srcId="{2F418591-09AD-463E-9FB6-D152B858E078}" destId="{4AE7474C-C91C-4485-8579-89AC2569D4D8}" srcOrd="0" destOrd="0" presId="urn:microsoft.com/office/officeart/2005/8/layout/process1"/>
-    <dgm:cxn modelId="{1920926C-426C-4EE5-BFF8-B69C26DDCFC6}" type="presParOf" srcId="{2863BA03-5D04-43A7-B0DB-02DA9D047288}" destId="{D08F89E1-ADB2-4C26-82BA-E85771615988}" srcOrd="8" destOrd="0" presId="urn:microsoft.com/office/officeart/2005/8/layout/process1"/>
+    <dgm:cxn modelId="{56C28AF0-27FC-48E7-9214-11626D53C9A2}" type="presParOf" srcId="{2863BA03-5D04-43A7-B0DB-02DA9D047288}" destId="{A819CF15-55E9-4187-9088-7C7C05ABBDD1}" srcOrd="0" destOrd="0" presId="urn:microsoft.com/office/officeart/2005/8/layout/process1"/>
+    <dgm:cxn modelId="{1373EA58-8DB1-49ED-A0F3-23EF5087AE14}" type="presParOf" srcId="{2863BA03-5D04-43A7-B0DB-02DA9D047288}" destId="{3B435AAB-233D-429D-842E-FFE0A76B453D}" srcOrd="1" destOrd="0" presId="urn:microsoft.com/office/officeart/2005/8/layout/process1"/>
+    <dgm:cxn modelId="{B5AE257A-BC23-44B9-ADFE-FD70069A31BB}" type="presParOf" srcId="{3B435AAB-233D-429D-842E-FFE0A76B453D}" destId="{36D9EDEF-905A-467A-AF05-27B10136D9F2}" srcOrd="0" destOrd="0" presId="urn:microsoft.com/office/officeart/2005/8/layout/process1"/>
+    <dgm:cxn modelId="{CA450533-BB6B-48DA-A160-A585EEAAFCB0}" type="presParOf" srcId="{2863BA03-5D04-43A7-B0DB-02DA9D047288}" destId="{9153A767-4B26-41E3-8E2B-A903DD83C581}" srcOrd="2" destOrd="0" presId="urn:microsoft.com/office/officeart/2005/8/layout/process1"/>
+    <dgm:cxn modelId="{4557898B-253D-4460-8DFE-DE38C883E7F9}" type="presParOf" srcId="{2863BA03-5D04-43A7-B0DB-02DA9D047288}" destId="{8C2918B8-92DD-4994-BB41-1C8A658CCB0D}" srcOrd="3" destOrd="0" presId="urn:microsoft.com/office/officeart/2005/8/layout/process1"/>
+    <dgm:cxn modelId="{48F94280-DE65-4FB0-9248-4F2257F2F570}" type="presParOf" srcId="{8C2918B8-92DD-4994-BB41-1C8A658CCB0D}" destId="{664F6DD4-37BD-4685-AA67-4754C37F01AB}" srcOrd="0" destOrd="0" presId="urn:microsoft.com/office/officeart/2005/8/layout/process1"/>
+    <dgm:cxn modelId="{59269360-B1BD-48E7-BC08-773238280DDC}" type="presParOf" srcId="{2863BA03-5D04-43A7-B0DB-02DA9D047288}" destId="{99937908-5849-4632-BC88-77609B5E89BF}" srcOrd="4" destOrd="0" presId="urn:microsoft.com/office/officeart/2005/8/layout/process1"/>
+    <dgm:cxn modelId="{0893EBCC-AC70-46AB-9173-A1B48C5FE5F6}" type="presParOf" srcId="{2863BA03-5D04-43A7-B0DB-02DA9D047288}" destId="{8DA2F138-AD73-476B-A67C-023559A13086}" srcOrd="5" destOrd="0" presId="urn:microsoft.com/office/officeart/2005/8/layout/process1"/>
+    <dgm:cxn modelId="{43194354-489C-404F-8603-3E22D408CCA4}" type="presParOf" srcId="{8DA2F138-AD73-476B-A67C-023559A13086}" destId="{0C880ED8-3C34-4B34-A1D9-B3CC07827C02}" srcOrd="0" destOrd="0" presId="urn:microsoft.com/office/officeart/2005/8/layout/process1"/>
+    <dgm:cxn modelId="{94CA7854-6577-4141-A8CA-B7CEB7F23580}" type="presParOf" srcId="{2863BA03-5D04-43A7-B0DB-02DA9D047288}" destId="{0745FE4C-E45D-433D-B6A4-4D1EE1B281BE}" srcOrd="6" destOrd="0" presId="urn:microsoft.com/office/officeart/2005/8/layout/process1"/>
+    <dgm:cxn modelId="{6F446B88-A46D-4379-83AE-C39DCD8376ED}" type="presParOf" srcId="{2863BA03-5D04-43A7-B0DB-02DA9D047288}" destId="{2F418591-09AD-463E-9FB6-D152B858E078}" srcOrd="7" destOrd="0" presId="urn:microsoft.com/office/officeart/2005/8/layout/process1"/>
+    <dgm:cxn modelId="{0A1A2BDD-6A78-4125-846F-95B616005F7B}" type="presParOf" srcId="{2F418591-09AD-463E-9FB6-D152B858E078}" destId="{4AE7474C-C91C-4485-8579-89AC2569D4D8}" srcOrd="0" destOrd="0" presId="urn:microsoft.com/office/officeart/2005/8/layout/process1"/>
+    <dgm:cxn modelId="{1C907969-5310-49CA-A3E9-75E64EA49A79}" type="presParOf" srcId="{2863BA03-5D04-43A7-B0DB-02DA9D047288}" destId="{D08F89E1-ADB2-4C26-82BA-E85771615988}" srcOrd="8" destOrd="0" presId="urn:microsoft.com/office/officeart/2005/8/layout/process1"/>
   </dgm:cxnLst>
   <dgm:bg/>
   <dgm:whole/>
@@ -13767,10 +14680,24 @@
     <dgm:pt modelId="{3B435AAB-233D-429D-842E-FFE0A76B453D}" type="pres">
       <dgm:prSet presAssocID="{3BEB6FA2-D5C8-4421-84BF-4CFC95CD5BE1}" presName="sibTrans" presStyleLbl="sibTrans2D1" presStyleIdx="0" presStyleCnt="7"/>
       <dgm:spPr/>
+      <dgm:t>
+        <a:bodyPr/>
+        <a:lstStyle/>
+        <a:p>
+          <a:endParaRPr lang="pl-PL"/>
+        </a:p>
+      </dgm:t>
     </dgm:pt>
     <dgm:pt modelId="{36D9EDEF-905A-467A-AF05-27B10136D9F2}" type="pres">
       <dgm:prSet presAssocID="{3BEB6FA2-D5C8-4421-84BF-4CFC95CD5BE1}" presName="connectorText" presStyleLbl="sibTrans2D1" presStyleIdx="0" presStyleCnt="7"/>
       <dgm:spPr/>
+      <dgm:t>
+        <a:bodyPr/>
+        <a:lstStyle/>
+        <a:p>
+          <a:endParaRPr lang="pl-PL"/>
+        </a:p>
+      </dgm:t>
     </dgm:pt>
     <dgm:pt modelId="{961DB759-4D0F-4C6A-A005-2EBB17F0C93E}" type="pres">
       <dgm:prSet presAssocID="{8F0CB745-B5A0-488B-80F1-3AD369EB6335}" presName="node" presStyleLbl="node1" presStyleIdx="1" presStyleCnt="8">
@@ -13790,10 +14717,24 @@
     <dgm:pt modelId="{E56CD9BD-E526-4100-AFDA-95A8B9ED3C5B}" type="pres">
       <dgm:prSet presAssocID="{D383753A-446B-45C2-8332-013A39233D0E}" presName="sibTrans" presStyleLbl="sibTrans2D1" presStyleIdx="1" presStyleCnt="7"/>
       <dgm:spPr/>
+      <dgm:t>
+        <a:bodyPr/>
+        <a:lstStyle/>
+        <a:p>
+          <a:endParaRPr lang="pl-PL"/>
+        </a:p>
+      </dgm:t>
     </dgm:pt>
     <dgm:pt modelId="{F4D4BCE2-6656-4D65-B5D6-5B12C935203B}" type="pres">
       <dgm:prSet presAssocID="{D383753A-446B-45C2-8332-013A39233D0E}" presName="connectorText" presStyleLbl="sibTrans2D1" presStyleIdx="1" presStyleCnt="7"/>
       <dgm:spPr/>
+      <dgm:t>
+        <a:bodyPr/>
+        <a:lstStyle/>
+        <a:p>
+          <a:endParaRPr lang="pl-PL"/>
+        </a:p>
+      </dgm:t>
     </dgm:pt>
     <dgm:pt modelId="{916D01A1-D204-434D-AD02-087B01B62202}" type="pres">
       <dgm:prSet presAssocID="{92637649-553A-4552-B33F-79C96151B5E7}" presName="node" presStyleLbl="node1" presStyleIdx="2" presStyleCnt="8">
@@ -13813,10 +14754,24 @@
     <dgm:pt modelId="{6A951D47-A921-46F3-BCC4-55EA999AD16D}" type="pres">
       <dgm:prSet presAssocID="{D360D03F-177E-46A7-A3C9-40B614F6AEF4}" presName="sibTrans" presStyleLbl="sibTrans2D1" presStyleIdx="2" presStyleCnt="7"/>
       <dgm:spPr/>
+      <dgm:t>
+        <a:bodyPr/>
+        <a:lstStyle/>
+        <a:p>
+          <a:endParaRPr lang="pl-PL"/>
+        </a:p>
+      </dgm:t>
     </dgm:pt>
     <dgm:pt modelId="{267038B7-1662-4BFC-8D88-4E2D0B044712}" type="pres">
       <dgm:prSet presAssocID="{D360D03F-177E-46A7-A3C9-40B614F6AEF4}" presName="connectorText" presStyleLbl="sibTrans2D1" presStyleIdx="2" presStyleCnt="7"/>
       <dgm:spPr/>
+      <dgm:t>
+        <a:bodyPr/>
+        <a:lstStyle/>
+        <a:p>
+          <a:endParaRPr lang="pl-PL"/>
+        </a:p>
+      </dgm:t>
     </dgm:pt>
     <dgm:pt modelId="{91905448-0342-4466-B9F0-4D6E65AC9A2F}" type="pres">
       <dgm:prSet presAssocID="{430F1517-005E-4F03-A58A-86D535E40ECF}" presName="node" presStyleLbl="node1" presStyleIdx="3" presStyleCnt="8">
@@ -13825,14 +14780,35 @@
         </dgm:presLayoutVars>
       </dgm:prSet>
       <dgm:spPr/>
+      <dgm:t>
+        <a:bodyPr/>
+        <a:lstStyle/>
+        <a:p>
+          <a:endParaRPr lang="pl-PL"/>
+        </a:p>
+      </dgm:t>
     </dgm:pt>
     <dgm:pt modelId="{770269DC-D6A7-475B-9BDF-03EFE405CAC7}" type="pres">
       <dgm:prSet presAssocID="{5FB3027C-BCD4-401A-A655-26989AED0E1E}" presName="sibTrans" presStyleLbl="sibTrans2D1" presStyleIdx="3" presStyleCnt="7"/>
       <dgm:spPr/>
+      <dgm:t>
+        <a:bodyPr/>
+        <a:lstStyle/>
+        <a:p>
+          <a:endParaRPr lang="pl-PL"/>
+        </a:p>
+      </dgm:t>
     </dgm:pt>
     <dgm:pt modelId="{3007E4D1-2114-4130-A161-4443883E9A63}" type="pres">
       <dgm:prSet presAssocID="{5FB3027C-BCD4-401A-A655-26989AED0E1E}" presName="connectorText" presStyleLbl="sibTrans2D1" presStyleIdx="3" presStyleCnt="7"/>
       <dgm:spPr/>
+      <dgm:t>
+        <a:bodyPr/>
+        <a:lstStyle/>
+        <a:p>
+          <a:endParaRPr lang="pl-PL"/>
+        </a:p>
+      </dgm:t>
     </dgm:pt>
     <dgm:pt modelId="{CD2EEE00-9EED-43CD-9BDF-176B67DF603E}" type="pres">
       <dgm:prSet presAssocID="{FDF01CEB-3903-4951-B749-8A7DD8435FF3}" presName="node" presStyleLbl="node1" presStyleIdx="4" presStyleCnt="8">
@@ -13852,10 +14828,24 @@
     <dgm:pt modelId="{481A75C8-4411-4D9E-82CF-063D8FFBAC7D}" type="pres">
       <dgm:prSet presAssocID="{18880ACB-DCAC-4FFA-B87F-7A29377BEDFE}" presName="sibTrans" presStyleLbl="sibTrans2D1" presStyleIdx="4" presStyleCnt="7"/>
       <dgm:spPr/>
+      <dgm:t>
+        <a:bodyPr/>
+        <a:lstStyle/>
+        <a:p>
+          <a:endParaRPr lang="pl-PL"/>
+        </a:p>
+      </dgm:t>
     </dgm:pt>
     <dgm:pt modelId="{C83F95BF-A2A7-4754-B511-E93C02896824}" type="pres">
       <dgm:prSet presAssocID="{18880ACB-DCAC-4FFA-B87F-7A29377BEDFE}" presName="connectorText" presStyleLbl="sibTrans2D1" presStyleIdx="4" presStyleCnt="7"/>
       <dgm:spPr/>
+      <dgm:t>
+        <a:bodyPr/>
+        <a:lstStyle/>
+        <a:p>
+          <a:endParaRPr lang="pl-PL"/>
+        </a:p>
+      </dgm:t>
     </dgm:pt>
     <dgm:pt modelId="{DA7608C6-70CA-4F4C-8C09-FE99B0CCE0FB}" type="pres">
       <dgm:prSet presAssocID="{57C0BC4B-0DEA-415D-93B6-D006D9097E71}" presName="node" presStyleLbl="node1" presStyleIdx="5" presStyleCnt="8">
@@ -13875,10 +14865,24 @@
     <dgm:pt modelId="{F5ACAEA2-C381-46D5-A8BC-11C9B37B66B9}" type="pres">
       <dgm:prSet presAssocID="{6065DF6E-6A4F-4231-9606-B8DD72230224}" presName="sibTrans" presStyleLbl="sibTrans2D1" presStyleIdx="5" presStyleCnt="7"/>
       <dgm:spPr/>
+      <dgm:t>
+        <a:bodyPr/>
+        <a:lstStyle/>
+        <a:p>
+          <a:endParaRPr lang="pl-PL"/>
+        </a:p>
+      </dgm:t>
     </dgm:pt>
     <dgm:pt modelId="{B8A74069-1FCF-4FBF-B3EA-051F16FBC01D}" type="pres">
       <dgm:prSet presAssocID="{6065DF6E-6A4F-4231-9606-B8DD72230224}" presName="connectorText" presStyleLbl="sibTrans2D1" presStyleIdx="5" presStyleCnt="7"/>
       <dgm:spPr/>
+      <dgm:t>
+        <a:bodyPr/>
+        <a:lstStyle/>
+        <a:p>
+          <a:endParaRPr lang="pl-PL"/>
+        </a:p>
+      </dgm:t>
     </dgm:pt>
     <dgm:pt modelId="{F2C73A92-66DD-4501-A995-8C66FB9BDEA1}" type="pres">
       <dgm:prSet presAssocID="{BF2A1FE2-A968-43C6-B8F1-3E12DC638726}" presName="node" presStyleLbl="node1" presStyleIdx="6" presStyleCnt="8">
@@ -13887,14 +14891,35 @@
         </dgm:presLayoutVars>
       </dgm:prSet>
       <dgm:spPr/>
+      <dgm:t>
+        <a:bodyPr/>
+        <a:lstStyle/>
+        <a:p>
+          <a:endParaRPr lang="pl-PL"/>
+        </a:p>
+      </dgm:t>
     </dgm:pt>
     <dgm:pt modelId="{0B205AA3-689C-4005-AE8D-288620FA8B8D}" type="pres">
       <dgm:prSet presAssocID="{9B4971A8-E025-4CFE-91E5-76234DD55852}" presName="sibTrans" presStyleLbl="sibTrans2D1" presStyleIdx="6" presStyleCnt="7"/>
       <dgm:spPr/>
+      <dgm:t>
+        <a:bodyPr/>
+        <a:lstStyle/>
+        <a:p>
+          <a:endParaRPr lang="pl-PL"/>
+        </a:p>
+      </dgm:t>
     </dgm:pt>
     <dgm:pt modelId="{25FBFCD9-F95E-4232-BD0C-442AECFCC520}" type="pres">
       <dgm:prSet presAssocID="{9B4971A8-E025-4CFE-91E5-76234DD55852}" presName="connectorText" presStyleLbl="sibTrans2D1" presStyleIdx="6" presStyleCnt="7"/>
       <dgm:spPr/>
+      <dgm:t>
+        <a:bodyPr/>
+        <a:lstStyle/>
+        <a:p>
+          <a:endParaRPr lang="pl-PL"/>
+        </a:p>
+      </dgm:t>
     </dgm:pt>
     <dgm:pt modelId="{04B9D3CB-F9EA-416D-9B79-EB715309C8D6}" type="pres">
       <dgm:prSet presAssocID="{8D3F6C0F-9B95-4BEE-80FB-6D6EB3E923EF}" presName="node" presStyleLbl="node1" presStyleIdx="7" presStyleCnt="8">
@@ -13903,62 +14928,69 @@
         </dgm:presLayoutVars>
       </dgm:prSet>
       <dgm:spPr/>
+      <dgm:t>
+        <a:bodyPr/>
+        <a:lstStyle/>
+        <a:p>
+          <a:endParaRPr lang="pl-PL"/>
+        </a:p>
+      </dgm:t>
     </dgm:pt>
   </dgm:ptLst>
   <dgm:cxnLst>
-    <dgm:cxn modelId="{227C214A-2A54-404A-BF83-71D1B0629967}" type="presOf" srcId="{18880ACB-DCAC-4FFA-B87F-7A29377BEDFE}" destId="{C83F95BF-A2A7-4754-B511-E93C02896824}" srcOrd="1" destOrd="0" presId="urn:microsoft.com/office/officeart/2005/8/layout/process1"/>
+    <dgm:cxn modelId="{A0EEE2F4-6E97-4A67-93EC-1BCF8761A548}" type="presOf" srcId="{8D3F6C0F-9B95-4BEE-80FB-6D6EB3E923EF}" destId="{04B9D3CB-F9EA-416D-9B79-EB715309C8D6}" srcOrd="0" destOrd="0" presId="urn:microsoft.com/office/officeart/2005/8/layout/process1"/>
     <dgm:cxn modelId="{0B41114B-3230-4EBC-A06E-628AD36F07F9}" srcId="{39969409-FED6-4E35-910E-FE2EB1C07FB9}" destId="{8CC5E17B-36C2-40ED-9E75-6912324B2C47}" srcOrd="0" destOrd="0" parTransId="{F47AD828-E1DF-4F1E-ACFA-33530F6E9DC9}" sibTransId="{3BEB6FA2-D5C8-4421-84BF-4CFC95CD5BE1}"/>
-    <dgm:cxn modelId="{F9F04DD0-27E7-4469-8BE3-58E4C9FA6EE4}" type="presOf" srcId="{D360D03F-177E-46A7-A3C9-40B614F6AEF4}" destId="{267038B7-1662-4BFC-8D88-4E2D0B044712}" srcOrd="1" destOrd="0" presId="urn:microsoft.com/office/officeart/2005/8/layout/process1"/>
-    <dgm:cxn modelId="{376815DB-2AED-48C1-88C9-AAB6325B2E55}" type="presOf" srcId="{D360D03F-177E-46A7-A3C9-40B614F6AEF4}" destId="{6A951D47-A921-46F3-BCC4-55EA999AD16D}" srcOrd="0" destOrd="0" presId="urn:microsoft.com/office/officeart/2005/8/layout/process1"/>
-    <dgm:cxn modelId="{86499637-02A0-4C26-85FD-DB74640D52A5}" type="presOf" srcId="{8CC5E17B-36C2-40ED-9E75-6912324B2C47}" destId="{A819CF15-55E9-4187-9088-7C7C05ABBDD1}" srcOrd="0" destOrd="0" presId="urn:microsoft.com/office/officeart/2005/8/layout/process1"/>
-    <dgm:cxn modelId="{B627E00D-1C62-4D7A-8C8C-202F78EE89E4}" type="presOf" srcId="{6065DF6E-6A4F-4231-9606-B8DD72230224}" destId="{B8A74069-1FCF-4FBF-B3EA-051F16FBC01D}" srcOrd="1" destOrd="0" presId="urn:microsoft.com/office/officeart/2005/8/layout/process1"/>
-    <dgm:cxn modelId="{D7833922-40E4-40A5-89A8-401D9791FC17}" type="presOf" srcId="{FDF01CEB-3903-4951-B749-8A7DD8435FF3}" destId="{CD2EEE00-9EED-43CD-9BDF-176B67DF603E}" srcOrd="0" destOrd="0" presId="urn:microsoft.com/office/officeart/2005/8/layout/process1"/>
-    <dgm:cxn modelId="{F54ED60A-7C79-489C-8737-5979622AE0B1}" type="presOf" srcId="{430F1517-005E-4F03-A58A-86D535E40ECF}" destId="{91905448-0342-4466-B9F0-4D6E65AC9A2F}" srcOrd="0" destOrd="0" presId="urn:microsoft.com/office/officeart/2005/8/layout/process1"/>
-    <dgm:cxn modelId="{EEDE584E-487D-4FC8-ADA6-E1B5A22C4A0C}" type="presOf" srcId="{3BEB6FA2-D5C8-4421-84BF-4CFC95CD5BE1}" destId="{36D9EDEF-905A-467A-AF05-27B10136D9F2}" srcOrd="1" destOrd="0" presId="urn:microsoft.com/office/officeart/2005/8/layout/process1"/>
-    <dgm:cxn modelId="{F2E370DB-E94D-42E6-83B1-12EAF26A51F4}" type="presOf" srcId="{BF2A1FE2-A968-43C6-B8F1-3E12DC638726}" destId="{F2C73A92-66DD-4501-A995-8C66FB9BDEA1}" srcOrd="0" destOrd="0" presId="urn:microsoft.com/office/officeart/2005/8/layout/process1"/>
+    <dgm:cxn modelId="{F41A0B8E-D856-40C1-AFD9-33F83BAB4865}" type="presOf" srcId="{D383753A-446B-45C2-8332-013A39233D0E}" destId="{E56CD9BD-E526-4100-AFDA-95A8B9ED3C5B}" srcOrd="0" destOrd="0" presId="urn:microsoft.com/office/officeart/2005/8/layout/process1"/>
+    <dgm:cxn modelId="{54C5A016-0A7E-4951-AE02-A5AA8992670C}" type="presOf" srcId="{6065DF6E-6A4F-4231-9606-B8DD72230224}" destId="{B8A74069-1FCF-4FBF-B3EA-051F16FBC01D}" srcOrd="1" destOrd="0" presId="urn:microsoft.com/office/officeart/2005/8/layout/process1"/>
     <dgm:cxn modelId="{B7F0D955-E0B7-4A26-99E5-C8DCAE63478D}" srcId="{39969409-FED6-4E35-910E-FE2EB1C07FB9}" destId="{430F1517-005E-4F03-A58A-86D535E40ECF}" srcOrd="3" destOrd="0" parTransId="{6C43F600-52F0-4899-8E08-90C2E0717402}" sibTransId="{5FB3027C-BCD4-401A-A655-26989AED0E1E}"/>
-    <dgm:cxn modelId="{8BBE5321-B5A7-40E1-B5CD-CF40E77B0EA0}" type="presOf" srcId="{D383753A-446B-45C2-8332-013A39233D0E}" destId="{F4D4BCE2-6656-4D65-B5D6-5B12C935203B}" srcOrd="1" destOrd="0" presId="urn:microsoft.com/office/officeart/2005/8/layout/process1"/>
+    <dgm:cxn modelId="{08AFC782-7261-417B-A3D0-8F533973988D}" type="presOf" srcId="{8F0CB745-B5A0-488B-80F1-3AD369EB6335}" destId="{961DB759-4D0F-4C6A-A005-2EBB17F0C93E}" srcOrd="0" destOrd="0" presId="urn:microsoft.com/office/officeart/2005/8/layout/process1"/>
+    <dgm:cxn modelId="{DFFFADFE-107F-450C-8CC9-A04DFB1F8713}" type="presOf" srcId="{9B4971A8-E025-4CFE-91E5-76234DD55852}" destId="{0B205AA3-689C-4005-AE8D-288620FA8B8D}" srcOrd="0" destOrd="0" presId="urn:microsoft.com/office/officeart/2005/8/layout/process1"/>
+    <dgm:cxn modelId="{2CAAEA20-EDA2-417F-B6CB-68BF66B18830}" type="presOf" srcId="{18880ACB-DCAC-4FFA-B87F-7A29377BEDFE}" destId="{C83F95BF-A2A7-4754-B511-E93C02896824}" srcOrd="1" destOrd="0" presId="urn:microsoft.com/office/officeart/2005/8/layout/process1"/>
     <dgm:cxn modelId="{AC822B15-5B06-4933-89EC-9BB929E2FA0C}" srcId="{39969409-FED6-4E35-910E-FE2EB1C07FB9}" destId="{57C0BC4B-0DEA-415D-93B6-D006D9097E71}" srcOrd="5" destOrd="0" parTransId="{99F522E9-D8C2-45E0-B2E3-544C919DB2D7}" sibTransId="{6065DF6E-6A4F-4231-9606-B8DD72230224}"/>
-    <dgm:cxn modelId="{881D6308-F979-4F3A-9CDB-09247F68E0BF}" type="presOf" srcId="{6065DF6E-6A4F-4231-9606-B8DD72230224}" destId="{F5ACAEA2-C381-46D5-A8BC-11C9B37B66B9}" srcOrd="0" destOrd="0" presId="urn:microsoft.com/office/officeart/2005/8/layout/process1"/>
-    <dgm:cxn modelId="{114055A5-9EDF-4898-82A5-68788B3E7745}" type="presOf" srcId="{5FB3027C-BCD4-401A-A655-26989AED0E1E}" destId="{770269DC-D6A7-475B-9BDF-03EFE405CAC7}" srcOrd="0" destOrd="0" presId="urn:microsoft.com/office/officeart/2005/8/layout/process1"/>
-    <dgm:cxn modelId="{D384E3D4-FCE3-4135-A162-0EE4BC0369EA}" type="presOf" srcId="{39969409-FED6-4E35-910E-FE2EB1C07FB9}" destId="{2863BA03-5D04-43A7-B0DB-02DA9D047288}" srcOrd="0" destOrd="0" presId="urn:microsoft.com/office/officeart/2005/8/layout/process1"/>
-    <dgm:cxn modelId="{8566C8A6-7774-4FD9-A7DD-8AF2077CB818}" type="presOf" srcId="{D383753A-446B-45C2-8332-013A39233D0E}" destId="{E56CD9BD-E526-4100-AFDA-95A8B9ED3C5B}" srcOrd="0" destOrd="0" presId="urn:microsoft.com/office/officeart/2005/8/layout/process1"/>
-    <dgm:cxn modelId="{537E744A-1EC8-4964-BB4E-6AE087347AA2}" type="presOf" srcId="{3BEB6FA2-D5C8-4421-84BF-4CFC95CD5BE1}" destId="{3B435AAB-233D-429D-842E-FFE0A76B453D}" srcOrd="0" destOrd="0" presId="urn:microsoft.com/office/officeart/2005/8/layout/process1"/>
-    <dgm:cxn modelId="{51716251-E623-4935-A3F0-449AFEC55544}" type="presOf" srcId="{92637649-553A-4552-B33F-79C96151B5E7}" destId="{916D01A1-D204-434D-AD02-087B01B62202}" srcOrd="0" destOrd="0" presId="urn:microsoft.com/office/officeart/2005/8/layout/process1"/>
-    <dgm:cxn modelId="{BCC6FF07-B52C-4CE7-ADF3-F51E7D515B25}" type="presOf" srcId="{18880ACB-DCAC-4FFA-B87F-7A29377BEDFE}" destId="{481A75C8-4411-4D9E-82CF-063D8FFBAC7D}" srcOrd="0" destOrd="0" presId="urn:microsoft.com/office/officeart/2005/8/layout/process1"/>
-    <dgm:cxn modelId="{B6931E1E-1F0A-43DC-ABF8-84D885780266}" type="presOf" srcId="{8F0CB745-B5A0-488B-80F1-3AD369EB6335}" destId="{961DB759-4D0F-4C6A-A005-2EBB17F0C93E}" srcOrd="0" destOrd="0" presId="urn:microsoft.com/office/officeart/2005/8/layout/process1"/>
+    <dgm:cxn modelId="{EDF94CA0-7058-4734-9B3A-2C2BF04FCB3A}" type="presOf" srcId="{92637649-553A-4552-B33F-79C96151B5E7}" destId="{916D01A1-D204-434D-AD02-087B01B62202}" srcOrd="0" destOrd="0" presId="urn:microsoft.com/office/officeart/2005/8/layout/process1"/>
+    <dgm:cxn modelId="{BE75553F-68EA-460A-AA6F-CB52B1477C53}" type="presOf" srcId="{D360D03F-177E-46A7-A3C9-40B614F6AEF4}" destId="{267038B7-1662-4BFC-8D88-4E2D0B044712}" srcOrd="1" destOrd="0" presId="urn:microsoft.com/office/officeart/2005/8/layout/process1"/>
+    <dgm:cxn modelId="{F333CA6D-364F-43CC-8BAB-B3D82408F71C}" type="presOf" srcId="{D360D03F-177E-46A7-A3C9-40B614F6AEF4}" destId="{6A951D47-A921-46F3-BCC4-55EA999AD16D}" srcOrd="0" destOrd="0" presId="urn:microsoft.com/office/officeart/2005/8/layout/process1"/>
+    <dgm:cxn modelId="{80E44D7A-80E3-49C2-80C4-BCD989AB31ED}" type="presOf" srcId="{3BEB6FA2-D5C8-4421-84BF-4CFC95CD5BE1}" destId="{3B435AAB-233D-429D-842E-FFE0A76B453D}" srcOrd="0" destOrd="0" presId="urn:microsoft.com/office/officeart/2005/8/layout/process1"/>
     <dgm:cxn modelId="{9F0A8340-1CD1-4126-B7DD-56FF4E181399}" srcId="{39969409-FED6-4E35-910E-FE2EB1C07FB9}" destId="{92637649-553A-4552-B33F-79C96151B5E7}" srcOrd="2" destOrd="0" parTransId="{9D89F2B5-CDD4-417E-83ED-4AA84006AAC4}" sibTransId="{D360D03F-177E-46A7-A3C9-40B614F6AEF4}"/>
-    <dgm:cxn modelId="{7B942947-E83F-4B74-BB5F-D0CD83F0EA1F}" type="presOf" srcId="{8D3F6C0F-9B95-4BEE-80FB-6D6EB3E923EF}" destId="{04B9D3CB-F9EA-416D-9B79-EB715309C8D6}" srcOrd="0" destOrd="0" presId="urn:microsoft.com/office/officeart/2005/8/layout/process1"/>
     <dgm:cxn modelId="{C0CF8AAB-816D-42E5-A83D-FB4C757767E5}" srcId="{39969409-FED6-4E35-910E-FE2EB1C07FB9}" destId="{8F0CB745-B5A0-488B-80F1-3AD369EB6335}" srcOrd="1" destOrd="0" parTransId="{9EE05237-F411-4331-AADC-1066C89BC6FA}" sibTransId="{D383753A-446B-45C2-8332-013A39233D0E}"/>
+    <dgm:cxn modelId="{EE6FDAF4-F5F8-4EF6-8EFE-D3C6DD63F6FB}" type="presOf" srcId="{6065DF6E-6A4F-4231-9606-B8DD72230224}" destId="{F5ACAEA2-C381-46D5-A8BC-11C9B37B66B9}" srcOrd="0" destOrd="0" presId="urn:microsoft.com/office/officeart/2005/8/layout/process1"/>
     <dgm:cxn modelId="{2AA82300-FED6-4386-9164-1B1A6072DBA8}" srcId="{39969409-FED6-4E35-910E-FE2EB1C07FB9}" destId="{FDF01CEB-3903-4951-B749-8A7DD8435FF3}" srcOrd="4" destOrd="0" parTransId="{F09D8491-426D-44BA-A435-F876EE1A07D5}" sibTransId="{18880ACB-DCAC-4FFA-B87F-7A29377BEDFE}"/>
-    <dgm:cxn modelId="{8A8E3CB8-3E8C-40AA-A5F6-421B58FD8097}" type="presOf" srcId="{5FB3027C-BCD4-401A-A655-26989AED0E1E}" destId="{3007E4D1-2114-4130-A161-4443883E9A63}" srcOrd="1" destOrd="0" presId="urn:microsoft.com/office/officeart/2005/8/layout/process1"/>
-    <dgm:cxn modelId="{F572A2B8-8B97-4D67-906E-58E199E13613}" type="presOf" srcId="{57C0BC4B-0DEA-415D-93B6-D006D9097E71}" destId="{DA7608C6-70CA-4F4C-8C09-FE99B0CCE0FB}" srcOrd="0" destOrd="0" presId="urn:microsoft.com/office/officeart/2005/8/layout/process1"/>
-    <dgm:cxn modelId="{F145FF67-B524-4366-ACB2-014A38D15AFD}" type="presOf" srcId="{9B4971A8-E025-4CFE-91E5-76234DD55852}" destId="{0B205AA3-689C-4005-AE8D-288620FA8B8D}" srcOrd="0" destOrd="0" presId="urn:microsoft.com/office/officeart/2005/8/layout/process1"/>
+    <dgm:cxn modelId="{1B44EF8A-6FBF-451E-B985-44A4DA9ED975}" type="presOf" srcId="{8CC5E17B-36C2-40ED-9E75-6912324B2C47}" destId="{A819CF15-55E9-4187-9088-7C7C05ABBDD1}" srcOrd="0" destOrd="0" presId="urn:microsoft.com/office/officeart/2005/8/layout/process1"/>
+    <dgm:cxn modelId="{4B867306-B257-46ED-8B93-C29BE337BBEA}" type="presOf" srcId="{5FB3027C-BCD4-401A-A655-26989AED0E1E}" destId="{3007E4D1-2114-4130-A161-4443883E9A63}" srcOrd="1" destOrd="0" presId="urn:microsoft.com/office/officeart/2005/8/layout/process1"/>
+    <dgm:cxn modelId="{17641CC1-1172-45B2-AD8D-DC577FCD9234}" type="presOf" srcId="{39969409-FED6-4E35-910E-FE2EB1C07FB9}" destId="{2863BA03-5D04-43A7-B0DB-02DA9D047288}" srcOrd="0" destOrd="0" presId="urn:microsoft.com/office/officeart/2005/8/layout/process1"/>
     <dgm:cxn modelId="{F5F88AB3-CC8B-4B14-9F18-EFFC5AB9491B}" srcId="{39969409-FED6-4E35-910E-FE2EB1C07FB9}" destId="{8D3F6C0F-9B95-4BEE-80FB-6D6EB3E923EF}" srcOrd="7" destOrd="0" parTransId="{206F75EA-7C41-4192-834C-DDB685630067}" sibTransId="{2596FAE8-A8F1-4A05-A44B-D317AD8936E5}"/>
+    <dgm:cxn modelId="{E70CFA07-C5EE-4812-87CF-09BC2951E5A9}" type="presOf" srcId="{5FB3027C-BCD4-401A-A655-26989AED0E1E}" destId="{770269DC-D6A7-475B-9BDF-03EFE405CAC7}" srcOrd="0" destOrd="0" presId="urn:microsoft.com/office/officeart/2005/8/layout/process1"/>
+    <dgm:cxn modelId="{1D86A2A7-B90C-48EF-A781-53956B972B16}" type="presOf" srcId="{57C0BC4B-0DEA-415D-93B6-D006D9097E71}" destId="{DA7608C6-70CA-4F4C-8C09-FE99B0CCE0FB}" srcOrd="0" destOrd="0" presId="urn:microsoft.com/office/officeart/2005/8/layout/process1"/>
+    <dgm:cxn modelId="{D8EFA8FC-844E-45BF-935B-22BF1A6DB915}" type="presOf" srcId="{430F1517-005E-4F03-A58A-86D535E40ECF}" destId="{91905448-0342-4466-B9F0-4D6E65AC9A2F}" srcOrd="0" destOrd="0" presId="urn:microsoft.com/office/officeart/2005/8/layout/process1"/>
+    <dgm:cxn modelId="{214AF6C6-0AE1-49E4-AC09-BF20B5C94695}" type="presOf" srcId="{D383753A-446B-45C2-8332-013A39233D0E}" destId="{F4D4BCE2-6656-4D65-B5D6-5B12C935203B}" srcOrd="1" destOrd="0" presId="urn:microsoft.com/office/officeart/2005/8/layout/process1"/>
     <dgm:cxn modelId="{26738F1A-6AEB-4430-B4A6-E0F9D8E340F0}" srcId="{39969409-FED6-4E35-910E-FE2EB1C07FB9}" destId="{BF2A1FE2-A968-43C6-B8F1-3E12DC638726}" srcOrd="6" destOrd="0" parTransId="{9EE7B885-CE19-46FA-8D21-A6B4EB3A15F9}" sibTransId="{9B4971A8-E025-4CFE-91E5-76234DD55852}"/>
-    <dgm:cxn modelId="{09F5AC94-57F6-4ADA-8508-984DFD352DBC}" type="presOf" srcId="{9B4971A8-E025-4CFE-91E5-76234DD55852}" destId="{25FBFCD9-F95E-4232-BD0C-442AECFCC520}" srcOrd="1" destOrd="0" presId="urn:microsoft.com/office/officeart/2005/8/layout/process1"/>
-    <dgm:cxn modelId="{6C541B7F-BAA1-48E1-9663-8F51B66EFF3F}" type="presParOf" srcId="{2863BA03-5D04-43A7-B0DB-02DA9D047288}" destId="{A819CF15-55E9-4187-9088-7C7C05ABBDD1}" srcOrd="0" destOrd="0" presId="urn:microsoft.com/office/officeart/2005/8/layout/process1"/>
-    <dgm:cxn modelId="{C784C164-69E6-4822-8EBB-92F1316FC958}" type="presParOf" srcId="{2863BA03-5D04-43A7-B0DB-02DA9D047288}" destId="{3B435AAB-233D-429D-842E-FFE0A76B453D}" srcOrd="1" destOrd="0" presId="urn:microsoft.com/office/officeart/2005/8/layout/process1"/>
-    <dgm:cxn modelId="{2E1D53EC-6738-4A32-BE6B-AB5487D3A708}" type="presParOf" srcId="{3B435AAB-233D-429D-842E-FFE0A76B453D}" destId="{36D9EDEF-905A-467A-AF05-27B10136D9F2}" srcOrd="0" destOrd="0" presId="urn:microsoft.com/office/officeart/2005/8/layout/process1"/>
-    <dgm:cxn modelId="{9B313537-6666-4383-9DDE-87C8A2632A3F}" type="presParOf" srcId="{2863BA03-5D04-43A7-B0DB-02DA9D047288}" destId="{961DB759-4D0F-4C6A-A005-2EBB17F0C93E}" srcOrd="2" destOrd="0" presId="urn:microsoft.com/office/officeart/2005/8/layout/process1"/>
-    <dgm:cxn modelId="{2C11D183-DD49-40D3-9E18-36700354FE07}" type="presParOf" srcId="{2863BA03-5D04-43A7-B0DB-02DA9D047288}" destId="{E56CD9BD-E526-4100-AFDA-95A8B9ED3C5B}" srcOrd="3" destOrd="0" presId="urn:microsoft.com/office/officeart/2005/8/layout/process1"/>
-    <dgm:cxn modelId="{9CC206AF-F01A-4504-B269-42B6624BD2F3}" type="presParOf" srcId="{E56CD9BD-E526-4100-AFDA-95A8B9ED3C5B}" destId="{F4D4BCE2-6656-4D65-B5D6-5B12C935203B}" srcOrd="0" destOrd="0" presId="urn:microsoft.com/office/officeart/2005/8/layout/process1"/>
-    <dgm:cxn modelId="{48831649-D94F-48B6-9B31-51A8F8D89011}" type="presParOf" srcId="{2863BA03-5D04-43A7-B0DB-02DA9D047288}" destId="{916D01A1-D204-434D-AD02-087B01B62202}" srcOrd="4" destOrd="0" presId="urn:microsoft.com/office/officeart/2005/8/layout/process1"/>
-    <dgm:cxn modelId="{9F6D4112-3C8A-4D25-B957-9D0BC58E276D}" type="presParOf" srcId="{2863BA03-5D04-43A7-B0DB-02DA9D047288}" destId="{6A951D47-A921-46F3-BCC4-55EA999AD16D}" srcOrd="5" destOrd="0" presId="urn:microsoft.com/office/officeart/2005/8/layout/process1"/>
-    <dgm:cxn modelId="{66827700-1B2C-4842-A9E2-D3A22671B946}" type="presParOf" srcId="{6A951D47-A921-46F3-BCC4-55EA999AD16D}" destId="{267038B7-1662-4BFC-8D88-4E2D0B044712}" srcOrd="0" destOrd="0" presId="urn:microsoft.com/office/officeart/2005/8/layout/process1"/>
-    <dgm:cxn modelId="{52583829-ED46-47BB-B1A6-5EBFA7A7D6B8}" type="presParOf" srcId="{2863BA03-5D04-43A7-B0DB-02DA9D047288}" destId="{91905448-0342-4466-B9F0-4D6E65AC9A2F}" srcOrd="6" destOrd="0" presId="urn:microsoft.com/office/officeart/2005/8/layout/process1"/>
-    <dgm:cxn modelId="{D13DDDE0-62CF-457C-93CF-77B087A76A40}" type="presParOf" srcId="{2863BA03-5D04-43A7-B0DB-02DA9D047288}" destId="{770269DC-D6A7-475B-9BDF-03EFE405CAC7}" srcOrd="7" destOrd="0" presId="urn:microsoft.com/office/officeart/2005/8/layout/process1"/>
-    <dgm:cxn modelId="{852FA708-CB89-41C5-9B26-6652C1AAB27E}" type="presParOf" srcId="{770269DC-D6A7-475B-9BDF-03EFE405CAC7}" destId="{3007E4D1-2114-4130-A161-4443883E9A63}" srcOrd="0" destOrd="0" presId="urn:microsoft.com/office/officeart/2005/8/layout/process1"/>
-    <dgm:cxn modelId="{06B4247E-16F6-4D41-B6B3-CE5A0B448446}" type="presParOf" srcId="{2863BA03-5D04-43A7-B0DB-02DA9D047288}" destId="{CD2EEE00-9EED-43CD-9BDF-176B67DF603E}" srcOrd="8" destOrd="0" presId="urn:microsoft.com/office/officeart/2005/8/layout/process1"/>
-    <dgm:cxn modelId="{3433BB71-8FE7-4354-B43C-1802E82B6F2B}" type="presParOf" srcId="{2863BA03-5D04-43A7-B0DB-02DA9D047288}" destId="{481A75C8-4411-4D9E-82CF-063D8FFBAC7D}" srcOrd="9" destOrd="0" presId="urn:microsoft.com/office/officeart/2005/8/layout/process1"/>
-    <dgm:cxn modelId="{9B8DCC96-6967-4290-ADD0-505033C51480}" type="presParOf" srcId="{481A75C8-4411-4D9E-82CF-063D8FFBAC7D}" destId="{C83F95BF-A2A7-4754-B511-E93C02896824}" srcOrd="0" destOrd="0" presId="urn:microsoft.com/office/officeart/2005/8/layout/process1"/>
-    <dgm:cxn modelId="{E481C180-157D-4574-BE7B-2F3B9342FF02}" type="presParOf" srcId="{2863BA03-5D04-43A7-B0DB-02DA9D047288}" destId="{DA7608C6-70CA-4F4C-8C09-FE99B0CCE0FB}" srcOrd="10" destOrd="0" presId="urn:microsoft.com/office/officeart/2005/8/layout/process1"/>
-    <dgm:cxn modelId="{D14D32EB-0EAA-4C87-9194-16C91DBDD22F}" type="presParOf" srcId="{2863BA03-5D04-43A7-B0DB-02DA9D047288}" destId="{F5ACAEA2-C381-46D5-A8BC-11C9B37B66B9}" srcOrd="11" destOrd="0" presId="urn:microsoft.com/office/officeart/2005/8/layout/process1"/>
-    <dgm:cxn modelId="{1A486E57-EE95-43ED-AF0B-35606348C2F1}" type="presParOf" srcId="{F5ACAEA2-C381-46D5-A8BC-11C9B37B66B9}" destId="{B8A74069-1FCF-4FBF-B3EA-051F16FBC01D}" srcOrd="0" destOrd="0" presId="urn:microsoft.com/office/officeart/2005/8/layout/process1"/>
-    <dgm:cxn modelId="{A10A8104-C32A-4BE5-8E0D-52BE54C8977E}" type="presParOf" srcId="{2863BA03-5D04-43A7-B0DB-02DA9D047288}" destId="{F2C73A92-66DD-4501-A995-8C66FB9BDEA1}" srcOrd="12" destOrd="0" presId="urn:microsoft.com/office/officeart/2005/8/layout/process1"/>
-    <dgm:cxn modelId="{64D66065-33AA-4615-8440-AB7D7C01A6BD}" type="presParOf" srcId="{2863BA03-5D04-43A7-B0DB-02DA9D047288}" destId="{0B205AA3-689C-4005-AE8D-288620FA8B8D}" srcOrd="13" destOrd="0" presId="urn:microsoft.com/office/officeart/2005/8/layout/process1"/>
-    <dgm:cxn modelId="{596B71C9-21ED-4018-9C83-3E759BC32A0A}" type="presParOf" srcId="{0B205AA3-689C-4005-AE8D-288620FA8B8D}" destId="{25FBFCD9-F95E-4232-BD0C-442AECFCC520}" srcOrd="0" destOrd="0" presId="urn:microsoft.com/office/officeart/2005/8/layout/process1"/>
-    <dgm:cxn modelId="{48A32EFD-C0BC-4E8E-8BD3-7C456D3A77B1}" type="presParOf" srcId="{2863BA03-5D04-43A7-B0DB-02DA9D047288}" destId="{04B9D3CB-F9EA-416D-9B79-EB715309C8D6}" srcOrd="14" destOrd="0" presId="urn:microsoft.com/office/officeart/2005/8/layout/process1"/>
+    <dgm:cxn modelId="{3864AD97-6EE3-4227-949C-CF6902C4ADE9}" type="presOf" srcId="{18880ACB-DCAC-4FFA-B87F-7A29377BEDFE}" destId="{481A75C8-4411-4D9E-82CF-063D8FFBAC7D}" srcOrd="0" destOrd="0" presId="urn:microsoft.com/office/officeart/2005/8/layout/process1"/>
+    <dgm:cxn modelId="{57FC8F28-3D23-4D5D-98F3-52EF100601C1}" type="presOf" srcId="{9B4971A8-E025-4CFE-91E5-76234DD55852}" destId="{25FBFCD9-F95E-4232-BD0C-442AECFCC520}" srcOrd="1" destOrd="0" presId="urn:microsoft.com/office/officeart/2005/8/layout/process1"/>
+    <dgm:cxn modelId="{1E5CFCCF-87C8-4BF4-8765-3B074BAD600E}" type="presOf" srcId="{FDF01CEB-3903-4951-B749-8A7DD8435FF3}" destId="{CD2EEE00-9EED-43CD-9BDF-176B67DF603E}" srcOrd="0" destOrd="0" presId="urn:microsoft.com/office/officeart/2005/8/layout/process1"/>
+    <dgm:cxn modelId="{8CCD7FD5-35DC-48DA-80D3-4F5540E71D97}" type="presOf" srcId="{BF2A1FE2-A968-43C6-B8F1-3E12DC638726}" destId="{F2C73A92-66DD-4501-A995-8C66FB9BDEA1}" srcOrd="0" destOrd="0" presId="urn:microsoft.com/office/officeart/2005/8/layout/process1"/>
+    <dgm:cxn modelId="{DE7FC353-83C6-46EB-A7BF-4F13DD2254E6}" type="presOf" srcId="{3BEB6FA2-D5C8-4421-84BF-4CFC95CD5BE1}" destId="{36D9EDEF-905A-467A-AF05-27B10136D9F2}" srcOrd="1" destOrd="0" presId="urn:microsoft.com/office/officeart/2005/8/layout/process1"/>
+    <dgm:cxn modelId="{BCC3FED3-CEF8-448B-BD48-652C07958F48}" type="presParOf" srcId="{2863BA03-5D04-43A7-B0DB-02DA9D047288}" destId="{A819CF15-55E9-4187-9088-7C7C05ABBDD1}" srcOrd="0" destOrd="0" presId="urn:microsoft.com/office/officeart/2005/8/layout/process1"/>
+    <dgm:cxn modelId="{9BF8728A-0395-4DDE-AC38-A7ACC4FE7DEB}" type="presParOf" srcId="{2863BA03-5D04-43A7-B0DB-02DA9D047288}" destId="{3B435AAB-233D-429D-842E-FFE0A76B453D}" srcOrd="1" destOrd="0" presId="urn:microsoft.com/office/officeart/2005/8/layout/process1"/>
+    <dgm:cxn modelId="{4B82C3FE-6AD6-46AF-9401-2499115130EB}" type="presParOf" srcId="{3B435AAB-233D-429D-842E-FFE0A76B453D}" destId="{36D9EDEF-905A-467A-AF05-27B10136D9F2}" srcOrd="0" destOrd="0" presId="urn:microsoft.com/office/officeart/2005/8/layout/process1"/>
+    <dgm:cxn modelId="{EFA183A6-AAE2-465B-9F8F-02274212E5E8}" type="presParOf" srcId="{2863BA03-5D04-43A7-B0DB-02DA9D047288}" destId="{961DB759-4D0F-4C6A-A005-2EBB17F0C93E}" srcOrd="2" destOrd="0" presId="urn:microsoft.com/office/officeart/2005/8/layout/process1"/>
+    <dgm:cxn modelId="{A9294C8F-13A0-499C-AD9C-F83DFB4DA9F1}" type="presParOf" srcId="{2863BA03-5D04-43A7-B0DB-02DA9D047288}" destId="{E56CD9BD-E526-4100-AFDA-95A8B9ED3C5B}" srcOrd="3" destOrd="0" presId="urn:microsoft.com/office/officeart/2005/8/layout/process1"/>
+    <dgm:cxn modelId="{D5D04C47-3DD8-4A5B-BFD3-FE686BFED350}" type="presParOf" srcId="{E56CD9BD-E526-4100-AFDA-95A8B9ED3C5B}" destId="{F4D4BCE2-6656-4D65-B5D6-5B12C935203B}" srcOrd="0" destOrd="0" presId="urn:microsoft.com/office/officeart/2005/8/layout/process1"/>
+    <dgm:cxn modelId="{4D04A931-3524-419A-A821-DCD4BB6865CD}" type="presParOf" srcId="{2863BA03-5D04-43A7-B0DB-02DA9D047288}" destId="{916D01A1-D204-434D-AD02-087B01B62202}" srcOrd="4" destOrd="0" presId="urn:microsoft.com/office/officeart/2005/8/layout/process1"/>
+    <dgm:cxn modelId="{70A7B090-1139-4F0A-8B97-C45D1E7C5731}" type="presParOf" srcId="{2863BA03-5D04-43A7-B0DB-02DA9D047288}" destId="{6A951D47-A921-46F3-BCC4-55EA999AD16D}" srcOrd="5" destOrd="0" presId="urn:microsoft.com/office/officeart/2005/8/layout/process1"/>
+    <dgm:cxn modelId="{38B3B1B5-DD77-4B56-B41E-3CA0A9E533EE}" type="presParOf" srcId="{6A951D47-A921-46F3-BCC4-55EA999AD16D}" destId="{267038B7-1662-4BFC-8D88-4E2D0B044712}" srcOrd="0" destOrd="0" presId="urn:microsoft.com/office/officeart/2005/8/layout/process1"/>
+    <dgm:cxn modelId="{5FA1E89B-C233-40B9-8FC7-BF2F4E816735}" type="presParOf" srcId="{2863BA03-5D04-43A7-B0DB-02DA9D047288}" destId="{91905448-0342-4466-B9F0-4D6E65AC9A2F}" srcOrd="6" destOrd="0" presId="urn:microsoft.com/office/officeart/2005/8/layout/process1"/>
+    <dgm:cxn modelId="{8F562F41-CA53-4F1F-B427-E4DCEB8C05C2}" type="presParOf" srcId="{2863BA03-5D04-43A7-B0DB-02DA9D047288}" destId="{770269DC-D6A7-475B-9BDF-03EFE405CAC7}" srcOrd="7" destOrd="0" presId="urn:microsoft.com/office/officeart/2005/8/layout/process1"/>
+    <dgm:cxn modelId="{8A58E8B5-FD59-49E9-821E-2342D739CC6B}" type="presParOf" srcId="{770269DC-D6A7-475B-9BDF-03EFE405CAC7}" destId="{3007E4D1-2114-4130-A161-4443883E9A63}" srcOrd="0" destOrd="0" presId="urn:microsoft.com/office/officeart/2005/8/layout/process1"/>
+    <dgm:cxn modelId="{8ED0E400-702E-4C84-B4D4-0727F5E61C55}" type="presParOf" srcId="{2863BA03-5D04-43A7-B0DB-02DA9D047288}" destId="{CD2EEE00-9EED-43CD-9BDF-176B67DF603E}" srcOrd="8" destOrd="0" presId="urn:microsoft.com/office/officeart/2005/8/layout/process1"/>
+    <dgm:cxn modelId="{85BDEFC1-CE67-423B-8911-DC7998CCF895}" type="presParOf" srcId="{2863BA03-5D04-43A7-B0DB-02DA9D047288}" destId="{481A75C8-4411-4D9E-82CF-063D8FFBAC7D}" srcOrd="9" destOrd="0" presId="urn:microsoft.com/office/officeart/2005/8/layout/process1"/>
+    <dgm:cxn modelId="{1C69D142-8687-4CB7-A9BA-9E8F78FEBFF5}" type="presParOf" srcId="{481A75C8-4411-4D9E-82CF-063D8FFBAC7D}" destId="{C83F95BF-A2A7-4754-B511-E93C02896824}" srcOrd="0" destOrd="0" presId="urn:microsoft.com/office/officeart/2005/8/layout/process1"/>
+    <dgm:cxn modelId="{6613C55E-8156-4638-95C0-CB78A6A5767F}" type="presParOf" srcId="{2863BA03-5D04-43A7-B0DB-02DA9D047288}" destId="{DA7608C6-70CA-4F4C-8C09-FE99B0CCE0FB}" srcOrd="10" destOrd="0" presId="urn:microsoft.com/office/officeart/2005/8/layout/process1"/>
+    <dgm:cxn modelId="{C856386F-ADBE-4D97-8093-AA0FF5CBCC09}" type="presParOf" srcId="{2863BA03-5D04-43A7-B0DB-02DA9D047288}" destId="{F5ACAEA2-C381-46D5-A8BC-11C9B37B66B9}" srcOrd="11" destOrd="0" presId="urn:microsoft.com/office/officeart/2005/8/layout/process1"/>
+    <dgm:cxn modelId="{EB63C013-B57B-48C9-9EF8-27795FABA208}" type="presParOf" srcId="{F5ACAEA2-C381-46D5-A8BC-11C9B37B66B9}" destId="{B8A74069-1FCF-4FBF-B3EA-051F16FBC01D}" srcOrd="0" destOrd="0" presId="urn:microsoft.com/office/officeart/2005/8/layout/process1"/>
+    <dgm:cxn modelId="{70EB2C1F-4C38-42BD-80FF-A68BC8EA5687}" type="presParOf" srcId="{2863BA03-5D04-43A7-B0DB-02DA9D047288}" destId="{F2C73A92-66DD-4501-A995-8C66FB9BDEA1}" srcOrd="12" destOrd="0" presId="urn:microsoft.com/office/officeart/2005/8/layout/process1"/>
+    <dgm:cxn modelId="{2ED41703-2CC1-44D2-8C68-42CE7593E056}" type="presParOf" srcId="{2863BA03-5D04-43A7-B0DB-02DA9D047288}" destId="{0B205AA3-689C-4005-AE8D-288620FA8B8D}" srcOrd="13" destOrd="0" presId="urn:microsoft.com/office/officeart/2005/8/layout/process1"/>
+    <dgm:cxn modelId="{22ADCAA7-4B09-48CF-BCC3-C98AB15A5A10}" type="presParOf" srcId="{0B205AA3-689C-4005-AE8D-288620FA8B8D}" destId="{25FBFCD9-F95E-4232-BD0C-442AECFCC520}" srcOrd="0" destOrd="0" presId="urn:microsoft.com/office/officeart/2005/8/layout/process1"/>
+    <dgm:cxn modelId="{8E3AF398-4CEF-4C54-857B-71E649C5EC5B}" type="presParOf" srcId="{2863BA03-5D04-43A7-B0DB-02DA9D047288}" destId="{04B9D3CB-F9EA-416D-9B79-EB715309C8D6}" srcOrd="14" destOrd="0" presId="urn:microsoft.com/office/officeart/2005/8/layout/process1"/>
   </dgm:cxnLst>
   <dgm:bg/>
   <dgm:whole/>
@@ -13994,12 +15026,7 @@
           </a:avLst>
         </a:prstGeom>
         <a:solidFill>
-          <a:schemeClr val="accent1">
-            <a:hueOff val="0"/>
-            <a:satOff val="0"/>
-            <a:lumOff val="0"/>
-            <a:alphaOff val="0"/>
-          </a:schemeClr>
+          <a:srgbClr val="92D050"/>
         </a:solidFill>
         <a:ln w="25400" cap="flat" cmpd="sng" algn="ctr">
           <a:solidFill>
@@ -14141,12 +15168,7 @@
           </a:avLst>
         </a:prstGeom>
         <a:solidFill>
-          <a:schemeClr val="accent1">
-            <a:hueOff val="0"/>
-            <a:satOff val="0"/>
-            <a:lumOff val="0"/>
-            <a:alphaOff val="0"/>
-          </a:schemeClr>
+          <a:srgbClr val="92D050"/>
         </a:solidFill>
         <a:ln w="25400" cap="flat" cmpd="sng" algn="ctr">
           <a:solidFill>
@@ -14288,12 +15310,7 @@
           </a:avLst>
         </a:prstGeom>
         <a:solidFill>
-          <a:schemeClr val="accent1">
-            <a:hueOff val="0"/>
-            <a:satOff val="0"/>
-            <a:lumOff val="0"/>
-            <a:alphaOff val="0"/>
-          </a:schemeClr>
+          <a:srgbClr val="92D050"/>
         </a:solidFill>
         <a:ln w="25400" cap="flat" cmpd="sng" algn="ctr">
           <a:solidFill>
@@ -14435,12 +15452,7 @@
           </a:avLst>
         </a:prstGeom>
         <a:solidFill>
-          <a:schemeClr val="accent1">
-            <a:hueOff val="0"/>
-            <a:satOff val="0"/>
-            <a:lumOff val="0"/>
-            <a:alphaOff val="0"/>
-          </a:schemeClr>
+          <a:srgbClr val="92D050"/>
         </a:solidFill>
         <a:ln w="25400" cap="flat" cmpd="sng" algn="ctr">
           <a:solidFill>
@@ -15645,7 +16657,7 @@
           </a:pPr>
           <a:r>
             <a:rPr lang="pl-PL" sz="1800" kern="1200"/>
-            <a:t>wyświetla więcej wycieczek</a:t>
+            <a:t>wyświetla więcej miejsc</a:t>
           </a:r>
         </a:p>
       </dsp:txBody>
@@ -15792,7 +16804,7 @@
           </a:pPr>
           <a:r>
             <a:rPr lang="pl-PL" sz="1800" kern="1200"/>
-            <a:t>filtruje po nazwie, dl. trwania</a:t>
+            <a:t>filtruje po nazwie, kategorii</a:t>
           </a:r>
         </a:p>
       </dsp:txBody>
@@ -16029,7 +17041,7 @@
           </a:pPr>
           <a:r>
             <a:rPr lang="pl-PL" sz="1800" kern="1200"/>
-            <a:t>wyświetla więcej miejsc</a:t>
+            <a:t>wyświetla więcej wycieczek</a:t>
           </a:r>
         </a:p>
       </dsp:txBody>
@@ -16176,7 +17188,7 @@
           </a:pPr>
           <a:r>
             <a:rPr lang="pl-PL" sz="1800" kern="1200"/>
-            <a:t>filtruje po nazwie, kategorii</a:t>
+            <a:t>filtruje po nazwie, dl. trwania</a:t>
           </a:r>
         </a:p>
       </dsp:txBody>
@@ -31963,7 +32975,7 @@
 </file>
 
 <file path=customXml/itemProps1.xml><?xml version="1.0" encoding="utf-8"?>
-<ds:datastoreItem xmlns:ds="http://schemas.openxmlformats.org/officeDocument/2006/customXml" ds:itemID="{E5120928-83D2-40D2-836E-C74AB7A8E03F}">
+<ds:datastoreItem xmlns:ds="http://schemas.openxmlformats.org/officeDocument/2006/customXml" ds:itemID="{170D4670-C516-423D-A6E8-AFF4AF7DDFF7}">
   <ds:schemaRefs>
     <ds:schemaRef ds:uri="http://schemas.openxmlformats.org/officeDocument/2006/bibliography"/>
   </ds:schemaRefs>

</xml_diff>

<commit_message>
#7 aktualizacja pliku z flow
</commit_message>
<xml_diff>
--- a/Other/Endpointy.docx
+++ b/Other/Endpointy.docx
@@ -1740,7 +1740,36 @@
           <w:tcPr>
             <w:tcW w:w="4606" w:type="dxa"/>
           </w:tcPr>
-          <w:p/>
+          <w:p>
+            <w:r>
+              <w:rPr>
+                <w:highlight w:val="green"/>
+              </w:rPr>
+              <w:t xml:space="preserve">GET </w:t>
+            </w:r>
+            <w:proofErr w:type="spellStart"/>
+            <w:r>
+              <w:rPr>
+                <w:highlight w:val="green"/>
+              </w:rPr>
+              <w:t>positionInTrip</w:t>
+            </w:r>
+            <w:proofErr w:type="spellEnd"/>
+            <w:r>
+              <w:rPr>
+                <w:highlight w:val="green"/>
+              </w:rPr>
+              <w:t>/</w:t>
+            </w:r>
+            <w:proofErr w:type="spellStart"/>
+            <w:r>
+              <w:rPr>
+                <w:highlight w:val="green"/>
+              </w:rPr>
+              <w:t>idTrip</w:t>
+            </w:r>
+            <w:proofErr w:type="spellEnd"/>
+          </w:p>
         </w:tc>
       </w:tr>
       <w:tr>
@@ -1947,8 +1976,6 @@
           </wp:inline>
         </w:drawing>
       </w:r>
-      <w:bookmarkStart w:id="4" w:name="_GoBack"/>
-      <w:bookmarkEnd w:id="4"/>
     </w:p>
     <w:p/>
     <w:p>
@@ -2015,6 +2042,8 @@
       <w:r>
         <w:t>4</w:t>
       </w:r>
+      <w:bookmarkStart w:id="4" w:name="_GoBack"/>
+      <w:bookmarkEnd w:id="4"/>
     </w:p>
     <w:p>
       <w:r>
@@ -11725,31 +11754,31 @@
     </dgm:pt>
   </dgm:ptLst>
   <dgm:cxnLst>
-    <dgm:cxn modelId="{A4A647DF-B509-4352-8C8B-D32936903216}" type="presOf" srcId="{2D5997B9-EFDE-4899-A8B0-C83303D47DDC}" destId="{F78CADC9-228F-458F-8AB6-9E06101BB956}" srcOrd="0" destOrd="0" presId="urn:microsoft.com/office/officeart/2005/8/layout/process1"/>
+    <dgm:cxn modelId="{38C5E6A7-6595-4A5F-8997-131658B09910}" type="presOf" srcId="{83D15ED2-DDC1-4D17-9735-F436BB9DE6E6}" destId="{67A39BEA-CDD9-4997-8C3F-7C6D3FA4D845}" srcOrd="0" destOrd="0" presId="urn:microsoft.com/office/officeart/2005/8/layout/process1"/>
+    <dgm:cxn modelId="{626040EC-0BBE-4C45-BAE1-6AB58C561B27}" srcId="{3BE9E339-4EAE-443A-8148-9869122DCC63}" destId="{525B8DCD-C879-4A12-B842-E224817ED92D}" srcOrd="2" destOrd="0" parTransId="{5481A338-5DE2-49FA-BCEA-2E6D4D612791}" sibTransId="{D64AAC8B-3F54-4067-A839-B778371D05BA}"/>
+    <dgm:cxn modelId="{25704554-7FD3-4BD0-A22F-FA2218FA57B8}" type="presOf" srcId="{83D15ED2-DDC1-4D17-9735-F436BB9DE6E6}" destId="{197CE994-DF84-49C5-A40F-53D352D6543F}" srcOrd="1" destOrd="0" presId="urn:microsoft.com/office/officeart/2005/8/layout/process1"/>
     <dgm:cxn modelId="{25765258-F4CD-45DA-A1A0-495DBC152816}" srcId="{3BE9E339-4EAE-443A-8148-9869122DCC63}" destId="{2D5997B9-EFDE-4899-A8B0-C83303D47DDC}" srcOrd="3" destOrd="0" parTransId="{B65CD89C-3C4E-4693-8D06-3EB93A56E42F}" sibTransId="{42509CA0-DBD5-4A7C-81F6-E5E62D4FA4F1}"/>
-    <dgm:cxn modelId="{6D48EDF7-DF94-4F45-831C-E74723D7F7F1}" type="presOf" srcId="{83D15ED2-DDC1-4D17-9735-F436BB9DE6E6}" destId="{67A39BEA-CDD9-4997-8C3F-7C6D3FA4D845}" srcOrd="0" destOrd="0" presId="urn:microsoft.com/office/officeart/2005/8/layout/process1"/>
-    <dgm:cxn modelId="{21975844-45A0-4204-8265-DF29A8D5612D}" type="presOf" srcId="{D64AAC8B-3F54-4067-A839-B778371D05BA}" destId="{4AFC2D97-BED2-4BAE-B67C-C75850926D60}" srcOrd="1" destOrd="0" presId="urn:microsoft.com/office/officeart/2005/8/layout/process1"/>
-    <dgm:cxn modelId="{8254C51A-4D84-4ACC-BF90-949CABA65994}" type="presOf" srcId="{28E39066-94FA-4224-BBC9-29D710EC97F6}" destId="{8682400F-C592-4135-9ACD-D6A187F9A985}" srcOrd="1" destOrd="0" presId="urn:microsoft.com/office/officeart/2005/8/layout/process1"/>
-    <dgm:cxn modelId="{626040EC-0BBE-4C45-BAE1-6AB58C561B27}" srcId="{3BE9E339-4EAE-443A-8148-9869122DCC63}" destId="{525B8DCD-C879-4A12-B842-E224817ED92D}" srcOrd="2" destOrd="0" parTransId="{5481A338-5DE2-49FA-BCEA-2E6D4D612791}" sibTransId="{D64AAC8B-3F54-4067-A839-B778371D05BA}"/>
-    <dgm:cxn modelId="{B880238C-3CEF-4D73-B29E-79D9CF4BFC5F}" type="presOf" srcId="{525B8DCD-C879-4A12-B842-E224817ED92D}" destId="{E3C4C799-8C41-4A78-8033-DB56C2ADE703}" srcOrd="0" destOrd="0" presId="urn:microsoft.com/office/officeart/2005/8/layout/process1"/>
-    <dgm:cxn modelId="{96126307-3036-42D2-8CEE-131C0F9099C0}" type="presOf" srcId="{83D15ED2-DDC1-4D17-9735-F436BB9DE6E6}" destId="{197CE994-DF84-49C5-A40F-53D352D6543F}" srcOrd="1" destOrd="0" presId="urn:microsoft.com/office/officeart/2005/8/layout/process1"/>
-    <dgm:cxn modelId="{B5C59AB2-7BEE-48CD-97CF-3AFF4B3E6E63}" type="presOf" srcId="{B1B1019C-AF08-44BE-B9E1-ED21383847AE}" destId="{35B3CA7D-F884-4327-867C-37154868F97A}" srcOrd="0" destOrd="0" presId="urn:microsoft.com/office/officeart/2005/8/layout/process1"/>
-    <dgm:cxn modelId="{A503C28A-92C5-4E03-9068-0E88C39BC7F3}" type="presOf" srcId="{572B047B-E5B8-4622-8423-B353D5227557}" destId="{FB8FFEA1-12DF-41E1-8ADE-259A4D28E4FA}" srcOrd="0" destOrd="0" presId="urn:microsoft.com/office/officeart/2005/8/layout/process1"/>
     <dgm:cxn modelId="{15581911-3BF4-4DB5-9790-10754B0FCC59}" srcId="{3BE9E339-4EAE-443A-8148-9869122DCC63}" destId="{B1B1019C-AF08-44BE-B9E1-ED21383847AE}" srcOrd="0" destOrd="0" parTransId="{E5FA18AC-195B-46E4-B8B2-21FEDB626AE6}" sibTransId="{28E39066-94FA-4224-BBC9-29D710EC97F6}"/>
     <dgm:cxn modelId="{77625B79-32F5-4426-ACB1-2F2D0484EA53}" srcId="{3BE9E339-4EAE-443A-8148-9869122DCC63}" destId="{572B047B-E5B8-4622-8423-B353D5227557}" srcOrd="1" destOrd="0" parTransId="{E9CFF78D-A625-4175-843F-F0016D6AB41F}" sibTransId="{83D15ED2-DDC1-4D17-9735-F436BB9DE6E6}"/>
-    <dgm:cxn modelId="{EE1C924C-A170-4CB2-99A0-F561E042BF36}" type="presOf" srcId="{D64AAC8B-3F54-4067-A839-B778371D05BA}" destId="{6B739AD3-7783-4341-A167-681031A3395D}" srcOrd="0" destOrd="0" presId="urn:microsoft.com/office/officeart/2005/8/layout/process1"/>
-    <dgm:cxn modelId="{E2E6356A-771D-4398-9144-F7FDE666F5A4}" type="presOf" srcId="{3BE9E339-4EAE-443A-8148-9869122DCC63}" destId="{9C48957A-E047-42C4-963B-C2CCE796B749}" srcOrd="0" destOrd="0" presId="urn:microsoft.com/office/officeart/2005/8/layout/process1"/>
-    <dgm:cxn modelId="{D0051D42-1DF2-40A7-A37F-7196C77F8575}" type="presOf" srcId="{28E39066-94FA-4224-BBC9-29D710EC97F6}" destId="{E070BCFF-2A74-4EE4-B01C-ACE8BF1F19A8}" srcOrd="0" destOrd="0" presId="urn:microsoft.com/office/officeart/2005/8/layout/process1"/>
-    <dgm:cxn modelId="{42819C35-4638-418A-A16B-6E884D90151C}" type="presParOf" srcId="{9C48957A-E047-42C4-963B-C2CCE796B749}" destId="{35B3CA7D-F884-4327-867C-37154868F97A}" srcOrd="0" destOrd="0" presId="urn:microsoft.com/office/officeart/2005/8/layout/process1"/>
-    <dgm:cxn modelId="{A8AF3FA4-D593-46D1-BBFD-833A0706C089}" type="presParOf" srcId="{9C48957A-E047-42C4-963B-C2CCE796B749}" destId="{E070BCFF-2A74-4EE4-B01C-ACE8BF1F19A8}" srcOrd="1" destOrd="0" presId="urn:microsoft.com/office/officeart/2005/8/layout/process1"/>
-    <dgm:cxn modelId="{15B1F0E1-B835-48E4-9AF6-830F92C98D1D}" type="presParOf" srcId="{E070BCFF-2A74-4EE4-B01C-ACE8BF1F19A8}" destId="{8682400F-C592-4135-9ACD-D6A187F9A985}" srcOrd="0" destOrd="0" presId="urn:microsoft.com/office/officeart/2005/8/layout/process1"/>
-    <dgm:cxn modelId="{FB632171-804A-4A3B-B9EF-791C7CB28532}" type="presParOf" srcId="{9C48957A-E047-42C4-963B-C2CCE796B749}" destId="{FB8FFEA1-12DF-41E1-8ADE-259A4D28E4FA}" srcOrd="2" destOrd="0" presId="urn:microsoft.com/office/officeart/2005/8/layout/process1"/>
-    <dgm:cxn modelId="{E97A92D9-6ED9-48E0-A9AE-108562436FE6}" type="presParOf" srcId="{9C48957A-E047-42C4-963B-C2CCE796B749}" destId="{67A39BEA-CDD9-4997-8C3F-7C6D3FA4D845}" srcOrd="3" destOrd="0" presId="urn:microsoft.com/office/officeart/2005/8/layout/process1"/>
-    <dgm:cxn modelId="{C41D5F7A-214D-4F1F-A2C7-D4A8490E41C0}" type="presParOf" srcId="{67A39BEA-CDD9-4997-8C3F-7C6D3FA4D845}" destId="{197CE994-DF84-49C5-A40F-53D352D6543F}" srcOrd="0" destOrd="0" presId="urn:microsoft.com/office/officeart/2005/8/layout/process1"/>
-    <dgm:cxn modelId="{73CF5849-754C-47E0-9BEA-ABE85932F1C8}" type="presParOf" srcId="{9C48957A-E047-42C4-963B-C2CCE796B749}" destId="{E3C4C799-8C41-4A78-8033-DB56C2ADE703}" srcOrd="4" destOrd="0" presId="urn:microsoft.com/office/officeart/2005/8/layout/process1"/>
-    <dgm:cxn modelId="{92FA283F-70F6-4734-99D3-0D2A3513E891}" type="presParOf" srcId="{9C48957A-E047-42C4-963B-C2CCE796B749}" destId="{6B739AD3-7783-4341-A167-681031A3395D}" srcOrd="5" destOrd="0" presId="urn:microsoft.com/office/officeart/2005/8/layout/process1"/>
-    <dgm:cxn modelId="{E532756A-352E-42D1-B43D-C19B667A69D5}" type="presParOf" srcId="{6B739AD3-7783-4341-A167-681031A3395D}" destId="{4AFC2D97-BED2-4BAE-B67C-C75850926D60}" srcOrd="0" destOrd="0" presId="urn:microsoft.com/office/officeart/2005/8/layout/process1"/>
-    <dgm:cxn modelId="{3EA9B1F1-5839-4E87-BD1E-0673D22DCC75}" type="presParOf" srcId="{9C48957A-E047-42C4-963B-C2CCE796B749}" destId="{F78CADC9-228F-458F-8AB6-9E06101BB956}" srcOrd="6" destOrd="0" presId="urn:microsoft.com/office/officeart/2005/8/layout/process1"/>
+    <dgm:cxn modelId="{CD9F5B31-533A-4A96-9C80-49DD74CC9F02}" type="presOf" srcId="{525B8DCD-C879-4A12-B842-E224817ED92D}" destId="{E3C4C799-8C41-4A78-8033-DB56C2ADE703}" srcOrd="0" destOrd="0" presId="urn:microsoft.com/office/officeart/2005/8/layout/process1"/>
+    <dgm:cxn modelId="{A31A87F8-D5E8-4B71-B3E8-F7245E78F0C6}" type="presOf" srcId="{2D5997B9-EFDE-4899-A8B0-C83303D47DDC}" destId="{F78CADC9-228F-458F-8AB6-9E06101BB956}" srcOrd="0" destOrd="0" presId="urn:microsoft.com/office/officeart/2005/8/layout/process1"/>
+    <dgm:cxn modelId="{521174CB-7432-4225-93BA-D181DE96C3D9}" type="presOf" srcId="{D64AAC8B-3F54-4067-A839-B778371D05BA}" destId="{4AFC2D97-BED2-4BAE-B67C-C75850926D60}" srcOrd="1" destOrd="0" presId="urn:microsoft.com/office/officeart/2005/8/layout/process1"/>
+    <dgm:cxn modelId="{14578169-144C-4DD9-AAF5-BB85012FE342}" type="presOf" srcId="{3BE9E339-4EAE-443A-8148-9869122DCC63}" destId="{9C48957A-E047-42C4-963B-C2CCE796B749}" srcOrd="0" destOrd="0" presId="urn:microsoft.com/office/officeart/2005/8/layout/process1"/>
+    <dgm:cxn modelId="{D4C4DF3E-B264-483E-9B28-FEBB7E9BBAD6}" type="presOf" srcId="{28E39066-94FA-4224-BBC9-29D710EC97F6}" destId="{E070BCFF-2A74-4EE4-B01C-ACE8BF1F19A8}" srcOrd="0" destOrd="0" presId="urn:microsoft.com/office/officeart/2005/8/layout/process1"/>
+    <dgm:cxn modelId="{CCD357B7-64BE-4B74-881C-1D0C257D03BA}" type="presOf" srcId="{28E39066-94FA-4224-BBC9-29D710EC97F6}" destId="{8682400F-C592-4135-9ACD-D6A187F9A985}" srcOrd="1" destOrd="0" presId="urn:microsoft.com/office/officeart/2005/8/layout/process1"/>
+    <dgm:cxn modelId="{D22BC863-34CA-4C56-A82F-D9729BC1B022}" type="presOf" srcId="{D64AAC8B-3F54-4067-A839-B778371D05BA}" destId="{6B739AD3-7783-4341-A167-681031A3395D}" srcOrd="0" destOrd="0" presId="urn:microsoft.com/office/officeart/2005/8/layout/process1"/>
+    <dgm:cxn modelId="{A41F22DE-3FDA-448B-A378-D6070179D8AA}" type="presOf" srcId="{B1B1019C-AF08-44BE-B9E1-ED21383847AE}" destId="{35B3CA7D-F884-4327-867C-37154868F97A}" srcOrd="0" destOrd="0" presId="urn:microsoft.com/office/officeart/2005/8/layout/process1"/>
+    <dgm:cxn modelId="{D2B082CB-922C-4A64-BC2C-0C86FF1F9AB8}" type="presOf" srcId="{572B047B-E5B8-4622-8423-B353D5227557}" destId="{FB8FFEA1-12DF-41E1-8ADE-259A4D28E4FA}" srcOrd="0" destOrd="0" presId="urn:microsoft.com/office/officeart/2005/8/layout/process1"/>
+    <dgm:cxn modelId="{9E77AF0A-2818-4B15-A838-5F91DDE218E2}" type="presParOf" srcId="{9C48957A-E047-42C4-963B-C2CCE796B749}" destId="{35B3CA7D-F884-4327-867C-37154868F97A}" srcOrd="0" destOrd="0" presId="urn:microsoft.com/office/officeart/2005/8/layout/process1"/>
+    <dgm:cxn modelId="{511F6088-4DC4-4C11-B544-B1E6FDA71994}" type="presParOf" srcId="{9C48957A-E047-42C4-963B-C2CCE796B749}" destId="{E070BCFF-2A74-4EE4-B01C-ACE8BF1F19A8}" srcOrd="1" destOrd="0" presId="urn:microsoft.com/office/officeart/2005/8/layout/process1"/>
+    <dgm:cxn modelId="{14163E41-8A9D-4D9E-8577-380B9E235023}" type="presParOf" srcId="{E070BCFF-2A74-4EE4-B01C-ACE8BF1F19A8}" destId="{8682400F-C592-4135-9ACD-D6A187F9A985}" srcOrd="0" destOrd="0" presId="urn:microsoft.com/office/officeart/2005/8/layout/process1"/>
+    <dgm:cxn modelId="{5499DA6D-FC82-4998-B005-3A58DD1F63C5}" type="presParOf" srcId="{9C48957A-E047-42C4-963B-C2CCE796B749}" destId="{FB8FFEA1-12DF-41E1-8ADE-259A4D28E4FA}" srcOrd="2" destOrd="0" presId="urn:microsoft.com/office/officeart/2005/8/layout/process1"/>
+    <dgm:cxn modelId="{65DFF6C2-86A4-4618-B25F-7D0B83F75754}" type="presParOf" srcId="{9C48957A-E047-42C4-963B-C2CCE796B749}" destId="{67A39BEA-CDD9-4997-8C3F-7C6D3FA4D845}" srcOrd="3" destOrd="0" presId="urn:microsoft.com/office/officeart/2005/8/layout/process1"/>
+    <dgm:cxn modelId="{EA316746-0BDA-4E59-B868-91A8216C2DBD}" type="presParOf" srcId="{67A39BEA-CDD9-4997-8C3F-7C6D3FA4D845}" destId="{197CE994-DF84-49C5-A40F-53D352D6543F}" srcOrd="0" destOrd="0" presId="urn:microsoft.com/office/officeart/2005/8/layout/process1"/>
+    <dgm:cxn modelId="{5FD978DD-6B68-4043-9945-0E65853E93C3}" type="presParOf" srcId="{9C48957A-E047-42C4-963B-C2CCE796B749}" destId="{E3C4C799-8C41-4A78-8033-DB56C2ADE703}" srcOrd="4" destOrd="0" presId="urn:microsoft.com/office/officeart/2005/8/layout/process1"/>
+    <dgm:cxn modelId="{09B45AF1-B9ED-4655-812C-562857190A80}" type="presParOf" srcId="{9C48957A-E047-42C4-963B-C2CCE796B749}" destId="{6B739AD3-7783-4341-A167-681031A3395D}" srcOrd="5" destOrd="0" presId="urn:microsoft.com/office/officeart/2005/8/layout/process1"/>
+    <dgm:cxn modelId="{4981F96F-86C8-405B-AD69-34CBFE548436}" type="presParOf" srcId="{6B739AD3-7783-4341-A167-681031A3395D}" destId="{4AFC2D97-BED2-4BAE-B67C-C75850926D60}" srcOrd="0" destOrd="0" presId="urn:microsoft.com/office/officeart/2005/8/layout/process1"/>
+    <dgm:cxn modelId="{4DF70092-2D3A-4C4E-B322-0EA34EB8032C}" type="presParOf" srcId="{9C48957A-E047-42C4-963B-C2CCE796B749}" destId="{F78CADC9-228F-458F-8AB6-9E06101BB956}" srcOrd="6" destOrd="0" presId="urn:microsoft.com/office/officeart/2005/8/layout/process1"/>
   </dgm:cxnLst>
   <dgm:bg/>
   <dgm:whole/>
@@ -12054,31 +12083,31 @@
     </dgm:pt>
   </dgm:ptLst>
   <dgm:cxnLst>
-    <dgm:cxn modelId="{55E4230B-82F2-4930-8FFB-8BA92D59095C}" type="presOf" srcId="{068E59F6-C02D-4E37-B59C-08252E96C030}" destId="{9153A767-4B26-41E3-8E2B-A903DD83C581}" srcOrd="0" destOrd="0" presId="urn:microsoft.com/office/officeart/2005/8/layout/process1"/>
-    <dgm:cxn modelId="{1CC4B33C-955D-49C9-B5E0-B8FE5D043B38}" type="presOf" srcId="{8EBB70D4-0647-4CA6-AE54-4D08255C4C1F}" destId="{8CD3E0AC-0B9C-4E44-B242-573BB6BB0EC5}" srcOrd="0" destOrd="0" presId="urn:microsoft.com/office/officeart/2005/8/layout/process1"/>
-    <dgm:cxn modelId="{14E4F4D6-F110-48C6-8261-EC4434350DCE}" type="presOf" srcId="{1F5AC68B-0049-4A6C-8578-F48386E4306F}" destId="{8C2918B8-92DD-4994-BB41-1C8A658CCB0D}" srcOrd="0" destOrd="0" presId="urn:microsoft.com/office/officeart/2005/8/layout/process1"/>
+    <dgm:cxn modelId="{A2F1AE24-3725-4234-8073-9269B9DB5D1E}" type="presOf" srcId="{1F5AC68B-0049-4A6C-8578-F48386E4306F}" destId="{8C2918B8-92DD-4994-BB41-1C8A658CCB0D}" srcOrd="0" destOrd="0" presId="urn:microsoft.com/office/officeart/2005/8/layout/process1"/>
+    <dgm:cxn modelId="{DDDA3BF2-929A-449B-9B82-C9B017BC85C0}" type="presOf" srcId="{3BEB6FA2-D5C8-4421-84BF-4CFC95CD5BE1}" destId="{3B435AAB-233D-429D-842E-FFE0A76B453D}" srcOrd="0" destOrd="0" presId="urn:microsoft.com/office/officeart/2005/8/layout/process1"/>
+    <dgm:cxn modelId="{976242B5-AB85-4EBF-9BBD-F5DABD5DAA89}" type="presOf" srcId="{8CC5E17B-36C2-40ED-9E75-6912324B2C47}" destId="{A819CF15-55E9-4187-9088-7C7C05ABBDD1}" srcOrd="0" destOrd="0" presId="urn:microsoft.com/office/officeart/2005/8/layout/process1"/>
+    <dgm:cxn modelId="{10F4A735-98A9-401F-9513-9B92D979918A}" type="presOf" srcId="{FA4069F5-2490-4B5D-AE70-AF1EBEED7D08}" destId="{0C880ED8-3C34-4B34-A1D9-B3CC07827C02}" srcOrd="1" destOrd="0" presId="urn:microsoft.com/office/officeart/2005/8/layout/process1"/>
+    <dgm:cxn modelId="{28F1BAD3-2EF5-4C34-93C9-6DD6048CABC2}" type="presOf" srcId="{3BEB6FA2-D5C8-4421-84BF-4CFC95CD5BE1}" destId="{36D9EDEF-905A-467A-AF05-27B10136D9F2}" srcOrd="1" destOrd="0" presId="urn:microsoft.com/office/officeart/2005/8/layout/process1"/>
+    <dgm:cxn modelId="{7453D14E-8B93-49B5-9736-0193200315AC}" type="presOf" srcId="{FA4069F5-2490-4B5D-AE70-AF1EBEED7D08}" destId="{8DA2F138-AD73-476B-A67C-023559A13086}" srcOrd="0" destOrd="0" presId="urn:microsoft.com/office/officeart/2005/8/layout/process1"/>
     <dgm:cxn modelId="{3E4CCB32-81BE-46A1-9771-29B3C546C7ED}" srcId="{39969409-FED6-4E35-910E-FE2EB1C07FB9}" destId="{0E1D8237-7AB4-4ECD-9210-D0CBA7DA58DD}" srcOrd="2" destOrd="0" parTransId="{70A60683-AA00-47D5-84FE-C1E1EEDF2EB0}" sibTransId="{FA4069F5-2490-4B5D-AE70-AF1EBEED7D08}"/>
-    <dgm:cxn modelId="{E02D1854-BED9-46D7-808E-F44A37A9B5FB}" type="presOf" srcId="{0E1D8237-7AB4-4ECD-9210-D0CBA7DA58DD}" destId="{99937908-5849-4632-BC88-77609B5E89BF}" srcOrd="0" destOrd="0" presId="urn:microsoft.com/office/officeart/2005/8/layout/process1"/>
-    <dgm:cxn modelId="{702D38F2-44EC-4506-AA5B-59C9124738A2}" type="presOf" srcId="{39969409-FED6-4E35-910E-FE2EB1C07FB9}" destId="{2863BA03-5D04-43A7-B0DB-02DA9D047288}" srcOrd="0" destOrd="0" presId="urn:microsoft.com/office/officeart/2005/8/layout/process1"/>
+    <dgm:cxn modelId="{80BF5E4A-89B0-4493-9A10-A51121E74B8D}" type="presOf" srcId="{0E1D8237-7AB4-4ECD-9210-D0CBA7DA58DD}" destId="{99937908-5849-4632-BC88-77609B5E89BF}" srcOrd="0" destOrd="0" presId="urn:microsoft.com/office/officeart/2005/8/layout/process1"/>
+    <dgm:cxn modelId="{D7980139-7E5C-4FDB-8657-B3EEF4610BA5}" type="presOf" srcId="{1F5AC68B-0049-4A6C-8578-F48386E4306F}" destId="{664F6DD4-37BD-4685-AA67-4754C37F01AB}" srcOrd="1" destOrd="0" presId="urn:microsoft.com/office/officeart/2005/8/layout/process1"/>
     <dgm:cxn modelId="{6881281D-6752-4F77-B753-70CC1732F45B}" srcId="{39969409-FED6-4E35-910E-FE2EB1C07FB9}" destId="{8EBB70D4-0647-4CA6-AE54-4D08255C4C1F}" srcOrd="3" destOrd="0" parTransId="{13A4BC38-5223-48F1-B6B8-43F39E2E6DFA}" sibTransId="{3A232EBD-AC43-4184-824C-6BF837CADA6B}"/>
-    <dgm:cxn modelId="{2779A7B6-5D3D-4477-8F1D-9062C7BD1591}" type="presOf" srcId="{FA4069F5-2490-4B5D-AE70-AF1EBEED7D08}" destId="{0C880ED8-3C34-4B34-A1D9-B3CC07827C02}" srcOrd="1" destOrd="0" presId="urn:microsoft.com/office/officeart/2005/8/layout/process1"/>
-    <dgm:cxn modelId="{BDD9D942-EC62-413B-8B7A-148AA25B9020}" type="presOf" srcId="{8CC5E17B-36C2-40ED-9E75-6912324B2C47}" destId="{A819CF15-55E9-4187-9088-7C7C05ABBDD1}" srcOrd="0" destOrd="0" presId="urn:microsoft.com/office/officeart/2005/8/layout/process1"/>
-    <dgm:cxn modelId="{A9061008-4F7A-41A5-9D87-1AD013B5447E}" type="presOf" srcId="{3BEB6FA2-D5C8-4421-84BF-4CFC95CD5BE1}" destId="{3B435AAB-233D-429D-842E-FFE0A76B453D}" srcOrd="0" destOrd="0" presId="urn:microsoft.com/office/officeart/2005/8/layout/process1"/>
-    <dgm:cxn modelId="{6FF22569-B54C-4075-9641-3C08D5B34344}" type="presOf" srcId="{FA4069F5-2490-4B5D-AE70-AF1EBEED7D08}" destId="{8DA2F138-AD73-476B-A67C-023559A13086}" srcOrd="0" destOrd="0" presId="urn:microsoft.com/office/officeart/2005/8/layout/process1"/>
-    <dgm:cxn modelId="{86E0C5D7-6467-450B-A473-E58BE8C25A21}" type="presOf" srcId="{1F5AC68B-0049-4A6C-8578-F48386E4306F}" destId="{664F6DD4-37BD-4685-AA67-4754C37F01AB}" srcOrd="1" destOrd="0" presId="urn:microsoft.com/office/officeart/2005/8/layout/process1"/>
+    <dgm:cxn modelId="{EF1F4BC4-736C-4C7A-B04B-E94D0B9A524C}" type="presOf" srcId="{068E59F6-C02D-4E37-B59C-08252E96C030}" destId="{9153A767-4B26-41E3-8E2B-A903DD83C581}" srcOrd="0" destOrd="0" presId="urn:microsoft.com/office/officeart/2005/8/layout/process1"/>
+    <dgm:cxn modelId="{7F956A3B-0F6C-4AFD-9BB8-B7AEB4A865DC}" type="presOf" srcId="{39969409-FED6-4E35-910E-FE2EB1C07FB9}" destId="{2863BA03-5D04-43A7-B0DB-02DA9D047288}" srcOrd="0" destOrd="0" presId="urn:microsoft.com/office/officeart/2005/8/layout/process1"/>
+    <dgm:cxn modelId="{167611F5-4E1A-4CE7-9689-6963D9CFDFB9}" type="presOf" srcId="{8EBB70D4-0647-4CA6-AE54-4D08255C4C1F}" destId="{8CD3E0AC-0B9C-4E44-B242-573BB6BB0EC5}" srcOrd="0" destOrd="0" presId="urn:microsoft.com/office/officeart/2005/8/layout/process1"/>
     <dgm:cxn modelId="{639D602F-0CD5-4C23-A67D-D663D7C5837E}" srcId="{39969409-FED6-4E35-910E-FE2EB1C07FB9}" destId="{068E59F6-C02D-4E37-B59C-08252E96C030}" srcOrd="1" destOrd="0" parTransId="{4F51CE73-2F15-4D2B-8853-A1C99026EA1A}" sibTransId="{1F5AC68B-0049-4A6C-8578-F48386E4306F}"/>
-    <dgm:cxn modelId="{A20CAC7B-01D9-467D-9133-BC48D4E9D046}" type="presOf" srcId="{3BEB6FA2-D5C8-4421-84BF-4CFC95CD5BE1}" destId="{36D9EDEF-905A-467A-AF05-27B10136D9F2}" srcOrd="1" destOrd="0" presId="urn:microsoft.com/office/officeart/2005/8/layout/process1"/>
     <dgm:cxn modelId="{0B41114B-3230-4EBC-A06E-628AD36F07F9}" srcId="{39969409-FED6-4E35-910E-FE2EB1C07FB9}" destId="{8CC5E17B-36C2-40ED-9E75-6912324B2C47}" srcOrd="0" destOrd="0" parTransId="{F47AD828-E1DF-4F1E-ACFA-33530F6E9DC9}" sibTransId="{3BEB6FA2-D5C8-4421-84BF-4CFC95CD5BE1}"/>
-    <dgm:cxn modelId="{485BFA3B-03E9-4BFA-B08D-A421504EE78C}" type="presParOf" srcId="{2863BA03-5D04-43A7-B0DB-02DA9D047288}" destId="{A819CF15-55E9-4187-9088-7C7C05ABBDD1}" srcOrd="0" destOrd="0" presId="urn:microsoft.com/office/officeart/2005/8/layout/process1"/>
-    <dgm:cxn modelId="{E0113BF5-E031-408F-BACA-D60EFDDBFB1B}" type="presParOf" srcId="{2863BA03-5D04-43A7-B0DB-02DA9D047288}" destId="{3B435AAB-233D-429D-842E-FFE0A76B453D}" srcOrd="1" destOrd="0" presId="urn:microsoft.com/office/officeart/2005/8/layout/process1"/>
-    <dgm:cxn modelId="{36C80D61-25D9-4727-AB47-B2493BDBCCD4}" type="presParOf" srcId="{3B435AAB-233D-429D-842E-FFE0A76B453D}" destId="{36D9EDEF-905A-467A-AF05-27B10136D9F2}" srcOrd="0" destOrd="0" presId="urn:microsoft.com/office/officeart/2005/8/layout/process1"/>
-    <dgm:cxn modelId="{52E8F7C6-4E13-4019-B90B-7FD18B6FD7E3}" type="presParOf" srcId="{2863BA03-5D04-43A7-B0DB-02DA9D047288}" destId="{9153A767-4B26-41E3-8E2B-A903DD83C581}" srcOrd="2" destOrd="0" presId="urn:microsoft.com/office/officeart/2005/8/layout/process1"/>
-    <dgm:cxn modelId="{DB8FEDAC-EB9B-422A-9F66-FB7207B750A0}" type="presParOf" srcId="{2863BA03-5D04-43A7-B0DB-02DA9D047288}" destId="{8C2918B8-92DD-4994-BB41-1C8A658CCB0D}" srcOrd="3" destOrd="0" presId="urn:microsoft.com/office/officeart/2005/8/layout/process1"/>
-    <dgm:cxn modelId="{036BE3FF-3F0B-4E9E-AD2D-D6229EBA4E44}" type="presParOf" srcId="{8C2918B8-92DD-4994-BB41-1C8A658CCB0D}" destId="{664F6DD4-37BD-4685-AA67-4754C37F01AB}" srcOrd="0" destOrd="0" presId="urn:microsoft.com/office/officeart/2005/8/layout/process1"/>
-    <dgm:cxn modelId="{22E8372D-3C6D-4CD9-90B2-46465D509D17}" type="presParOf" srcId="{2863BA03-5D04-43A7-B0DB-02DA9D047288}" destId="{99937908-5849-4632-BC88-77609B5E89BF}" srcOrd="4" destOrd="0" presId="urn:microsoft.com/office/officeart/2005/8/layout/process1"/>
-    <dgm:cxn modelId="{C67ABD0D-4130-47A4-874F-2589DB018D39}" type="presParOf" srcId="{2863BA03-5D04-43A7-B0DB-02DA9D047288}" destId="{8DA2F138-AD73-476B-A67C-023559A13086}" srcOrd="5" destOrd="0" presId="urn:microsoft.com/office/officeart/2005/8/layout/process1"/>
-    <dgm:cxn modelId="{3AF79DE9-E3B9-4001-90C6-68E233EBA41B}" type="presParOf" srcId="{8DA2F138-AD73-476B-A67C-023559A13086}" destId="{0C880ED8-3C34-4B34-A1D9-B3CC07827C02}" srcOrd="0" destOrd="0" presId="urn:microsoft.com/office/officeart/2005/8/layout/process1"/>
-    <dgm:cxn modelId="{4D074899-09B2-4AC8-8236-F8FECAF86EE2}" type="presParOf" srcId="{2863BA03-5D04-43A7-B0DB-02DA9D047288}" destId="{8CD3E0AC-0B9C-4E44-B242-573BB6BB0EC5}" srcOrd="6" destOrd="0" presId="urn:microsoft.com/office/officeart/2005/8/layout/process1"/>
+    <dgm:cxn modelId="{DF919EA1-5F03-4B6B-B0C5-7908272CE7A7}" type="presParOf" srcId="{2863BA03-5D04-43A7-B0DB-02DA9D047288}" destId="{A819CF15-55E9-4187-9088-7C7C05ABBDD1}" srcOrd="0" destOrd="0" presId="urn:microsoft.com/office/officeart/2005/8/layout/process1"/>
+    <dgm:cxn modelId="{39B608F8-2108-4573-85F4-308CF6163810}" type="presParOf" srcId="{2863BA03-5D04-43A7-B0DB-02DA9D047288}" destId="{3B435AAB-233D-429D-842E-FFE0A76B453D}" srcOrd="1" destOrd="0" presId="urn:microsoft.com/office/officeart/2005/8/layout/process1"/>
+    <dgm:cxn modelId="{411CBDCE-3BC4-4EB8-B748-26EE0F011096}" type="presParOf" srcId="{3B435AAB-233D-429D-842E-FFE0A76B453D}" destId="{36D9EDEF-905A-467A-AF05-27B10136D9F2}" srcOrd="0" destOrd="0" presId="urn:microsoft.com/office/officeart/2005/8/layout/process1"/>
+    <dgm:cxn modelId="{B853FC24-CEB4-4442-8462-96BE3141E6F5}" type="presParOf" srcId="{2863BA03-5D04-43A7-B0DB-02DA9D047288}" destId="{9153A767-4B26-41E3-8E2B-A903DD83C581}" srcOrd="2" destOrd="0" presId="urn:microsoft.com/office/officeart/2005/8/layout/process1"/>
+    <dgm:cxn modelId="{E4BC2DBF-03F5-4894-828A-6C837B97B90B}" type="presParOf" srcId="{2863BA03-5D04-43A7-B0DB-02DA9D047288}" destId="{8C2918B8-92DD-4994-BB41-1C8A658CCB0D}" srcOrd="3" destOrd="0" presId="urn:microsoft.com/office/officeart/2005/8/layout/process1"/>
+    <dgm:cxn modelId="{494F9691-AC36-44DF-9954-32BE926468E4}" type="presParOf" srcId="{8C2918B8-92DD-4994-BB41-1C8A658CCB0D}" destId="{664F6DD4-37BD-4685-AA67-4754C37F01AB}" srcOrd="0" destOrd="0" presId="urn:microsoft.com/office/officeart/2005/8/layout/process1"/>
+    <dgm:cxn modelId="{6D964898-067F-46EF-B54B-B4A3F568F50E}" type="presParOf" srcId="{2863BA03-5D04-43A7-B0DB-02DA9D047288}" destId="{99937908-5849-4632-BC88-77609B5E89BF}" srcOrd="4" destOrd="0" presId="urn:microsoft.com/office/officeart/2005/8/layout/process1"/>
+    <dgm:cxn modelId="{99EE4AF9-DF62-408C-96F8-99EB5BAA11A8}" type="presParOf" srcId="{2863BA03-5D04-43A7-B0DB-02DA9D047288}" destId="{8DA2F138-AD73-476B-A67C-023559A13086}" srcOrd="5" destOrd="0" presId="urn:microsoft.com/office/officeart/2005/8/layout/process1"/>
+    <dgm:cxn modelId="{44E5E863-234F-484C-ADF2-39693E7B93B7}" type="presParOf" srcId="{8DA2F138-AD73-476B-A67C-023559A13086}" destId="{0C880ED8-3C34-4B34-A1D9-B3CC07827C02}" srcOrd="0" destOrd="0" presId="urn:microsoft.com/office/officeart/2005/8/layout/process1"/>
+    <dgm:cxn modelId="{3B52EA03-88D9-4772-B7F9-194DF794EAB8}" type="presParOf" srcId="{2863BA03-5D04-43A7-B0DB-02DA9D047288}" destId="{8CD3E0AC-0B9C-4E44-B242-573BB6BB0EC5}" srcOrd="6" destOrd="0" presId="urn:microsoft.com/office/officeart/2005/8/layout/process1"/>
   </dgm:cxnLst>
   <dgm:bg/>
   <dgm:whole/>
@@ -12099,7 +12128,11 @@
     </dgm:pt>
     <dgm:pt modelId="{8CC5E17B-36C2-40ED-9E75-6912324B2C47}">
       <dgm:prSet phldrT="[Tekst]"/>
-      <dgm:spPr/>
+      <dgm:spPr>
+        <a:solidFill>
+          <a:srgbClr val="92D050"/>
+        </a:solidFill>
+      </dgm:spPr>
       <dgm:t>
         <a:bodyPr/>
         <a:lstStyle/>
@@ -12135,7 +12168,11 @@
     </dgm:pt>
     <dgm:pt modelId="{068E59F6-C02D-4E37-B59C-08252E96C030}">
       <dgm:prSet phldrT="[Tekst]"/>
-      <dgm:spPr/>
+      <dgm:spPr>
+        <a:solidFill>
+          <a:srgbClr val="92D050"/>
+        </a:solidFill>
+      </dgm:spPr>
       <dgm:t>
         <a:bodyPr/>
         <a:lstStyle/>
@@ -12171,7 +12208,11 @@
     </dgm:pt>
     <dgm:pt modelId="{0E1D8237-7AB4-4ECD-9210-D0CBA7DA58DD}">
       <dgm:prSet phldrT="[Tekst]"/>
-      <dgm:spPr/>
+      <dgm:spPr>
+        <a:solidFill>
+          <a:srgbClr val="92D050"/>
+        </a:solidFill>
+      </dgm:spPr>
       <dgm:t>
         <a:bodyPr/>
         <a:lstStyle/>
@@ -12207,7 +12248,11 @@
     </dgm:pt>
     <dgm:pt modelId="{8A7447BF-43D8-4A74-8601-2F377BD858BE}">
       <dgm:prSet phldrT="[Tekst]"/>
-      <dgm:spPr/>
+      <dgm:spPr>
+        <a:solidFill>
+          <a:srgbClr val="92D050"/>
+        </a:solidFill>
+      </dgm:spPr>
       <dgm:t>
         <a:bodyPr/>
         <a:lstStyle/>
@@ -12378,31 +12423,31 @@
     </dgm:pt>
   </dgm:ptLst>
   <dgm:cxnLst>
-    <dgm:cxn modelId="{F0CD28C4-9C41-4D1B-B74F-7843E064FABF}" type="presOf" srcId="{3BEB6FA2-D5C8-4421-84BF-4CFC95CD5BE1}" destId="{36D9EDEF-905A-467A-AF05-27B10136D9F2}" srcOrd="1" destOrd="0" presId="urn:microsoft.com/office/officeart/2005/8/layout/process1"/>
-    <dgm:cxn modelId="{9E61FF65-7560-4049-8B6F-A0F4EE1F5293}" type="presOf" srcId="{39969409-FED6-4E35-910E-FE2EB1C07FB9}" destId="{2863BA03-5D04-43A7-B0DB-02DA9D047288}" srcOrd="0" destOrd="0" presId="urn:microsoft.com/office/officeart/2005/8/layout/process1"/>
-    <dgm:cxn modelId="{49F8D46F-652C-43FA-80AF-43F1FDD82782}" type="presOf" srcId="{3BEB6FA2-D5C8-4421-84BF-4CFC95CD5BE1}" destId="{3B435AAB-233D-429D-842E-FFE0A76B453D}" srcOrd="0" destOrd="0" presId="urn:microsoft.com/office/officeart/2005/8/layout/process1"/>
+    <dgm:cxn modelId="{B9D5ADC9-B99E-455B-8987-49029B6A1FD6}" type="presOf" srcId="{452C223A-10F4-4D6E-A19E-C64417E2B1CD}" destId="{FC4249D5-4D7E-4059-AC90-8BB05F1D798D}" srcOrd="1" destOrd="0" presId="urn:microsoft.com/office/officeart/2005/8/layout/process1"/>
+    <dgm:cxn modelId="{FE3D444E-836D-499D-B486-86D10D139586}" type="presOf" srcId="{3BEB6FA2-D5C8-4421-84BF-4CFC95CD5BE1}" destId="{36D9EDEF-905A-467A-AF05-27B10136D9F2}" srcOrd="1" destOrd="0" presId="urn:microsoft.com/office/officeart/2005/8/layout/process1"/>
+    <dgm:cxn modelId="{1A44F4DA-71AA-4349-9B58-0D9DAE354AB9}" type="presOf" srcId="{3BEB6FA2-D5C8-4421-84BF-4CFC95CD5BE1}" destId="{3B435AAB-233D-429D-842E-FFE0A76B453D}" srcOrd="0" destOrd="0" presId="urn:microsoft.com/office/officeart/2005/8/layout/process1"/>
     <dgm:cxn modelId="{3E4CCB32-81BE-46A1-9771-29B3C546C7ED}" srcId="{39969409-FED6-4E35-910E-FE2EB1C07FB9}" destId="{0E1D8237-7AB4-4ECD-9210-D0CBA7DA58DD}" srcOrd="3" destOrd="0" parTransId="{70A60683-AA00-47D5-84FE-C1E1EEDF2EB0}" sibTransId="{FA4069F5-2490-4B5D-AE70-AF1EBEED7D08}"/>
-    <dgm:cxn modelId="{FB84AFFB-5879-49C7-8579-49F776A27606}" type="presOf" srcId="{1F5AC68B-0049-4A6C-8578-F48386E4306F}" destId="{664F6DD4-37BD-4685-AA67-4754C37F01AB}" srcOrd="1" destOrd="0" presId="urn:microsoft.com/office/officeart/2005/8/layout/process1"/>
-    <dgm:cxn modelId="{F7BC8A8D-8488-440A-BB3E-F14F6939EBB5}" type="presOf" srcId="{1F5AC68B-0049-4A6C-8578-F48386E4306F}" destId="{8C2918B8-92DD-4994-BB41-1C8A658CCB0D}" srcOrd="0" destOrd="0" presId="urn:microsoft.com/office/officeart/2005/8/layout/process1"/>
-    <dgm:cxn modelId="{1D070B9E-BEDA-4F81-A190-4A9AA4C3E7A0}" type="presOf" srcId="{8A7447BF-43D8-4A74-8601-2F377BD858BE}" destId="{7ACD68F0-C545-4524-A8B0-50275AFA15F3}" srcOrd="0" destOrd="0" presId="urn:microsoft.com/office/officeart/2005/8/layout/process1"/>
-    <dgm:cxn modelId="{2E35494A-75D5-45BF-BCD2-0828B7281FE5}" type="presOf" srcId="{068E59F6-C02D-4E37-B59C-08252E96C030}" destId="{9153A767-4B26-41E3-8E2B-A903DD83C581}" srcOrd="0" destOrd="0" presId="urn:microsoft.com/office/officeart/2005/8/layout/process1"/>
-    <dgm:cxn modelId="{58590229-73CD-474C-A7E3-318C6D00C2AB}" type="presOf" srcId="{452C223A-10F4-4D6E-A19E-C64417E2B1CD}" destId="{FC4249D5-4D7E-4059-AC90-8BB05F1D798D}" srcOrd="1" destOrd="0" presId="urn:microsoft.com/office/officeart/2005/8/layout/process1"/>
+    <dgm:cxn modelId="{7817ED6D-3BFC-48F0-932E-BBC9B1481566}" type="presOf" srcId="{1F5AC68B-0049-4A6C-8578-F48386E4306F}" destId="{8C2918B8-92DD-4994-BB41-1C8A658CCB0D}" srcOrd="0" destOrd="0" presId="urn:microsoft.com/office/officeart/2005/8/layout/process1"/>
+    <dgm:cxn modelId="{4026FABD-0E87-4551-A293-085A885E8D10}" type="presOf" srcId="{1F5AC68B-0049-4A6C-8578-F48386E4306F}" destId="{664F6DD4-37BD-4685-AA67-4754C37F01AB}" srcOrd="1" destOrd="0" presId="urn:microsoft.com/office/officeart/2005/8/layout/process1"/>
+    <dgm:cxn modelId="{743B3F13-DD4D-4291-80B1-F4EBC3423E99}" type="presOf" srcId="{0E1D8237-7AB4-4ECD-9210-D0CBA7DA58DD}" destId="{99937908-5849-4632-BC88-77609B5E89BF}" srcOrd="0" destOrd="0" presId="urn:microsoft.com/office/officeart/2005/8/layout/process1"/>
+    <dgm:cxn modelId="{1C851434-0C03-4C1C-AEA7-89BB70FEB117}" type="presOf" srcId="{39969409-FED6-4E35-910E-FE2EB1C07FB9}" destId="{2863BA03-5D04-43A7-B0DB-02DA9D047288}" srcOrd="0" destOrd="0" presId="urn:microsoft.com/office/officeart/2005/8/layout/process1"/>
+    <dgm:cxn modelId="{82153E1F-8F1A-437E-BD43-11DFD929B9BB}" type="presOf" srcId="{8CC5E17B-36C2-40ED-9E75-6912324B2C47}" destId="{A819CF15-55E9-4187-9088-7C7C05ABBDD1}" srcOrd="0" destOrd="0" presId="urn:microsoft.com/office/officeart/2005/8/layout/process1"/>
+    <dgm:cxn modelId="{BBCD0D7E-443C-4EAC-9297-1B7A22AFF964}" type="presOf" srcId="{8A7447BF-43D8-4A74-8601-2F377BD858BE}" destId="{7ACD68F0-C545-4524-A8B0-50275AFA15F3}" srcOrd="0" destOrd="0" presId="urn:microsoft.com/office/officeart/2005/8/layout/process1"/>
+    <dgm:cxn modelId="{AC2D7F96-2914-4EB7-8CE3-DCEF75BF260D}" type="presOf" srcId="{452C223A-10F4-4D6E-A19E-C64417E2B1CD}" destId="{EAFD1B19-E1B4-4093-AEC1-D64C46249061}" srcOrd="0" destOrd="0" presId="urn:microsoft.com/office/officeart/2005/8/layout/process1"/>
     <dgm:cxn modelId="{0003BE39-49F3-4DFC-A188-F08FB9ED84E0}" srcId="{39969409-FED6-4E35-910E-FE2EB1C07FB9}" destId="{8A7447BF-43D8-4A74-8601-2F377BD858BE}" srcOrd="1" destOrd="0" parTransId="{208FFDBE-909B-46A8-AF58-B5D43FFC328B}" sibTransId="{452C223A-10F4-4D6E-A19E-C64417E2B1CD}"/>
     <dgm:cxn modelId="{639D602F-0CD5-4C23-A67D-D663D7C5837E}" srcId="{39969409-FED6-4E35-910E-FE2EB1C07FB9}" destId="{068E59F6-C02D-4E37-B59C-08252E96C030}" srcOrd="2" destOrd="0" parTransId="{4F51CE73-2F15-4D2B-8853-A1C99026EA1A}" sibTransId="{1F5AC68B-0049-4A6C-8578-F48386E4306F}"/>
-    <dgm:cxn modelId="{4E932464-958D-4B12-9F14-129BF42E4A29}" type="presOf" srcId="{0E1D8237-7AB4-4ECD-9210-D0CBA7DA58DD}" destId="{99937908-5849-4632-BC88-77609B5E89BF}" srcOrd="0" destOrd="0" presId="urn:microsoft.com/office/officeart/2005/8/layout/process1"/>
-    <dgm:cxn modelId="{7DBAB534-9D4C-4C58-B651-919A6A81B78C}" type="presOf" srcId="{8CC5E17B-36C2-40ED-9E75-6912324B2C47}" destId="{A819CF15-55E9-4187-9088-7C7C05ABBDD1}" srcOrd="0" destOrd="0" presId="urn:microsoft.com/office/officeart/2005/8/layout/process1"/>
-    <dgm:cxn modelId="{407FC7B6-988A-46CB-9D2B-4068AFEBD027}" type="presOf" srcId="{452C223A-10F4-4D6E-A19E-C64417E2B1CD}" destId="{EAFD1B19-E1B4-4093-AEC1-D64C46249061}" srcOrd="0" destOrd="0" presId="urn:microsoft.com/office/officeart/2005/8/layout/process1"/>
+    <dgm:cxn modelId="{85E66C8E-646B-407C-9B13-DA70ED373CA9}" type="presOf" srcId="{068E59F6-C02D-4E37-B59C-08252E96C030}" destId="{9153A767-4B26-41E3-8E2B-A903DD83C581}" srcOrd="0" destOrd="0" presId="urn:microsoft.com/office/officeart/2005/8/layout/process1"/>
     <dgm:cxn modelId="{0B41114B-3230-4EBC-A06E-628AD36F07F9}" srcId="{39969409-FED6-4E35-910E-FE2EB1C07FB9}" destId="{8CC5E17B-36C2-40ED-9E75-6912324B2C47}" srcOrd="0" destOrd="0" parTransId="{F47AD828-E1DF-4F1E-ACFA-33530F6E9DC9}" sibTransId="{3BEB6FA2-D5C8-4421-84BF-4CFC95CD5BE1}"/>
-    <dgm:cxn modelId="{50EEE8FE-3AFA-4007-86D6-B834DF73EB8C}" type="presParOf" srcId="{2863BA03-5D04-43A7-B0DB-02DA9D047288}" destId="{A819CF15-55E9-4187-9088-7C7C05ABBDD1}" srcOrd="0" destOrd="0" presId="urn:microsoft.com/office/officeart/2005/8/layout/process1"/>
-    <dgm:cxn modelId="{95203FE2-AF44-40A6-8DA0-17E3BAFB28E7}" type="presParOf" srcId="{2863BA03-5D04-43A7-B0DB-02DA9D047288}" destId="{3B435AAB-233D-429D-842E-FFE0A76B453D}" srcOrd="1" destOrd="0" presId="urn:microsoft.com/office/officeart/2005/8/layout/process1"/>
-    <dgm:cxn modelId="{31677054-243B-4463-834C-6960B801C11B}" type="presParOf" srcId="{3B435AAB-233D-429D-842E-FFE0A76B453D}" destId="{36D9EDEF-905A-467A-AF05-27B10136D9F2}" srcOrd="0" destOrd="0" presId="urn:microsoft.com/office/officeart/2005/8/layout/process1"/>
-    <dgm:cxn modelId="{B756FE45-49DC-4582-9A51-3120243964FE}" type="presParOf" srcId="{2863BA03-5D04-43A7-B0DB-02DA9D047288}" destId="{7ACD68F0-C545-4524-A8B0-50275AFA15F3}" srcOrd="2" destOrd="0" presId="urn:microsoft.com/office/officeart/2005/8/layout/process1"/>
-    <dgm:cxn modelId="{5C731496-DB3B-4196-AD32-3D2B6B5AD55E}" type="presParOf" srcId="{2863BA03-5D04-43A7-B0DB-02DA9D047288}" destId="{EAFD1B19-E1B4-4093-AEC1-D64C46249061}" srcOrd="3" destOrd="0" presId="urn:microsoft.com/office/officeart/2005/8/layout/process1"/>
-    <dgm:cxn modelId="{38497D84-DE4B-423F-922F-997CF598451C}" type="presParOf" srcId="{EAFD1B19-E1B4-4093-AEC1-D64C46249061}" destId="{FC4249D5-4D7E-4059-AC90-8BB05F1D798D}" srcOrd="0" destOrd="0" presId="urn:microsoft.com/office/officeart/2005/8/layout/process1"/>
-    <dgm:cxn modelId="{E34FE7A9-AEE7-486F-A6D0-7F9DFB706B73}" type="presParOf" srcId="{2863BA03-5D04-43A7-B0DB-02DA9D047288}" destId="{9153A767-4B26-41E3-8E2B-A903DD83C581}" srcOrd="4" destOrd="0" presId="urn:microsoft.com/office/officeart/2005/8/layout/process1"/>
-    <dgm:cxn modelId="{9F8B6E1D-3078-45E2-B1D9-B3BF2A7DD63F}" type="presParOf" srcId="{2863BA03-5D04-43A7-B0DB-02DA9D047288}" destId="{8C2918B8-92DD-4994-BB41-1C8A658CCB0D}" srcOrd="5" destOrd="0" presId="urn:microsoft.com/office/officeart/2005/8/layout/process1"/>
-    <dgm:cxn modelId="{AE3B4024-8C13-43BE-8A5B-AB5C55A075D3}" type="presParOf" srcId="{8C2918B8-92DD-4994-BB41-1C8A658CCB0D}" destId="{664F6DD4-37BD-4685-AA67-4754C37F01AB}" srcOrd="0" destOrd="0" presId="urn:microsoft.com/office/officeart/2005/8/layout/process1"/>
-    <dgm:cxn modelId="{4C42F3E9-5731-4378-8993-389D60909439}" type="presParOf" srcId="{2863BA03-5D04-43A7-B0DB-02DA9D047288}" destId="{99937908-5849-4632-BC88-77609B5E89BF}" srcOrd="6" destOrd="0" presId="urn:microsoft.com/office/officeart/2005/8/layout/process1"/>
+    <dgm:cxn modelId="{E722CFA4-27CE-46D1-AF34-D8F9167D3BA3}" type="presParOf" srcId="{2863BA03-5D04-43A7-B0DB-02DA9D047288}" destId="{A819CF15-55E9-4187-9088-7C7C05ABBDD1}" srcOrd="0" destOrd="0" presId="urn:microsoft.com/office/officeart/2005/8/layout/process1"/>
+    <dgm:cxn modelId="{4CF05DD0-C75C-457F-BB3B-588F733B10EB}" type="presParOf" srcId="{2863BA03-5D04-43A7-B0DB-02DA9D047288}" destId="{3B435AAB-233D-429D-842E-FFE0A76B453D}" srcOrd="1" destOrd="0" presId="urn:microsoft.com/office/officeart/2005/8/layout/process1"/>
+    <dgm:cxn modelId="{62C407A3-0034-41EC-AC9D-13429F7DC2E9}" type="presParOf" srcId="{3B435AAB-233D-429D-842E-FFE0A76B453D}" destId="{36D9EDEF-905A-467A-AF05-27B10136D9F2}" srcOrd="0" destOrd="0" presId="urn:microsoft.com/office/officeart/2005/8/layout/process1"/>
+    <dgm:cxn modelId="{6D207C7B-BC25-41EB-890F-0F89B8F031C6}" type="presParOf" srcId="{2863BA03-5D04-43A7-B0DB-02DA9D047288}" destId="{7ACD68F0-C545-4524-A8B0-50275AFA15F3}" srcOrd="2" destOrd="0" presId="urn:microsoft.com/office/officeart/2005/8/layout/process1"/>
+    <dgm:cxn modelId="{48BD0C37-CA43-4A18-B766-8E1AF20CEE43}" type="presParOf" srcId="{2863BA03-5D04-43A7-B0DB-02DA9D047288}" destId="{EAFD1B19-E1B4-4093-AEC1-D64C46249061}" srcOrd="3" destOrd="0" presId="urn:microsoft.com/office/officeart/2005/8/layout/process1"/>
+    <dgm:cxn modelId="{F4D1DE2F-96DA-43F2-B8A1-5AE46923BD4C}" type="presParOf" srcId="{EAFD1B19-E1B4-4093-AEC1-D64C46249061}" destId="{FC4249D5-4D7E-4059-AC90-8BB05F1D798D}" srcOrd="0" destOrd="0" presId="urn:microsoft.com/office/officeart/2005/8/layout/process1"/>
+    <dgm:cxn modelId="{E9CC8E84-2AF7-43AC-B34B-57CA3C63B190}" type="presParOf" srcId="{2863BA03-5D04-43A7-B0DB-02DA9D047288}" destId="{9153A767-4B26-41E3-8E2B-A903DD83C581}" srcOrd="4" destOrd="0" presId="urn:microsoft.com/office/officeart/2005/8/layout/process1"/>
+    <dgm:cxn modelId="{4635CB83-FE49-4390-ACBA-54B9CF564182}" type="presParOf" srcId="{2863BA03-5D04-43A7-B0DB-02DA9D047288}" destId="{8C2918B8-92DD-4994-BB41-1C8A658CCB0D}" srcOrd="5" destOrd="0" presId="urn:microsoft.com/office/officeart/2005/8/layout/process1"/>
+    <dgm:cxn modelId="{F1193E56-9067-442A-AA15-EEF388B5ED55}" type="presParOf" srcId="{8C2918B8-92DD-4994-BB41-1C8A658CCB0D}" destId="{664F6DD4-37BD-4685-AA67-4754C37F01AB}" srcOrd="0" destOrd="0" presId="urn:microsoft.com/office/officeart/2005/8/layout/process1"/>
+    <dgm:cxn modelId="{64C6BFB2-C82F-49D2-8A91-0686294FB2D9}" type="presParOf" srcId="{2863BA03-5D04-43A7-B0DB-02DA9D047288}" destId="{99937908-5849-4632-BC88-77609B5E89BF}" srcOrd="6" destOrd="0" presId="urn:microsoft.com/office/officeart/2005/8/layout/process1"/>
   </dgm:cxnLst>
   <dgm:bg/>
   <dgm:whole/>
@@ -12423,7 +12468,11 @@
     </dgm:pt>
     <dgm:pt modelId="{8CC5E17B-36C2-40ED-9E75-6912324B2C47}">
       <dgm:prSet phldrT="[Tekst]"/>
-      <dgm:spPr/>
+      <dgm:spPr>
+        <a:solidFill>
+          <a:srgbClr val="92D050"/>
+        </a:solidFill>
+      </dgm:spPr>
       <dgm:t>
         <a:bodyPr/>
         <a:lstStyle/>
@@ -12459,7 +12508,11 @@
     </dgm:pt>
     <dgm:pt modelId="{068E59F6-C02D-4E37-B59C-08252E96C030}">
       <dgm:prSet phldrT="[Tekst]"/>
-      <dgm:spPr/>
+      <dgm:spPr>
+        <a:solidFill>
+          <a:srgbClr val="92D050"/>
+        </a:solidFill>
+      </dgm:spPr>
       <dgm:t>
         <a:bodyPr/>
         <a:lstStyle/>
@@ -12495,7 +12548,11 @@
     </dgm:pt>
     <dgm:pt modelId="{0E1D8237-7AB4-4ECD-9210-D0CBA7DA58DD}">
       <dgm:prSet phldrT="[Tekst]"/>
-      <dgm:spPr/>
+      <dgm:spPr>
+        <a:solidFill>
+          <a:srgbClr val="92D050"/>
+        </a:solidFill>
+      </dgm:spPr>
       <dgm:t>
         <a:bodyPr/>
         <a:lstStyle/>
@@ -12629,24 +12686,24 @@
     </dgm:pt>
   </dgm:ptLst>
   <dgm:cxnLst>
-    <dgm:cxn modelId="{1F9BC214-60D9-4C11-83D7-9AA4121A3F79}" type="presOf" srcId="{1F5AC68B-0049-4A6C-8578-F48386E4306F}" destId="{664F6DD4-37BD-4685-AA67-4754C37F01AB}" srcOrd="1" destOrd="0" presId="urn:microsoft.com/office/officeart/2005/8/layout/process1"/>
+    <dgm:cxn modelId="{4A8BD678-E983-4F4F-AF6B-6C7941B466C8}" type="presOf" srcId="{068E59F6-C02D-4E37-B59C-08252E96C030}" destId="{9153A767-4B26-41E3-8E2B-A903DD83C581}" srcOrd="0" destOrd="0" presId="urn:microsoft.com/office/officeart/2005/8/layout/process1"/>
+    <dgm:cxn modelId="{2ACAF089-EFAA-426F-B7D7-D2E1C2DAC42E}" type="presOf" srcId="{3BEB6FA2-D5C8-4421-84BF-4CFC95CD5BE1}" destId="{3B435AAB-233D-429D-842E-FFE0A76B453D}" srcOrd="0" destOrd="0" presId="urn:microsoft.com/office/officeart/2005/8/layout/process1"/>
+    <dgm:cxn modelId="{53A40FAC-4C0D-4243-AB0A-E2EF05FF0C16}" type="presOf" srcId="{1F5AC68B-0049-4A6C-8578-F48386E4306F}" destId="{8C2918B8-92DD-4994-BB41-1C8A658CCB0D}" srcOrd="0" destOrd="0" presId="urn:microsoft.com/office/officeart/2005/8/layout/process1"/>
     <dgm:cxn modelId="{3E4CCB32-81BE-46A1-9771-29B3C546C7ED}" srcId="{39969409-FED6-4E35-910E-FE2EB1C07FB9}" destId="{0E1D8237-7AB4-4ECD-9210-D0CBA7DA58DD}" srcOrd="2" destOrd="0" parTransId="{70A60683-AA00-47D5-84FE-C1E1EEDF2EB0}" sibTransId="{FA4069F5-2490-4B5D-AE70-AF1EBEED7D08}"/>
-    <dgm:cxn modelId="{BE77DDD1-94CC-423C-8A06-1040BA1CC2C9}" type="presOf" srcId="{39969409-FED6-4E35-910E-FE2EB1C07FB9}" destId="{2863BA03-5D04-43A7-B0DB-02DA9D047288}" srcOrd="0" destOrd="0" presId="urn:microsoft.com/office/officeart/2005/8/layout/process1"/>
-    <dgm:cxn modelId="{1AE68990-E633-4A1B-A058-F4D883071AC7}" type="presOf" srcId="{3BEB6FA2-D5C8-4421-84BF-4CFC95CD5BE1}" destId="{3B435AAB-233D-429D-842E-FFE0A76B453D}" srcOrd="0" destOrd="0" presId="urn:microsoft.com/office/officeart/2005/8/layout/process1"/>
-    <dgm:cxn modelId="{FC1E3101-616B-4373-B000-C8727EEB6BAA}" type="presOf" srcId="{3BEB6FA2-D5C8-4421-84BF-4CFC95CD5BE1}" destId="{36D9EDEF-905A-467A-AF05-27B10136D9F2}" srcOrd="1" destOrd="0" presId="urn:microsoft.com/office/officeart/2005/8/layout/process1"/>
-    <dgm:cxn modelId="{22E0CE4C-E0E3-446B-9D6A-87894C6BD459}" type="presOf" srcId="{0E1D8237-7AB4-4ECD-9210-D0CBA7DA58DD}" destId="{99937908-5849-4632-BC88-77609B5E89BF}" srcOrd="0" destOrd="0" presId="urn:microsoft.com/office/officeart/2005/8/layout/process1"/>
-    <dgm:cxn modelId="{7D854C89-0484-4A97-A861-8B655DBE596D}" type="presOf" srcId="{068E59F6-C02D-4E37-B59C-08252E96C030}" destId="{9153A767-4B26-41E3-8E2B-A903DD83C581}" srcOrd="0" destOrd="0" presId="urn:microsoft.com/office/officeart/2005/8/layout/process1"/>
-    <dgm:cxn modelId="{AB8AF100-0ED5-4F08-ABFB-3867278948B4}" type="presOf" srcId="{1F5AC68B-0049-4A6C-8578-F48386E4306F}" destId="{8C2918B8-92DD-4994-BB41-1C8A658CCB0D}" srcOrd="0" destOrd="0" presId="urn:microsoft.com/office/officeart/2005/8/layout/process1"/>
+    <dgm:cxn modelId="{34372C50-9CFB-4A5A-A594-C1A156E93243}" type="presOf" srcId="{8CC5E17B-36C2-40ED-9E75-6912324B2C47}" destId="{A819CF15-55E9-4187-9088-7C7C05ABBDD1}" srcOrd="0" destOrd="0" presId="urn:microsoft.com/office/officeart/2005/8/layout/process1"/>
+    <dgm:cxn modelId="{92AFC7C4-20B7-445D-B976-E11BC73A05A2}" type="presOf" srcId="{39969409-FED6-4E35-910E-FE2EB1C07FB9}" destId="{2863BA03-5D04-43A7-B0DB-02DA9D047288}" srcOrd="0" destOrd="0" presId="urn:microsoft.com/office/officeart/2005/8/layout/process1"/>
+    <dgm:cxn modelId="{0DFDDB9A-1F8D-43B1-B680-C63ED02A043F}" type="presOf" srcId="{1F5AC68B-0049-4A6C-8578-F48386E4306F}" destId="{664F6DD4-37BD-4685-AA67-4754C37F01AB}" srcOrd="1" destOrd="0" presId="urn:microsoft.com/office/officeart/2005/8/layout/process1"/>
+    <dgm:cxn modelId="{6060426F-CEC4-40A0-9B7D-186632329C3E}" type="presOf" srcId="{3BEB6FA2-D5C8-4421-84BF-4CFC95CD5BE1}" destId="{36D9EDEF-905A-467A-AF05-27B10136D9F2}" srcOrd="1" destOrd="0" presId="urn:microsoft.com/office/officeart/2005/8/layout/process1"/>
     <dgm:cxn modelId="{639D602F-0CD5-4C23-A67D-D663D7C5837E}" srcId="{39969409-FED6-4E35-910E-FE2EB1C07FB9}" destId="{068E59F6-C02D-4E37-B59C-08252E96C030}" srcOrd="1" destOrd="0" parTransId="{4F51CE73-2F15-4D2B-8853-A1C99026EA1A}" sibTransId="{1F5AC68B-0049-4A6C-8578-F48386E4306F}"/>
+    <dgm:cxn modelId="{5041A3E6-4DC1-4B92-9784-27CE3DA1F2C8}" type="presOf" srcId="{0E1D8237-7AB4-4ECD-9210-D0CBA7DA58DD}" destId="{99937908-5849-4632-BC88-77609B5E89BF}" srcOrd="0" destOrd="0" presId="urn:microsoft.com/office/officeart/2005/8/layout/process1"/>
     <dgm:cxn modelId="{0B41114B-3230-4EBC-A06E-628AD36F07F9}" srcId="{39969409-FED6-4E35-910E-FE2EB1C07FB9}" destId="{8CC5E17B-36C2-40ED-9E75-6912324B2C47}" srcOrd="0" destOrd="0" parTransId="{F47AD828-E1DF-4F1E-ACFA-33530F6E9DC9}" sibTransId="{3BEB6FA2-D5C8-4421-84BF-4CFC95CD5BE1}"/>
-    <dgm:cxn modelId="{77DF62D3-655A-4B2C-B9AA-6DA5CCA5C999}" type="presOf" srcId="{8CC5E17B-36C2-40ED-9E75-6912324B2C47}" destId="{A819CF15-55E9-4187-9088-7C7C05ABBDD1}" srcOrd="0" destOrd="0" presId="urn:microsoft.com/office/officeart/2005/8/layout/process1"/>
-    <dgm:cxn modelId="{CACBEF3F-E143-4198-8D7B-4880BFBF0886}" type="presParOf" srcId="{2863BA03-5D04-43A7-B0DB-02DA9D047288}" destId="{A819CF15-55E9-4187-9088-7C7C05ABBDD1}" srcOrd="0" destOrd="0" presId="urn:microsoft.com/office/officeart/2005/8/layout/process1"/>
-    <dgm:cxn modelId="{A6A18CC1-36B9-4E49-A009-60566A8F161F}" type="presParOf" srcId="{2863BA03-5D04-43A7-B0DB-02DA9D047288}" destId="{3B435AAB-233D-429D-842E-FFE0A76B453D}" srcOrd="1" destOrd="0" presId="urn:microsoft.com/office/officeart/2005/8/layout/process1"/>
-    <dgm:cxn modelId="{F7C02B7D-9702-4C84-87E1-A0D11DD87F47}" type="presParOf" srcId="{3B435AAB-233D-429D-842E-FFE0A76B453D}" destId="{36D9EDEF-905A-467A-AF05-27B10136D9F2}" srcOrd="0" destOrd="0" presId="urn:microsoft.com/office/officeart/2005/8/layout/process1"/>
-    <dgm:cxn modelId="{058B45C1-CE81-4D3D-9C30-A0AAA1ABE062}" type="presParOf" srcId="{2863BA03-5D04-43A7-B0DB-02DA9D047288}" destId="{9153A767-4B26-41E3-8E2B-A903DD83C581}" srcOrd="2" destOrd="0" presId="urn:microsoft.com/office/officeart/2005/8/layout/process1"/>
-    <dgm:cxn modelId="{03451893-8037-4E00-B668-14B23EA0286E}" type="presParOf" srcId="{2863BA03-5D04-43A7-B0DB-02DA9D047288}" destId="{8C2918B8-92DD-4994-BB41-1C8A658CCB0D}" srcOrd="3" destOrd="0" presId="urn:microsoft.com/office/officeart/2005/8/layout/process1"/>
-    <dgm:cxn modelId="{4A51F97A-6EB3-4D52-B0A2-9A9513B0770E}" type="presParOf" srcId="{8C2918B8-92DD-4994-BB41-1C8A658CCB0D}" destId="{664F6DD4-37BD-4685-AA67-4754C37F01AB}" srcOrd="0" destOrd="0" presId="urn:microsoft.com/office/officeart/2005/8/layout/process1"/>
-    <dgm:cxn modelId="{A388D2B1-5506-47A2-9644-63395298F5A6}" type="presParOf" srcId="{2863BA03-5D04-43A7-B0DB-02DA9D047288}" destId="{99937908-5849-4632-BC88-77609B5E89BF}" srcOrd="4" destOrd="0" presId="urn:microsoft.com/office/officeart/2005/8/layout/process1"/>
+    <dgm:cxn modelId="{1CE5AC09-D0DC-4DF8-A390-194227EC2C56}" type="presParOf" srcId="{2863BA03-5D04-43A7-B0DB-02DA9D047288}" destId="{A819CF15-55E9-4187-9088-7C7C05ABBDD1}" srcOrd="0" destOrd="0" presId="urn:microsoft.com/office/officeart/2005/8/layout/process1"/>
+    <dgm:cxn modelId="{655BD9A1-78B0-4F2E-890B-C490CE085EAC}" type="presParOf" srcId="{2863BA03-5D04-43A7-B0DB-02DA9D047288}" destId="{3B435AAB-233D-429D-842E-FFE0A76B453D}" srcOrd="1" destOrd="0" presId="urn:microsoft.com/office/officeart/2005/8/layout/process1"/>
+    <dgm:cxn modelId="{17AB24C6-CF8E-4499-A170-3745A5F93B60}" type="presParOf" srcId="{3B435AAB-233D-429D-842E-FFE0A76B453D}" destId="{36D9EDEF-905A-467A-AF05-27B10136D9F2}" srcOrd="0" destOrd="0" presId="urn:microsoft.com/office/officeart/2005/8/layout/process1"/>
+    <dgm:cxn modelId="{8A0B0BE6-4CD8-441D-BA62-79D5A382BBAE}" type="presParOf" srcId="{2863BA03-5D04-43A7-B0DB-02DA9D047288}" destId="{9153A767-4B26-41E3-8E2B-A903DD83C581}" srcOrd="2" destOrd="0" presId="urn:microsoft.com/office/officeart/2005/8/layout/process1"/>
+    <dgm:cxn modelId="{6D8019C6-DE7B-43CC-8ACF-4285E9D3BB5D}" type="presParOf" srcId="{2863BA03-5D04-43A7-B0DB-02DA9D047288}" destId="{8C2918B8-92DD-4994-BB41-1C8A658CCB0D}" srcOrd="3" destOrd="0" presId="urn:microsoft.com/office/officeart/2005/8/layout/process1"/>
+    <dgm:cxn modelId="{9B3C950A-9709-4374-AA47-74DF1CE34F67}" type="presParOf" srcId="{8C2918B8-92DD-4994-BB41-1C8A658CCB0D}" destId="{664F6DD4-37BD-4685-AA67-4754C37F01AB}" srcOrd="0" destOrd="0" presId="urn:microsoft.com/office/officeart/2005/8/layout/process1"/>
+    <dgm:cxn modelId="{5A2A6FC1-B392-42C1-AFCC-8DDDCE18D5AC}" type="presParOf" srcId="{2863BA03-5D04-43A7-B0DB-02DA9D047288}" destId="{99937908-5849-4632-BC88-77609B5E89BF}" srcOrd="4" destOrd="0" presId="urn:microsoft.com/office/officeart/2005/8/layout/process1"/>
   </dgm:cxnLst>
   <dgm:bg/>
   <dgm:whole/>
@@ -12667,7 +12724,11 @@
     </dgm:pt>
     <dgm:pt modelId="{8CC5E17B-36C2-40ED-9E75-6912324B2C47}">
       <dgm:prSet phldrT="[Tekst]"/>
-      <dgm:spPr/>
+      <dgm:spPr>
+        <a:solidFill>
+          <a:srgbClr val="92D050"/>
+        </a:solidFill>
+      </dgm:spPr>
       <dgm:t>
         <a:bodyPr/>
         <a:lstStyle/>
@@ -12703,7 +12764,11 @@
     </dgm:pt>
     <dgm:pt modelId="{068E59F6-C02D-4E37-B59C-08252E96C030}">
       <dgm:prSet phldrT="[Tekst]"/>
-      <dgm:spPr/>
+      <dgm:spPr>
+        <a:solidFill>
+          <a:srgbClr val="92D050"/>
+        </a:solidFill>
+      </dgm:spPr>
       <dgm:t>
         <a:bodyPr/>
         <a:lstStyle/>
@@ -12739,7 +12804,11 @@
     </dgm:pt>
     <dgm:pt modelId="{0E1D8237-7AB4-4ECD-9210-D0CBA7DA58DD}">
       <dgm:prSet phldrT="[Tekst]"/>
-      <dgm:spPr/>
+      <dgm:spPr>
+        <a:solidFill>
+          <a:srgbClr val="92D050"/>
+        </a:solidFill>
+      </dgm:spPr>
       <dgm:t>
         <a:bodyPr/>
         <a:lstStyle/>
@@ -12873,24 +12942,24 @@
     </dgm:pt>
   </dgm:ptLst>
   <dgm:cxnLst>
+    <dgm:cxn modelId="{F02FE5AD-3743-447E-B8DD-47C7C2F4A101}" type="presOf" srcId="{068E59F6-C02D-4E37-B59C-08252E96C030}" destId="{9153A767-4B26-41E3-8E2B-A903DD83C581}" srcOrd="0" destOrd="0" presId="urn:microsoft.com/office/officeart/2005/8/layout/process1"/>
+    <dgm:cxn modelId="{A86AD6ED-A7C9-415D-AAA2-9C49780CBF79}" type="presOf" srcId="{1F5AC68B-0049-4A6C-8578-F48386E4306F}" destId="{664F6DD4-37BD-4685-AA67-4754C37F01AB}" srcOrd="1" destOrd="0" presId="urn:microsoft.com/office/officeart/2005/8/layout/process1"/>
+    <dgm:cxn modelId="{7E50CA6F-445E-4099-A63F-15C79CF941AE}" type="presOf" srcId="{1F5AC68B-0049-4A6C-8578-F48386E4306F}" destId="{8C2918B8-92DD-4994-BB41-1C8A658CCB0D}" srcOrd="0" destOrd="0" presId="urn:microsoft.com/office/officeart/2005/8/layout/process1"/>
     <dgm:cxn modelId="{3E4CCB32-81BE-46A1-9771-29B3C546C7ED}" srcId="{39969409-FED6-4E35-910E-FE2EB1C07FB9}" destId="{0E1D8237-7AB4-4ECD-9210-D0CBA7DA58DD}" srcOrd="2" destOrd="0" parTransId="{70A60683-AA00-47D5-84FE-C1E1EEDF2EB0}" sibTransId="{FA4069F5-2490-4B5D-AE70-AF1EBEED7D08}"/>
-    <dgm:cxn modelId="{7F9C8F69-33D9-4B43-9E91-12CC3B1ECB99}" type="presOf" srcId="{1F5AC68B-0049-4A6C-8578-F48386E4306F}" destId="{664F6DD4-37BD-4685-AA67-4754C37F01AB}" srcOrd="1" destOrd="0" presId="urn:microsoft.com/office/officeart/2005/8/layout/process1"/>
-    <dgm:cxn modelId="{1BA25377-E3DD-4222-8393-1DCC8106B999}" type="presOf" srcId="{0E1D8237-7AB4-4ECD-9210-D0CBA7DA58DD}" destId="{99937908-5849-4632-BC88-77609B5E89BF}" srcOrd="0" destOrd="0" presId="urn:microsoft.com/office/officeart/2005/8/layout/process1"/>
-    <dgm:cxn modelId="{20316045-BC68-4706-9DF2-46F2B20D24A7}" type="presOf" srcId="{1F5AC68B-0049-4A6C-8578-F48386E4306F}" destId="{8C2918B8-92DD-4994-BB41-1C8A658CCB0D}" srcOrd="0" destOrd="0" presId="urn:microsoft.com/office/officeart/2005/8/layout/process1"/>
-    <dgm:cxn modelId="{09857BA2-0C2F-46E8-AE62-5CB47747909B}" type="presOf" srcId="{3BEB6FA2-D5C8-4421-84BF-4CFC95CD5BE1}" destId="{3B435AAB-233D-429D-842E-FFE0A76B453D}" srcOrd="0" destOrd="0" presId="urn:microsoft.com/office/officeart/2005/8/layout/process1"/>
+    <dgm:cxn modelId="{2754D95D-D8A9-40B2-8A3A-69E82757E008}" type="presOf" srcId="{39969409-FED6-4E35-910E-FE2EB1C07FB9}" destId="{2863BA03-5D04-43A7-B0DB-02DA9D047288}" srcOrd="0" destOrd="0" presId="urn:microsoft.com/office/officeart/2005/8/layout/process1"/>
+    <dgm:cxn modelId="{639D602F-0CD5-4C23-A67D-D663D7C5837E}" srcId="{39969409-FED6-4E35-910E-FE2EB1C07FB9}" destId="{068E59F6-C02D-4E37-B59C-08252E96C030}" srcOrd="1" destOrd="0" parTransId="{4F51CE73-2F15-4D2B-8853-A1C99026EA1A}" sibTransId="{1F5AC68B-0049-4A6C-8578-F48386E4306F}"/>
+    <dgm:cxn modelId="{4FFE66F3-0E3E-493B-B187-EDBE496E39AB}" type="presOf" srcId="{3BEB6FA2-D5C8-4421-84BF-4CFC95CD5BE1}" destId="{36D9EDEF-905A-467A-AF05-27B10136D9F2}" srcOrd="1" destOrd="0" presId="urn:microsoft.com/office/officeart/2005/8/layout/process1"/>
+    <dgm:cxn modelId="{CD8EF2DA-88D4-4601-8853-F20482A21301}" type="presOf" srcId="{8CC5E17B-36C2-40ED-9E75-6912324B2C47}" destId="{A819CF15-55E9-4187-9088-7C7C05ABBDD1}" srcOrd="0" destOrd="0" presId="urn:microsoft.com/office/officeart/2005/8/layout/process1"/>
+    <dgm:cxn modelId="{19127462-3CEF-480C-A21A-02D40F128971}" type="presOf" srcId="{0E1D8237-7AB4-4ECD-9210-D0CBA7DA58DD}" destId="{99937908-5849-4632-BC88-77609B5E89BF}" srcOrd="0" destOrd="0" presId="urn:microsoft.com/office/officeart/2005/8/layout/process1"/>
+    <dgm:cxn modelId="{F58B4956-27EC-4EDE-ADE3-ACB9F32DC336}" type="presOf" srcId="{3BEB6FA2-D5C8-4421-84BF-4CFC95CD5BE1}" destId="{3B435AAB-233D-429D-842E-FFE0A76B453D}" srcOrd="0" destOrd="0" presId="urn:microsoft.com/office/officeart/2005/8/layout/process1"/>
     <dgm:cxn modelId="{0B41114B-3230-4EBC-A06E-628AD36F07F9}" srcId="{39969409-FED6-4E35-910E-FE2EB1C07FB9}" destId="{8CC5E17B-36C2-40ED-9E75-6912324B2C47}" srcOrd="0" destOrd="0" parTransId="{F47AD828-E1DF-4F1E-ACFA-33530F6E9DC9}" sibTransId="{3BEB6FA2-D5C8-4421-84BF-4CFC95CD5BE1}"/>
-    <dgm:cxn modelId="{82D3BB91-DD71-4B9D-B529-29709DA1A5E9}" type="presOf" srcId="{068E59F6-C02D-4E37-B59C-08252E96C030}" destId="{9153A767-4B26-41E3-8E2B-A903DD83C581}" srcOrd="0" destOrd="0" presId="urn:microsoft.com/office/officeart/2005/8/layout/process1"/>
-    <dgm:cxn modelId="{1144D7B4-7A81-46DE-9FE8-D4844F55E9BB}" type="presOf" srcId="{8CC5E17B-36C2-40ED-9E75-6912324B2C47}" destId="{A819CF15-55E9-4187-9088-7C7C05ABBDD1}" srcOrd="0" destOrd="0" presId="urn:microsoft.com/office/officeart/2005/8/layout/process1"/>
-    <dgm:cxn modelId="{78D7C200-D19E-417A-AEEB-0EE89BBB60CA}" type="presOf" srcId="{3BEB6FA2-D5C8-4421-84BF-4CFC95CD5BE1}" destId="{36D9EDEF-905A-467A-AF05-27B10136D9F2}" srcOrd="1" destOrd="0" presId="urn:microsoft.com/office/officeart/2005/8/layout/process1"/>
-    <dgm:cxn modelId="{639D602F-0CD5-4C23-A67D-D663D7C5837E}" srcId="{39969409-FED6-4E35-910E-FE2EB1C07FB9}" destId="{068E59F6-C02D-4E37-B59C-08252E96C030}" srcOrd="1" destOrd="0" parTransId="{4F51CE73-2F15-4D2B-8853-A1C99026EA1A}" sibTransId="{1F5AC68B-0049-4A6C-8578-F48386E4306F}"/>
-    <dgm:cxn modelId="{FCA3F0AF-69ED-43DD-86D1-DFDAB990A9C7}" type="presOf" srcId="{39969409-FED6-4E35-910E-FE2EB1C07FB9}" destId="{2863BA03-5D04-43A7-B0DB-02DA9D047288}" srcOrd="0" destOrd="0" presId="urn:microsoft.com/office/officeart/2005/8/layout/process1"/>
-    <dgm:cxn modelId="{0DD948E6-7D9C-4C32-8C5C-CE4F19C46B43}" type="presParOf" srcId="{2863BA03-5D04-43A7-B0DB-02DA9D047288}" destId="{A819CF15-55E9-4187-9088-7C7C05ABBDD1}" srcOrd="0" destOrd="0" presId="urn:microsoft.com/office/officeart/2005/8/layout/process1"/>
-    <dgm:cxn modelId="{565A1F77-D756-4CCC-8172-437685930B92}" type="presParOf" srcId="{2863BA03-5D04-43A7-B0DB-02DA9D047288}" destId="{3B435AAB-233D-429D-842E-FFE0A76B453D}" srcOrd="1" destOrd="0" presId="urn:microsoft.com/office/officeart/2005/8/layout/process1"/>
-    <dgm:cxn modelId="{9570CCAE-47FC-46C7-A468-A4537CC5DBAC}" type="presParOf" srcId="{3B435AAB-233D-429D-842E-FFE0A76B453D}" destId="{36D9EDEF-905A-467A-AF05-27B10136D9F2}" srcOrd="0" destOrd="0" presId="urn:microsoft.com/office/officeart/2005/8/layout/process1"/>
-    <dgm:cxn modelId="{677B09B8-17B2-40E2-BD5E-619C98DFBDBB}" type="presParOf" srcId="{2863BA03-5D04-43A7-B0DB-02DA9D047288}" destId="{9153A767-4B26-41E3-8E2B-A903DD83C581}" srcOrd="2" destOrd="0" presId="urn:microsoft.com/office/officeart/2005/8/layout/process1"/>
-    <dgm:cxn modelId="{17C88811-8E99-4E41-9FF2-EA824C3926B7}" type="presParOf" srcId="{2863BA03-5D04-43A7-B0DB-02DA9D047288}" destId="{8C2918B8-92DD-4994-BB41-1C8A658CCB0D}" srcOrd="3" destOrd="0" presId="urn:microsoft.com/office/officeart/2005/8/layout/process1"/>
-    <dgm:cxn modelId="{B82D4D20-1FDF-4B54-994F-7862559E5BD0}" type="presParOf" srcId="{8C2918B8-92DD-4994-BB41-1C8A658CCB0D}" destId="{664F6DD4-37BD-4685-AA67-4754C37F01AB}" srcOrd="0" destOrd="0" presId="urn:microsoft.com/office/officeart/2005/8/layout/process1"/>
-    <dgm:cxn modelId="{2B851A5D-4EFA-4253-92F1-AB2BCA6DE4A4}" type="presParOf" srcId="{2863BA03-5D04-43A7-B0DB-02DA9D047288}" destId="{99937908-5849-4632-BC88-77609B5E89BF}" srcOrd="4" destOrd="0" presId="urn:microsoft.com/office/officeart/2005/8/layout/process1"/>
+    <dgm:cxn modelId="{92623E91-A7A2-4838-9FB1-B001883C0E27}" type="presParOf" srcId="{2863BA03-5D04-43A7-B0DB-02DA9D047288}" destId="{A819CF15-55E9-4187-9088-7C7C05ABBDD1}" srcOrd="0" destOrd="0" presId="urn:microsoft.com/office/officeart/2005/8/layout/process1"/>
+    <dgm:cxn modelId="{D943CF70-13C2-498B-97B1-6572C70C9928}" type="presParOf" srcId="{2863BA03-5D04-43A7-B0DB-02DA9D047288}" destId="{3B435AAB-233D-429D-842E-FFE0A76B453D}" srcOrd="1" destOrd="0" presId="urn:microsoft.com/office/officeart/2005/8/layout/process1"/>
+    <dgm:cxn modelId="{2AE5B3D6-CF59-458A-B207-85B9DEA6D724}" type="presParOf" srcId="{3B435AAB-233D-429D-842E-FFE0A76B453D}" destId="{36D9EDEF-905A-467A-AF05-27B10136D9F2}" srcOrd="0" destOrd="0" presId="urn:microsoft.com/office/officeart/2005/8/layout/process1"/>
+    <dgm:cxn modelId="{84491F6D-89D6-4932-ADFA-1A5338372C8E}" type="presParOf" srcId="{2863BA03-5D04-43A7-B0DB-02DA9D047288}" destId="{9153A767-4B26-41E3-8E2B-A903DD83C581}" srcOrd="2" destOrd="0" presId="urn:microsoft.com/office/officeart/2005/8/layout/process1"/>
+    <dgm:cxn modelId="{52E28B68-BE46-4481-8166-A26D97028C9E}" type="presParOf" srcId="{2863BA03-5D04-43A7-B0DB-02DA9D047288}" destId="{8C2918B8-92DD-4994-BB41-1C8A658CCB0D}" srcOrd="3" destOrd="0" presId="urn:microsoft.com/office/officeart/2005/8/layout/process1"/>
+    <dgm:cxn modelId="{98FEADDE-C774-4C53-952A-990994F064C2}" type="presParOf" srcId="{8C2918B8-92DD-4994-BB41-1C8A658CCB0D}" destId="{664F6DD4-37BD-4685-AA67-4754C37F01AB}" srcOrd="0" destOrd="0" presId="urn:microsoft.com/office/officeart/2005/8/layout/process1"/>
+    <dgm:cxn modelId="{E8EA9B20-46F3-4D2A-A281-71BBE6430EC4}" type="presParOf" srcId="{2863BA03-5D04-43A7-B0DB-02DA9D047288}" destId="{99937908-5849-4632-BC88-77609B5E89BF}" srcOrd="4" destOrd="0" presId="urn:microsoft.com/office/officeart/2005/8/layout/process1"/>
   </dgm:cxnLst>
   <dgm:bg/>
   <dgm:whole/>
@@ -12911,7 +12980,11 @@
     </dgm:pt>
     <dgm:pt modelId="{8CC5E17B-36C2-40ED-9E75-6912324B2C47}">
       <dgm:prSet phldrT="[Tekst]"/>
-      <dgm:spPr/>
+      <dgm:spPr>
+        <a:solidFill>
+          <a:srgbClr val="92D050"/>
+        </a:solidFill>
+      </dgm:spPr>
       <dgm:t>
         <a:bodyPr/>
         <a:lstStyle/>
@@ -13190,31 +13263,31 @@
     </dgm:pt>
   </dgm:ptLst>
   <dgm:cxnLst>
-    <dgm:cxn modelId="{DCA15A87-8C54-4B20-9FCC-0005D554BDB4}" type="presOf" srcId="{BAE29F95-0A8E-42EE-98E3-F3E0AA3AB63F}" destId="{A1C0FD59-5A25-4BF0-AB48-2A904066D345}" srcOrd="1" destOrd="0" presId="urn:microsoft.com/office/officeart/2005/8/layout/process1"/>
     <dgm:cxn modelId="{6D702F59-9FAA-48B6-8A15-28F9DCDB4346}" srcId="{39969409-FED6-4E35-910E-FE2EB1C07FB9}" destId="{D0722D54-5A25-45D7-A946-DDC5E294FC08}" srcOrd="1" destOrd="0" parTransId="{7929156C-9B0E-4842-BC65-A5D8A61CA3A8}" sibTransId="{BAE29F95-0A8E-42EE-98E3-F3E0AA3AB63F}"/>
+    <dgm:cxn modelId="{4956D03D-39D9-445E-BB3E-B8F3CD40DF02}" type="presOf" srcId="{3BEB6FA2-D5C8-4421-84BF-4CFC95CD5BE1}" destId="{3B435AAB-233D-429D-842E-FFE0A76B453D}" srcOrd="0" destOrd="0" presId="urn:microsoft.com/office/officeart/2005/8/layout/process1"/>
+    <dgm:cxn modelId="{B382C00D-6E1C-4CA6-95EB-4F8062058B8B}" type="presOf" srcId="{39969409-FED6-4E35-910E-FE2EB1C07FB9}" destId="{2863BA03-5D04-43A7-B0DB-02DA9D047288}" srcOrd="0" destOrd="0" presId="urn:microsoft.com/office/officeart/2005/8/layout/process1"/>
+    <dgm:cxn modelId="{88E3813B-8B5A-41D9-A435-8E555F8F690A}" type="presOf" srcId="{068E59F6-C02D-4E37-B59C-08252E96C030}" destId="{9153A767-4B26-41E3-8E2B-A903DD83C581}" srcOrd="0" destOrd="0" presId="urn:microsoft.com/office/officeart/2005/8/layout/process1"/>
     <dgm:cxn modelId="{3E4CCB32-81BE-46A1-9771-29B3C546C7ED}" srcId="{39969409-FED6-4E35-910E-FE2EB1C07FB9}" destId="{0E1D8237-7AB4-4ECD-9210-D0CBA7DA58DD}" srcOrd="3" destOrd="0" parTransId="{70A60683-AA00-47D5-84FE-C1E1EEDF2EB0}" sibTransId="{FA4069F5-2490-4B5D-AE70-AF1EBEED7D08}"/>
-    <dgm:cxn modelId="{771446FA-CAFA-412E-B6CF-FBF10466FFF7}" type="presOf" srcId="{068E59F6-C02D-4E37-B59C-08252E96C030}" destId="{9153A767-4B26-41E3-8E2B-A903DD83C581}" srcOrd="0" destOrd="0" presId="urn:microsoft.com/office/officeart/2005/8/layout/process1"/>
-    <dgm:cxn modelId="{A1505953-DA3F-4BF0-A441-AA0D699A60AA}" type="presOf" srcId="{1F5AC68B-0049-4A6C-8578-F48386E4306F}" destId="{8C2918B8-92DD-4994-BB41-1C8A658CCB0D}" srcOrd="0" destOrd="0" presId="urn:microsoft.com/office/officeart/2005/8/layout/process1"/>
-    <dgm:cxn modelId="{41A216BD-0120-4B8A-9716-E4DDFB4DD294}" type="presOf" srcId="{D0722D54-5A25-45D7-A946-DDC5E294FC08}" destId="{A3171EA2-BF05-424F-98A3-534290E45BBD}" srcOrd="0" destOrd="0" presId="urn:microsoft.com/office/officeart/2005/8/layout/process1"/>
-    <dgm:cxn modelId="{C296BC35-AE2D-44D4-ABF3-A763CCA578F1}" type="presOf" srcId="{8CC5E17B-36C2-40ED-9E75-6912324B2C47}" destId="{A819CF15-55E9-4187-9088-7C7C05ABBDD1}" srcOrd="0" destOrd="0" presId="urn:microsoft.com/office/officeart/2005/8/layout/process1"/>
-    <dgm:cxn modelId="{BC1D4AB6-8D0E-4F11-BEBB-AF0956696AAE}" type="presOf" srcId="{BAE29F95-0A8E-42EE-98E3-F3E0AA3AB63F}" destId="{490AE549-CC5B-42B9-AE5F-1A2FBFE33052}" srcOrd="0" destOrd="0" presId="urn:microsoft.com/office/officeart/2005/8/layout/process1"/>
-    <dgm:cxn modelId="{7F10503D-278B-42C3-86C7-6FEE0A603EF8}" type="presOf" srcId="{3BEB6FA2-D5C8-4421-84BF-4CFC95CD5BE1}" destId="{36D9EDEF-905A-467A-AF05-27B10136D9F2}" srcOrd="1" destOrd="0" presId="urn:microsoft.com/office/officeart/2005/8/layout/process1"/>
-    <dgm:cxn modelId="{88DE7B54-1270-4ABF-8DBC-865B245976CF}" type="presOf" srcId="{3BEB6FA2-D5C8-4421-84BF-4CFC95CD5BE1}" destId="{3B435AAB-233D-429D-842E-FFE0A76B453D}" srcOrd="0" destOrd="0" presId="urn:microsoft.com/office/officeart/2005/8/layout/process1"/>
-    <dgm:cxn modelId="{ADD6E066-2F7C-4017-AB35-55D59A11711E}" type="presOf" srcId="{1F5AC68B-0049-4A6C-8578-F48386E4306F}" destId="{664F6DD4-37BD-4685-AA67-4754C37F01AB}" srcOrd="1" destOrd="0" presId="urn:microsoft.com/office/officeart/2005/8/layout/process1"/>
-    <dgm:cxn modelId="{D7F24410-2E9A-44E7-8B9D-5E1A1BA6D2E9}" type="presOf" srcId="{39969409-FED6-4E35-910E-FE2EB1C07FB9}" destId="{2863BA03-5D04-43A7-B0DB-02DA9D047288}" srcOrd="0" destOrd="0" presId="urn:microsoft.com/office/officeart/2005/8/layout/process1"/>
+    <dgm:cxn modelId="{656B1051-3EDF-4A0C-92A8-2601332CBBD1}" type="presOf" srcId="{1F5AC68B-0049-4A6C-8578-F48386E4306F}" destId="{664F6DD4-37BD-4685-AA67-4754C37F01AB}" srcOrd="1" destOrd="0" presId="urn:microsoft.com/office/officeart/2005/8/layout/process1"/>
+    <dgm:cxn modelId="{EEB252FF-F99F-417B-8656-99D58E95B0AD}" type="presOf" srcId="{BAE29F95-0A8E-42EE-98E3-F3E0AA3AB63F}" destId="{490AE549-CC5B-42B9-AE5F-1A2FBFE33052}" srcOrd="0" destOrd="0" presId="urn:microsoft.com/office/officeart/2005/8/layout/process1"/>
+    <dgm:cxn modelId="{5FB2966F-2859-4232-8774-72FA20CAB6FC}" type="presOf" srcId="{3BEB6FA2-D5C8-4421-84BF-4CFC95CD5BE1}" destId="{36D9EDEF-905A-467A-AF05-27B10136D9F2}" srcOrd="1" destOrd="0" presId="urn:microsoft.com/office/officeart/2005/8/layout/process1"/>
+    <dgm:cxn modelId="{8CD7EFA6-D57D-4936-BF84-08FEE0F681D1}" type="presOf" srcId="{1F5AC68B-0049-4A6C-8578-F48386E4306F}" destId="{8C2918B8-92DD-4994-BB41-1C8A658CCB0D}" srcOrd="0" destOrd="0" presId="urn:microsoft.com/office/officeart/2005/8/layout/process1"/>
+    <dgm:cxn modelId="{377F1507-8EF3-4ACE-B4AF-3BBAB8BAC671}" type="presOf" srcId="{0E1D8237-7AB4-4ECD-9210-D0CBA7DA58DD}" destId="{99937908-5849-4632-BC88-77609B5E89BF}" srcOrd="0" destOrd="0" presId="urn:microsoft.com/office/officeart/2005/8/layout/process1"/>
     <dgm:cxn modelId="{639D602F-0CD5-4C23-A67D-D663D7C5837E}" srcId="{39969409-FED6-4E35-910E-FE2EB1C07FB9}" destId="{068E59F6-C02D-4E37-B59C-08252E96C030}" srcOrd="2" destOrd="0" parTransId="{4F51CE73-2F15-4D2B-8853-A1C99026EA1A}" sibTransId="{1F5AC68B-0049-4A6C-8578-F48386E4306F}"/>
-    <dgm:cxn modelId="{3A2F0BCC-5E14-4BDE-908C-619DD92BD1CA}" type="presOf" srcId="{0E1D8237-7AB4-4ECD-9210-D0CBA7DA58DD}" destId="{99937908-5849-4632-BC88-77609B5E89BF}" srcOrd="0" destOrd="0" presId="urn:microsoft.com/office/officeart/2005/8/layout/process1"/>
+    <dgm:cxn modelId="{3090E0FB-DE0D-4775-90FD-F17239D8716F}" type="presOf" srcId="{D0722D54-5A25-45D7-A946-DDC5E294FC08}" destId="{A3171EA2-BF05-424F-98A3-534290E45BBD}" srcOrd="0" destOrd="0" presId="urn:microsoft.com/office/officeart/2005/8/layout/process1"/>
+    <dgm:cxn modelId="{9876FB27-6699-439A-93B8-133572730504}" type="presOf" srcId="{BAE29F95-0A8E-42EE-98E3-F3E0AA3AB63F}" destId="{A1C0FD59-5A25-4BF0-AB48-2A904066D345}" srcOrd="1" destOrd="0" presId="urn:microsoft.com/office/officeart/2005/8/layout/process1"/>
     <dgm:cxn modelId="{0B41114B-3230-4EBC-A06E-628AD36F07F9}" srcId="{39969409-FED6-4E35-910E-FE2EB1C07FB9}" destId="{8CC5E17B-36C2-40ED-9E75-6912324B2C47}" srcOrd="0" destOrd="0" parTransId="{F47AD828-E1DF-4F1E-ACFA-33530F6E9DC9}" sibTransId="{3BEB6FA2-D5C8-4421-84BF-4CFC95CD5BE1}"/>
-    <dgm:cxn modelId="{C8908AD4-14CF-4501-8DD1-A13D84AAA5CB}" type="presParOf" srcId="{2863BA03-5D04-43A7-B0DB-02DA9D047288}" destId="{A819CF15-55E9-4187-9088-7C7C05ABBDD1}" srcOrd="0" destOrd="0" presId="urn:microsoft.com/office/officeart/2005/8/layout/process1"/>
-    <dgm:cxn modelId="{3745F909-419A-4AA3-A195-44F35616B1B1}" type="presParOf" srcId="{2863BA03-5D04-43A7-B0DB-02DA9D047288}" destId="{3B435AAB-233D-429D-842E-FFE0A76B453D}" srcOrd="1" destOrd="0" presId="urn:microsoft.com/office/officeart/2005/8/layout/process1"/>
-    <dgm:cxn modelId="{6433EA5D-2075-4982-9D76-585ADF4DD93D}" type="presParOf" srcId="{3B435AAB-233D-429D-842E-FFE0A76B453D}" destId="{36D9EDEF-905A-467A-AF05-27B10136D9F2}" srcOrd="0" destOrd="0" presId="urn:microsoft.com/office/officeart/2005/8/layout/process1"/>
-    <dgm:cxn modelId="{9E7A3E4C-E180-4119-AC3C-AD58BA8CF655}" type="presParOf" srcId="{2863BA03-5D04-43A7-B0DB-02DA9D047288}" destId="{A3171EA2-BF05-424F-98A3-534290E45BBD}" srcOrd="2" destOrd="0" presId="urn:microsoft.com/office/officeart/2005/8/layout/process1"/>
-    <dgm:cxn modelId="{FC58F57F-35FB-406E-8B71-9CC1E61F60ED}" type="presParOf" srcId="{2863BA03-5D04-43A7-B0DB-02DA9D047288}" destId="{490AE549-CC5B-42B9-AE5F-1A2FBFE33052}" srcOrd="3" destOrd="0" presId="urn:microsoft.com/office/officeart/2005/8/layout/process1"/>
-    <dgm:cxn modelId="{7F31B4EE-E37F-491A-9326-29C6DDB90FBC}" type="presParOf" srcId="{490AE549-CC5B-42B9-AE5F-1A2FBFE33052}" destId="{A1C0FD59-5A25-4BF0-AB48-2A904066D345}" srcOrd="0" destOrd="0" presId="urn:microsoft.com/office/officeart/2005/8/layout/process1"/>
-    <dgm:cxn modelId="{C7E85C82-3059-46AE-A343-60A61C357ACE}" type="presParOf" srcId="{2863BA03-5D04-43A7-B0DB-02DA9D047288}" destId="{9153A767-4B26-41E3-8E2B-A903DD83C581}" srcOrd="4" destOrd="0" presId="urn:microsoft.com/office/officeart/2005/8/layout/process1"/>
-    <dgm:cxn modelId="{CCA76CD6-C821-4AF2-9BF1-16E7C6E9EEFC}" type="presParOf" srcId="{2863BA03-5D04-43A7-B0DB-02DA9D047288}" destId="{8C2918B8-92DD-4994-BB41-1C8A658CCB0D}" srcOrd="5" destOrd="0" presId="urn:microsoft.com/office/officeart/2005/8/layout/process1"/>
-    <dgm:cxn modelId="{88AE8B25-F94D-4B7F-818B-037736F1AFD4}" type="presParOf" srcId="{8C2918B8-92DD-4994-BB41-1C8A658CCB0D}" destId="{664F6DD4-37BD-4685-AA67-4754C37F01AB}" srcOrd="0" destOrd="0" presId="urn:microsoft.com/office/officeart/2005/8/layout/process1"/>
-    <dgm:cxn modelId="{470F06FD-FC8F-4421-9FC0-184B4534F0E8}" type="presParOf" srcId="{2863BA03-5D04-43A7-B0DB-02DA9D047288}" destId="{99937908-5849-4632-BC88-77609B5E89BF}" srcOrd="6" destOrd="0" presId="urn:microsoft.com/office/officeart/2005/8/layout/process1"/>
+    <dgm:cxn modelId="{54A1E332-332C-4FB3-B8F5-C0F564DD91FB}" type="presOf" srcId="{8CC5E17B-36C2-40ED-9E75-6912324B2C47}" destId="{A819CF15-55E9-4187-9088-7C7C05ABBDD1}" srcOrd="0" destOrd="0" presId="urn:microsoft.com/office/officeart/2005/8/layout/process1"/>
+    <dgm:cxn modelId="{03585A41-B3A8-428D-A0FE-B9DB76F4D68C}" type="presParOf" srcId="{2863BA03-5D04-43A7-B0DB-02DA9D047288}" destId="{A819CF15-55E9-4187-9088-7C7C05ABBDD1}" srcOrd="0" destOrd="0" presId="urn:microsoft.com/office/officeart/2005/8/layout/process1"/>
+    <dgm:cxn modelId="{3B7BF8EB-D9E3-40F9-B53E-CD47279616A2}" type="presParOf" srcId="{2863BA03-5D04-43A7-B0DB-02DA9D047288}" destId="{3B435AAB-233D-429D-842E-FFE0A76B453D}" srcOrd="1" destOrd="0" presId="urn:microsoft.com/office/officeart/2005/8/layout/process1"/>
+    <dgm:cxn modelId="{C9DE1D1A-5641-46AB-9229-496614C62275}" type="presParOf" srcId="{3B435AAB-233D-429D-842E-FFE0A76B453D}" destId="{36D9EDEF-905A-467A-AF05-27B10136D9F2}" srcOrd="0" destOrd="0" presId="urn:microsoft.com/office/officeart/2005/8/layout/process1"/>
+    <dgm:cxn modelId="{09628BBD-9BBC-4D65-A044-ABBCB5DAEDB2}" type="presParOf" srcId="{2863BA03-5D04-43A7-B0DB-02DA9D047288}" destId="{A3171EA2-BF05-424F-98A3-534290E45BBD}" srcOrd="2" destOrd="0" presId="urn:microsoft.com/office/officeart/2005/8/layout/process1"/>
+    <dgm:cxn modelId="{46BC1732-4005-4312-8D06-08036231F4F2}" type="presParOf" srcId="{2863BA03-5D04-43A7-B0DB-02DA9D047288}" destId="{490AE549-CC5B-42B9-AE5F-1A2FBFE33052}" srcOrd="3" destOrd="0" presId="urn:microsoft.com/office/officeart/2005/8/layout/process1"/>
+    <dgm:cxn modelId="{89524FDB-9541-4BA9-B8A2-4073C36B7E1E}" type="presParOf" srcId="{490AE549-CC5B-42B9-AE5F-1A2FBFE33052}" destId="{A1C0FD59-5A25-4BF0-AB48-2A904066D345}" srcOrd="0" destOrd="0" presId="urn:microsoft.com/office/officeart/2005/8/layout/process1"/>
+    <dgm:cxn modelId="{245F31BF-78A6-4E94-90F1-F6B577E2E7E8}" type="presParOf" srcId="{2863BA03-5D04-43A7-B0DB-02DA9D047288}" destId="{9153A767-4B26-41E3-8E2B-A903DD83C581}" srcOrd="4" destOrd="0" presId="urn:microsoft.com/office/officeart/2005/8/layout/process1"/>
+    <dgm:cxn modelId="{F5897E7C-404E-42A7-8E1C-38270DCD63D3}" type="presParOf" srcId="{2863BA03-5D04-43A7-B0DB-02DA9D047288}" destId="{8C2918B8-92DD-4994-BB41-1C8A658CCB0D}" srcOrd="5" destOrd="0" presId="urn:microsoft.com/office/officeart/2005/8/layout/process1"/>
+    <dgm:cxn modelId="{68132740-EDB5-4D79-800F-C385FA8A4E9A}" type="presParOf" srcId="{8C2918B8-92DD-4994-BB41-1C8A658CCB0D}" destId="{664F6DD4-37BD-4685-AA67-4754C37F01AB}" srcOrd="0" destOrd="0" presId="urn:microsoft.com/office/officeart/2005/8/layout/process1"/>
+    <dgm:cxn modelId="{108BAA28-704A-449C-91F9-36B14F6E22C3}" type="presParOf" srcId="{2863BA03-5D04-43A7-B0DB-02DA9D047288}" destId="{99937908-5849-4632-BC88-77609B5E89BF}" srcOrd="6" destOrd="0" presId="urn:microsoft.com/office/officeart/2005/8/layout/process1"/>
   </dgm:cxnLst>
   <dgm:bg/>
   <dgm:whole/>
@@ -13235,7 +13308,11 @@
     </dgm:pt>
     <dgm:pt modelId="{8CC5E17B-36C2-40ED-9E75-6912324B2C47}">
       <dgm:prSet phldrT="[Tekst]"/>
-      <dgm:spPr/>
+      <dgm:spPr>
+        <a:solidFill>
+          <a:srgbClr val="92D050"/>
+        </a:solidFill>
+      </dgm:spPr>
       <dgm:t>
         <a:bodyPr/>
         <a:lstStyle/>
@@ -13515,30 +13592,30 @@
   </dgm:ptLst>
   <dgm:cxnLst>
     <dgm:cxn modelId="{3E4CCB32-81BE-46A1-9771-29B3C546C7ED}" srcId="{39969409-FED6-4E35-910E-FE2EB1C07FB9}" destId="{0E1D8237-7AB4-4ECD-9210-D0CBA7DA58DD}" srcOrd="3" destOrd="0" parTransId="{70A60683-AA00-47D5-84FE-C1E1EEDF2EB0}" sibTransId="{FA4069F5-2490-4B5D-AE70-AF1EBEED7D08}"/>
-    <dgm:cxn modelId="{737F9B73-5C4A-4A6F-8305-F22F53BCE205}" type="presOf" srcId="{39969409-FED6-4E35-910E-FE2EB1C07FB9}" destId="{2863BA03-5D04-43A7-B0DB-02DA9D047288}" srcOrd="0" destOrd="0" presId="urn:microsoft.com/office/officeart/2005/8/layout/process1"/>
-    <dgm:cxn modelId="{E904C7D2-BAA4-47C4-A675-D32EA337510C}" type="presOf" srcId="{D0722D54-5A25-45D7-A946-DDC5E294FC08}" destId="{A3171EA2-BF05-424F-98A3-534290E45BBD}" srcOrd="0" destOrd="0" presId="urn:microsoft.com/office/officeart/2005/8/layout/process1"/>
-    <dgm:cxn modelId="{3BAEC976-2733-4DFE-A3CF-D2474D9C3D21}" type="presOf" srcId="{BAE29F95-0A8E-42EE-98E3-F3E0AA3AB63F}" destId="{490AE549-CC5B-42B9-AE5F-1A2FBFE33052}" srcOrd="0" destOrd="0" presId="urn:microsoft.com/office/officeart/2005/8/layout/process1"/>
-    <dgm:cxn modelId="{A6A0E214-7E15-42AB-B55E-9B9E954ECCA8}" type="presOf" srcId="{3BEB6FA2-D5C8-4421-84BF-4CFC95CD5BE1}" destId="{3B435AAB-233D-429D-842E-FFE0A76B453D}" srcOrd="0" destOrd="0" presId="urn:microsoft.com/office/officeart/2005/8/layout/process1"/>
-    <dgm:cxn modelId="{79EDAE0D-BDB2-48E6-8DF5-E5EDAF203B63}" type="presOf" srcId="{3BEB6FA2-D5C8-4421-84BF-4CFC95CD5BE1}" destId="{36D9EDEF-905A-467A-AF05-27B10136D9F2}" srcOrd="1" destOrd="0" presId="urn:microsoft.com/office/officeart/2005/8/layout/process1"/>
+    <dgm:cxn modelId="{652EEE17-E9C9-4E1F-A650-00F67119C813}" type="presOf" srcId="{BAE29F95-0A8E-42EE-98E3-F3E0AA3AB63F}" destId="{A1C0FD59-5A25-4BF0-AB48-2A904066D345}" srcOrd="1" destOrd="0" presId="urn:microsoft.com/office/officeart/2005/8/layout/process1"/>
+    <dgm:cxn modelId="{81EABB4F-A412-4FC3-92E6-5280BF89D2AE}" type="presOf" srcId="{1F5AC68B-0049-4A6C-8578-F48386E4306F}" destId="{664F6DD4-37BD-4685-AA67-4754C37F01AB}" srcOrd="1" destOrd="0" presId="urn:microsoft.com/office/officeart/2005/8/layout/process1"/>
+    <dgm:cxn modelId="{4AFE0267-DD05-4185-8DEB-B418F4E38FBE}" type="presOf" srcId="{D0722D54-5A25-45D7-A946-DDC5E294FC08}" destId="{A3171EA2-BF05-424F-98A3-534290E45BBD}" srcOrd="0" destOrd="0" presId="urn:microsoft.com/office/officeart/2005/8/layout/process1"/>
+    <dgm:cxn modelId="{1855CB46-96C5-4645-8D08-5E06FBE006D6}" type="presOf" srcId="{068E59F6-C02D-4E37-B59C-08252E96C030}" destId="{9153A767-4B26-41E3-8E2B-A903DD83C581}" srcOrd="0" destOrd="0" presId="urn:microsoft.com/office/officeart/2005/8/layout/process1"/>
     <dgm:cxn modelId="{0B41114B-3230-4EBC-A06E-628AD36F07F9}" srcId="{39969409-FED6-4E35-910E-FE2EB1C07FB9}" destId="{8CC5E17B-36C2-40ED-9E75-6912324B2C47}" srcOrd="0" destOrd="0" parTransId="{F47AD828-E1DF-4F1E-ACFA-33530F6E9DC9}" sibTransId="{3BEB6FA2-D5C8-4421-84BF-4CFC95CD5BE1}"/>
-    <dgm:cxn modelId="{BBE0702D-CA0E-4926-BF1A-8AD03368EF8D}" type="presOf" srcId="{0E1D8237-7AB4-4ECD-9210-D0CBA7DA58DD}" destId="{99937908-5849-4632-BC88-77609B5E89BF}" srcOrd="0" destOrd="0" presId="urn:microsoft.com/office/officeart/2005/8/layout/process1"/>
-    <dgm:cxn modelId="{DC77C9E0-D81D-46EC-B589-DE81F28856F4}" type="presOf" srcId="{1F5AC68B-0049-4A6C-8578-F48386E4306F}" destId="{8C2918B8-92DD-4994-BB41-1C8A658CCB0D}" srcOrd="0" destOrd="0" presId="urn:microsoft.com/office/officeart/2005/8/layout/process1"/>
-    <dgm:cxn modelId="{0E331304-AF7E-42B6-8CF6-5CE93CE3BEA8}" type="presOf" srcId="{BAE29F95-0A8E-42EE-98E3-F3E0AA3AB63F}" destId="{A1C0FD59-5A25-4BF0-AB48-2A904066D345}" srcOrd="1" destOrd="0" presId="urn:microsoft.com/office/officeart/2005/8/layout/process1"/>
-    <dgm:cxn modelId="{76603DC8-F066-4145-8216-5EBEB24A0D17}" type="presOf" srcId="{1F5AC68B-0049-4A6C-8578-F48386E4306F}" destId="{664F6DD4-37BD-4685-AA67-4754C37F01AB}" srcOrd="1" destOrd="0" presId="urn:microsoft.com/office/officeart/2005/8/layout/process1"/>
-    <dgm:cxn modelId="{D429583F-7F9E-499D-9A59-4FE7B66157EF}" type="presOf" srcId="{8CC5E17B-36C2-40ED-9E75-6912324B2C47}" destId="{A819CF15-55E9-4187-9088-7C7C05ABBDD1}" srcOrd="0" destOrd="0" presId="urn:microsoft.com/office/officeart/2005/8/layout/process1"/>
-    <dgm:cxn modelId="{11390A2A-FCBB-4868-BE50-9B3A8A1B172D}" type="presOf" srcId="{068E59F6-C02D-4E37-B59C-08252E96C030}" destId="{9153A767-4B26-41E3-8E2B-A903DD83C581}" srcOrd="0" destOrd="0" presId="urn:microsoft.com/office/officeart/2005/8/layout/process1"/>
+    <dgm:cxn modelId="{8BB87F50-F412-48C8-AECA-1F4EF9C2FA8E}" type="presOf" srcId="{3BEB6FA2-D5C8-4421-84BF-4CFC95CD5BE1}" destId="{36D9EDEF-905A-467A-AF05-27B10136D9F2}" srcOrd="1" destOrd="0" presId="urn:microsoft.com/office/officeart/2005/8/layout/process1"/>
+    <dgm:cxn modelId="{3801B9CD-E86B-405F-A4C4-65E099F8A66F}" type="presOf" srcId="{BAE29F95-0A8E-42EE-98E3-F3E0AA3AB63F}" destId="{490AE549-CC5B-42B9-AE5F-1A2FBFE33052}" srcOrd="0" destOrd="0" presId="urn:microsoft.com/office/officeart/2005/8/layout/process1"/>
     <dgm:cxn modelId="{6D702F59-9FAA-48B6-8A15-28F9DCDB4346}" srcId="{39969409-FED6-4E35-910E-FE2EB1C07FB9}" destId="{D0722D54-5A25-45D7-A946-DDC5E294FC08}" srcOrd="1" destOrd="0" parTransId="{7929156C-9B0E-4842-BC65-A5D8A61CA3A8}" sibTransId="{BAE29F95-0A8E-42EE-98E3-F3E0AA3AB63F}"/>
+    <dgm:cxn modelId="{5D1E6163-7F3A-49F2-8A79-3E2806E94E33}" type="presOf" srcId="{1F5AC68B-0049-4A6C-8578-F48386E4306F}" destId="{8C2918B8-92DD-4994-BB41-1C8A658CCB0D}" srcOrd="0" destOrd="0" presId="urn:microsoft.com/office/officeart/2005/8/layout/process1"/>
     <dgm:cxn modelId="{639D602F-0CD5-4C23-A67D-D663D7C5837E}" srcId="{39969409-FED6-4E35-910E-FE2EB1C07FB9}" destId="{068E59F6-C02D-4E37-B59C-08252E96C030}" srcOrd="2" destOrd="0" parTransId="{4F51CE73-2F15-4D2B-8853-A1C99026EA1A}" sibTransId="{1F5AC68B-0049-4A6C-8578-F48386E4306F}"/>
-    <dgm:cxn modelId="{77939C94-71CE-4CEF-B301-65159E7405E8}" type="presParOf" srcId="{2863BA03-5D04-43A7-B0DB-02DA9D047288}" destId="{A819CF15-55E9-4187-9088-7C7C05ABBDD1}" srcOrd="0" destOrd="0" presId="urn:microsoft.com/office/officeart/2005/8/layout/process1"/>
-    <dgm:cxn modelId="{3E2784D1-7F73-41C8-8A2C-A29FCC00B477}" type="presParOf" srcId="{2863BA03-5D04-43A7-B0DB-02DA9D047288}" destId="{3B435AAB-233D-429D-842E-FFE0A76B453D}" srcOrd="1" destOrd="0" presId="urn:microsoft.com/office/officeart/2005/8/layout/process1"/>
-    <dgm:cxn modelId="{C0EEF347-7736-433D-9FCF-6E8EBF9D8FE2}" type="presParOf" srcId="{3B435AAB-233D-429D-842E-FFE0A76B453D}" destId="{36D9EDEF-905A-467A-AF05-27B10136D9F2}" srcOrd="0" destOrd="0" presId="urn:microsoft.com/office/officeart/2005/8/layout/process1"/>
-    <dgm:cxn modelId="{4FAB71CB-5E4D-4034-B483-A42FDED3B478}" type="presParOf" srcId="{2863BA03-5D04-43A7-B0DB-02DA9D047288}" destId="{A3171EA2-BF05-424F-98A3-534290E45BBD}" srcOrd="2" destOrd="0" presId="urn:microsoft.com/office/officeart/2005/8/layout/process1"/>
-    <dgm:cxn modelId="{F41895D7-9E35-41A4-9B3F-702EC565DF4F}" type="presParOf" srcId="{2863BA03-5D04-43A7-B0DB-02DA9D047288}" destId="{490AE549-CC5B-42B9-AE5F-1A2FBFE33052}" srcOrd="3" destOrd="0" presId="urn:microsoft.com/office/officeart/2005/8/layout/process1"/>
-    <dgm:cxn modelId="{991BB080-3072-48BC-B3E6-DA9AB5F13562}" type="presParOf" srcId="{490AE549-CC5B-42B9-AE5F-1A2FBFE33052}" destId="{A1C0FD59-5A25-4BF0-AB48-2A904066D345}" srcOrd="0" destOrd="0" presId="urn:microsoft.com/office/officeart/2005/8/layout/process1"/>
-    <dgm:cxn modelId="{54AA4F63-7F66-4638-B0C6-CF1261FF37A6}" type="presParOf" srcId="{2863BA03-5D04-43A7-B0DB-02DA9D047288}" destId="{9153A767-4B26-41E3-8E2B-A903DD83C581}" srcOrd="4" destOrd="0" presId="urn:microsoft.com/office/officeart/2005/8/layout/process1"/>
-    <dgm:cxn modelId="{585FC11C-8B92-4708-98E5-E7E9D79252DA}" type="presParOf" srcId="{2863BA03-5D04-43A7-B0DB-02DA9D047288}" destId="{8C2918B8-92DD-4994-BB41-1C8A658CCB0D}" srcOrd="5" destOrd="0" presId="urn:microsoft.com/office/officeart/2005/8/layout/process1"/>
-    <dgm:cxn modelId="{4EA77952-0CC5-4BA0-A6F1-8E39AABF4BE3}" type="presParOf" srcId="{8C2918B8-92DD-4994-BB41-1C8A658CCB0D}" destId="{664F6DD4-37BD-4685-AA67-4754C37F01AB}" srcOrd="0" destOrd="0" presId="urn:microsoft.com/office/officeart/2005/8/layout/process1"/>
-    <dgm:cxn modelId="{16754C47-9B2F-4B32-BE38-3C8E647A4B94}" type="presParOf" srcId="{2863BA03-5D04-43A7-B0DB-02DA9D047288}" destId="{99937908-5849-4632-BC88-77609B5E89BF}" srcOrd="6" destOrd="0" presId="urn:microsoft.com/office/officeart/2005/8/layout/process1"/>
+    <dgm:cxn modelId="{B0AFFE9A-AA81-4DDF-9BA0-2BE79F3FA829}" type="presOf" srcId="{3BEB6FA2-D5C8-4421-84BF-4CFC95CD5BE1}" destId="{3B435AAB-233D-429D-842E-FFE0A76B453D}" srcOrd="0" destOrd="0" presId="urn:microsoft.com/office/officeart/2005/8/layout/process1"/>
+    <dgm:cxn modelId="{D07AED01-C95A-4143-B275-3D909AA33F98}" type="presOf" srcId="{39969409-FED6-4E35-910E-FE2EB1C07FB9}" destId="{2863BA03-5D04-43A7-B0DB-02DA9D047288}" srcOrd="0" destOrd="0" presId="urn:microsoft.com/office/officeart/2005/8/layout/process1"/>
+    <dgm:cxn modelId="{C86AF7B4-D305-498A-99D8-4AF47FCCA6C0}" type="presOf" srcId="{8CC5E17B-36C2-40ED-9E75-6912324B2C47}" destId="{A819CF15-55E9-4187-9088-7C7C05ABBDD1}" srcOrd="0" destOrd="0" presId="urn:microsoft.com/office/officeart/2005/8/layout/process1"/>
+    <dgm:cxn modelId="{649BB340-0C4F-43A6-8FE0-9682E857A821}" type="presOf" srcId="{0E1D8237-7AB4-4ECD-9210-D0CBA7DA58DD}" destId="{99937908-5849-4632-BC88-77609B5E89BF}" srcOrd="0" destOrd="0" presId="urn:microsoft.com/office/officeart/2005/8/layout/process1"/>
+    <dgm:cxn modelId="{8DC10D7D-85C2-487D-BB00-A94FCF4C075F}" type="presParOf" srcId="{2863BA03-5D04-43A7-B0DB-02DA9D047288}" destId="{A819CF15-55E9-4187-9088-7C7C05ABBDD1}" srcOrd="0" destOrd="0" presId="urn:microsoft.com/office/officeart/2005/8/layout/process1"/>
+    <dgm:cxn modelId="{BED79500-6364-4EC0-A0EE-0F40A45D610E}" type="presParOf" srcId="{2863BA03-5D04-43A7-B0DB-02DA9D047288}" destId="{3B435AAB-233D-429D-842E-FFE0A76B453D}" srcOrd="1" destOrd="0" presId="urn:microsoft.com/office/officeart/2005/8/layout/process1"/>
+    <dgm:cxn modelId="{1865B6B6-82DE-4562-B0AE-8D1BAEF6494A}" type="presParOf" srcId="{3B435AAB-233D-429D-842E-FFE0A76B453D}" destId="{36D9EDEF-905A-467A-AF05-27B10136D9F2}" srcOrd="0" destOrd="0" presId="urn:microsoft.com/office/officeart/2005/8/layout/process1"/>
+    <dgm:cxn modelId="{7A10C8D6-A8CE-45E6-9437-D6415E2B60A3}" type="presParOf" srcId="{2863BA03-5D04-43A7-B0DB-02DA9D047288}" destId="{A3171EA2-BF05-424F-98A3-534290E45BBD}" srcOrd="2" destOrd="0" presId="urn:microsoft.com/office/officeart/2005/8/layout/process1"/>
+    <dgm:cxn modelId="{D68F4D63-67EC-4E05-A0C5-44B27F32081D}" type="presParOf" srcId="{2863BA03-5D04-43A7-B0DB-02DA9D047288}" destId="{490AE549-CC5B-42B9-AE5F-1A2FBFE33052}" srcOrd="3" destOrd="0" presId="urn:microsoft.com/office/officeart/2005/8/layout/process1"/>
+    <dgm:cxn modelId="{FFC2E9B5-CEE0-478A-BFD8-998D371DD925}" type="presParOf" srcId="{490AE549-CC5B-42B9-AE5F-1A2FBFE33052}" destId="{A1C0FD59-5A25-4BF0-AB48-2A904066D345}" srcOrd="0" destOrd="0" presId="urn:microsoft.com/office/officeart/2005/8/layout/process1"/>
+    <dgm:cxn modelId="{33F7CA86-A124-4C68-B027-8C532AE85B24}" type="presParOf" srcId="{2863BA03-5D04-43A7-B0DB-02DA9D047288}" destId="{9153A767-4B26-41E3-8E2B-A903DD83C581}" srcOrd="4" destOrd="0" presId="urn:microsoft.com/office/officeart/2005/8/layout/process1"/>
+    <dgm:cxn modelId="{0F3BBFEB-59C0-47E3-B4FC-4A64E023EFB5}" type="presParOf" srcId="{2863BA03-5D04-43A7-B0DB-02DA9D047288}" destId="{8C2918B8-92DD-4994-BB41-1C8A658CCB0D}" srcOrd="5" destOrd="0" presId="urn:microsoft.com/office/officeart/2005/8/layout/process1"/>
+    <dgm:cxn modelId="{52334850-A75F-494D-9004-4FE70E86E4EB}" type="presParOf" srcId="{8C2918B8-92DD-4994-BB41-1C8A658CCB0D}" destId="{664F6DD4-37BD-4685-AA67-4754C37F01AB}" srcOrd="0" destOrd="0" presId="urn:microsoft.com/office/officeart/2005/8/layout/process1"/>
+    <dgm:cxn modelId="{50B13E07-FE6D-4DC8-9F34-086A07690402}" type="presParOf" srcId="{2863BA03-5D04-43A7-B0DB-02DA9D047288}" destId="{99937908-5849-4632-BC88-77609B5E89BF}" srcOrd="6" destOrd="0" presId="urn:microsoft.com/office/officeart/2005/8/layout/process1"/>
   </dgm:cxnLst>
   <dgm:bg/>
   <dgm:whole/>
@@ -13911,38 +13988,38 @@
     </dgm:pt>
   </dgm:ptLst>
   <dgm:cxnLst>
-    <dgm:cxn modelId="{7FBDCD6F-630B-4924-9FCF-3A0B3ED0DF04}" type="presOf" srcId="{3BEB6FA2-D5C8-4421-84BF-4CFC95CD5BE1}" destId="{36D9EDEF-905A-467A-AF05-27B10136D9F2}" srcOrd="1" destOrd="0" presId="urn:microsoft.com/office/officeart/2005/8/layout/process1"/>
-    <dgm:cxn modelId="{127EBC92-A1D4-4828-B941-B4E9498A561D}" type="presOf" srcId="{3A232EBD-AC43-4184-824C-6BF837CADA6B}" destId="{D3A15167-179C-4D08-83CC-909EC9FA552A}" srcOrd="1" destOrd="0" presId="urn:microsoft.com/office/officeart/2005/8/layout/process1"/>
-    <dgm:cxn modelId="{F054F1B1-14A4-4464-A926-E7C35121B2CC}" type="presOf" srcId="{4C5A0D25-1E0A-4ACE-AD79-74C70EA9ACBE}" destId="{D08F89E1-ADB2-4C26-82BA-E85771615988}" srcOrd="0" destOrd="0" presId="urn:microsoft.com/office/officeart/2005/8/layout/process1"/>
-    <dgm:cxn modelId="{F7A3E192-7B83-4420-8A67-106ABCDE7730}" type="presOf" srcId="{8CC5E17B-36C2-40ED-9E75-6912324B2C47}" destId="{A819CF15-55E9-4187-9088-7C7C05ABBDD1}" srcOrd="0" destOrd="0" presId="urn:microsoft.com/office/officeart/2005/8/layout/process1"/>
-    <dgm:cxn modelId="{4EDB94E0-6B61-4DC1-A0AD-D4A40BF2CA44}" type="presOf" srcId="{FA4069F5-2490-4B5D-AE70-AF1EBEED7D08}" destId="{0C880ED8-3C34-4B34-A1D9-B3CC07827C02}" srcOrd="1" destOrd="0" presId="urn:microsoft.com/office/officeart/2005/8/layout/process1"/>
-    <dgm:cxn modelId="{ECC580CD-F2B1-40E2-A26B-B3BB86C085C3}" type="presOf" srcId="{1F5AC68B-0049-4A6C-8578-F48386E4306F}" destId="{664F6DD4-37BD-4685-AA67-4754C37F01AB}" srcOrd="1" destOrd="0" presId="urn:microsoft.com/office/officeart/2005/8/layout/process1"/>
+    <dgm:cxn modelId="{7028CF21-3760-4C2D-8D74-106129EB3027}" type="presOf" srcId="{3A232EBD-AC43-4184-824C-6BF837CADA6B}" destId="{C841E088-0A60-4103-BF01-8855AE382EED}" srcOrd="0" destOrd="0" presId="urn:microsoft.com/office/officeart/2005/8/layout/process1"/>
+    <dgm:cxn modelId="{DBECA498-BD43-4CEE-B47D-A03E57529EC6}" type="presOf" srcId="{8EBB70D4-0647-4CA6-AE54-4D08255C4C1F}" destId="{8CD3E0AC-0B9C-4E44-B242-573BB6BB0EC5}" srcOrd="0" destOrd="0" presId="urn:microsoft.com/office/officeart/2005/8/layout/process1"/>
     <dgm:cxn modelId="{3E4CCB32-81BE-46A1-9771-29B3C546C7ED}" srcId="{39969409-FED6-4E35-910E-FE2EB1C07FB9}" destId="{0E1D8237-7AB4-4ECD-9210-D0CBA7DA58DD}" srcOrd="2" destOrd="0" parTransId="{70A60683-AA00-47D5-84FE-C1E1EEDF2EB0}" sibTransId="{FA4069F5-2490-4B5D-AE70-AF1EBEED7D08}"/>
-    <dgm:cxn modelId="{A3CED871-0638-45F1-8613-972235690761}" type="presOf" srcId="{3BEB6FA2-D5C8-4421-84BF-4CFC95CD5BE1}" destId="{3B435AAB-233D-429D-842E-FFE0A76B453D}" srcOrd="0" destOrd="0" presId="urn:microsoft.com/office/officeart/2005/8/layout/process1"/>
+    <dgm:cxn modelId="{97689471-C1B9-43C2-AB9D-34B24773BF86}" type="presOf" srcId="{3BEB6FA2-D5C8-4421-84BF-4CFC95CD5BE1}" destId="{3B435AAB-233D-429D-842E-FFE0A76B453D}" srcOrd="0" destOrd="0" presId="urn:microsoft.com/office/officeart/2005/8/layout/process1"/>
+    <dgm:cxn modelId="{58677E55-3078-4721-A586-356E952751B6}" type="presOf" srcId="{39969409-FED6-4E35-910E-FE2EB1C07FB9}" destId="{2863BA03-5D04-43A7-B0DB-02DA9D047288}" srcOrd="0" destOrd="0" presId="urn:microsoft.com/office/officeart/2005/8/layout/process1"/>
+    <dgm:cxn modelId="{5472AD3D-3B89-487A-B177-0E6106FD8048}" type="presOf" srcId="{8CC5E17B-36C2-40ED-9E75-6912324B2C47}" destId="{A819CF15-55E9-4187-9088-7C7C05ABBDD1}" srcOrd="0" destOrd="0" presId="urn:microsoft.com/office/officeart/2005/8/layout/process1"/>
+    <dgm:cxn modelId="{7AD6DA64-73E9-486D-BA32-01AB79DD5680}" type="presOf" srcId="{3A232EBD-AC43-4184-824C-6BF837CADA6B}" destId="{D3A15167-179C-4D08-83CC-909EC9FA552A}" srcOrd="1" destOrd="0" presId="urn:microsoft.com/office/officeart/2005/8/layout/process1"/>
+    <dgm:cxn modelId="{AC5DD471-AD7F-4010-8805-A9FF286D846E}" type="presOf" srcId="{068E59F6-C02D-4E37-B59C-08252E96C030}" destId="{9153A767-4B26-41E3-8E2B-A903DD83C581}" srcOrd="0" destOrd="0" presId="urn:microsoft.com/office/officeart/2005/8/layout/process1"/>
     <dgm:cxn modelId="{6881281D-6752-4F77-B753-70CC1732F45B}" srcId="{39969409-FED6-4E35-910E-FE2EB1C07FB9}" destId="{8EBB70D4-0647-4CA6-AE54-4D08255C4C1F}" srcOrd="3" destOrd="0" parTransId="{13A4BC38-5223-48F1-B6B8-43F39E2E6DFA}" sibTransId="{3A232EBD-AC43-4184-824C-6BF837CADA6B}"/>
-    <dgm:cxn modelId="{F543BF76-8351-4D7E-973B-3882C864BCF8}" type="presOf" srcId="{3A232EBD-AC43-4184-824C-6BF837CADA6B}" destId="{C841E088-0A60-4103-BF01-8855AE382EED}" srcOrd="0" destOrd="0" presId="urn:microsoft.com/office/officeart/2005/8/layout/process1"/>
-    <dgm:cxn modelId="{CCE81551-4A34-4A3B-9541-E029C10C9D62}" type="presOf" srcId="{FA4069F5-2490-4B5D-AE70-AF1EBEED7D08}" destId="{8DA2F138-AD73-476B-A67C-023559A13086}" srcOrd="0" destOrd="0" presId="urn:microsoft.com/office/officeart/2005/8/layout/process1"/>
-    <dgm:cxn modelId="{ECC63820-7F3A-46E3-9353-2FA7921EAE29}" type="presOf" srcId="{068E59F6-C02D-4E37-B59C-08252E96C030}" destId="{9153A767-4B26-41E3-8E2B-A903DD83C581}" srcOrd="0" destOrd="0" presId="urn:microsoft.com/office/officeart/2005/8/layout/process1"/>
-    <dgm:cxn modelId="{8ECC5502-DE47-4C9D-88B8-4A1A9C21B110}" type="presOf" srcId="{39969409-FED6-4E35-910E-FE2EB1C07FB9}" destId="{2863BA03-5D04-43A7-B0DB-02DA9D047288}" srcOrd="0" destOrd="0" presId="urn:microsoft.com/office/officeart/2005/8/layout/process1"/>
-    <dgm:cxn modelId="{954A57C9-CD51-4E2A-801E-0444085A7845}" type="presOf" srcId="{0E1D8237-7AB4-4ECD-9210-D0CBA7DA58DD}" destId="{99937908-5849-4632-BC88-77609B5E89BF}" srcOrd="0" destOrd="0" presId="urn:microsoft.com/office/officeart/2005/8/layout/process1"/>
-    <dgm:cxn modelId="{07D595B6-8DFC-47B9-AF75-88F17F7CF50F}" type="presOf" srcId="{1F5AC68B-0049-4A6C-8578-F48386E4306F}" destId="{8C2918B8-92DD-4994-BB41-1C8A658CCB0D}" srcOrd="0" destOrd="0" presId="urn:microsoft.com/office/officeart/2005/8/layout/process1"/>
+    <dgm:cxn modelId="{62969AAB-7DDA-47E0-A82D-0A469ADD497F}" type="presOf" srcId="{0E1D8237-7AB4-4ECD-9210-D0CBA7DA58DD}" destId="{99937908-5849-4632-BC88-77609B5E89BF}" srcOrd="0" destOrd="0" presId="urn:microsoft.com/office/officeart/2005/8/layout/process1"/>
+    <dgm:cxn modelId="{0868115F-6E09-4C8A-BCD2-C066223FBF9D}" type="presOf" srcId="{3BEB6FA2-D5C8-4421-84BF-4CFC95CD5BE1}" destId="{36D9EDEF-905A-467A-AF05-27B10136D9F2}" srcOrd="1" destOrd="0" presId="urn:microsoft.com/office/officeart/2005/8/layout/process1"/>
+    <dgm:cxn modelId="{D1692311-44C9-46A8-BDE8-5C631C481ECE}" type="presOf" srcId="{1F5AC68B-0049-4A6C-8578-F48386E4306F}" destId="{664F6DD4-37BD-4685-AA67-4754C37F01AB}" srcOrd="1" destOrd="0" presId="urn:microsoft.com/office/officeart/2005/8/layout/process1"/>
+    <dgm:cxn modelId="{D6B6696C-580E-44F3-BDEA-549C52AF98BB}" type="presOf" srcId="{4C5A0D25-1E0A-4ACE-AD79-74C70EA9ACBE}" destId="{D08F89E1-ADB2-4C26-82BA-E85771615988}" srcOrd="0" destOrd="0" presId="urn:microsoft.com/office/officeart/2005/8/layout/process1"/>
+    <dgm:cxn modelId="{F430E05A-367D-44F4-8BEE-79C98AA6B93D}" type="presOf" srcId="{FA4069F5-2490-4B5D-AE70-AF1EBEED7D08}" destId="{0C880ED8-3C34-4B34-A1D9-B3CC07827C02}" srcOrd="1" destOrd="0" presId="urn:microsoft.com/office/officeart/2005/8/layout/process1"/>
+    <dgm:cxn modelId="{05804F97-DEB3-454E-B6AC-196FCF66A96D}" type="presOf" srcId="{1F5AC68B-0049-4A6C-8578-F48386E4306F}" destId="{8C2918B8-92DD-4994-BB41-1C8A658CCB0D}" srcOrd="0" destOrd="0" presId="urn:microsoft.com/office/officeart/2005/8/layout/process1"/>
     <dgm:cxn modelId="{639D602F-0CD5-4C23-A67D-D663D7C5837E}" srcId="{39969409-FED6-4E35-910E-FE2EB1C07FB9}" destId="{068E59F6-C02D-4E37-B59C-08252E96C030}" srcOrd="1" destOrd="0" parTransId="{4F51CE73-2F15-4D2B-8853-A1C99026EA1A}" sibTransId="{1F5AC68B-0049-4A6C-8578-F48386E4306F}"/>
-    <dgm:cxn modelId="{E70D1091-10C1-4875-9816-8FB27EE5D3BD}" type="presOf" srcId="{8EBB70D4-0647-4CA6-AE54-4D08255C4C1F}" destId="{8CD3E0AC-0B9C-4E44-B242-573BB6BB0EC5}" srcOrd="0" destOrd="0" presId="urn:microsoft.com/office/officeart/2005/8/layout/process1"/>
     <dgm:cxn modelId="{ADE6526B-960A-45C1-A1DE-CD87E93D0D82}" srcId="{39969409-FED6-4E35-910E-FE2EB1C07FB9}" destId="{4C5A0D25-1E0A-4ACE-AD79-74C70EA9ACBE}" srcOrd="4" destOrd="0" parTransId="{2EF200CB-78B9-4FF1-A489-33C1CAAB9FE5}" sibTransId="{D753FD95-1301-4EE1-BD25-7324F695E98C}"/>
     <dgm:cxn modelId="{0B41114B-3230-4EBC-A06E-628AD36F07F9}" srcId="{39969409-FED6-4E35-910E-FE2EB1C07FB9}" destId="{8CC5E17B-36C2-40ED-9E75-6912324B2C47}" srcOrd="0" destOrd="0" parTransId="{F47AD828-E1DF-4F1E-ACFA-33530F6E9DC9}" sibTransId="{3BEB6FA2-D5C8-4421-84BF-4CFC95CD5BE1}"/>
-    <dgm:cxn modelId="{F89C8772-F53E-48F7-A606-DC0CB56F576A}" type="presParOf" srcId="{2863BA03-5D04-43A7-B0DB-02DA9D047288}" destId="{A819CF15-55E9-4187-9088-7C7C05ABBDD1}" srcOrd="0" destOrd="0" presId="urn:microsoft.com/office/officeart/2005/8/layout/process1"/>
-    <dgm:cxn modelId="{2D707C4F-254D-419E-B3B8-9ED122C906AF}" type="presParOf" srcId="{2863BA03-5D04-43A7-B0DB-02DA9D047288}" destId="{3B435AAB-233D-429D-842E-FFE0A76B453D}" srcOrd="1" destOrd="0" presId="urn:microsoft.com/office/officeart/2005/8/layout/process1"/>
-    <dgm:cxn modelId="{EFAA7F81-B0D9-40A5-B234-D2C9471EB62E}" type="presParOf" srcId="{3B435AAB-233D-429D-842E-FFE0A76B453D}" destId="{36D9EDEF-905A-467A-AF05-27B10136D9F2}" srcOrd="0" destOrd="0" presId="urn:microsoft.com/office/officeart/2005/8/layout/process1"/>
-    <dgm:cxn modelId="{B7C9E42E-A95D-4379-9D80-136112A59F5F}" type="presParOf" srcId="{2863BA03-5D04-43A7-B0DB-02DA9D047288}" destId="{9153A767-4B26-41E3-8E2B-A903DD83C581}" srcOrd="2" destOrd="0" presId="urn:microsoft.com/office/officeart/2005/8/layout/process1"/>
-    <dgm:cxn modelId="{05FFBE4F-96F1-4AFC-B04C-C17CB0D1604A}" type="presParOf" srcId="{2863BA03-5D04-43A7-B0DB-02DA9D047288}" destId="{8C2918B8-92DD-4994-BB41-1C8A658CCB0D}" srcOrd="3" destOrd="0" presId="urn:microsoft.com/office/officeart/2005/8/layout/process1"/>
-    <dgm:cxn modelId="{F43CCE41-38F5-49BD-AFA1-5BE95F85FBD0}" type="presParOf" srcId="{8C2918B8-92DD-4994-BB41-1C8A658CCB0D}" destId="{664F6DD4-37BD-4685-AA67-4754C37F01AB}" srcOrd="0" destOrd="0" presId="urn:microsoft.com/office/officeart/2005/8/layout/process1"/>
-    <dgm:cxn modelId="{C4B72F58-C0B0-4D0C-9FE5-8AFB332A9FFB}" type="presParOf" srcId="{2863BA03-5D04-43A7-B0DB-02DA9D047288}" destId="{99937908-5849-4632-BC88-77609B5E89BF}" srcOrd="4" destOrd="0" presId="urn:microsoft.com/office/officeart/2005/8/layout/process1"/>
-    <dgm:cxn modelId="{2DDDFD06-C786-4EAB-A18C-3BFE7DA514DF}" type="presParOf" srcId="{2863BA03-5D04-43A7-B0DB-02DA9D047288}" destId="{8DA2F138-AD73-476B-A67C-023559A13086}" srcOrd="5" destOrd="0" presId="urn:microsoft.com/office/officeart/2005/8/layout/process1"/>
-    <dgm:cxn modelId="{0D4C27A7-B4A4-4229-BE74-793CDF1648D3}" type="presParOf" srcId="{8DA2F138-AD73-476B-A67C-023559A13086}" destId="{0C880ED8-3C34-4B34-A1D9-B3CC07827C02}" srcOrd="0" destOrd="0" presId="urn:microsoft.com/office/officeart/2005/8/layout/process1"/>
-    <dgm:cxn modelId="{1FEA9219-D342-4C9B-BF21-8142A9D032D2}" type="presParOf" srcId="{2863BA03-5D04-43A7-B0DB-02DA9D047288}" destId="{8CD3E0AC-0B9C-4E44-B242-573BB6BB0EC5}" srcOrd="6" destOrd="0" presId="urn:microsoft.com/office/officeart/2005/8/layout/process1"/>
-    <dgm:cxn modelId="{7D5AFADD-6882-47B1-9A9E-7AC3513F97CE}" type="presParOf" srcId="{2863BA03-5D04-43A7-B0DB-02DA9D047288}" destId="{C841E088-0A60-4103-BF01-8855AE382EED}" srcOrd="7" destOrd="0" presId="urn:microsoft.com/office/officeart/2005/8/layout/process1"/>
-    <dgm:cxn modelId="{29311D09-38E0-491A-9DA0-40540EAEBC2A}" type="presParOf" srcId="{C841E088-0A60-4103-BF01-8855AE382EED}" destId="{D3A15167-179C-4D08-83CC-909EC9FA552A}" srcOrd="0" destOrd="0" presId="urn:microsoft.com/office/officeart/2005/8/layout/process1"/>
-    <dgm:cxn modelId="{6990C0BE-E0D9-4F16-9042-B8812BDA9493}" type="presParOf" srcId="{2863BA03-5D04-43A7-B0DB-02DA9D047288}" destId="{D08F89E1-ADB2-4C26-82BA-E85771615988}" srcOrd="8" destOrd="0" presId="urn:microsoft.com/office/officeart/2005/8/layout/process1"/>
+    <dgm:cxn modelId="{ED09F9CF-39A0-4BA4-A3E0-01EFABB6A93C}" type="presOf" srcId="{FA4069F5-2490-4B5D-AE70-AF1EBEED7D08}" destId="{8DA2F138-AD73-476B-A67C-023559A13086}" srcOrd="0" destOrd="0" presId="urn:microsoft.com/office/officeart/2005/8/layout/process1"/>
+    <dgm:cxn modelId="{413040F0-0EEB-44D0-A716-940DCCB57B07}" type="presParOf" srcId="{2863BA03-5D04-43A7-B0DB-02DA9D047288}" destId="{A819CF15-55E9-4187-9088-7C7C05ABBDD1}" srcOrd="0" destOrd="0" presId="urn:microsoft.com/office/officeart/2005/8/layout/process1"/>
+    <dgm:cxn modelId="{41D51ECA-D305-4F1C-A030-49AFEC8728CE}" type="presParOf" srcId="{2863BA03-5D04-43A7-B0DB-02DA9D047288}" destId="{3B435AAB-233D-429D-842E-FFE0A76B453D}" srcOrd="1" destOrd="0" presId="urn:microsoft.com/office/officeart/2005/8/layout/process1"/>
+    <dgm:cxn modelId="{E30B5C3F-E0DD-4DDF-B108-759D6CB6D974}" type="presParOf" srcId="{3B435AAB-233D-429D-842E-FFE0A76B453D}" destId="{36D9EDEF-905A-467A-AF05-27B10136D9F2}" srcOrd="0" destOrd="0" presId="urn:microsoft.com/office/officeart/2005/8/layout/process1"/>
+    <dgm:cxn modelId="{1F080D16-30AF-4DBC-8AA7-78AA8D810823}" type="presParOf" srcId="{2863BA03-5D04-43A7-B0DB-02DA9D047288}" destId="{9153A767-4B26-41E3-8E2B-A903DD83C581}" srcOrd="2" destOrd="0" presId="urn:microsoft.com/office/officeart/2005/8/layout/process1"/>
+    <dgm:cxn modelId="{31B590C6-E55F-4168-92E4-C8092376A1ED}" type="presParOf" srcId="{2863BA03-5D04-43A7-B0DB-02DA9D047288}" destId="{8C2918B8-92DD-4994-BB41-1C8A658CCB0D}" srcOrd="3" destOrd="0" presId="urn:microsoft.com/office/officeart/2005/8/layout/process1"/>
+    <dgm:cxn modelId="{FF3F2909-7C04-47F6-A940-5962BC678E68}" type="presParOf" srcId="{8C2918B8-92DD-4994-BB41-1C8A658CCB0D}" destId="{664F6DD4-37BD-4685-AA67-4754C37F01AB}" srcOrd="0" destOrd="0" presId="urn:microsoft.com/office/officeart/2005/8/layout/process1"/>
+    <dgm:cxn modelId="{1BEC687F-69C0-4AFF-9CC3-6D0CBACCFC1D}" type="presParOf" srcId="{2863BA03-5D04-43A7-B0DB-02DA9D047288}" destId="{99937908-5849-4632-BC88-77609B5E89BF}" srcOrd="4" destOrd="0" presId="urn:microsoft.com/office/officeart/2005/8/layout/process1"/>
+    <dgm:cxn modelId="{8BCF423D-A3E2-47CF-9A86-8F0D1056C91F}" type="presParOf" srcId="{2863BA03-5D04-43A7-B0DB-02DA9D047288}" destId="{8DA2F138-AD73-476B-A67C-023559A13086}" srcOrd="5" destOrd="0" presId="urn:microsoft.com/office/officeart/2005/8/layout/process1"/>
+    <dgm:cxn modelId="{98DDB560-7C53-48F0-9CE5-3C9D7FE7B217}" type="presParOf" srcId="{8DA2F138-AD73-476B-A67C-023559A13086}" destId="{0C880ED8-3C34-4B34-A1D9-B3CC07827C02}" srcOrd="0" destOrd="0" presId="urn:microsoft.com/office/officeart/2005/8/layout/process1"/>
+    <dgm:cxn modelId="{C88B98D4-5BC6-42C2-B86B-1BB68B379355}" type="presParOf" srcId="{2863BA03-5D04-43A7-B0DB-02DA9D047288}" destId="{8CD3E0AC-0B9C-4E44-B242-573BB6BB0EC5}" srcOrd="6" destOrd="0" presId="urn:microsoft.com/office/officeart/2005/8/layout/process1"/>
+    <dgm:cxn modelId="{5921EB79-EDA2-4E64-9947-0ECB0F25A384}" type="presParOf" srcId="{2863BA03-5D04-43A7-B0DB-02DA9D047288}" destId="{C841E088-0A60-4103-BF01-8855AE382EED}" srcOrd="7" destOrd="0" presId="urn:microsoft.com/office/officeart/2005/8/layout/process1"/>
+    <dgm:cxn modelId="{C54B530B-6295-4954-9DFE-555606D59220}" type="presParOf" srcId="{C841E088-0A60-4103-BF01-8855AE382EED}" destId="{D3A15167-179C-4D08-83CC-909EC9FA552A}" srcOrd="0" destOrd="0" presId="urn:microsoft.com/office/officeart/2005/8/layout/process1"/>
+    <dgm:cxn modelId="{14CD0B18-C8AE-424E-BA36-CA78DF209FAF}" type="presParOf" srcId="{2863BA03-5D04-43A7-B0DB-02DA9D047288}" destId="{D08F89E1-ADB2-4C26-82BA-E85771615988}" srcOrd="8" destOrd="0" presId="urn:microsoft.com/office/officeart/2005/8/layout/process1"/>
   </dgm:cxnLst>
   <dgm:bg/>
   <dgm:whole/>
@@ -14315,38 +14392,38 @@
     </dgm:pt>
   </dgm:ptLst>
   <dgm:cxnLst>
-    <dgm:cxn modelId="{FF7D0583-E8B6-4DE1-BBF7-C9A12ABF13C6}" type="presOf" srcId="{39969409-FED6-4E35-910E-FE2EB1C07FB9}" destId="{2863BA03-5D04-43A7-B0DB-02DA9D047288}" srcOrd="0" destOrd="0" presId="urn:microsoft.com/office/officeart/2005/8/layout/process1"/>
-    <dgm:cxn modelId="{B3FA8993-12CA-415F-9D2C-D410F85962A2}" type="presOf" srcId="{1FD0B847-CD51-4DDF-80A3-13B9DE6E4520}" destId="{2F418591-09AD-463E-9FB6-D152B858E078}" srcOrd="0" destOrd="0" presId="urn:microsoft.com/office/officeart/2005/8/layout/process1"/>
-    <dgm:cxn modelId="{FBF12E3F-418F-4E9B-9F84-10AACB71F9CA}" type="presOf" srcId="{3BEB6FA2-D5C8-4421-84BF-4CFC95CD5BE1}" destId="{36D9EDEF-905A-467A-AF05-27B10136D9F2}" srcOrd="1" destOrd="0" presId="urn:microsoft.com/office/officeart/2005/8/layout/process1"/>
-    <dgm:cxn modelId="{3995CEE8-296E-42DF-A3BE-8BEF7E9F1816}" type="presOf" srcId="{068E59F6-C02D-4E37-B59C-08252E96C030}" destId="{9153A767-4B26-41E3-8E2B-A903DD83C581}" srcOrd="0" destOrd="0" presId="urn:microsoft.com/office/officeart/2005/8/layout/process1"/>
-    <dgm:cxn modelId="{43DF3FA7-509A-4196-985B-CF6140283743}" type="presOf" srcId="{3BEB6FA2-D5C8-4421-84BF-4CFC95CD5BE1}" destId="{3B435AAB-233D-429D-842E-FFE0A76B453D}" srcOrd="0" destOrd="0" presId="urn:microsoft.com/office/officeart/2005/8/layout/process1"/>
-    <dgm:cxn modelId="{863414B7-6021-4050-AE5A-CAAC064C24BB}" type="presOf" srcId="{FA4069F5-2490-4B5D-AE70-AF1EBEED7D08}" destId="{8DA2F138-AD73-476B-A67C-023559A13086}" srcOrd="0" destOrd="0" presId="urn:microsoft.com/office/officeart/2005/8/layout/process1"/>
+    <dgm:cxn modelId="{B4F0CAC4-DCFA-416A-AA55-A9F83B97923C}" type="presOf" srcId="{3BEB6FA2-D5C8-4421-84BF-4CFC95CD5BE1}" destId="{3B435AAB-233D-429D-842E-FFE0A76B453D}" srcOrd="0" destOrd="0" presId="urn:microsoft.com/office/officeart/2005/8/layout/process1"/>
+    <dgm:cxn modelId="{9DB0509A-3A4A-46F8-8F4B-D5B772DA26C2}" type="presOf" srcId="{1FD0B847-CD51-4DDF-80A3-13B9DE6E4520}" destId="{4AE7474C-C91C-4485-8579-89AC2569D4D8}" srcOrd="1" destOrd="0" presId="urn:microsoft.com/office/officeart/2005/8/layout/process1"/>
+    <dgm:cxn modelId="{7B45BF18-1F62-4563-8C82-64E85C6673B9}" type="presOf" srcId="{1F5AC68B-0049-4A6C-8578-F48386E4306F}" destId="{8C2918B8-92DD-4994-BB41-1C8A658CCB0D}" srcOrd="0" destOrd="0" presId="urn:microsoft.com/office/officeart/2005/8/layout/process1"/>
     <dgm:cxn modelId="{3E4CCB32-81BE-46A1-9771-29B3C546C7ED}" srcId="{39969409-FED6-4E35-910E-FE2EB1C07FB9}" destId="{0E1D8237-7AB4-4ECD-9210-D0CBA7DA58DD}" srcOrd="2" destOrd="0" parTransId="{70A60683-AA00-47D5-84FE-C1E1EEDF2EB0}" sibTransId="{FA4069F5-2490-4B5D-AE70-AF1EBEED7D08}"/>
+    <dgm:cxn modelId="{ACE178D5-9F9C-4E95-BD25-23223CE8D8DE}" type="presOf" srcId="{4C5A0D25-1E0A-4ACE-AD79-74C70EA9ACBE}" destId="{D08F89E1-ADB2-4C26-82BA-E85771615988}" srcOrd="0" destOrd="0" presId="urn:microsoft.com/office/officeart/2005/8/layout/process1"/>
+    <dgm:cxn modelId="{0DC91E13-097C-49E0-B8DF-A6DA24F424DD}" type="presOf" srcId="{1FD0B847-CD51-4DDF-80A3-13B9DE6E4520}" destId="{2F418591-09AD-463E-9FB6-D152B858E078}" srcOrd="0" destOrd="0" presId="urn:microsoft.com/office/officeart/2005/8/layout/process1"/>
     <dgm:cxn modelId="{F4DA8821-7426-4F81-B5C0-634AAB966476}" srcId="{39969409-FED6-4E35-910E-FE2EB1C07FB9}" destId="{0CB019EB-8A2F-496C-B4A4-15E9206D260E}" srcOrd="3" destOrd="0" parTransId="{66F43294-5999-4BE0-8749-A8E74900092C}" sibTransId="{1FD0B847-CD51-4DDF-80A3-13B9DE6E4520}"/>
-    <dgm:cxn modelId="{45FE09AC-3E6B-4EBD-937D-CE8EDEE9955A}" type="presOf" srcId="{FA4069F5-2490-4B5D-AE70-AF1EBEED7D08}" destId="{0C880ED8-3C34-4B34-A1D9-B3CC07827C02}" srcOrd="1" destOrd="0" presId="urn:microsoft.com/office/officeart/2005/8/layout/process1"/>
-    <dgm:cxn modelId="{A0CD3F84-53AD-4BAA-A016-87515DC93BFC}" type="presOf" srcId="{4C5A0D25-1E0A-4ACE-AD79-74C70EA9ACBE}" destId="{D08F89E1-ADB2-4C26-82BA-E85771615988}" srcOrd="0" destOrd="0" presId="urn:microsoft.com/office/officeart/2005/8/layout/process1"/>
-    <dgm:cxn modelId="{ABFDD7A3-D0CC-42B7-A807-6DAC1A4EFD02}" type="presOf" srcId="{1F5AC68B-0049-4A6C-8578-F48386E4306F}" destId="{664F6DD4-37BD-4685-AA67-4754C37F01AB}" srcOrd="1" destOrd="0" presId="urn:microsoft.com/office/officeart/2005/8/layout/process1"/>
-    <dgm:cxn modelId="{05862F34-0CBD-46D2-BA94-626D7394E75D}" type="presOf" srcId="{0E1D8237-7AB4-4ECD-9210-D0CBA7DA58DD}" destId="{99937908-5849-4632-BC88-77609B5E89BF}" srcOrd="0" destOrd="0" presId="urn:microsoft.com/office/officeart/2005/8/layout/process1"/>
-    <dgm:cxn modelId="{0CE71F51-F86E-4939-807C-C20302E7DFBB}" type="presOf" srcId="{1FD0B847-CD51-4DDF-80A3-13B9DE6E4520}" destId="{4AE7474C-C91C-4485-8579-89AC2569D4D8}" srcOrd="1" destOrd="0" presId="urn:microsoft.com/office/officeart/2005/8/layout/process1"/>
-    <dgm:cxn modelId="{7BF396AE-0A69-4D75-8354-1CA2A2A07E4C}" type="presOf" srcId="{8CC5E17B-36C2-40ED-9E75-6912324B2C47}" destId="{A819CF15-55E9-4187-9088-7C7C05ABBDD1}" srcOrd="0" destOrd="0" presId="urn:microsoft.com/office/officeart/2005/8/layout/process1"/>
+    <dgm:cxn modelId="{B9F76210-2A69-4E5C-91F3-17D54355B6BF}" type="presOf" srcId="{FA4069F5-2490-4B5D-AE70-AF1EBEED7D08}" destId="{8DA2F138-AD73-476B-A67C-023559A13086}" srcOrd="0" destOrd="0" presId="urn:microsoft.com/office/officeart/2005/8/layout/process1"/>
+    <dgm:cxn modelId="{D2EC82C5-CE63-42C8-8A88-E75BC7525302}" type="presOf" srcId="{0CB019EB-8A2F-496C-B4A4-15E9206D260E}" destId="{0745FE4C-E45D-433D-B6A4-4D1EE1B281BE}" srcOrd="0" destOrd="0" presId="urn:microsoft.com/office/officeart/2005/8/layout/process1"/>
+    <dgm:cxn modelId="{0E3DC89F-FC3E-4C95-97EC-36BFF40E24A2}" type="presOf" srcId="{3BEB6FA2-D5C8-4421-84BF-4CFC95CD5BE1}" destId="{36D9EDEF-905A-467A-AF05-27B10136D9F2}" srcOrd="1" destOrd="0" presId="urn:microsoft.com/office/officeart/2005/8/layout/process1"/>
+    <dgm:cxn modelId="{9C9A3D83-A1AD-45AD-9F42-233F119B6A35}" type="presOf" srcId="{068E59F6-C02D-4E37-B59C-08252E96C030}" destId="{9153A767-4B26-41E3-8E2B-A903DD83C581}" srcOrd="0" destOrd="0" presId="urn:microsoft.com/office/officeart/2005/8/layout/process1"/>
+    <dgm:cxn modelId="{2B67343C-EABA-498F-B149-C913611D76AE}" type="presOf" srcId="{0E1D8237-7AB4-4ECD-9210-D0CBA7DA58DD}" destId="{99937908-5849-4632-BC88-77609B5E89BF}" srcOrd="0" destOrd="0" presId="urn:microsoft.com/office/officeart/2005/8/layout/process1"/>
+    <dgm:cxn modelId="{83BDFFE2-721A-4C45-9A72-500AC64076FC}" type="presOf" srcId="{1F5AC68B-0049-4A6C-8578-F48386E4306F}" destId="{664F6DD4-37BD-4685-AA67-4754C37F01AB}" srcOrd="1" destOrd="0" presId="urn:microsoft.com/office/officeart/2005/8/layout/process1"/>
+    <dgm:cxn modelId="{713C4207-E8FE-490B-91C7-C5FC3984F976}" type="presOf" srcId="{FA4069F5-2490-4B5D-AE70-AF1EBEED7D08}" destId="{0C880ED8-3C34-4B34-A1D9-B3CC07827C02}" srcOrd="1" destOrd="0" presId="urn:microsoft.com/office/officeart/2005/8/layout/process1"/>
     <dgm:cxn modelId="{639D602F-0CD5-4C23-A67D-D663D7C5837E}" srcId="{39969409-FED6-4E35-910E-FE2EB1C07FB9}" destId="{068E59F6-C02D-4E37-B59C-08252E96C030}" srcOrd="1" destOrd="0" parTransId="{4F51CE73-2F15-4D2B-8853-A1C99026EA1A}" sibTransId="{1F5AC68B-0049-4A6C-8578-F48386E4306F}"/>
-    <dgm:cxn modelId="{82FCD239-1E2C-42D5-AF4F-0C9C40089C96}" type="presOf" srcId="{0CB019EB-8A2F-496C-B4A4-15E9206D260E}" destId="{0745FE4C-E45D-433D-B6A4-4D1EE1B281BE}" srcOrd="0" destOrd="0" presId="urn:microsoft.com/office/officeart/2005/8/layout/process1"/>
-    <dgm:cxn modelId="{B0C5CA9E-4AF7-43C0-A8FF-FAD2AE6D8E9F}" type="presOf" srcId="{1F5AC68B-0049-4A6C-8578-F48386E4306F}" destId="{8C2918B8-92DD-4994-BB41-1C8A658CCB0D}" srcOrd="0" destOrd="0" presId="urn:microsoft.com/office/officeart/2005/8/layout/process1"/>
+    <dgm:cxn modelId="{FFFB72E1-EA18-470F-9699-75A1AE62C2DD}" type="presOf" srcId="{8CC5E17B-36C2-40ED-9E75-6912324B2C47}" destId="{A819CF15-55E9-4187-9088-7C7C05ABBDD1}" srcOrd="0" destOrd="0" presId="urn:microsoft.com/office/officeart/2005/8/layout/process1"/>
+    <dgm:cxn modelId="{A30BC50E-B1CB-4BC6-A7DA-220519089944}" type="presOf" srcId="{39969409-FED6-4E35-910E-FE2EB1C07FB9}" destId="{2863BA03-5D04-43A7-B0DB-02DA9D047288}" srcOrd="0" destOrd="0" presId="urn:microsoft.com/office/officeart/2005/8/layout/process1"/>
     <dgm:cxn modelId="{ADE6526B-960A-45C1-A1DE-CD87E93D0D82}" srcId="{39969409-FED6-4E35-910E-FE2EB1C07FB9}" destId="{4C5A0D25-1E0A-4ACE-AD79-74C70EA9ACBE}" srcOrd="4" destOrd="0" parTransId="{2EF200CB-78B9-4FF1-A489-33C1CAAB9FE5}" sibTransId="{D753FD95-1301-4EE1-BD25-7324F695E98C}"/>
     <dgm:cxn modelId="{0B41114B-3230-4EBC-A06E-628AD36F07F9}" srcId="{39969409-FED6-4E35-910E-FE2EB1C07FB9}" destId="{8CC5E17B-36C2-40ED-9E75-6912324B2C47}" srcOrd="0" destOrd="0" parTransId="{F47AD828-E1DF-4F1E-ACFA-33530F6E9DC9}" sibTransId="{3BEB6FA2-D5C8-4421-84BF-4CFC95CD5BE1}"/>
-    <dgm:cxn modelId="{56C28AF0-27FC-48E7-9214-11626D53C9A2}" type="presParOf" srcId="{2863BA03-5D04-43A7-B0DB-02DA9D047288}" destId="{A819CF15-55E9-4187-9088-7C7C05ABBDD1}" srcOrd="0" destOrd="0" presId="urn:microsoft.com/office/officeart/2005/8/layout/process1"/>
-    <dgm:cxn modelId="{1373EA58-8DB1-49ED-A0F3-23EF5087AE14}" type="presParOf" srcId="{2863BA03-5D04-43A7-B0DB-02DA9D047288}" destId="{3B435AAB-233D-429D-842E-FFE0A76B453D}" srcOrd="1" destOrd="0" presId="urn:microsoft.com/office/officeart/2005/8/layout/process1"/>
-    <dgm:cxn modelId="{B5AE257A-BC23-44B9-ADFE-FD70069A31BB}" type="presParOf" srcId="{3B435AAB-233D-429D-842E-FFE0A76B453D}" destId="{36D9EDEF-905A-467A-AF05-27B10136D9F2}" srcOrd="0" destOrd="0" presId="urn:microsoft.com/office/officeart/2005/8/layout/process1"/>
-    <dgm:cxn modelId="{CA450533-BB6B-48DA-A160-A585EEAAFCB0}" type="presParOf" srcId="{2863BA03-5D04-43A7-B0DB-02DA9D047288}" destId="{9153A767-4B26-41E3-8E2B-A903DD83C581}" srcOrd="2" destOrd="0" presId="urn:microsoft.com/office/officeart/2005/8/layout/process1"/>
-    <dgm:cxn modelId="{4557898B-253D-4460-8DFE-DE38C883E7F9}" type="presParOf" srcId="{2863BA03-5D04-43A7-B0DB-02DA9D047288}" destId="{8C2918B8-92DD-4994-BB41-1C8A658CCB0D}" srcOrd="3" destOrd="0" presId="urn:microsoft.com/office/officeart/2005/8/layout/process1"/>
-    <dgm:cxn modelId="{48F94280-DE65-4FB0-9248-4F2257F2F570}" type="presParOf" srcId="{8C2918B8-92DD-4994-BB41-1C8A658CCB0D}" destId="{664F6DD4-37BD-4685-AA67-4754C37F01AB}" srcOrd="0" destOrd="0" presId="urn:microsoft.com/office/officeart/2005/8/layout/process1"/>
-    <dgm:cxn modelId="{59269360-B1BD-48E7-BC08-773238280DDC}" type="presParOf" srcId="{2863BA03-5D04-43A7-B0DB-02DA9D047288}" destId="{99937908-5849-4632-BC88-77609B5E89BF}" srcOrd="4" destOrd="0" presId="urn:microsoft.com/office/officeart/2005/8/layout/process1"/>
-    <dgm:cxn modelId="{0893EBCC-AC70-46AB-9173-A1B48C5FE5F6}" type="presParOf" srcId="{2863BA03-5D04-43A7-B0DB-02DA9D047288}" destId="{8DA2F138-AD73-476B-A67C-023559A13086}" srcOrd="5" destOrd="0" presId="urn:microsoft.com/office/officeart/2005/8/layout/process1"/>
-    <dgm:cxn modelId="{43194354-489C-404F-8603-3E22D408CCA4}" type="presParOf" srcId="{8DA2F138-AD73-476B-A67C-023559A13086}" destId="{0C880ED8-3C34-4B34-A1D9-B3CC07827C02}" srcOrd="0" destOrd="0" presId="urn:microsoft.com/office/officeart/2005/8/layout/process1"/>
-    <dgm:cxn modelId="{94CA7854-6577-4141-A8CA-B7CEB7F23580}" type="presParOf" srcId="{2863BA03-5D04-43A7-B0DB-02DA9D047288}" destId="{0745FE4C-E45D-433D-B6A4-4D1EE1B281BE}" srcOrd="6" destOrd="0" presId="urn:microsoft.com/office/officeart/2005/8/layout/process1"/>
-    <dgm:cxn modelId="{6F446B88-A46D-4379-83AE-C39DCD8376ED}" type="presParOf" srcId="{2863BA03-5D04-43A7-B0DB-02DA9D047288}" destId="{2F418591-09AD-463E-9FB6-D152B858E078}" srcOrd="7" destOrd="0" presId="urn:microsoft.com/office/officeart/2005/8/layout/process1"/>
-    <dgm:cxn modelId="{0A1A2BDD-6A78-4125-846F-95B616005F7B}" type="presParOf" srcId="{2F418591-09AD-463E-9FB6-D152B858E078}" destId="{4AE7474C-C91C-4485-8579-89AC2569D4D8}" srcOrd="0" destOrd="0" presId="urn:microsoft.com/office/officeart/2005/8/layout/process1"/>
-    <dgm:cxn modelId="{1C907969-5310-49CA-A3E9-75E64EA49A79}" type="presParOf" srcId="{2863BA03-5D04-43A7-B0DB-02DA9D047288}" destId="{D08F89E1-ADB2-4C26-82BA-E85771615988}" srcOrd="8" destOrd="0" presId="urn:microsoft.com/office/officeart/2005/8/layout/process1"/>
+    <dgm:cxn modelId="{5493D5A8-7874-479D-811C-F2D170D9076F}" type="presParOf" srcId="{2863BA03-5D04-43A7-B0DB-02DA9D047288}" destId="{A819CF15-55E9-4187-9088-7C7C05ABBDD1}" srcOrd="0" destOrd="0" presId="urn:microsoft.com/office/officeart/2005/8/layout/process1"/>
+    <dgm:cxn modelId="{3C394661-5AB1-47BA-A7DE-149D10C9F102}" type="presParOf" srcId="{2863BA03-5D04-43A7-B0DB-02DA9D047288}" destId="{3B435AAB-233D-429D-842E-FFE0A76B453D}" srcOrd="1" destOrd="0" presId="urn:microsoft.com/office/officeart/2005/8/layout/process1"/>
+    <dgm:cxn modelId="{222FFAD6-F89D-45C4-9760-50B6C401776E}" type="presParOf" srcId="{3B435AAB-233D-429D-842E-FFE0A76B453D}" destId="{36D9EDEF-905A-467A-AF05-27B10136D9F2}" srcOrd="0" destOrd="0" presId="urn:microsoft.com/office/officeart/2005/8/layout/process1"/>
+    <dgm:cxn modelId="{D611C34A-C410-4C6D-8BD1-B556068992B9}" type="presParOf" srcId="{2863BA03-5D04-43A7-B0DB-02DA9D047288}" destId="{9153A767-4B26-41E3-8E2B-A903DD83C581}" srcOrd="2" destOrd="0" presId="urn:microsoft.com/office/officeart/2005/8/layout/process1"/>
+    <dgm:cxn modelId="{60CB664A-C957-412C-B0E9-553699FF13B0}" type="presParOf" srcId="{2863BA03-5D04-43A7-B0DB-02DA9D047288}" destId="{8C2918B8-92DD-4994-BB41-1C8A658CCB0D}" srcOrd="3" destOrd="0" presId="urn:microsoft.com/office/officeart/2005/8/layout/process1"/>
+    <dgm:cxn modelId="{313F9CFB-D196-4D6E-ABD5-84C4731DAB7C}" type="presParOf" srcId="{8C2918B8-92DD-4994-BB41-1C8A658CCB0D}" destId="{664F6DD4-37BD-4685-AA67-4754C37F01AB}" srcOrd="0" destOrd="0" presId="urn:microsoft.com/office/officeart/2005/8/layout/process1"/>
+    <dgm:cxn modelId="{B83A8B17-18D9-4786-8EB7-76469DCEB2E3}" type="presParOf" srcId="{2863BA03-5D04-43A7-B0DB-02DA9D047288}" destId="{99937908-5849-4632-BC88-77609B5E89BF}" srcOrd="4" destOrd="0" presId="urn:microsoft.com/office/officeart/2005/8/layout/process1"/>
+    <dgm:cxn modelId="{BD3FBC7F-F8F0-4C4D-A378-9C7C85870306}" type="presParOf" srcId="{2863BA03-5D04-43A7-B0DB-02DA9D047288}" destId="{8DA2F138-AD73-476B-A67C-023559A13086}" srcOrd="5" destOrd="0" presId="urn:microsoft.com/office/officeart/2005/8/layout/process1"/>
+    <dgm:cxn modelId="{A3FDAAD6-ABCF-4921-90A3-E02A6464A788}" type="presParOf" srcId="{8DA2F138-AD73-476B-A67C-023559A13086}" destId="{0C880ED8-3C34-4B34-A1D9-B3CC07827C02}" srcOrd="0" destOrd="0" presId="urn:microsoft.com/office/officeart/2005/8/layout/process1"/>
+    <dgm:cxn modelId="{DCE6491D-2A7F-44B7-96E8-65DA3C55B6F7}" type="presParOf" srcId="{2863BA03-5D04-43A7-B0DB-02DA9D047288}" destId="{0745FE4C-E45D-433D-B6A4-4D1EE1B281BE}" srcOrd="6" destOrd="0" presId="urn:microsoft.com/office/officeart/2005/8/layout/process1"/>
+    <dgm:cxn modelId="{0902B25B-8D71-4620-9586-9A5078D00361}" type="presParOf" srcId="{2863BA03-5D04-43A7-B0DB-02DA9D047288}" destId="{2F418591-09AD-463E-9FB6-D152B858E078}" srcOrd="7" destOrd="0" presId="urn:microsoft.com/office/officeart/2005/8/layout/process1"/>
+    <dgm:cxn modelId="{A87440FB-AE40-47A9-8CA4-B551B39FCA88}" type="presParOf" srcId="{2F418591-09AD-463E-9FB6-D152B858E078}" destId="{4AE7474C-C91C-4485-8579-89AC2569D4D8}" srcOrd="0" destOrd="0" presId="urn:microsoft.com/office/officeart/2005/8/layout/process1"/>
+    <dgm:cxn modelId="{9914A11C-D846-4061-A497-5685B5754A1F}" type="presParOf" srcId="{2863BA03-5D04-43A7-B0DB-02DA9D047288}" destId="{D08F89E1-ADB2-4C26-82BA-E85771615988}" srcOrd="8" destOrd="0" presId="urn:microsoft.com/office/officeart/2005/8/layout/process1"/>
   </dgm:cxnLst>
   <dgm:bg/>
   <dgm:whole/>
@@ -14938,59 +15015,59 @@
     </dgm:pt>
   </dgm:ptLst>
   <dgm:cxnLst>
-    <dgm:cxn modelId="{A0EEE2F4-6E97-4A67-93EC-1BCF8761A548}" type="presOf" srcId="{8D3F6C0F-9B95-4BEE-80FB-6D6EB3E923EF}" destId="{04B9D3CB-F9EA-416D-9B79-EB715309C8D6}" srcOrd="0" destOrd="0" presId="urn:microsoft.com/office/officeart/2005/8/layout/process1"/>
+    <dgm:cxn modelId="{5AC9DC7E-FDEE-4D70-9212-767C7325260B}" type="presOf" srcId="{9B4971A8-E025-4CFE-91E5-76234DD55852}" destId="{25FBFCD9-F95E-4232-BD0C-442AECFCC520}" srcOrd="1" destOrd="0" presId="urn:microsoft.com/office/officeart/2005/8/layout/process1"/>
     <dgm:cxn modelId="{0B41114B-3230-4EBC-A06E-628AD36F07F9}" srcId="{39969409-FED6-4E35-910E-FE2EB1C07FB9}" destId="{8CC5E17B-36C2-40ED-9E75-6912324B2C47}" srcOrd="0" destOrd="0" parTransId="{F47AD828-E1DF-4F1E-ACFA-33530F6E9DC9}" sibTransId="{3BEB6FA2-D5C8-4421-84BF-4CFC95CD5BE1}"/>
-    <dgm:cxn modelId="{F41A0B8E-D856-40C1-AFD9-33F83BAB4865}" type="presOf" srcId="{D383753A-446B-45C2-8332-013A39233D0E}" destId="{E56CD9BD-E526-4100-AFDA-95A8B9ED3C5B}" srcOrd="0" destOrd="0" presId="urn:microsoft.com/office/officeart/2005/8/layout/process1"/>
-    <dgm:cxn modelId="{54C5A016-0A7E-4951-AE02-A5AA8992670C}" type="presOf" srcId="{6065DF6E-6A4F-4231-9606-B8DD72230224}" destId="{B8A74069-1FCF-4FBF-B3EA-051F16FBC01D}" srcOrd="1" destOrd="0" presId="urn:microsoft.com/office/officeart/2005/8/layout/process1"/>
+    <dgm:cxn modelId="{2F024E1E-7AB7-4598-A6FD-CAB583D2BB43}" type="presOf" srcId="{18880ACB-DCAC-4FFA-B87F-7A29377BEDFE}" destId="{481A75C8-4411-4D9E-82CF-063D8FFBAC7D}" srcOrd="0" destOrd="0" presId="urn:microsoft.com/office/officeart/2005/8/layout/process1"/>
+    <dgm:cxn modelId="{E676E910-699B-4B2C-A0BF-766EEAB4495A}" type="presOf" srcId="{92637649-553A-4552-B33F-79C96151B5E7}" destId="{916D01A1-D204-434D-AD02-087B01B62202}" srcOrd="0" destOrd="0" presId="urn:microsoft.com/office/officeart/2005/8/layout/process1"/>
+    <dgm:cxn modelId="{95732484-20A9-459F-A998-12B80B4D03C2}" type="presOf" srcId="{D383753A-446B-45C2-8332-013A39233D0E}" destId="{F4D4BCE2-6656-4D65-B5D6-5B12C935203B}" srcOrd="1" destOrd="0" presId="urn:microsoft.com/office/officeart/2005/8/layout/process1"/>
     <dgm:cxn modelId="{B7F0D955-E0B7-4A26-99E5-C8DCAE63478D}" srcId="{39969409-FED6-4E35-910E-FE2EB1C07FB9}" destId="{430F1517-005E-4F03-A58A-86D535E40ECF}" srcOrd="3" destOrd="0" parTransId="{6C43F600-52F0-4899-8E08-90C2E0717402}" sibTransId="{5FB3027C-BCD4-401A-A655-26989AED0E1E}"/>
-    <dgm:cxn modelId="{08AFC782-7261-417B-A3D0-8F533973988D}" type="presOf" srcId="{8F0CB745-B5A0-488B-80F1-3AD369EB6335}" destId="{961DB759-4D0F-4C6A-A005-2EBB17F0C93E}" srcOrd="0" destOrd="0" presId="urn:microsoft.com/office/officeart/2005/8/layout/process1"/>
-    <dgm:cxn modelId="{DFFFADFE-107F-450C-8CC9-A04DFB1F8713}" type="presOf" srcId="{9B4971A8-E025-4CFE-91E5-76234DD55852}" destId="{0B205AA3-689C-4005-AE8D-288620FA8B8D}" srcOrd="0" destOrd="0" presId="urn:microsoft.com/office/officeart/2005/8/layout/process1"/>
-    <dgm:cxn modelId="{2CAAEA20-EDA2-417F-B6CB-68BF66B18830}" type="presOf" srcId="{18880ACB-DCAC-4FFA-B87F-7A29377BEDFE}" destId="{C83F95BF-A2A7-4754-B511-E93C02896824}" srcOrd="1" destOrd="0" presId="urn:microsoft.com/office/officeart/2005/8/layout/process1"/>
+    <dgm:cxn modelId="{653B8607-9B8A-45DC-AD6F-B0B2F9EB7DEB}" type="presOf" srcId="{5FB3027C-BCD4-401A-A655-26989AED0E1E}" destId="{770269DC-D6A7-475B-9BDF-03EFE405CAC7}" srcOrd="0" destOrd="0" presId="urn:microsoft.com/office/officeart/2005/8/layout/process1"/>
+    <dgm:cxn modelId="{D6A25742-A489-497D-90F3-E3C4FD00A18D}" type="presOf" srcId="{3BEB6FA2-D5C8-4421-84BF-4CFC95CD5BE1}" destId="{36D9EDEF-905A-467A-AF05-27B10136D9F2}" srcOrd="1" destOrd="0" presId="urn:microsoft.com/office/officeart/2005/8/layout/process1"/>
+    <dgm:cxn modelId="{E4ABCC13-F4A0-4203-B13E-C7B4B7E1A443}" type="presOf" srcId="{6065DF6E-6A4F-4231-9606-B8DD72230224}" destId="{B8A74069-1FCF-4FBF-B3EA-051F16FBC01D}" srcOrd="1" destOrd="0" presId="urn:microsoft.com/office/officeart/2005/8/layout/process1"/>
+    <dgm:cxn modelId="{74BEAAFD-FFAE-4352-A45C-163C311EBE62}" type="presOf" srcId="{8F0CB745-B5A0-488B-80F1-3AD369EB6335}" destId="{961DB759-4D0F-4C6A-A005-2EBB17F0C93E}" srcOrd="0" destOrd="0" presId="urn:microsoft.com/office/officeart/2005/8/layout/process1"/>
     <dgm:cxn modelId="{AC822B15-5B06-4933-89EC-9BB929E2FA0C}" srcId="{39969409-FED6-4E35-910E-FE2EB1C07FB9}" destId="{57C0BC4B-0DEA-415D-93B6-D006D9097E71}" srcOrd="5" destOrd="0" parTransId="{99F522E9-D8C2-45E0-B2E3-544C919DB2D7}" sibTransId="{6065DF6E-6A4F-4231-9606-B8DD72230224}"/>
-    <dgm:cxn modelId="{EDF94CA0-7058-4734-9B3A-2C2BF04FCB3A}" type="presOf" srcId="{92637649-553A-4552-B33F-79C96151B5E7}" destId="{916D01A1-D204-434D-AD02-087B01B62202}" srcOrd="0" destOrd="0" presId="urn:microsoft.com/office/officeart/2005/8/layout/process1"/>
-    <dgm:cxn modelId="{BE75553F-68EA-460A-AA6F-CB52B1477C53}" type="presOf" srcId="{D360D03F-177E-46A7-A3C9-40B614F6AEF4}" destId="{267038B7-1662-4BFC-8D88-4E2D0B044712}" srcOrd="1" destOrd="0" presId="urn:microsoft.com/office/officeart/2005/8/layout/process1"/>
-    <dgm:cxn modelId="{F333CA6D-364F-43CC-8BAB-B3D82408F71C}" type="presOf" srcId="{D360D03F-177E-46A7-A3C9-40B614F6AEF4}" destId="{6A951D47-A921-46F3-BCC4-55EA999AD16D}" srcOrd="0" destOrd="0" presId="urn:microsoft.com/office/officeart/2005/8/layout/process1"/>
-    <dgm:cxn modelId="{80E44D7A-80E3-49C2-80C4-BCD989AB31ED}" type="presOf" srcId="{3BEB6FA2-D5C8-4421-84BF-4CFC95CD5BE1}" destId="{3B435AAB-233D-429D-842E-FFE0A76B453D}" srcOrd="0" destOrd="0" presId="urn:microsoft.com/office/officeart/2005/8/layout/process1"/>
+    <dgm:cxn modelId="{3E14CFFC-3FD7-4B34-88B3-D0C7BCBC90FB}" type="presOf" srcId="{D383753A-446B-45C2-8332-013A39233D0E}" destId="{E56CD9BD-E526-4100-AFDA-95A8B9ED3C5B}" srcOrd="0" destOrd="0" presId="urn:microsoft.com/office/officeart/2005/8/layout/process1"/>
+    <dgm:cxn modelId="{5A4C3CA8-F3F4-4F11-A649-E36483A42B27}" type="presOf" srcId="{5FB3027C-BCD4-401A-A655-26989AED0E1E}" destId="{3007E4D1-2114-4130-A161-4443883E9A63}" srcOrd="1" destOrd="0" presId="urn:microsoft.com/office/officeart/2005/8/layout/process1"/>
+    <dgm:cxn modelId="{7787469C-0712-4489-B388-21BD6A526455}" type="presOf" srcId="{6065DF6E-6A4F-4231-9606-B8DD72230224}" destId="{F5ACAEA2-C381-46D5-A8BC-11C9B37B66B9}" srcOrd="0" destOrd="0" presId="urn:microsoft.com/office/officeart/2005/8/layout/process1"/>
+    <dgm:cxn modelId="{AD18E8BE-1EDF-40A9-A050-CA2D05117399}" type="presOf" srcId="{8D3F6C0F-9B95-4BEE-80FB-6D6EB3E923EF}" destId="{04B9D3CB-F9EA-416D-9B79-EB715309C8D6}" srcOrd="0" destOrd="0" presId="urn:microsoft.com/office/officeart/2005/8/layout/process1"/>
+    <dgm:cxn modelId="{1DCF7CD6-5736-449A-8D14-4FAF38D50864}" type="presOf" srcId="{18880ACB-DCAC-4FFA-B87F-7A29377BEDFE}" destId="{C83F95BF-A2A7-4754-B511-E93C02896824}" srcOrd="1" destOrd="0" presId="urn:microsoft.com/office/officeart/2005/8/layout/process1"/>
     <dgm:cxn modelId="{9F0A8340-1CD1-4126-B7DD-56FF4E181399}" srcId="{39969409-FED6-4E35-910E-FE2EB1C07FB9}" destId="{92637649-553A-4552-B33F-79C96151B5E7}" srcOrd="2" destOrd="0" parTransId="{9D89F2B5-CDD4-417E-83ED-4AA84006AAC4}" sibTransId="{D360D03F-177E-46A7-A3C9-40B614F6AEF4}"/>
     <dgm:cxn modelId="{C0CF8AAB-816D-42E5-A83D-FB4C757767E5}" srcId="{39969409-FED6-4E35-910E-FE2EB1C07FB9}" destId="{8F0CB745-B5A0-488B-80F1-3AD369EB6335}" srcOrd="1" destOrd="0" parTransId="{9EE05237-F411-4331-AADC-1066C89BC6FA}" sibTransId="{D383753A-446B-45C2-8332-013A39233D0E}"/>
-    <dgm:cxn modelId="{EE6FDAF4-F5F8-4EF6-8EFE-D3C6DD63F6FB}" type="presOf" srcId="{6065DF6E-6A4F-4231-9606-B8DD72230224}" destId="{F5ACAEA2-C381-46D5-A8BC-11C9B37B66B9}" srcOrd="0" destOrd="0" presId="urn:microsoft.com/office/officeart/2005/8/layout/process1"/>
+    <dgm:cxn modelId="{7D660597-FCE2-48AD-9088-883ED6C83E85}" type="presOf" srcId="{D360D03F-177E-46A7-A3C9-40B614F6AEF4}" destId="{6A951D47-A921-46F3-BCC4-55EA999AD16D}" srcOrd="0" destOrd="0" presId="urn:microsoft.com/office/officeart/2005/8/layout/process1"/>
+    <dgm:cxn modelId="{5AABBD62-AA75-4E4B-8EEE-D15D1F0799A9}" type="presOf" srcId="{BF2A1FE2-A968-43C6-B8F1-3E12DC638726}" destId="{F2C73A92-66DD-4501-A995-8C66FB9BDEA1}" srcOrd="0" destOrd="0" presId="urn:microsoft.com/office/officeart/2005/8/layout/process1"/>
     <dgm:cxn modelId="{2AA82300-FED6-4386-9164-1B1A6072DBA8}" srcId="{39969409-FED6-4E35-910E-FE2EB1C07FB9}" destId="{FDF01CEB-3903-4951-B749-8A7DD8435FF3}" srcOrd="4" destOrd="0" parTransId="{F09D8491-426D-44BA-A435-F876EE1A07D5}" sibTransId="{18880ACB-DCAC-4FFA-B87F-7A29377BEDFE}"/>
-    <dgm:cxn modelId="{1B44EF8A-6FBF-451E-B985-44A4DA9ED975}" type="presOf" srcId="{8CC5E17B-36C2-40ED-9E75-6912324B2C47}" destId="{A819CF15-55E9-4187-9088-7C7C05ABBDD1}" srcOrd="0" destOrd="0" presId="urn:microsoft.com/office/officeart/2005/8/layout/process1"/>
-    <dgm:cxn modelId="{4B867306-B257-46ED-8B93-C29BE337BBEA}" type="presOf" srcId="{5FB3027C-BCD4-401A-A655-26989AED0E1E}" destId="{3007E4D1-2114-4130-A161-4443883E9A63}" srcOrd="1" destOrd="0" presId="urn:microsoft.com/office/officeart/2005/8/layout/process1"/>
-    <dgm:cxn modelId="{17641CC1-1172-45B2-AD8D-DC577FCD9234}" type="presOf" srcId="{39969409-FED6-4E35-910E-FE2EB1C07FB9}" destId="{2863BA03-5D04-43A7-B0DB-02DA9D047288}" srcOrd="0" destOrd="0" presId="urn:microsoft.com/office/officeart/2005/8/layout/process1"/>
+    <dgm:cxn modelId="{E3E7655B-6D04-469B-9862-7C7CAFBBB829}" type="presOf" srcId="{8CC5E17B-36C2-40ED-9E75-6912324B2C47}" destId="{A819CF15-55E9-4187-9088-7C7C05ABBDD1}" srcOrd="0" destOrd="0" presId="urn:microsoft.com/office/officeart/2005/8/layout/process1"/>
+    <dgm:cxn modelId="{680DAC8D-2C37-407B-ACD5-4EC576D2DD8E}" type="presOf" srcId="{430F1517-005E-4F03-A58A-86D535E40ECF}" destId="{91905448-0342-4466-B9F0-4D6E65AC9A2F}" srcOrd="0" destOrd="0" presId="urn:microsoft.com/office/officeart/2005/8/layout/process1"/>
+    <dgm:cxn modelId="{37085FCB-DE82-4A32-811E-B4EEFF621D87}" type="presOf" srcId="{D360D03F-177E-46A7-A3C9-40B614F6AEF4}" destId="{267038B7-1662-4BFC-8D88-4E2D0B044712}" srcOrd="1" destOrd="0" presId="urn:microsoft.com/office/officeart/2005/8/layout/process1"/>
+    <dgm:cxn modelId="{0C5F01A0-5087-4DC2-87DF-5724EB926CAC}" type="presOf" srcId="{39969409-FED6-4E35-910E-FE2EB1C07FB9}" destId="{2863BA03-5D04-43A7-B0DB-02DA9D047288}" srcOrd="0" destOrd="0" presId="urn:microsoft.com/office/officeart/2005/8/layout/process1"/>
+    <dgm:cxn modelId="{364345D2-19F3-49E2-980B-388A0DC2BC18}" type="presOf" srcId="{9B4971A8-E025-4CFE-91E5-76234DD55852}" destId="{0B205AA3-689C-4005-AE8D-288620FA8B8D}" srcOrd="0" destOrd="0" presId="urn:microsoft.com/office/officeart/2005/8/layout/process1"/>
+    <dgm:cxn modelId="{FD1DACBC-2DCE-47C8-9C6D-FC9158F409E9}" type="presOf" srcId="{FDF01CEB-3903-4951-B749-8A7DD8435FF3}" destId="{CD2EEE00-9EED-43CD-9BDF-176B67DF603E}" srcOrd="0" destOrd="0" presId="urn:microsoft.com/office/officeart/2005/8/layout/process1"/>
     <dgm:cxn modelId="{F5F88AB3-CC8B-4B14-9F18-EFFC5AB9491B}" srcId="{39969409-FED6-4E35-910E-FE2EB1C07FB9}" destId="{8D3F6C0F-9B95-4BEE-80FB-6D6EB3E923EF}" srcOrd="7" destOrd="0" parTransId="{206F75EA-7C41-4192-834C-DDB685630067}" sibTransId="{2596FAE8-A8F1-4A05-A44B-D317AD8936E5}"/>
-    <dgm:cxn modelId="{E70CFA07-C5EE-4812-87CF-09BC2951E5A9}" type="presOf" srcId="{5FB3027C-BCD4-401A-A655-26989AED0E1E}" destId="{770269DC-D6A7-475B-9BDF-03EFE405CAC7}" srcOrd="0" destOrd="0" presId="urn:microsoft.com/office/officeart/2005/8/layout/process1"/>
-    <dgm:cxn modelId="{1D86A2A7-B90C-48EF-A781-53956B972B16}" type="presOf" srcId="{57C0BC4B-0DEA-415D-93B6-D006D9097E71}" destId="{DA7608C6-70CA-4F4C-8C09-FE99B0CCE0FB}" srcOrd="0" destOrd="0" presId="urn:microsoft.com/office/officeart/2005/8/layout/process1"/>
-    <dgm:cxn modelId="{D8EFA8FC-844E-45BF-935B-22BF1A6DB915}" type="presOf" srcId="{430F1517-005E-4F03-A58A-86D535E40ECF}" destId="{91905448-0342-4466-B9F0-4D6E65AC9A2F}" srcOrd="0" destOrd="0" presId="urn:microsoft.com/office/officeart/2005/8/layout/process1"/>
-    <dgm:cxn modelId="{214AF6C6-0AE1-49E4-AC09-BF20B5C94695}" type="presOf" srcId="{D383753A-446B-45C2-8332-013A39233D0E}" destId="{F4D4BCE2-6656-4D65-B5D6-5B12C935203B}" srcOrd="1" destOrd="0" presId="urn:microsoft.com/office/officeart/2005/8/layout/process1"/>
+    <dgm:cxn modelId="{6757813C-8DB1-4B67-AE97-85CB98EE17FE}" type="presOf" srcId="{57C0BC4B-0DEA-415D-93B6-D006D9097E71}" destId="{DA7608C6-70CA-4F4C-8C09-FE99B0CCE0FB}" srcOrd="0" destOrd="0" presId="urn:microsoft.com/office/officeart/2005/8/layout/process1"/>
+    <dgm:cxn modelId="{DCBE5B47-2617-4047-BDB4-0DB08D98F17B}" type="presOf" srcId="{3BEB6FA2-D5C8-4421-84BF-4CFC95CD5BE1}" destId="{3B435AAB-233D-429D-842E-FFE0A76B453D}" srcOrd="0" destOrd="0" presId="urn:microsoft.com/office/officeart/2005/8/layout/process1"/>
     <dgm:cxn modelId="{26738F1A-6AEB-4430-B4A6-E0F9D8E340F0}" srcId="{39969409-FED6-4E35-910E-FE2EB1C07FB9}" destId="{BF2A1FE2-A968-43C6-B8F1-3E12DC638726}" srcOrd="6" destOrd="0" parTransId="{9EE7B885-CE19-46FA-8D21-A6B4EB3A15F9}" sibTransId="{9B4971A8-E025-4CFE-91E5-76234DD55852}"/>
-    <dgm:cxn modelId="{3864AD97-6EE3-4227-949C-CF6902C4ADE9}" type="presOf" srcId="{18880ACB-DCAC-4FFA-B87F-7A29377BEDFE}" destId="{481A75C8-4411-4D9E-82CF-063D8FFBAC7D}" srcOrd="0" destOrd="0" presId="urn:microsoft.com/office/officeart/2005/8/layout/process1"/>
-    <dgm:cxn modelId="{57FC8F28-3D23-4D5D-98F3-52EF100601C1}" type="presOf" srcId="{9B4971A8-E025-4CFE-91E5-76234DD55852}" destId="{25FBFCD9-F95E-4232-BD0C-442AECFCC520}" srcOrd="1" destOrd="0" presId="urn:microsoft.com/office/officeart/2005/8/layout/process1"/>
-    <dgm:cxn modelId="{1E5CFCCF-87C8-4BF4-8765-3B074BAD600E}" type="presOf" srcId="{FDF01CEB-3903-4951-B749-8A7DD8435FF3}" destId="{CD2EEE00-9EED-43CD-9BDF-176B67DF603E}" srcOrd="0" destOrd="0" presId="urn:microsoft.com/office/officeart/2005/8/layout/process1"/>
-    <dgm:cxn modelId="{8CCD7FD5-35DC-48DA-80D3-4F5540E71D97}" type="presOf" srcId="{BF2A1FE2-A968-43C6-B8F1-3E12DC638726}" destId="{F2C73A92-66DD-4501-A995-8C66FB9BDEA1}" srcOrd="0" destOrd="0" presId="urn:microsoft.com/office/officeart/2005/8/layout/process1"/>
-    <dgm:cxn modelId="{DE7FC353-83C6-46EB-A7BF-4F13DD2254E6}" type="presOf" srcId="{3BEB6FA2-D5C8-4421-84BF-4CFC95CD5BE1}" destId="{36D9EDEF-905A-467A-AF05-27B10136D9F2}" srcOrd="1" destOrd="0" presId="urn:microsoft.com/office/officeart/2005/8/layout/process1"/>
-    <dgm:cxn modelId="{BCC3FED3-CEF8-448B-BD48-652C07958F48}" type="presParOf" srcId="{2863BA03-5D04-43A7-B0DB-02DA9D047288}" destId="{A819CF15-55E9-4187-9088-7C7C05ABBDD1}" srcOrd="0" destOrd="0" presId="urn:microsoft.com/office/officeart/2005/8/layout/process1"/>
-    <dgm:cxn modelId="{9BF8728A-0395-4DDE-AC38-A7ACC4FE7DEB}" type="presParOf" srcId="{2863BA03-5D04-43A7-B0DB-02DA9D047288}" destId="{3B435AAB-233D-429D-842E-FFE0A76B453D}" srcOrd="1" destOrd="0" presId="urn:microsoft.com/office/officeart/2005/8/layout/process1"/>
-    <dgm:cxn modelId="{4B82C3FE-6AD6-46AF-9401-2499115130EB}" type="presParOf" srcId="{3B435AAB-233D-429D-842E-FFE0A76B453D}" destId="{36D9EDEF-905A-467A-AF05-27B10136D9F2}" srcOrd="0" destOrd="0" presId="urn:microsoft.com/office/officeart/2005/8/layout/process1"/>
-    <dgm:cxn modelId="{EFA183A6-AAE2-465B-9F8F-02274212E5E8}" type="presParOf" srcId="{2863BA03-5D04-43A7-B0DB-02DA9D047288}" destId="{961DB759-4D0F-4C6A-A005-2EBB17F0C93E}" srcOrd="2" destOrd="0" presId="urn:microsoft.com/office/officeart/2005/8/layout/process1"/>
-    <dgm:cxn modelId="{A9294C8F-13A0-499C-AD9C-F83DFB4DA9F1}" type="presParOf" srcId="{2863BA03-5D04-43A7-B0DB-02DA9D047288}" destId="{E56CD9BD-E526-4100-AFDA-95A8B9ED3C5B}" srcOrd="3" destOrd="0" presId="urn:microsoft.com/office/officeart/2005/8/layout/process1"/>
-    <dgm:cxn modelId="{D5D04C47-3DD8-4A5B-BFD3-FE686BFED350}" type="presParOf" srcId="{E56CD9BD-E526-4100-AFDA-95A8B9ED3C5B}" destId="{F4D4BCE2-6656-4D65-B5D6-5B12C935203B}" srcOrd="0" destOrd="0" presId="urn:microsoft.com/office/officeart/2005/8/layout/process1"/>
-    <dgm:cxn modelId="{4D04A931-3524-419A-A821-DCD4BB6865CD}" type="presParOf" srcId="{2863BA03-5D04-43A7-B0DB-02DA9D047288}" destId="{916D01A1-D204-434D-AD02-087B01B62202}" srcOrd="4" destOrd="0" presId="urn:microsoft.com/office/officeart/2005/8/layout/process1"/>
-    <dgm:cxn modelId="{70A7B090-1139-4F0A-8B97-C45D1E7C5731}" type="presParOf" srcId="{2863BA03-5D04-43A7-B0DB-02DA9D047288}" destId="{6A951D47-A921-46F3-BCC4-55EA999AD16D}" srcOrd="5" destOrd="0" presId="urn:microsoft.com/office/officeart/2005/8/layout/process1"/>
-    <dgm:cxn modelId="{38B3B1B5-DD77-4B56-B41E-3CA0A9E533EE}" type="presParOf" srcId="{6A951D47-A921-46F3-BCC4-55EA999AD16D}" destId="{267038B7-1662-4BFC-8D88-4E2D0B044712}" srcOrd="0" destOrd="0" presId="urn:microsoft.com/office/officeart/2005/8/layout/process1"/>
-    <dgm:cxn modelId="{5FA1E89B-C233-40B9-8FC7-BF2F4E816735}" type="presParOf" srcId="{2863BA03-5D04-43A7-B0DB-02DA9D047288}" destId="{91905448-0342-4466-B9F0-4D6E65AC9A2F}" srcOrd="6" destOrd="0" presId="urn:microsoft.com/office/officeart/2005/8/layout/process1"/>
-    <dgm:cxn modelId="{8F562F41-CA53-4F1F-B427-E4DCEB8C05C2}" type="presParOf" srcId="{2863BA03-5D04-43A7-B0DB-02DA9D047288}" destId="{770269DC-D6A7-475B-9BDF-03EFE405CAC7}" srcOrd="7" destOrd="0" presId="urn:microsoft.com/office/officeart/2005/8/layout/process1"/>
-    <dgm:cxn modelId="{8A58E8B5-FD59-49E9-821E-2342D739CC6B}" type="presParOf" srcId="{770269DC-D6A7-475B-9BDF-03EFE405CAC7}" destId="{3007E4D1-2114-4130-A161-4443883E9A63}" srcOrd="0" destOrd="0" presId="urn:microsoft.com/office/officeart/2005/8/layout/process1"/>
-    <dgm:cxn modelId="{8ED0E400-702E-4C84-B4D4-0727F5E61C55}" type="presParOf" srcId="{2863BA03-5D04-43A7-B0DB-02DA9D047288}" destId="{CD2EEE00-9EED-43CD-9BDF-176B67DF603E}" srcOrd="8" destOrd="0" presId="urn:microsoft.com/office/officeart/2005/8/layout/process1"/>
-    <dgm:cxn modelId="{85BDEFC1-CE67-423B-8911-DC7998CCF895}" type="presParOf" srcId="{2863BA03-5D04-43A7-B0DB-02DA9D047288}" destId="{481A75C8-4411-4D9E-82CF-063D8FFBAC7D}" srcOrd="9" destOrd="0" presId="urn:microsoft.com/office/officeart/2005/8/layout/process1"/>
-    <dgm:cxn modelId="{1C69D142-8687-4CB7-A9BA-9E8F78FEBFF5}" type="presParOf" srcId="{481A75C8-4411-4D9E-82CF-063D8FFBAC7D}" destId="{C83F95BF-A2A7-4754-B511-E93C02896824}" srcOrd="0" destOrd="0" presId="urn:microsoft.com/office/officeart/2005/8/layout/process1"/>
-    <dgm:cxn modelId="{6613C55E-8156-4638-95C0-CB78A6A5767F}" type="presParOf" srcId="{2863BA03-5D04-43A7-B0DB-02DA9D047288}" destId="{DA7608C6-70CA-4F4C-8C09-FE99B0CCE0FB}" srcOrd="10" destOrd="0" presId="urn:microsoft.com/office/officeart/2005/8/layout/process1"/>
-    <dgm:cxn modelId="{C856386F-ADBE-4D97-8093-AA0FF5CBCC09}" type="presParOf" srcId="{2863BA03-5D04-43A7-B0DB-02DA9D047288}" destId="{F5ACAEA2-C381-46D5-A8BC-11C9B37B66B9}" srcOrd="11" destOrd="0" presId="urn:microsoft.com/office/officeart/2005/8/layout/process1"/>
-    <dgm:cxn modelId="{EB63C013-B57B-48C9-9EF8-27795FABA208}" type="presParOf" srcId="{F5ACAEA2-C381-46D5-A8BC-11C9B37B66B9}" destId="{B8A74069-1FCF-4FBF-B3EA-051F16FBC01D}" srcOrd="0" destOrd="0" presId="urn:microsoft.com/office/officeart/2005/8/layout/process1"/>
-    <dgm:cxn modelId="{70EB2C1F-4C38-42BD-80FF-A68BC8EA5687}" type="presParOf" srcId="{2863BA03-5D04-43A7-B0DB-02DA9D047288}" destId="{F2C73A92-66DD-4501-A995-8C66FB9BDEA1}" srcOrd="12" destOrd="0" presId="urn:microsoft.com/office/officeart/2005/8/layout/process1"/>
-    <dgm:cxn modelId="{2ED41703-2CC1-44D2-8C68-42CE7593E056}" type="presParOf" srcId="{2863BA03-5D04-43A7-B0DB-02DA9D047288}" destId="{0B205AA3-689C-4005-AE8D-288620FA8B8D}" srcOrd="13" destOrd="0" presId="urn:microsoft.com/office/officeart/2005/8/layout/process1"/>
-    <dgm:cxn modelId="{22ADCAA7-4B09-48CF-BCC3-C98AB15A5A10}" type="presParOf" srcId="{0B205AA3-689C-4005-AE8D-288620FA8B8D}" destId="{25FBFCD9-F95E-4232-BD0C-442AECFCC520}" srcOrd="0" destOrd="0" presId="urn:microsoft.com/office/officeart/2005/8/layout/process1"/>
-    <dgm:cxn modelId="{8E3AF398-4CEF-4C54-857B-71E649C5EC5B}" type="presParOf" srcId="{2863BA03-5D04-43A7-B0DB-02DA9D047288}" destId="{04B9D3CB-F9EA-416D-9B79-EB715309C8D6}" srcOrd="14" destOrd="0" presId="urn:microsoft.com/office/officeart/2005/8/layout/process1"/>
+    <dgm:cxn modelId="{5B10F39E-AF3B-4A2E-A948-D3C0C6279FDF}" type="presParOf" srcId="{2863BA03-5D04-43A7-B0DB-02DA9D047288}" destId="{A819CF15-55E9-4187-9088-7C7C05ABBDD1}" srcOrd="0" destOrd="0" presId="urn:microsoft.com/office/officeart/2005/8/layout/process1"/>
+    <dgm:cxn modelId="{B606111F-522C-4D82-8175-DF50F9A988FB}" type="presParOf" srcId="{2863BA03-5D04-43A7-B0DB-02DA9D047288}" destId="{3B435AAB-233D-429D-842E-FFE0A76B453D}" srcOrd="1" destOrd="0" presId="urn:microsoft.com/office/officeart/2005/8/layout/process1"/>
+    <dgm:cxn modelId="{586A3392-DBA7-41E4-8247-D833F0209F91}" type="presParOf" srcId="{3B435AAB-233D-429D-842E-FFE0A76B453D}" destId="{36D9EDEF-905A-467A-AF05-27B10136D9F2}" srcOrd="0" destOrd="0" presId="urn:microsoft.com/office/officeart/2005/8/layout/process1"/>
+    <dgm:cxn modelId="{35907D0D-4182-49E2-B6AF-69DA4725D541}" type="presParOf" srcId="{2863BA03-5D04-43A7-B0DB-02DA9D047288}" destId="{961DB759-4D0F-4C6A-A005-2EBB17F0C93E}" srcOrd="2" destOrd="0" presId="urn:microsoft.com/office/officeart/2005/8/layout/process1"/>
+    <dgm:cxn modelId="{85E95F07-8250-4D98-8B5D-DACEFA60932E}" type="presParOf" srcId="{2863BA03-5D04-43A7-B0DB-02DA9D047288}" destId="{E56CD9BD-E526-4100-AFDA-95A8B9ED3C5B}" srcOrd="3" destOrd="0" presId="urn:microsoft.com/office/officeart/2005/8/layout/process1"/>
+    <dgm:cxn modelId="{12E5F1B2-BF30-4135-9A29-D80478807A29}" type="presParOf" srcId="{E56CD9BD-E526-4100-AFDA-95A8B9ED3C5B}" destId="{F4D4BCE2-6656-4D65-B5D6-5B12C935203B}" srcOrd="0" destOrd="0" presId="urn:microsoft.com/office/officeart/2005/8/layout/process1"/>
+    <dgm:cxn modelId="{FF39D46B-5859-4524-842A-97206AAB6145}" type="presParOf" srcId="{2863BA03-5D04-43A7-B0DB-02DA9D047288}" destId="{916D01A1-D204-434D-AD02-087B01B62202}" srcOrd="4" destOrd="0" presId="urn:microsoft.com/office/officeart/2005/8/layout/process1"/>
+    <dgm:cxn modelId="{3926030B-E5A5-4647-8E82-03CCD788A5B3}" type="presParOf" srcId="{2863BA03-5D04-43A7-B0DB-02DA9D047288}" destId="{6A951D47-A921-46F3-BCC4-55EA999AD16D}" srcOrd="5" destOrd="0" presId="urn:microsoft.com/office/officeart/2005/8/layout/process1"/>
+    <dgm:cxn modelId="{1D3F3EB6-57ED-49D3-9651-8ACA6D8EF484}" type="presParOf" srcId="{6A951D47-A921-46F3-BCC4-55EA999AD16D}" destId="{267038B7-1662-4BFC-8D88-4E2D0B044712}" srcOrd="0" destOrd="0" presId="urn:microsoft.com/office/officeart/2005/8/layout/process1"/>
+    <dgm:cxn modelId="{22C5ED03-5711-4B67-946B-180420D7C7B1}" type="presParOf" srcId="{2863BA03-5D04-43A7-B0DB-02DA9D047288}" destId="{91905448-0342-4466-B9F0-4D6E65AC9A2F}" srcOrd="6" destOrd="0" presId="urn:microsoft.com/office/officeart/2005/8/layout/process1"/>
+    <dgm:cxn modelId="{5D660159-2801-4AFC-82FD-BFDFBDD0B05F}" type="presParOf" srcId="{2863BA03-5D04-43A7-B0DB-02DA9D047288}" destId="{770269DC-D6A7-475B-9BDF-03EFE405CAC7}" srcOrd="7" destOrd="0" presId="urn:microsoft.com/office/officeart/2005/8/layout/process1"/>
+    <dgm:cxn modelId="{CB523503-AC65-4E2C-8AF5-EF999665B55D}" type="presParOf" srcId="{770269DC-D6A7-475B-9BDF-03EFE405CAC7}" destId="{3007E4D1-2114-4130-A161-4443883E9A63}" srcOrd="0" destOrd="0" presId="urn:microsoft.com/office/officeart/2005/8/layout/process1"/>
+    <dgm:cxn modelId="{658FA4B1-D63B-442E-964B-A93F19FEF88A}" type="presParOf" srcId="{2863BA03-5D04-43A7-B0DB-02DA9D047288}" destId="{CD2EEE00-9EED-43CD-9BDF-176B67DF603E}" srcOrd="8" destOrd="0" presId="urn:microsoft.com/office/officeart/2005/8/layout/process1"/>
+    <dgm:cxn modelId="{4FDBDF26-A1F4-4195-A09D-127BD697AD60}" type="presParOf" srcId="{2863BA03-5D04-43A7-B0DB-02DA9D047288}" destId="{481A75C8-4411-4D9E-82CF-063D8FFBAC7D}" srcOrd="9" destOrd="0" presId="urn:microsoft.com/office/officeart/2005/8/layout/process1"/>
+    <dgm:cxn modelId="{6526F336-EEA0-41BC-B6A2-B0D21961662A}" type="presParOf" srcId="{481A75C8-4411-4D9E-82CF-063D8FFBAC7D}" destId="{C83F95BF-A2A7-4754-B511-E93C02896824}" srcOrd="0" destOrd="0" presId="urn:microsoft.com/office/officeart/2005/8/layout/process1"/>
+    <dgm:cxn modelId="{EF91A494-CF80-4BFE-AEED-3E58F21780EE}" type="presParOf" srcId="{2863BA03-5D04-43A7-B0DB-02DA9D047288}" destId="{DA7608C6-70CA-4F4C-8C09-FE99B0CCE0FB}" srcOrd="10" destOrd="0" presId="urn:microsoft.com/office/officeart/2005/8/layout/process1"/>
+    <dgm:cxn modelId="{BD203951-B346-4AD2-BB87-FA277F12A9A2}" type="presParOf" srcId="{2863BA03-5D04-43A7-B0DB-02DA9D047288}" destId="{F5ACAEA2-C381-46D5-A8BC-11C9B37B66B9}" srcOrd="11" destOrd="0" presId="urn:microsoft.com/office/officeart/2005/8/layout/process1"/>
+    <dgm:cxn modelId="{C1C6C76A-81B7-46C2-B975-4856680B27AD}" type="presParOf" srcId="{F5ACAEA2-C381-46D5-A8BC-11C9B37B66B9}" destId="{B8A74069-1FCF-4FBF-B3EA-051F16FBC01D}" srcOrd="0" destOrd="0" presId="urn:microsoft.com/office/officeart/2005/8/layout/process1"/>
+    <dgm:cxn modelId="{42BD076D-4985-4772-AD90-1558935D12B3}" type="presParOf" srcId="{2863BA03-5D04-43A7-B0DB-02DA9D047288}" destId="{F2C73A92-66DD-4501-A995-8C66FB9BDEA1}" srcOrd="12" destOrd="0" presId="urn:microsoft.com/office/officeart/2005/8/layout/process1"/>
+    <dgm:cxn modelId="{0D0C6CD9-A615-46CA-B3E3-9CFBD3E2ADBA}" type="presParOf" srcId="{2863BA03-5D04-43A7-B0DB-02DA9D047288}" destId="{0B205AA3-689C-4005-AE8D-288620FA8B8D}" srcOrd="13" destOrd="0" presId="urn:microsoft.com/office/officeart/2005/8/layout/process1"/>
+    <dgm:cxn modelId="{A0C37779-7EED-4DF4-A456-BD143207A23B}" type="presParOf" srcId="{0B205AA3-689C-4005-AE8D-288620FA8B8D}" destId="{25FBFCD9-F95E-4232-BD0C-442AECFCC520}" srcOrd="0" destOrd="0" presId="urn:microsoft.com/office/officeart/2005/8/layout/process1"/>
+    <dgm:cxn modelId="{E3292E7D-B6BE-450E-BCA9-70E422403E67}" type="presParOf" srcId="{2863BA03-5D04-43A7-B0DB-02DA9D047288}" destId="{04B9D3CB-F9EA-416D-9B79-EB715309C8D6}" srcOrd="14" destOrd="0" presId="urn:microsoft.com/office/officeart/2005/8/layout/process1"/>
   </dgm:cxnLst>
   <dgm:bg/>
   <dgm:whole/>
@@ -16073,12 +16150,7 @@
           </a:avLst>
         </a:prstGeom>
         <a:solidFill>
-          <a:schemeClr val="accent1">
-            <a:hueOff val="0"/>
-            <a:satOff val="0"/>
-            <a:lumOff val="0"/>
-            <a:alphaOff val="0"/>
-          </a:schemeClr>
+          <a:srgbClr val="92D050"/>
         </a:solidFill>
         <a:ln w="25400" cap="flat" cmpd="sng" algn="ctr">
           <a:solidFill>
@@ -16220,12 +16292,7 @@
           </a:avLst>
         </a:prstGeom>
         <a:solidFill>
-          <a:schemeClr val="accent1">
-            <a:hueOff val="0"/>
-            <a:satOff val="0"/>
-            <a:lumOff val="0"/>
-            <a:alphaOff val="0"/>
-          </a:schemeClr>
+          <a:srgbClr val="92D050"/>
         </a:solidFill>
         <a:ln w="25400" cap="flat" cmpd="sng" algn="ctr">
           <a:solidFill>
@@ -16367,12 +16434,7 @@
           </a:avLst>
         </a:prstGeom>
         <a:solidFill>
-          <a:schemeClr val="accent1">
-            <a:hueOff val="0"/>
-            <a:satOff val="0"/>
-            <a:lumOff val="0"/>
-            <a:alphaOff val="0"/>
-          </a:schemeClr>
+          <a:srgbClr val="92D050"/>
         </a:solidFill>
         <a:ln w="25400" cap="flat" cmpd="sng" algn="ctr">
           <a:solidFill>
@@ -16514,12 +16576,7 @@
           </a:avLst>
         </a:prstGeom>
         <a:solidFill>
-          <a:schemeClr val="accent1">
-            <a:hueOff val="0"/>
-            <a:satOff val="0"/>
-            <a:lumOff val="0"/>
-            <a:alphaOff val="0"/>
-          </a:schemeClr>
+          <a:srgbClr val="92D050"/>
         </a:solidFill>
         <a:ln w="25400" cap="flat" cmpd="sng" algn="ctr">
           <a:solidFill>
@@ -16604,12 +16661,7 @@
           </a:avLst>
         </a:prstGeom>
         <a:solidFill>
-          <a:schemeClr val="accent1">
-            <a:hueOff val="0"/>
-            <a:satOff val="0"/>
-            <a:lumOff val="0"/>
-            <a:alphaOff val="0"/>
-          </a:schemeClr>
+          <a:srgbClr val="92D050"/>
         </a:solidFill>
         <a:ln w="25400" cap="flat" cmpd="sng" algn="ctr">
           <a:solidFill>
@@ -16751,12 +16803,7 @@
           </a:avLst>
         </a:prstGeom>
         <a:solidFill>
-          <a:schemeClr val="accent1">
-            <a:hueOff val="0"/>
-            <a:satOff val="0"/>
-            <a:lumOff val="0"/>
-            <a:alphaOff val="0"/>
-          </a:schemeClr>
+          <a:srgbClr val="92D050"/>
         </a:solidFill>
         <a:ln w="25400" cap="flat" cmpd="sng" algn="ctr">
           <a:solidFill>
@@ -16898,12 +16945,7 @@
           </a:avLst>
         </a:prstGeom>
         <a:solidFill>
-          <a:schemeClr val="accent1">
-            <a:hueOff val="0"/>
-            <a:satOff val="0"/>
-            <a:lumOff val="0"/>
-            <a:alphaOff val="0"/>
-          </a:schemeClr>
+          <a:srgbClr val="92D050"/>
         </a:solidFill>
         <a:ln w="25400" cap="flat" cmpd="sng" algn="ctr">
           <a:solidFill>
@@ -16988,12 +17030,7 @@
           </a:avLst>
         </a:prstGeom>
         <a:solidFill>
-          <a:schemeClr val="accent1">
-            <a:hueOff val="0"/>
-            <a:satOff val="0"/>
-            <a:lumOff val="0"/>
-            <a:alphaOff val="0"/>
-          </a:schemeClr>
+          <a:srgbClr val="92D050"/>
         </a:solidFill>
         <a:ln w="25400" cap="flat" cmpd="sng" algn="ctr">
           <a:solidFill>
@@ -17135,12 +17172,7 @@
           </a:avLst>
         </a:prstGeom>
         <a:solidFill>
-          <a:schemeClr val="accent1">
-            <a:hueOff val="0"/>
-            <a:satOff val="0"/>
-            <a:lumOff val="0"/>
-            <a:alphaOff val="0"/>
-          </a:schemeClr>
+          <a:srgbClr val="92D050"/>
         </a:solidFill>
         <a:ln w="25400" cap="flat" cmpd="sng" algn="ctr">
           <a:solidFill>
@@ -17282,12 +17314,7 @@
           </a:avLst>
         </a:prstGeom>
         <a:solidFill>
-          <a:schemeClr val="accent1">
-            <a:hueOff val="0"/>
-            <a:satOff val="0"/>
-            <a:lumOff val="0"/>
-            <a:alphaOff val="0"/>
-          </a:schemeClr>
+          <a:srgbClr val="92D050"/>
         </a:solidFill>
         <a:ln w="25400" cap="flat" cmpd="sng" algn="ctr">
           <a:solidFill>
@@ -17372,12 +17399,7 @@
           </a:avLst>
         </a:prstGeom>
         <a:solidFill>
-          <a:schemeClr val="accent1">
-            <a:hueOff val="0"/>
-            <a:satOff val="0"/>
-            <a:lumOff val="0"/>
-            <a:alphaOff val="0"/>
-          </a:schemeClr>
+          <a:srgbClr val="92D050"/>
         </a:solidFill>
         <a:ln w="25400" cap="flat" cmpd="sng" algn="ctr">
           <a:solidFill>
@@ -17903,12 +17925,7 @@
           </a:avLst>
         </a:prstGeom>
         <a:solidFill>
-          <a:schemeClr val="accent1">
-            <a:hueOff val="0"/>
-            <a:satOff val="0"/>
-            <a:lumOff val="0"/>
-            <a:alphaOff val="0"/>
-          </a:schemeClr>
+          <a:srgbClr val="92D050"/>
         </a:solidFill>
         <a:ln w="25400" cap="flat" cmpd="sng" algn="ctr">
           <a:solidFill>
@@ -32975,7 +32992,7 @@
 </file>
 
 <file path=customXml/itemProps1.xml><?xml version="1.0" encoding="utf-8"?>
-<ds:datastoreItem xmlns:ds="http://schemas.openxmlformats.org/officeDocument/2006/customXml" ds:itemID="{170D4670-C516-423D-A6E8-AFF4AF7DDFF7}">
+<ds:datastoreItem xmlns:ds="http://schemas.openxmlformats.org/officeDocument/2006/customXml" ds:itemID="{FA0A4676-15C2-49B4-B0F5-F587CEA50A14}">
   <ds:schemaRefs>
     <ds:schemaRef ds:uri="http://schemas.openxmlformats.org/officeDocument/2006/bibliography"/>
   </ds:schemaRefs>

</xml_diff>